<commit_message>
edit iconnect name and add more responsibility in AppiaTeach
</commit_message>
<xml_diff>
--- a/MohammadCV.docx
+++ b/MohammadCV.docx
@@ -1,12 +1,11 @@
 
-<file path=word/document2.xml><?xml version="1.0" encoding="utf-8"?>
-<w:document xmlns:wpc="http://schemas.microsoft.com/office/word/2010/wordprocessingCanvas" xmlns:mc="http://schemas.openxmlformats.org/markup-compatibility/2006" xmlns:o="urn:schemas-microsoft-com:office:office" xmlns:r="http://schemas.openxmlformats.org/officeDocument/2006/relationships" xmlns:m="http://schemas.openxmlformats.org/officeDocument/2006/math" xmlns:v="urn:schemas-microsoft-com:vml" xmlns:wp14="http://schemas.microsoft.com/office/word/2010/wordprocessingDrawing" xmlns:wp="http://schemas.openxmlformats.org/drawingml/2006/wordprocessingDrawing" xmlns:w10="urn:schemas-microsoft-com:office:word" xmlns:w="http://schemas.openxmlformats.org/wordprocessingml/2006/main" xmlns:w14="http://schemas.microsoft.com/office/word/2010/wordml" xmlns:w15="http://schemas.microsoft.com/office/word/2012/wordml" xmlns:wpg="http://schemas.microsoft.com/office/word/2010/wordprocessingGroup" xmlns:wpi="http://schemas.microsoft.com/office/word/2010/wordprocessingInk" xmlns:wne="http://schemas.microsoft.com/office/word/2006/wordml" xmlns:wps="http://schemas.microsoft.com/office/word/2010/wordprocessingShape" xmlns:a="http://schemas.openxmlformats.org/drawingml/2006/main" xmlns:pic="http://schemas.openxmlformats.org/drawingml/2006/picture" xmlns:a14="http://schemas.microsoft.com/office/drawing/2010/main" mc:Ignorable="w14 w15 wp14">
+<file path=word/document.xml><?xml version="1.0" encoding="utf-8"?>
+<w:document xmlns:wpc="http://schemas.microsoft.com/office/word/2010/wordprocessingCanvas" xmlns:cx="http://schemas.microsoft.com/office/drawing/2014/chartex" xmlns:cx1="http://schemas.microsoft.com/office/drawing/2015/9/8/chartex" xmlns:cx2="http://schemas.microsoft.com/office/drawing/2015/10/21/chartex" xmlns:cx3="http://schemas.microsoft.com/office/drawing/2016/5/9/chartex" xmlns:cx4="http://schemas.microsoft.com/office/drawing/2016/5/10/chartex" xmlns:cx5="http://schemas.microsoft.com/office/drawing/2016/5/11/chartex" xmlns:cx6="http://schemas.microsoft.com/office/drawing/2016/5/12/chartex" xmlns:cx7="http://schemas.microsoft.com/office/drawing/2016/5/13/chartex" xmlns:cx8="http://schemas.microsoft.com/office/drawing/2016/5/14/chartex" xmlns:mc="http://schemas.openxmlformats.org/markup-compatibility/2006" xmlns:aink="http://schemas.microsoft.com/office/drawing/2016/ink" xmlns:am3d="http://schemas.microsoft.com/office/drawing/2017/model3d" xmlns:o="urn:schemas-microsoft-com:office:office" xmlns:r="http://schemas.openxmlformats.org/officeDocument/2006/relationships" xmlns:m="http://schemas.openxmlformats.org/officeDocument/2006/math" xmlns:v="urn:schemas-microsoft-com:vml" xmlns:wp14="http://schemas.microsoft.com/office/word/2010/wordprocessingDrawing" xmlns:wp="http://schemas.openxmlformats.org/drawingml/2006/wordprocessingDrawing" xmlns:w10="urn:schemas-microsoft-com:office:word" xmlns:w="http://schemas.openxmlformats.org/wordprocessingml/2006/main" xmlns:w14="http://schemas.microsoft.com/office/word/2010/wordml" xmlns:w15="http://schemas.microsoft.com/office/word/2012/wordml" xmlns:w16cex="http://schemas.microsoft.com/office/word/2018/wordml/cex" xmlns:w16cid="http://schemas.microsoft.com/office/word/2016/wordml/cid" xmlns:w16="http://schemas.microsoft.com/office/word/2018/wordml" xmlns:w16se="http://schemas.microsoft.com/office/word/2015/wordml/symex" xmlns:wpg="http://schemas.microsoft.com/office/word/2010/wordprocessingGroup" xmlns:wpi="http://schemas.microsoft.com/office/word/2010/wordprocessingInk" xmlns:wne="http://schemas.microsoft.com/office/word/2006/wordml" xmlns:wps="http://schemas.microsoft.com/office/word/2010/wordprocessingShape" mc:Ignorable="w14 w15 w16se w16cid w16 w16cex wp14">
   <w:body>
     <w:tbl>
       <w:tblPr>
         <w:tblStyle w:val="PlainTable4"/>
         <w:tblW w:w="0" w:type="auto"/>
-        <w:tblInd w:w="0" w:type="dxa"/>
         <w:tblLayout w:type="fixed"/>
         <w:tblLook w:val="06A0" w:firstRow="1" w:lastRow="0" w:firstColumn="1" w:lastColumn="0" w:noHBand="1" w:noVBand="1"/>
       </w:tblPr>
@@ -14,37 +13,29 @@
         <w:gridCol w:w="10192"/>
       </w:tblGrid>
       <w:tr>
+        <w:trPr>
+          <w:cnfStyle w:val="100000000000" w:firstRow="1" w:lastRow="0" w:firstColumn="0" w:lastColumn="0" w:oddVBand="0" w:evenVBand="0" w:oddHBand="0" w:evenHBand="0" w:firstRowFirstColumn="0" w:firstRowLastColumn="0" w:lastRowFirstColumn="0" w:lastRowLastColumn="0"/>
+        </w:trPr>
         <w:tc>
           <w:tcPr>
             <w:cnfStyle w:val="001000000000" w:firstRow="0" w:lastRow="0" w:firstColumn="1" w:lastColumn="0" w:oddVBand="0" w:evenVBand="0" w:oddHBand="0" w:evenHBand="0" w:firstRowFirstColumn="0" w:firstRowLastColumn="0" w:lastRowFirstColumn="0" w:lastRowLastColumn="0"/>
             <w:tcW w:w="10192" w:type="dxa"/>
-            <w:tcMar/>
           </w:tcPr>
           <w:p>
             <w:pPr>
-              <w:spacing w:before="0" w:beforeAutospacing="off"/>
-              <w:jc w:val="left"/>
-              <w:rPr>
-                <w:rFonts w:ascii="Segoe UI" w:hAnsi="Segoe UI" w:eastAsia="Segoe UI" w:cs="Segoe UI"/>
-                <w:b w:val="1"/>
-                <w:bCs w:val="1"/>
-                <w:noProof w:val="0"/>
-                <w:color w:val="525252" w:themeColor="accent3" w:themeTint="FF" w:themeShade="7F"/>
+              <w:rPr>
+                <w:rFonts w:ascii="Segoe UI" w:eastAsia="Segoe UI" w:hAnsi="Segoe UI" w:cs="Segoe UI"/>
+                <w:color w:val="525252" w:themeColor="accent3" w:themeShade="7F"/>
                 <w:sz w:val="28"/>
                 <w:szCs w:val="28"/>
-                <w:lang w:val="en-US"/>
               </w:rPr>
             </w:pPr>
             <w:r>
               <w:rPr>
-                <w:rFonts w:ascii="Segoe UI" w:hAnsi="Segoe UI" w:eastAsia="Segoe UI" w:cs="Segoe UI"/>
-                <w:b w:val="1"/>
-                <w:bCs w:val="1"/>
-                <w:noProof w:val="0"/>
-                <w:color w:val="525252" w:themeColor="accent3" w:themeTint="FF" w:themeShade="80"/>
+                <w:rFonts w:ascii="Segoe UI" w:eastAsia="Segoe UI" w:hAnsi="Segoe UI" w:cs="Segoe UI"/>
+                <w:color w:val="525252" w:themeColor="accent3" w:themeShade="80"/>
                 <w:sz w:val="28"/>
                 <w:szCs w:val="28"/>
-                <w:lang w:val="en-US"/>
               </w:rPr>
               <w:t>Experience</w:t>
             </w:r>
@@ -56,74 +47,26 @@
           <w:tcPr>
             <w:cnfStyle w:val="001000000000" w:firstRow="0" w:lastRow="0" w:firstColumn="1" w:lastColumn="0" w:oddVBand="0" w:evenVBand="0" w:oddHBand="0" w:evenHBand="0" w:firstRowFirstColumn="0" w:firstRowLastColumn="0" w:lastRowFirstColumn="0" w:lastRowLastColumn="0"/>
             <w:tcW w:w="10192" w:type="dxa"/>
-            <w:tcMar/>
           </w:tcPr>
           <w:p>
             <w:pPr>
-              <w:pStyle w:val="Normal"/>
-              <w:jc w:val="left"/>
-              <w:rPr>
-                <w:rFonts w:ascii="Segoe UI" w:hAnsi="Segoe UI" w:eastAsia="Segoe UI" w:cs="Segoe UI"/>
-                <w:b w:val="1"/>
-                <w:bCs w:val="1"/>
-                <w:noProof w:val="0"/>
-                <w:color w:val="525252" w:themeColor="accent3" w:themeTint="FF" w:themeShade="80"/>
-                <w:sz w:val="22"/>
-                <w:szCs w:val="22"/>
-                <w:lang w:val="en-US"/>
+              <w:rPr>
+                <w:rFonts w:ascii="Segoe UI" w:eastAsia="Segoe UI" w:hAnsi="Segoe UI" w:cs="Segoe UI"/>
+                <w:color w:val="525252" w:themeColor="accent3" w:themeShade="80"/>
               </w:rPr>
             </w:pPr>
             <w:r>
               <w:rPr>
-                <w:rFonts w:ascii="Segoe UI" w:hAnsi="Segoe UI" w:eastAsia="Segoe UI" w:cs="Segoe UI"/>
-                <w:b w:val="1"/>
-                <w:bCs w:val="1"/>
-                <w:noProof w:val="0"/>
-                <w:color w:val="auto"/>
+                <w:rFonts w:ascii="Segoe UI" w:eastAsia="Segoe UI" w:hAnsi="Segoe UI" w:cs="Segoe UI"/>
                 <w:sz w:val="26"/>
                 <w:szCs w:val="26"/>
-                <w:lang w:val="en-US"/>
-              </w:rPr>
-              <w:t xml:space="preserve">Software Engineer, </w:t>
-            </w:r>
-            <w:proofErr w:type="spellStart"/>
-            <w:r>
-              <w:rPr>
-                <w:rFonts w:ascii="Segoe UI" w:hAnsi="Segoe UI" w:eastAsia="Segoe UI" w:cs="Segoe UI"/>
-                <w:b w:val="1"/>
-                <w:bCs w:val="1"/>
-                <w:noProof w:val="0"/>
-                <w:color w:val="auto"/>
-                <w:sz w:val="26"/>
-                <w:szCs w:val="26"/>
-                <w:lang w:val="en-US"/>
-              </w:rPr>
-              <w:t>AppiaTech</w:t>
-            </w:r>
-            <w:proofErr w:type="spellEnd"/>
-            <w:r>
-              <w:rPr>
-                <w:rFonts w:ascii="Segoe UI" w:hAnsi="Segoe UI" w:eastAsia="Segoe UI" w:cs="Segoe UI"/>
-                <w:b w:val="1"/>
-                <w:bCs w:val="1"/>
-                <w:noProof w:val="0"/>
-                <w:color w:val="auto"/>
-                <w:sz w:val="26"/>
-                <w:szCs w:val="26"/>
-                <w:lang w:val="en-US"/>
-              </w:rPr>
-              <w:t xml:space="preserve"> - </w:t>
-            </w:r>
-            <w:r>
-              <w:rPr>
-                <w:rFonts w:ascii="Segoe UI" w:hAnsi="Segoe UI" w:eastAsia="Segoe UI" w:cs="Segoe UI"/>
-                <w:b w:val="1"/>
-                <w:bCs w:val="1"/>
-                <w:noProof w:val="0"/>
-                <w:color w:val="525252" w:themeColor="accent3" w:themeTint="FF" w:themeShade="80"/>
-                <w:sz w:val="22"/>
-                <w:szCs w:val="22"/>
-                <w:lang w:val="en-US"/>
+              </w:rPr>
+              <w:t xml:space="preserve">Software Engineer, AppiaTech - </w:t>
+            </w:r>
+            <w:r>
+              <w:rPr>
+                <w:rFonts w:ascii="Segoe UI" w:eastAsia="Segoe UI" w:hAnsi="Segoe UI" w:cs="Segoe UI"/>
+                <w:color w:val="525252" w:themeColor="accent3" w:themeShade="80"/>
               </w:rPr>
               <w:t>December, 2019 – Present</w:t>
             </w:r>
@@ -133,33 +76,29 @@
               <w:pStyle w:val="ListParagraph"/>
               <w:numPr>
                 <w:ilvl w:val="0"/>
-                <w:numId w:val="8"/>
+                <w:numId w:val="3"/>
               </w:numPr>
               <w:ind w:left="490"/>
               <w:jc w:val="both"/>
               <w:rPr>
-                <w:rFonts w:ascii="Calibri" w:hAnsi="Calibri" w:eastAsia="Calibri" w:cs="Calibri" w:asciiTheme="minorAscii" w:hAnsiTheme="minorAscii" w:eastAsiaTheme="minorAscii" w:cstheme="minorAscii"/>
-                <w:b w:val="0"/>
-                <w:bCs w:val="0"/>
-                <w:noProof w:val="0"/>
-                <w:color w:val="auto" w:themeColor="text1" w:themeTint="FF" w:themeShade="FF"/>
-                <w:sz w:val="24"/>
-                <w:szCs w:val="24"/>
-                <w:lang w:val="en-US"/>
+                <w:rFonts w:cstheme="minorHAnsi"/>
+                <w:b w:val="0"/>
+                <w:bCs w:val="0"/>
+                <w:color w:val="000000" w:themeColor="text1"/>
+                <w:sz w:val="24"/>
+                <w:szCs w:val="24"/>
               </w:rPr>
             </w:pPr>
             <w:r>
               <w:rPr>
-                <w:rFonts w:ascii="Calibri" w:hAnsi="Calibri" w:eastAsia="Calibri" w:cs="Calibri" w:asciiTheme="minorAscii" w:hAnsiTheme="minorAscii" w:eastAsiaTheme="minorAscii" w:cstheme="minorAscii"/>
-                <w:b w:val="0"/>
-                <w:bCs w:val="0"/>
-                <w:noProof w:val="0"/>
-                <w:color w:val="auto"/>
-                <w:sz w:val="24"/>
-                <w:szCs w:val="24"/>
-                <w:lang w:val="en-US"/>
-              </w:rPr>
-              <w:t>Working in Agile development environment.</w:t>
+                <w:rFonts w:cstheme="minorHAnsi"/>
+                <w:b w:val="0"/>
+                <w:bCs w:val="0"/>
+                <w:sz w:val="24"/>
+                <w:szCs w:val="24"/>
+                <w:shd w:val="clear" w:color="auto" w:fill="FFFFFF"/>
+              </w:rPr>
+              <w:t>Working in Agile development environment via refining, analyzing, and estimating tasks.</w:t>
             </w:r>
           </w:p>
           <w:p>
@@ -167,74 +106,78 @@
               <w:pStyle w:val="ListParagraph"/>
               <w:numPr>
                 <w:ilvl w:val="0"/>
-                <w:numId w:val="8"/>
+                <w:numId w:val="3"/>
               </w:numPr>
               <w:ind w:left="490"/>
               <w:jc w:val="both"/>
               <w:rPr>
-                <w:b w:val="0"/>
-                <w:bCs w:val="0"/>
-                <w:noProof w:val="0"/>
-                <w:color w:val="auto" w:themeColor="text1" w:themeTint="FF" w:themeShade="FF"/>
-                <w:sz w:val="24"/>
-                <w:szCs w:val="24"/>
-                <w:lang w:val="en-US"/>
+                <w:rFonts w:cstheme="minorHAnsi"/>
+                <w:b w:val="0"/>
+                <w:bCs w:val="0"/>
+                <w:color w:val="000000" w:themeColor="text1"/>
+                <w:sz w:val="24"/>
+                <w:szCs w:val="24"/>
               </w:rPr>
             </w:pPr>
             <w:r>
               <w:rPr>
-                <w:rFonts w:ascii="Calibri" w:hAnsi="Calibri" w:eastAsia="Calibri" w:cs="Calibri" w:asciiTheme="minorAscii" w:hAnsiTheme="minorAscii" w:eastAsiaTheme="minorAscii" w:cstheme="minorAscii"/>
-                <w:b w:val="0"/>
-                <w:bCs w:val="0"/>
-                <w:noProof w:val="0"/>
-                <w:color w:val="auto"/>
-                <w:sz w:val="24"/>
-                <w:szCs w:val="24"/>
-                <w:lang w:val="en-US"/>
-              </w:rPr>
-              <w:t xml:space="preserve">Building Microservice with  ASP.NET Core, SQL Server, RabbitMQ, Elastic Search, and Kibana. </w:t>
-            </w:r>
-          </w:p>
-          <w:p>
-            <w:pPr>
-              <w:pStyle w:val="Normal"/>
-              <w:jc w:val="left"/>
-              <w:rPr>
-                <w:rFonts w:ascii="Segoe UI" w:hAnsi="Segoe UI" w:eastAsia="Segoe UI" w:cs="Segoe UI"/>
-                <w:b w:val="1"/>
-                <w:bCs w:val="1"/>
-                <w:noProof w:val="0"/>
-                <w:color w:val="525252" w:themeColor="accent3" w:themeTint="FF" w:themeShade="7F"/>
-                <w:sz w:val="22"/>
-                <w:szCs w:val="22"/>
-                <w:lang w:val="en-US"/>
-              </w:rPr>
-            </w:pPr>
-            <w:r>
-              <w:rPr>
-                <w:rFonts w:ascii="Segoe UI" w:hAnsi="Segoe UI" w:eastAsia="Segoe UI" w:cs="Segoe UI"/>
-                <w:b w:val="1"/>
-                <w:bCs w:val="1"/>
-                <w:noProof w:val="0"/>
-                <w:color w:val="auto"/>
-                <w:sz w:val="26"/>
-                <w:szCs w:val="26"/>
-                <w:lang w:val="en-US"/>
-              </w:rPr>
-              <w:t xml:space="preserve">Backend Developer, iConnect-Tech - </w:t>
-            </w:r>
-            <w:r>
-              <w:rPr>
-                <w:rFonts w:ascii="Segoe UI" w:hAnsi="Segoe UI" w:eastAsia="Segoe UI" w:cs="Segoe UI"/>
-                <w:b w:val="1"/>
-                <w:bCs w:val="1"/>
-                <w:noProof w:val="0"/>
-                <w:color w:val="525252" w:themeColor="accent3" w:themeTint="FF" w:themeShade="80"/>
-                <w:sz w:val="22"/>
-                <w:szCs w:val="22"/>
-                <w:lang w:val="en-US"/>
-              </w:rPr>
-              <w:t>June, 2018 – December, 2019</w:t>
+                <w:rFonts w:eastAsiaTheme="minorEastAsia" w:cstheme="minorHAnsi"/>
+                <w:b w:val="0"/>
+                <w:bCs w:val="0"/>
+                <w:sz w:val="24"/>
+                <w:szCs w:val="24"/>
+              </w:rPr>
+              <w:t xml:space="preserve">Building Microservice with ASP.NET Core, SQL Server, RabbitMQ, </w:t>
+            </w:r>
+            <w:r>
+              <w:rPr>
+                <w:rFonts w:eastAsiaTheme="minorEastAsia" w:cstheme="minorHAnsi"/>
+                <w:b w:val="0"/>
+                <w:bCs w:val="0"/>
+                <w:sz w:val="24"/>
+                <w:szCs w:val="24"/>
+              </w:rPr>
+              <w:t xml:space="preserve">and </w:t>
+            </w:r>
+            <w:r>
+              <w:rPr>
+                <w:rFonts w:eastAsiaTheme="minorEastAsia" w:cstheme="minorHAnsi"/>
+                <w:b w:val="0"/>
+                <w:bCs w:val="0"/>
+                <w:sz w:val="24"/>
+                <w:szCs w:val="24"/>
+              </w:rPr>
+              <w:t>Elastic</w:t>
+            </w:r>
+            <w:r>
+              <w:rPr>
+                <w:rFonts w:eastAsiaTheme="minorEastAsia" w:cstheme="minorHAnsi"/>
+                <w:b w:val="0"/>
+                <w:bCs w:val="0"/>
+                <w:sz w:val="24"/>
+                <w:szCs w:val="24"/>
+              </w:rPr>
+              <w:t>s</w:t>
+            </w:r>
+            <w:r>
+              <w:rPr>
+                <w:rFonts w:eastAsiaTheme="minorEastAsia" w:cstheme="minorHAnsi"/>
+                <w:b w:val="0"/>
+                <w:bCs w:val="0"/>
+                <w:sz w:val="24"/>
+                <w:szCs w:val="24"/>
+              </w:rPr>
+              <w:t>earch</w:t>
+            </w:r>
+            <w:r>
+              <w:rPr>
+                <w:rFonts w:eastAsiaTheme="minorEastAsia" w:cstheme="minorHAnsi"/>
+                <w:b w:val="0"/>
+                <w:bCs w:val="0"/>
+                <w:sz w:val="24"/>
+                <w:szCs w:val="24"/>
+              </w:rPr>
+              <w:t>.</w:t>
             </w:r>
           </w:p>
           <w:p>
@@ -242,37 +185,29 @@
               <w:pStyle w:val="ListParagraph"/>
               <w:numPr>
                 <w:ilvl w:val="0"/>
-                <w:numId w:val="5"/>
+                <w:numId w:val="3"/>
               </w:numPr>
-              <w:bidi w:val="0"/>
-              <w:spacing w:before="0" w:beforeAutospacing="off" w:after="0" w:afterAutospacing="off" w:line="259" w:lineRule="auto"/>
-              <w:ind w:left="490" w:right="0"/>
+              <w:ind w:left="490"/>
               <w:jc w:val="both"/>
               <w:rPr>
-                <w:rFonts w:ascii="Calibri" w:hAnsi="Calibri" w:eastAsia="Calibri" w:cs="Calibri" w:asciiTheme="minorAscii" w:hAnsiTheme="minorAscii" w:eastAsiaTheme="minorAscii" w:cstheme="minorAscii"/>
-                <w:b w:val="0"/>
-                <w:bCs w:val="0"/>
-                <w:i w:val="0"/>
-                <w:iCs w:val="0"/>
-                <w:noProof w:val="0"/>
-                <w:sz w:val="24"/>
-                <w:szCs w:val="24"/>
-                <w:lang w:val="en-US"/>
+                <w:rFonts w:cstheme="minorHAnsi"/>
+                <w:b w:val="0"/>
+                <w:bCs w:val="0"/>
+                <w:color w:val="000000" w:themeColor="text1"/>
+                <w:sz w:val="24"/>
+                <w:szCs w:val="24"/>
               </w:rPr>
             </w:pPr>
             <w:r>
               <w:rPr>
-                <w:rFonts w:ascii="Calibri" w:hAnsi="Calibri" w:eastAsia="Calibri" w:cs="Calibri" w:asciiTheme="minorAscii" w:hAnsiTheme="minorAscii" w:eastAsiaTheme="minorAscii" w:cstheme="minorAscii"/>
-                <w:b w:val="0"/>
-                <w:bCs w:val="0"/>
-                <w:i w:val="0"/>
-                <w:iCs w:val="0"/>
-                <w:noProof w:val="0"/>
-                <w:sz w:val="24"/>
-                <w:szCs w:val="24"/>
-                <w:lang w:val="en-US"/>
-              </w:rPr>
-              <w:t>I was a part of a team responsible for project architecture.</w:t>
+                <w:rFonts w:cstheme="minorHAnsi"/>
+                <w:b w:val="0"/>
+                <w:bCs w:val="0"/>
+                <w:sz w:val="24"/>
+                <w:szCs w:val="24"/>
+                <w:shd w:val="clear" w:color="auto" w:fill="FFFFFF"/>
+              </w:rPr>
+              <w:t>Promote knowledge sharing by the way of code-reviews and pair programming.</w:t>
             </w:r>
           </w:p>
           <w:p>
@@ -280,71 +215,76 @@
               <w:pStyle w:val="ListParagraph"/>
               <w:numPr>
                 <w:ilvl w:val="0"/>
-                <w:numId w:val="5"/>
+                <w:numId w:val="3"/>
               </w:numPr>
-              <w:bidi w:val="0"/>
-              <w:spacing w:before="0" w:beforeAutospacing="off" w:after="0" w:afterAutospacing="off" w:line="259" w:lineRule="auto"/>
               <w:ind w:left="490"/>
               <w:jc w:val="both"/>
               <w:rPr>
-                <w:rFonts w:ascii="Calibri" w:hAnsi="Calibri" w:eastAsia="Calibri" w:cs="Calibri" w:asciiTheme="minorAscii" w:hAnsiTheme="minorAscii" w:eastAsiaTheme="minorAscii" w:cstheme="minorAscii"/>
-                <w:b w:val="0"/>
-                <w:bCs w:val="0"/>
-                <w:i w:val="0"/>
-                <w:iCs w:val="0"/>
-                <w:noProof w:val="0"/>
-                <w:color w:val="000000" w:themeColor="text1" w:themeTint="FF" w:themeShade="FF"/>
-                <w:sz w:val="24"/>
-                <w:szCs w:val="24"/>
-                <w:lang w:val="en-US"/>
+                <w:rFonts w:cstheme="minorHAnsi"/>
+                <w:b w:val="0"/>
+                <w:bCs w:val="0"/>
+                <w:color w:val="000000" w:themeColor="text1"/>
+                <w:sz w:val="24"/>
+                <w:szCs w:val="24"/>
               </w:rPr>
             </w:pPr>
             <w:r>
               <w:rPr>
-                <w:rFonts w:ascii="Calibri" w:hAnsi="Calibri" w:eastAsia="Calibri" w:cs="Calibri"/>
-                <w:b w:val="0"/>
-                <w:bCs w:val="0"/>
-                <w:i w:val="0"/>
-                <w:iCs w:val="0"/>
-                <w:noProof w:val="0"/>
-                <w:color w:val="000000" w:themeColor="text1" w:themeTint="FF" w:themeShade="FF"/>
-                <w:sz w:val="24"/>
-                <w:szCs w:val="24"/>
-                <w:lang w:val="en-US"/>
-              </w:rPr>
-              <w:t xml:space="preserve">Designed and implemented many RESTful web services and its integration tests using “ASP.NET Core” in compliance with </w:t>
-            </w:r>
-            <w:proofErr w:type="spellStart"/>
-            <w:r>
-              <w:rPr>
-                <w:rFonts w:ascii="Calibri" w:hAnsi="Calibri" w:eastAsia="Calibri" w:cs="Calibri"/>
-                <w:b w:val="0"/>
-                <w:bCs w:val="0"/>
-                <w:i w:val="0"/>
-                <w:iCs w:val="0"/>
-                <w:noProof w:val="0"/>
-                <w:color w:val="000000" w:themeColor="text1" w:themeTint="FF" w:themeShade="FF"/>
-                <w:sz w:val="24"/>
-                <w:szCs w:val="24"/>
-                <w:lang w:val="en-US"/>
-              </w:rPr>
-              <w:t>OpenAPI</w:t>
-            </w:r>
-            <w:proofErr w:type="spellEnd"/>
-            <w:r>
-              <w:rPr>
-                <w:rFonts w:ascii="Calibri" w:hAnsi="Calibri" w:eastAsia="Calibri" w:cs="Calibri"/>
-                <w:b w:val="0"/>
-                <w:bCs w:val="0"/>
-                <w:i w:val="0"/>
-                <w:iCs w:val="0"/>
-                <w:noProof w:val="0"/>
-                <w:color w:val="000000" w:themeColor="text1" w:themeTint="FF" w:themeShade="FF"/>
-                <w:sz w:val="24"/>
-                <w:szCs w:val="24"/>
-                <w:lang w:val="en-US"/>
-              </w:rPr>
-              <w:t xml:space="preserve"> (Swagger) specification and SOLID principals.</w:t>
+                <w:rFonts w:cstheme="minorHAnsi"/>
+                <w:b w:val="0"/>
+                <w:bCs w:val="0"/>
+                <w:color w:val="000000" w:themeColor="text1"/>
+                <w:sz w:val="24"/>
+                <w:szCs w:val="24"/>
+              </w:rPr>
+              <w:t>Implement unit-tests and integration-tests in the level of the server-side app.</w:t>
+            </w:r>
+          </w:p>
+          <w:p>
+            <w:pPr>
+              <w:rPr>
+                <w:rFonts w:ascii="Segoe UI" w:eastAsia="Segoe UI" w:hAnsi="Segoe UI" w:cs="Segoe UI"/>
+                <w:color w:val="525252" w:themeColor="accent3" w:themeShade="7F"/>
+              </w:rPr>
+            </w:pPr>
+            <w:r>
+              <w:rPr>
+                <w:rFonts w:ascii="Segoe UI" w:eastAsia="Segoe UI" w:hAnsi="Segoe UI" w:cs="Segoe UI"/>
+                <w:sz w:val="26"/>
+                <w:szCs w:val="26"/>
+              </w:rPr>
+              <w:t xml:space="preserve">Backend Developer, </w:t>
+            </w:r>
+            <w:r>
+              <w:rPr>
+                <w:rFonts w:ascii="Segoe UI" w:eastAsia="Segoe UI" w:hAnsi="Segoe UI" w:cs="Segoe UI"/>
+                <w:sz w:val="26"/>
+                <w:szCs w:val="26"/>
+              </w:rPr>
+              <w:t>iConnect Technologies</w:t>
+            </w:r>
+            <w:r>
+              <w:rPr>
+                <w:rFonts w:ascii="Segoe UI" w:eastAsia="Segoe UI" w:hAnsi="Segoe UI" w:cs="Segoe UI"/>
+                <w:sz w:val="26"/>
+                <w:szCs w:val="26"/>
+              </w:rPr>
+              <w:t xml:space="preserve"> </w:t>
+            </w:r>
+            <w:r>
+              <w:rPr>
+                <w:rFonts w:ascii="Segoe UI" w:eastAsia="Segoe UI" w:hAnsi="Segoe UI" w:cs="Segoe UI"/>
+                <w:sz w:val="26"/>
+                <w:szCs w:val="26"/>
+              </w:rPr>
+              <w:t xml:space="preserve">- </w:t>
+            </w:r>
+            <w:r>
+              <w:rPr>
+                <w:rFonts w:ascii="Segoe UI" w:eastAsia="Segoe UI" w:hAnsi="Segoe UI" w:cs="Segoe UI"/>
+                <w:color w:val="525252" w:themeColor="accent3" w:themeShade="80"/>
+              </w:rPr>
+              <w:t>June, 2018 – December, 2019</w:t>
             </w:r>
           </w:p>
           <w:p>
@@ -352,37 +292,28 @@
               <w:pStyle w:val="ListParagraph"/>
               <w:numPr>
                 <w:ilvl w:val="0"/>
-                <w:numId w:val="5"/>
+                <w:numId w:val="6"/>
               </w:numPr>
-              <w:bidi w:val="0"/>
-              <w:spacing w:before="0" w:beforeAutospacing="off" w:after="0" w:afterAutospacing="off" w:line="259" w:lineRule="auto"/>
+              <w:spacing w:line="259" w:lineRule="auto"/>
               <w:ind w:left="490"/>
               <w:jc w:val="both"/>
               <w:rPr>
-                <w:b w:val="0"/>
-                <w:bCs w:val="0"/>
-                <w:i w:val="0"/>
-                <w:iCs w:val="0"/>
-                <w:noProof w:val="0"/>
-                <w:color w:val="000000" w:themeColor="text1" w:themeTint="FF" w:themeShade="FF"/>
-                <w:sz w:val="24"/>
-                <w:szCs w:val="24"/>
-                <w:lang w:val="en-US"/>
+                <w:rFonts w:eastAsiaTheme="minorEastAsia"/>
+                <w:b w:val="0"/>
+                <w:bCs w:val="0"/>
+                <w:sz w:val="24"/>
+                <w:szCs w:val="24"/>
               </w:rPr>
             </w:pPr>
             <w:r>
               <w:rPr>
-                <w:rFonts w:ascii="Calibri" w:hAnsi="Calibri" w:eastAsia="Calibri" w:cs="Calibri" w:asciiTheme="minorAscii" w:hAnsiTheme="minorAscii" w:eastAsiaTheme="minorAscii" w:cstheme="minorAscii"/>
-                <w:b w:val="0"/>
-                <w:bCs w:val="0"/>
-                <w:i w:val="0"/>
-                <w:iCs w:val="0"/>
-                <w:noProof w:val="0"/>
-                <w:sz w:val="24"/>
-                <w:szCs w:val="24"/>
-                <w:lang w:val="en-US"/>
-              </w:rPr>
-              <w:t xml:space="preserve">Built a relational structure data store, stored procedures, and functions in SQL Server. </w:t>
+                <w:rFonts w:eastAsiaTheme="minorEastAsia"/>
+                <w:b w:val="0"/>
+                <w:bCs w:val="0"/>
+                <w:sz w:val="24"/>
+                <w:szCs w:val="24"/>
+              </w:rPr>
+              <w:t>I was a part of a team responsible for project architecture.</w:t>
             </w:r>
           </w:p>
           <w:p>
@@ -390,37 +321,30 @@
               <w:pStyle w:val="ListParagraph"/>
               <w:numPr>
                 <w:ilvl w:val="0"/>
-                <w:numId w:val="5"/>
+                <w:numId w:val="6"/>
               </w:numPr>
-              <w:bidi w:val="0"/>
-              <w:spacing w:before="0" w:beforeAutospacing="off" w:after="0" w:afterAutospacing="off" w:line="259" w:lineRule="auto"/>
-              <w:ind w:left="490" w:right="0"/>
+              <w:spacing w:line="259" w:lineRule="auto"/>
+              <w:ind w:left="490"/>
               <w:jc w:val="both"/>
               <w:rPr>
-                <w:rFonts w:ascii="Calibri" w:hAnsi="Calibri" w:eastAsia="Calibri" w:cs="Calibri" w:asciiTheme="minorAscii" w:hAnsiTheme="minorAscii" w:eastAsiaTheme="minorAscii" w:cstheme="minorAscii"/>
-                <w:b w:val="0"/>
-                <w:bCs w:val="0"/>
-                <w:i w:val="0"/>
-                <w:iCs w:val="0"/>
-                <w:noProof w:val="0"/>
-                <w:sz w:val="24"/>
-                <w:szCs w:val="24"/>
-                <w:lang w:val="en-US"/>
+                <w:rFonts w:eastAsiaTheme="minorEastAsia"/>
+                <w:b w:val="0"/>
+                <w:bCs w:val="0"/>
+                <w:color w:val="000000" w:themeColor="text1"/>
+                <w:sz w:val="24"/>
+                <w:szCs w:val="24"/>
               </w:rPr>
             </w:pPr>
             <w:r>
               <w:rPr>
-                <w:rFonts w:ascii="Calibri" w:hAnsi="Calibri" w:eastAsia="Calibri" w:cs="Calibri" w:asciiTheme="minorAscii" w:hAnsiTheme="minorAscii" w:eastAsiaTheme="minorAscii" w:cstheme="minorAscii"/>
-                <w:b w:val="0"/>
-                <w:bCs w:val="0"/>
-                <w:i w:val="0"/>
-                <w:iCs w:val="0"/>
-                <w:noProof w:val="0"/>
-                <w:sz w:val="24"/>
-                <w:szCs w:val="24"/>
-                <w:lang w:val="en-US"/>
-              </w:rPr>
-              <w:t>Implement an authentication layer using the ASP.NET Core Identity and JWT.</w:t>
+                <w:rFonts w:ascii="Calibri" w:eastAsia="Calibri" w:hAnsi="Calibri" w:cs="Calibri"/>
+                <w:b w:val="0"/>
+                <w:bCs w:val="0"/>
+                <w:color w:val="000000" w:themeColor="text1"/>
+                <w:sz w:val="24"/>
+                <w:szCs w:val="24"/>
+              </w:rPr>
+              <w:t>Designed and implemented many RESTful web services and its integration tests using “ASP.NET Core” in compliance with OpenAPI (Swagger) specification and SOLID principals.</w:t>
             </w:r>
           </w:p>
           <w:p>
@@ -428,37 +352,28 @@
               <w:pStyle w:val="ListParagraph"/>
               <w:numPr>
                 <w:ilvl w:val="0"/>
-                <w:numId w:val="5"/>
+                <w:numId w:val="6"/>
               </w:numPr>
-              <w:bidi w:val="0"/>
-              <w:spacing w:before="0" w:beforeAutospacing="off" w:after="0" w:afterAutospacing="off" w:line="259" w:lineRule="auto"/>
-              <w:ind w:left="490" w:right="0"/>
+              <w:spacing w:line="259" w:lineRule="auto"/>
+              <w:ind w:left="490"/>
               <w:jc w:val="both"/>
               <w:rPr>
-                <w:rFonts w:ascii="Calibri" w:hAnsi="Calibri" w:eastAsia="Calibri" w:cs="Calibri" w:asciiTheme="minorAscii" w:hAnsiTheme="minorAscii" w:eastAsiaTheme="minorAscii" w:cstheme="minorAscii"/>
-                <w:b w:val="0"/>
-                <w:bCs w:val="0"/>
-                <w:i w:val="0"/>
-                <w:iCs w:val="0"/>
-                <w:noProof w:val="0"/>
-                <w:sz w:val="24"/>
-                <w:szCs w:val="24"/>
-                <w:lang w:val="en-US"/>
+                <w:b w:val="0"/>
+                <w:bCs w:val="0"/>
+                <w:color w:val="000000" w:themeColor="text1"/>
+                <w:sz w:val="24"/>
+                <w:szCs w:val="24"/>
               </w:rPr>
             </w:pPr>
             <w:r>
               <w:rPr>
-                <w:rFonts w:ascii="Calibri" w:hAnsi="Calibri" w:eastAsia="Calibri" w:cs="Calibri" w:asciiTheme="minorAscii" w:hAnsiTheme="minorAscii" w:eastAsiaTheme="minorAscii" w:cstheme="minorAscii"/>
-                <w:b w:val="0"/>
-                <w:bCs w:val="0"/>
-                <w:i w:val="0"/>
-                <w:iCs w:val="0"/>
-                <w:noProof w:val="0"/>
-                <w:sz w:val="24"/>
-                <w:szCs w:val="24"/>
-                <w:lang w:val="en-US"/>
-              </w:rPr>
-              <w:t>Designed and developed ETL project to store flat files as source with multiple formats in Microsoft SQL Server as a destination using SQL Server Integration Service (SSIS).</w:t>
+                <w:rFonts w:eastAsiaTheme="minorEastAsia"/>
+                <w:b w:val="0"/>
+                <w:bCs w:val="0"/>
+                <w:sz w:val="24"/>
+                <w:szCs w:val="24"/>
+              </w:rPr>
+              <w:t xml:space="preserve">Built a relational structure data store, stored procedures, and functions in SQL Server. </w:t>
             </w:r>
           </w:p>
           <w:p>
@@ -466,109 +381,28 @@
               <w:pStyle w:val="ListParagraph"/>
               <w:numPr>
                 <w:ilvl w:val="0"/>
-                <w:numId w:val="5"/>
+                <w:numId w:val="6"/>
               </w:numPr>
-              <w:bidi w:val="0"/>
-              <w:spacing w:before="0" w:beforeAutospacing="off" w:after="0" w:afterAutospacing="off" w:line="259" w:lineRule="auto"/>
-              <w:ind w:left="490" w:right="0"/>
+              <w:spacing w:line="259" w:lineRule="auto"/>
+              <w:ind w:left="490"/>
               <w:jc w:val="both"/>
               <w:rPr>
-                <w:rFonts w:ascii="Calibri" w:hAnsi="Calibri" w:eastAsia="Calibri" w:cs="Calibri" w:asciiTheme="minorAscii" w:hAnsiTheme="minorAscii" w:eastAsiaTheme="minorAscii" w:cstheme="minorAscii"/>
-                <w:b w:val="0"/>
-                <w:bCs w:val="0"/>
-                <w:i w:val="0"/>
-                <w:iCs w:val="0"/>
-                <w:noProof w:val="0"/>
-                <w:sz w:val="24"/>
-                <w:szCs w:val="24"/>
-                <w:lang w:val="en-US"/>
+                <w:rFonts w:eastAsiaTheme="minorEastAsia"/>
+                <w:b w:val="0"/>
+                <w:bCs w:val="0"/>
+                <w:sz w:val="24"/>
+                <w:szCs w:val="24"/>
               </w:rPr>
             </w:pPr>
             <w:r>
               <w:rPr>
-                <w:rFonts w:ascii="Calibri" w:hAnsi="Calibri" w:eastAsia="Calibri" w:cs="Calibri" w:asciiTheme="minorAscii" w:hAnsiTheme="minorAscii" w:eastAsiaTheme="minorAscii" w:cstheme="minorAscii"/>
-                <w:b w:val="0"/>
-                <w:bCs w:val="0"/>
-                <w:i w:val="0"/>
-                <w:iCs w:val="0"/>
-                <w:noProof w:val="0"/>
-                <w:sz w:val="24"/>
-                <w:szCs w:val="24"/>
-                <w:lang w:val="en-US"/>
-              </w:rPr>
-              <w:t xml:space="preserve">Code </w:t>
-            </w:r>
-            <w:r>
-              <w:rPr>
-                <w:rFonts w:ascii="Calibri" w:hAnsi="Calibri" w:eastAsia="Calibri" w:cs="Calibri" w:asciiTheme="minorAscii" w:hAnsiTheme="minorAscii" w:eastAsiaTheme="minorAscii" w:cstheme="minorAscii"/>
-                <w:b w:val="0"/>
-                <w:bCs w:val="0"/>
-                <w:i w:val="0"/>
-                <w:iCs w:val="0"/>
-                <w:noProof w:val="0"/>
-                <w:sz w:val="24"/>
-                <w:szCs w:val="24"/>
-                <w:lang w:val="en-US"/>
-              </w:rPr>
-              <w:t>reviewer</w:t>
-            </w:r>
-            <w:r>
-              <w:rPr>
-                <w:rFonts w:ascii="Calibri" w:hAnsi="Calibri" w:eastAsia="Calibri" w:cs="Calibri" w:asciiTheme="minorAscii" w:hAnsiTheme="minorAscii" w:eastAsiaTheme="minorAscii" w:cstheme="minorAscii"/>
-                <w:b w:val="0"/>
-                <w:bCs w:val="0"/>
-                <w:i w:val="0"/>
-                <w:iCs w:val="0"/>
-                <w:noProof w:val="0"/>
-                <w:sz w:val="24"/>
-                <w:szCs w:val="24"/>
-                <w:lang w:val="en-US"/>
-              </w:rPr>
-              <w:t>.</w:t>
-            </w:r>
-          </w:p>
-          <w:p>
-            <w:pPr>
-              <w:pStyle w:val="Normal"/>
-              <w:spacing w:before="0" w:beforeAutospacing="off" w:after="0" w:afterAutospacing="off" w:line="259" w:lineRule="auto"/>
-              <w:ind/>
-              <w:jc w:val="left"/>
-              <w:rPr>
-                <w:rFonts w:ascii="Segoe UI" w:hAnsi="Segoe UI" w:eastAsia="Segoe UI" w:cs="Segoe UI"/>
-                <w:b w:val="1"/>
-                <w:bCs w:val="1"/>
-                <w:noProof w:val="0"/>
-                <w:color w:val="525252" w:themeColor="accent3" w:themeTint="FF" w:themeShade="80"/>
-                <w:sz w:val="22"/>
-                <w:szCs w:val="22"/>
-                <w:lang w:val="en-US"/>
-              </w:rPr>
-            </w:pPr>
-            <w:r>
-              <w:rPr>
-                <w:rFonts w:ascii="Segoe UI" w:hAnsi="Segoe UI" w:eastAsia="Segoe UI" w:cs="Segoe UI"/>
-                <w:b w:val="1"/>
-                <w:bCs w:val="1"/>
-                <w:noProof w:val="0"/>
-                <w:color w:val="auto"/>
-                <w:sz w:val="26"/>
-                <w:szCs w:val="26"/>
-                <w:lang w:val="en-US"/>
-              </w:rPr>
-              <w:t xml:space="preserve">Student Internship, SocialDice - </w:t>
-            </w:r>
-            <w:r>
-              <w:rPr>
-                <w:rFonts w:ascii="Segoe UI" w:hAnsi="Segoe UI" w:eastAsia="Segoe UI" w:cs="Segoe UI"/>
-                <w:b w:val="1"/>
-                <w:bCs w:val="1"/>
-                <w:noProof w:val="0"/>
-                <w:color w:val="525252" w:themeColor="accent3" w:themeTint="FF" w:themeShade="80"/>
-                <w:sz w:val="22"/>
-                <w:szCs w:val="22"/>
-                <w:lang w:val="en-US"/>
-              </w:rPr>
-              <w:t>February, 2018 – June, 2018</w:t>
+                <w:rFonts w:eastAsiaTheme="minorEastAsia"/>
+                <w:b w:val="0"/>
+                <w:bCs w:val="0"/>
+                <w:sz w:val="24"/>
+                <w:szCs w:val="24"/>
+              </w:rPr>
+              <w:t>Implement an authentication layer using the ASP.NET Core Identity and JWT.</w:t>
             </w:r>
           </w:p>
           <w:p>
@@ -576,34 +410,28 @@
               <w:pStyle w:val="ListParagraph"/>
               <w:numPr>
                 <w:ilvl w:val="0"/>
-                <w:numId w:val="2"/>
+                <w:numId w:val="6"/>
               </w:numPr>
-              <w:spacing w:before="0" w:beforeAutospacing="off" w:after="0" w:afterAutospacing="off" w:line="259" w:lineRule="auto"/>
+              <w:spacing w:line="259" w:lineRule="auto"/>
               <w:ind w:left="490"/>
               <w:jc w:val="both"/>
               <w:rPr>
-                <w:rFonts w:ascii="Calibri" w:hAnsi="Calibri" w:eastAsia="Calibri" w:cs="Calibri" w:asciiTheme="minorAscii" w:hAnsiTheme="minorAscii" w:eastAsiaTheme="minorAscii" w:cstheme="minorAscii"/>
-                <w:b w:val="0"/>
-                <w:bCs w:val="0"/>
-                <w:noProof w:val="0"/>
-                <w:color w:val="auto"/>
-                <w:sz w:val="24"/>
-                <w:szCs w:val="24"/>
-                <w:lang w:val="en-US"/>
+                <w:rFonts w:eastAsiaTheme="minorEastAsia"/>
+                <w:b w:val="0"/>
+                <w:bCs w:val="0"/>
+                <w:sz w:val="24"/>
+                <w:szCs w:val="24"/>
               </w:rPr>
             </w:pPr>
             <w:r>
               <w:rPr>
-                <w:rFonts w:ascii="Calibri" w:hAnsi="Calibri" w:eastAsia="Calibri" w:cs="Calibri" w:asciiTheme="minorAscii" w:hAnsiTheme="minorAscii" w:eastAsiaTheme="minorAscii" w:cstheme="minorAscii"/>
-                <w:b w:val="0"/>
-                <w:bCs w:val="0"/>
-                <w:noProof w:val="0"/>
-                <w:color w:val="auto"/>
-                <w:sz w:val="24"/>
-                <w:szCs w:val="24"/>
-                <w:lang w:val="en-US"/>
-              </w:rPr>
-              <w:t>Built a web crawler via Selenium framework.</w:t>
+                <w:rFonts w:eastAsiaTheme="minorEastAsia"/>
+                <w:b w:val="0"/>
+                <w:bCs w:val="0"/>
+                <w:sz w:val="24"/>
+                <w:szCs w:val="24"/>
+              </w:rPr>
+              <w:t>Designed and developed ETL project to store flat files as source with multiple formats in Microsoft SQL Server as a destination using SQL Server Integration Service (SSIS).</w:t>
             </w:r>
           </w:p>
           <w:p>
@@ -611,36 +439,110 @@
               <w:pStyle w:val="ListParagraph"/>
               <w:numPr>
                 <w:ilvl w:val="0"/>
-                <w:numId w:val="2"/>
+                <w:numId w:val="6"/>
               </w:numPr>
-              <w:spacing w:before="0" w:beforeAutospacing="off" w:after="0" w:afterAutospacing="off" w:line="259" w:lineRule="auto"/>
+              <w:spacing w:line="259" w:lineRule="auto"/>
               <w:ind w:left="490"/>
               <w:jc w:val="both"/>
               <w:rPr>
-                <w:rFonts w:ascii="Calibri" w:hAnsi="Calibri" w:eastAsia="Calibri" w:cs="Calibri" w:asciiTheme="minorAscii" w:hAnsiTheme="minorAscii" w:eastAsiaTheme="minorAscii" w:cstheme="minorAscii"/>
-                <w:b w:val="0"/>
-                <w:bCs w:val="0"/>
-                <w:noProof w:val="0"/>
-                <w:color w:val="auto"/>
-                <w:sz w:val="24"/>
-                <w:szCs w:val="24"/>
-                <w:lang w:val="en-US"/>
+                <w:rFonts w:eastAsiaTheme="minorEastAsia"/>
+                <w:b w:val="0"/>
+                <w:bCs w:val="0"/>
+                <w:sz w:val="24"/>
+                <w:szCs w:val="24"/>
               </w:rPr>
             </w:pPr>
             <w:r>
               <w:rPr>
-                <w:rFonts w:ascii="Calibri" w:hAnsi="Calibri" w:eastAsia="Calibri" w:cs="Calibri" w:asciiTheme="minorAscii" w:hAnsiTheme="minorAscii" w:eastAsiaTheme="minorAscii" w:cstheme="minorAscii"/>
-                <w:b w:val="0"/>
-                <w:bCs w:val="0"/>
-                <w:i w:val="0"/>
-                <w:iCs w:val="0"/>
-                <w:noProof w:val="0"/>
-                <w:color w:val="auto"/>
-                <w:sz w:val="24"/>
-                <w:szCs w:val="24"/>
-                <w:lang w:val="en-US"/>
-              </w:rPr>
-              <w:t>Helped automating the non-human part of the software development process in the Continuous Integration (CI) part using Jenkins tool.</w:t>
+                <w:rFonts w:eastAsiaTheme="minorEastAsia"/>
+                <w:b w:val="0"/>
+                <w:bCs w:val="0"/>
+                <w:sz w:val="24"/>
+                <w:szCs w:val="24"/>
+              </w:rPr>
+              <w:t>Code reviewer.</w:t>
+            </w:r>
+          </w:p>
+          <w:p>
+            <w:pPr>
+              <w:spacing w:line="259" w:lineRule="auto"/>
+              <w:rPr>
+                <w:rFonts w:ascii="Segoe UI" w:eastAsia="Segoe UI" w:hAnsi="Segoe UI" w:cs="Segoe UI"/>
+                <w:color w:val="525252" w:themeColor="accent3" w:themeShade="80"/>
+              </w:rPr>
+            </w:pPr>
+            <w:r>
+              <w:rPr>
+                <w:rFonts w:ascii="Segoe UI" w:eastAsia="Segoe UI" w:hAnsi="Segoe UI" w:cs="Segoe UI"/>
+                <w:sz w:val="26"/>
+                <w:szCs w:val="26"/>
+              </w:rPr>
+              <w:t xml:space="preserve">Student Internship, SocialDice - </w:t>
+            </w:r>
+            <w:r>
+              <w:rPr>
+                <w:rFonts w:ascii="Segoe UI" w:eastAsia="Segoe UI" w:hAnsi="Segoe UI" w:cs="Segoe UI"/>
+                <w:color w:val="525252" w:themeColor="accent3" w:themeShade="80"/>
+              </w:rPr>
+              <w:t>February, 2018 – June, 2018</w:t>
+            </w:r>
+          </w:p>
+          <w:p>
+            <w:pPr>
+              <w:pStyle w:val="ListParagraph"/>
+              <w:numPr>
+                <w:ilvl w:val="0"/>
+                <w:numId w:val="9"/>
+              </w:numPr>
+              <w:spacing w:line="259" w:lineRule="auto"/>
+              <w:ind w:left="490"/>
+              <w:jc w:val="both"/>
+              <w:rPr>
+                <w:rFonts w:eastAsiaTheme="minorEastAsia"/>
+                <w:b w:val="0"/>
+                <w:bCs w:val="0"/>
+                <w:sz w:val="24"/>
+                <w:szCs w:val="24"/>
+              </w:rPr>
+            </w:pPr>
+            <w:r>
+              <w:rPr>
+                <w:rFonts w:eastAsiaTheme="minorEastAsia"/>
+                <w:b w:val="0"/>
+                <w:bCs w:val="0"/>
+                <w:sz w:val="24"/>
+                <w:szCs w:val="24"/>
+              </w:rPr>
+              <w:t>Built a web crawler via Selenium framework.</w:t>
+            </w:r>
+          </w:p>
+          <w:p>
+            <w:pPr>
+              <w:pStyle w:val="ListParagraph"/>
+              <w:numPr>
+                <w:ilvl w:val="0"/>
+                <w:numId w:val="9"/>
+              </w:numPr>
+              <w:spacing w:line="259" w:lineRule="auto"/>
+              <w:ind w:left="490"/>
+              <w:jc w:val="both"/>
+              <w:rPr>
+                <w:rFonts w:eastAsiaTheme="minorEastAsia"/>
+                <w:b w:val="0"/>
+                <w:bCs w:val="0"/>
+                <w:sz w:val="24"/>
+                <w:szCs w:val="24"/>
+              </w:rPr>
+            </w:pPr>
+            <w:r>
+              <w:rPr>
+                <w:rFonts w:eastAsiaTheme="minorEastAsia"/>
+                <w:b w:val="0"/>
+                <w:bCs w:val="0"/>
+                <w:sz w:val="24"/>
+                <w:szCs w:val="24"/>
+              </w:rPr>
+              <w:t>Helped automating the non-human part of the software development process in the Continuous Integration (CI) part using Jenkins tool to build and deploy the app automatically.</w:t>
             </w:r>
           </w:p>
         </w:tc>
@@ -650,36 +552,25 @@
           <w:tcPr>
             <w:cnfStyle w:val="001000000000" w:firstRow="0" w:lastRow="0" w:firstColumn="1" w:lastColumn="0" w:oddVBand="0" w:evenVBand="0" w:oddHBand="0" w:evenHBand="0" w:firstRowFirstColumn="0" w:firstRowLastColumn="0" w:lastRowFirstColumn="0" w:lastRowLastColumn="0"/>
             <w:tcW w:w="10192" w:type="dxa"/>
-            <w:tcMar/>
           </w:tcPr>
           <w:p>
             <w:pPr>
-              <w:pStyle w:val="Normal"/>
-              <w:bidi w:val="0"/>
-              <w:spacing w:before="60" w:beforeAutospacing="off" w:after="0" w:afterAutospacing="off" w:line="259" w:lineRule="auto"/>
-              <w:ind w:left="0" w:right="0"/>
-              <w:jc w:val="left"/>
-              <w:rPr>
-                <w:rFonts w:ascii="Segoe UI" w:hAnsi="Segoe UI" w:eastAsia="Segoe UI" w:cs="Segoe UI"/>
-                <w:b w:val="0"/>
-                <w:bCs w:val="0"/>
-                <w:noProof w:val="0"/>
-                <w:color w:val="525252" w:themeColor="accent3" w:themeTint="FF" w:themeShade="7F"/>
+              <w:spacing w:line="259" w:lineRule="auto"/>
+              <w:rPr>
+                <w:rFonts w:ascii="Segoe UI" w:eastAsia="Segoe UI" w:hAnsi="Segoe UI" w:cs="Segoe UI"/>
+                <w:b w:val="0"/>
+                <w:bCs w:val="0"/>
+                <w:color w:val="525252" w:themeColor="accent3" w:themeShade="7F"/>
                 <w:sz w:val="28"/>
                 <w:szCs w:val="28"/>
-                <w:lang w:val="en-US"/>
               </w:rPr>
             </w:pPr>
             <w:r>
               <w:rPr>
-                <w:rFonts w:ascii="Segoe UI" w:hAnsi="Segoe UI" w:eastAsia="Segoe UI" w:cs="Segoe UI"/>
-                <w:b w:val="1"/>
-                <w:bCs w:val="1"/>
-                <w:noProof w:val="0"/>
-                <w:color w:val="525252" w:themeColor="accent3" w:themeTint="FF" w:themeShade="80"/>
+                <w:rFonts w:ascii="Segoe UI" w:eastAsia="Segoe UI" w:hAnsi="Segoe UI" w:cs="Segoe UI"/>
+                <w:color w:val="525252" w:themeColor="accent3" w:themeShade="80"/>
                 <w:sz w:val="28"/>
                 <w:szCs w:val="28"/>
-                <w:lang w:val="en-US"/>
               </w:rPr>
               <w:t>Education</w:t>
             </w:r>
@@ -691,248 +582,58 @@
           <w:tcPr>
             <w:cnfStyle w:val="001000000000" w:firstRow="0" w:lastRow="0" w:firstColumn="1" w:lastColumn="0" w:oddVBand="0" w:evenVBand="0" w:oddHBand="0" w:evenHBand="0" w:firstRowFirstColumn="0" w:firstRowLastColumn="0" w:lastRowFirstColumn="0" w:lastRowLastColumn="0"/>
             <w:tcW w:w="10192" w:type="dxa"/>
-            <w:tcMar/>
           </w:tcPr>
           <w:p>
             <w:pPr>
-              <w:pStyle w:val="Normal"/>
-              <w:jc w:val="left"/>
-              <w:rPr>
-                <w:rFonts w:ascii="Segoe UI" w:hAnsi="Segoe UI" w:eastAsia="Segoe UI" w:cs="Segoe UI"/>
-                <w:b w:val="1"/>
-                <w:bCs w:val="1"/>
-                <w:noProof w:val="0"/>
-                <w:color w:val="525252" w:themeColor="accent3" w:themeTint="FF" w:themeShade="7F"/>
-                <w:sz w:val="22"/>
-                <w:szCs w:val="22"/>
-                <w:lang w:val="en-US"/>
+              <w:rPr>
+                <w:rFonts w:ascii="Segoe UI" w:eastAsia="Segoe UI" w:hAnsi="Segoe UI" w:cs="Segoe UI"/>
+                <w:color w:val="525252" w:themeColor="accent3" w:themeShade="7F"/>
               </w:rPr>
             </w:pPr>
             <w:r>
               <w:rPr>
-                <w:rFonts w:ascii="Segoe UI" w:hAnsi="Segoe UI" w:eastAsia="Segoe UI" w:cs="Segoe UI"/>
-                <w:b w:val="1"/>
-                <w:bCs w:val="1"/>
-                <w:noProof w:val="0"/>
-                <w:color w:val="auto"/>
+                <w:rFonts w:ascii="Segoe UI" w:eastAsia="Segoe UI" w:hAnsi="Segoe UI" w:cs="Segoe UI"/>
                 <w:sz w:val="26"/>
                 <w:szCs w:val="26"/>
-                <w:lang w:val="en-US"/>
-              </w:rPr>
-              <w:t xml:space="preserve">B.A. Computer Science, </w:t>
-            </w:r>
-            <w:proofErr w:type="spellStart"/>
-            <w:r>
-              <w:rPr>
-                <w:rFonts w:ascii="Segoe UI" w:hAnsi="Segoe UI" w:eastAsia="Segoe UI" w:cs="Segoe UI"/>
-                <w:b w:val="1"/>
-                <w:bCs w:val="1"/>
-                <w:noProof w:val="0"/>
-                <w:color w:val="auto"/>
-                <w:sz w:val="26"/>
-                <w:szCs w:val="26"/>
-                <w:lang w:val="en-US"/>
-              </w:rPr>
-              <w:t>Birzeit</w:t>
-            </w:r>
-            <w:proofErr w:type="spellEnd"/>
-            <w:r>
-              <w:rPr>
-                <w:rFonts w:ascii="Segoe UI" w:hAnsi="Segoe UI" w:eastAsia="Segoe UI" w:cs="Segoe UI"/>
-                <w:b w:val="1"/>
-                <w:bCs w:val="1"/>
-                <w:noProof w:val="0"/>
-                <w:color w:val="auto"/>
-                <w:sz w:val="26"/>
-                <w:szCs w:val="26"/>
-                <w:lang w:val="en-US"/>
-              </w:rPr>
-              <w:t xml:space="preserve"> University - </w:t>
-            </w:r>
-            <w:r>
-              <w:rPr>
-                <w:rFonts w:ascii="Segoe UI" w:hAnsi="Segoe UI" w:eastAsia="Segoe UI" w:cs="Segoe UI"/>
-                <w:b w:val="1"/>
-                <w:bCs w:val="1"/>
-                <w:noProof w:val="0"/>
-                <w:color w:val="525252" w:themeColor="accent3" w:themeTint="FF" w:themeShade="7F"/>
-                <w:sz w:val="22"/>
-                <w:szCs w:val="22"/>
-                <w:lang w:val="en-US"/>
-              </w:rPr>
-              <w:t>S</w:t>
-            </w:r>
-            <w:r>
-              <w:rPr>
-                <w:rFonts w:ascii="Segoe UI" w:hAnsi="Segoe UI" w:eastAsia="Segoe UI" w:cs="Segoe UI"/>
-                <w:b w:val="1"/>
-                <w:bCs w:val="1"/>
-                <w:noProof w:val="0"/>
-                <w:color w:val="525252" w:themeColor="accent3" w:themeTint="FF" w:themeShade="7F"/>
-                <w:sz w:val="22"/>
-                <w:szCs w:val="22"/>
-                <w:lang w:val="en-US"/>
-              </w:rPr>
-              <w:t>e</w:t>
-            </w:r>
-            <w:r>
-              <w:rPr>
-                <w:rFonts w:ascii="Segoe UI" w:hAnsi="Segoe UI" w:eastAsia="Segoe UI" w:cs="Segoe UI"/>
-                <w:b w:val="1"/>
-                <w:bCs w:val="1"/>
-                <w:noProof w:val="0"/>
-                <w:color w:val="525252" w:themeColor="accent3" w:themeTint="FF" w:themeShade="7F"/>
-                <w:sz w:val="22"/>
-                <w:szCs w:val="22"/>
-                <w:lang w:val="en-US"/>
-              </w:rPr>
-              <w:t>ptem</w:t>
-            </w:r>
-            <w:r>
-              <w:rPr>
-                <w:rFonts w:ascii="Segoe UI" w:hAnsi="Segoe UI" w:eastAsia="Segoe UI" w:cs="Segoe UI"/>
-                <w:b w:val="1"/>
-                <w:bCs w:val="1"/>
-                <w:noProof w:val="0"/>
-                <w:color w:val="525252" w:themeColor="accent3" w:themeTint="FF" w:themeShade="7F"/>
-                <w:sz w:val="22"/>
-                <w:szCs w:val="22"/>
-                <w:lang w:val="en-US"/>
-              </w:rPr>
-              <w:t>b</w:t>
-            </w:r>
-            <w:r>
-              <w:rPr>
-                <w:rFonts w:ascii="Segoe UI" w:hAnsi="Segoe UI" w:eastAsia="Segoe UI" w:cs="Segoe UI"/>
-                <w:b w:val="1"/>
-                <w:bCs w:val="1"/>
-                <w:noProof w:val="0"/>
-                <w:color w:val="525252" w:themeColor="accent3" w:themeTint="FF" w:themeShade="7F"/>
-                <w:sz w:val="22"/>
-                <w:szCs w:val="22"/>
-                <w:lang w:val="en-US"/>
-              </w:rPr>
-              <w:t>er, 2014 – June, 2018</w:t>
+              </w:rPr>
+              <w:t xml:space="preserve">B.A. Computer Science, Birzeit University - </w:t>
+            </w:r>
+            <w:r>
+              <w:rPr>
+                <w:rFonts w:ascii="Segoe UI" w:eastAsia="Segoe UI" w:hAnsi="Segoe UI" w:cs="Segoe UI"/>
+                <w:color w:val="525252" w:themeColor="accent3" w:themeShade="7F"/>
+              </w:rPr>
+              <w:t>September, 2014 – June, 2018</w:t>
             </w:r>
           </w:p>
           <w:p>
             <w:pPr>
-              <w:pStyle w:val="Normal"/>
               <w:jc w:val="both"/>
               <w:rPr>
-                <w:rFonts w:ascii="Calibri" w:hAnsi="Calibri" w:eastAsia="Calibri" w:cs="Calibri" w:asciiTheme="minorAscii" w:hAnsiTheme="minorAscii" w:eastAsiaTheme="minorAscii" w:cstheme="minorAscii"/>
-                <w:b w:val="0"/>
-                <w:bCs w:val="0"/>
-                <w:noProof w:val="0"/>
-                <w:color w:val="auto"/>
-                <w:sz w:val="24"/>
-                <w:szCs w:val="24"/>
-                <w:lang w:val="en-US"/>
+                <w:rFonts w:eastAsiaTheme="minorEastAsia"/>
+                <w:b w:val="0"/>
+                <w:bCs w:val="0"/>
+                <w:sz w:val="24"/>
+                <w:szCs w:val="24"/>
               </w:rPr>
             </w:pPr>
             <w:r>
               <w:rPr>
-                <w:rFonts w:ascii="Calibri" w:hAnsi="Calibri" w:eastAsia="Calibri" w:cs="Calibri" w:asciiTheme="minorAscii" w:hAnsiTheme="minorAscii" w:eastAsiaTheme="minorAscii" w:cstheme="minorAscii"/>
-                <w:b w:val="1"/>
-                <w:bCs w:val="1"/>
-                <w:noProof w:val="0"/>
-                <w:color w:val="auto"/>
-                <w:sz w:val="24"/>
-                <w:szCs w:val="24"/>
-                <w:lang w:val="en-US"/>
+                <w:rFonts w:eastAsiaTheme="minorEastAsia"/>
+                <w:sz w:val="24"/>
+                <w:szCs w:val="24"/>
               </w:rPr>
               <w:t>Relevant Completed Courses:</w:t>
             </w:r>
             <w:r>
               <w:rPr>
-                <w:rFonts w:ascii="Calibri" w:hAnsi="Calibri" w:eastAsia="Calibri" w:cs="Calibri" w:asciiTheme="minorAscii" w:hAnsiTheme="minorAscii" w:eastAsiaTheme="minorAscii" w:cstheme="minorAscii"/>
-                <w:b w:val="0"/>
-                <w:bCs w:val="0"/>
-                <w:noProof w:val="0"/>
-                <w:color w:val="auto"/>
-                <w:sz w:val="24"/>
-                <w:szCs w:val="24"/>
-                <w:lang w:val="en-US"/>
-              </w:rPr>
-              <w:t xml:space="preserve"> Data structure, Data base</w:t>
-            </w:r>
-            <w:r>
-              <w:rPr>
-                <w:rFonts w:ascii="Calibri" w:hAnsi="Calibri" w:eastAsia="Calibri" w:cs="Calibri" w:asciiTheme="minorAscii" w:hAnsiTheme="minorAscii" w:eastAsiaTheme="minorAscii" w:cstheme="minorAscii"/>
-                <w:b w:val="0"/>
-                <w:bCs w:val="0"/>
-                <w:noProof w:val="0"/>
-                <w:color w:val="auto"/>
-                <w:sz w:val="24"/>
-                <w:szCs w:val="24"/>
-                <w:lang w:val="en-US"/>
-              </w:rPr>
-              <w:t xml:space="preserve">, Web Development, </w:t>
-            </w:r>
-            <w:r>
-              <w:rPr>
-                <w:rFonts w:ascii="Calibri" w:hAnsi="Calibri" w:eastAsia="Calibri" w:cs="Calibri" w:asciiTheme="minorAscii" w:hAnsiTheme="minorAscii" w:eastAsiaTheme="minorAscii" w:cstheme="minorAscii"/>
-                <w:b w:val="0"/>
-                <w:bCs w:val="0"/>
-                <w:noProof w:val="0"/>
-                <w:color w:val="auto"/>
-                <w:sz w:val="24"/>
-                <w:szCs w:val="24"/>
-                <w:lang w:val="en-US"/>
-              </w:rPr>
-              <w:t>Algorithm,</w:t>
-            </w:r>
-            <w:r>
-              <w:rPr>
-                <w:rFonts w:ascii="Calibri" w:hAnsi="Calibri" w:eastAsia="Calibri" w:cs="Calibri" w:asciiTheme="minorAscii" w:hAnsiTheme="minorAscii" w:eastAsiaTheme="minorAscii" w:cstheme="minorAscii"/>
-                <w:b w:val="0"/>
-                <w:bCs w:val="0"/>
-                <w:noProof w:val="0"/>
-                <w:color w:val="auto"/>
-                <w:sz w:val="24"/>
-                <w:szCs w:val="24"/>
-                <w:lang w:val="en-US"/>
-              </w:rPr>
-              <w:t xml:space="preserve"> AI</w:t>
-            </w:r>
-            <w:r>
-              <w:rPr>
-                <w:rFonts w:ascii="Calibri" w:hAnsi="Calibri" w:eastAsia="Calibri" w:cs="Calibri" w:asciiTheme="minorAscii" w:hAnsiTheme="minorAscii" w:eastAsiaTheme="minorAscii" w:cstheme="minorAscii"/>
-                <w:b w:val="0"/>
-                <w:bCs w:val="0"/>
-                <w:noProof w:val="0"/>
-                <w:color w:val="auto"/>
-                <w:sz w:val="24"/>
-                <w:szCs w:val="24"/>
-                <w:lang w:val="en-US"/>
-              </w:rPr>
-              <w:t xml:space="preserve">, </w:t>
-            </w:r>
-            <w:r>
-              <w:rPr>
-                <w:rFonts w:ascii="Calibri" w:hAnsi="Calibri" w:eastAsia="Calibri" w:cs="Calibri" w:asciiTheme="minorAscii" w:hAnsiTheme="minorAscii" w:eastAsiaTheme="minorAscii" w:cstheme="minorAscii"/>
-                <w:b w:val="0"/>
-                <w:bCs w:val="0"/>
-                <w:noProof w:val="0"/>
-                <w:color w:val="auto"/>
-                <w:sz w:val="24"/>
-                <w:szCs w:val="24"/>
-                <w:lang w:val="en-US"/>
-              </w:rPr>
-              <w:t>Computer Graphics, Machine</w:t>
-            </w:r>
-            <w:r>
-              <w:rPr>
-                <w:rFonts w:ascii="Calibri" w:hAnsi="Calibri" w:eastAsia="Calibri" w:cs="Calibri" w:asciiTheme="minorAscii" w:hAnsiTheme="minorAscii" w:eastAsiaTheme="minorAscii" w:cstheme="minorAscii"/>
-                <w:b w:val="0"/>
-                <w:bCs w:val="0"/>
-                <w:noProof w:val="0"/>
-                <w:color w:val="auto"/>
-                <w:sz w:val="24"/>
-                <w:szCs w:val="24"/>
-                <w:lang w:val="en-US"/>
-              </w:rPr>
-              <w:t xml:space="preserve"> Learning, Compiler and Programming Languages, Natural Language Processing (NLP) and Information Retrieval, and Mobile Application Development for The Enterprise.</w:t>
+                <w:rFonts w:eastAsiaTheme="minorEastAsia"/>
+                <w:b w:val="0"/>
+                <w:bCs w:val="0"/>
+                <w:sz w:val="24"/>
+                <w:szCs w:val="24"/>
+              </w:rPr>
+              <w:t xml:space="preserve"> Data structure, Data base, Web Development, Algorithm, AI, Computer Graphics, Machine Learning, Compiler and Programming Languages, Natural Language Processing (NLP) and Information Retrieval, and Mobile Application Development for The Enterprise.</w:t>
             </w:r>
           </w:p>
         </w:tc>
@@ -942,36 +643,23 @@
           <w:tcPr>
             <w:cnfStyle w:val="001000000000" w:firstRow="0" w:lastRow="0" w:firstColumn="1" w:lastColumn="0" w:oddVBand="0" w:evenVBand="0" w:oddHBand="0" w:evenHBand="0" w:firstRowFirstColumn="0" w:firstRowLastColumn="0" w:lastRowFirstColumn="0" w:lastRowLastColumn="0"/>
             <w:tcW w:w="10192" w:type="dxa"/>
-            <w:tcMar/>
           </w:tcPr>
           <w:p>
             <w:pPr>
-              <w:pStyle w:val="Normal"/>
-              <w:bidi w:val="0"/>
-              <w:spacing w:before="60" w:beforeAutospacing="off" w:after="0" w:afterAutospacing="off" w:line="259" w:lineRule="auto"/>
-              <w:ind w:left="0" w:right="0"/>
-              <w:jc w:val="left"/>
-              <w:rPr>
-                <w:rFonts w:ascii="Segoe UI" w:hAnsi="Segoe UI" w:eastAsia="Segoe UI" w:cs="Segoe UI"/>
-                <w:b w:val="1"/>
-                <w:bCs w:val="1"/>
-                <w:noProof w:val="0"/>
-                <w:color w:val="525252" w:themeColor="accent3" w:themeTint="FF" w:themeShade="7F"/>
+              <w:spacing w:line="259" w:lineRule="auto"/>
+              <w:rPr>
+                <w:rFonts w:ascii="Segoe UI" w:eastAsia="Segoe UI" w:hAnsi="Segoe UI" w:cs="Segoe UI"/>
+                <w:color w:val="525252" w:themeColor="accent3" w:themeShade="7F"/>
                 <w:sz w:val="28"/>
                 <w:szCs w:val="28"/>
-                <w:lang w:val="en-US"/>
               </w:rPr>
             </w:pPr>
             <w:r>
               <w:rPr>
-                <w:rFonts w:ascii="Segoe UI" w:hAnsi="Segoe UI" w:eastAsia="Segoe UI" w:cs="Segoe UI"/>
-                <w:b w:val="1"/>
-                <w:bCs w:val="1"/>
-                <w:noProof w:val="0"/>
-                <w:color w:val="525252" w:themeColor="accent3" w:themeTint="FF" w:themeShade="80"/>
+                <w:rFonts w:ascii="Segoe UI" w:eastAsia="Segoe UI" w:hAnsi="Segoe UI" w:cs="Segoe UI"/>
+                <w:color w:val="525252" w:themeColor="accent3" w:themeShade="80"/>
                 <w:sz w:val="28"/>
                 <w:szCs w:val="28"/>
-                <w:lang w:val="en-US"/>
               </w:rPr>
               <w:t>Training</w:t>
             </w:r>
@@ -983,123 +671,50 @@
           <w:tcPr>
             <w:cnfStyle w:val="001000000000" w:firstRow="0" w:lastRow="0" w:firstColumn="1" w:lastColumn="0" w:oddVBand="0" w:evenVBand="0" w:oddHBand="0" w:evenHBand="0" w:firstRowFirstColumn="0" w:firstRowLastColumn="0" w:lastRowFirstColumn="0" w:lastRowLastColumn="0"/>
             <w:tcW w:w="10192" w:type="dxa"/>
-            <w:tcMar/>
           </w:tcPr>
           <w:p>
             <w:pPr>
-              <w:pStyle w:val="Normal"/>
-              <w:rPr>
-                <w:rFonts w:ascii="Segoe UI" w:hAnsi="Segoe UI" w:eastAsia="Segoe UI" w:cs="Segoe UI"/>
-                <w:b w:val="1"/>
-                <w:bCs w:val="1"/>
-                <w:noProof w:val="0"/>
-                <w:color w:val="525252" w:themeColor="accent3" w:themeTint="FF" w:themeShade="7F"/>
-                <w:sz w:val="22"/>
-                <w:szCs w:val="22"/>
-                <w:lang w:val="en-US"/>
+              <w:rPr>
+                <w:rFonts w:ascii="Segoe UI" w:eastAsia="Segoe UI" w:hAnsi="Segoe UI" w:cs="Segoe UI"/>
+                <w:color w:val="525252" w:themeColor="accent3" w:themeShade="7F"/>
               </w:rPr>
             </w:pPr>
             <w:r>
               <w:rPr>
-                <w:rFonts w:ascii="Segoe UI" w:hAnsi="Segoe UI" w:eastAsia="Segoe UI" w:cs="Segoe UI"/>
-                <w:b w:val="1"/>
-                <w:bCs w:val="1"/>
-                <w:noProof w:val="0"/>
+                <w:rFonts w:ascii="Segoe UI" w:eastAsia="Segoe UI" w:hAnsi="Segoe UI" w:cs="Segoe UI"/>
                 <w:sz w:val="26"/>
                 <w:szCs w:val="26"/>
-                <w:lang w:val="en-US"/>
-              </w:rPr>
-              <w:t>Data Science and Applied Data Science Training</w:t>
-            </w:r>
-            <w:r>
-              <w:rPr>
-                <w:rFonts w:ascii="Segoe UI" w:hAnsi="Segoe UI" w:eastAsia="Segoe UI" w:cs="Segoe UI"/>
-                <w:b w:val="1"/>
-                <w:bCs w:val="1"/>
-                <w:noProof w:val="0"/>
-                <w:color w:val="auto"/>
-                <w:sz w:val="26"/>
-                <w:szCs w:val="26"/>
-                <w:lang w:val="en-US"/>
-              </w:rPr>
-              <w:t xml:space="preserve"> - </w:t>
-            </w:r>
-            <w:r>
-              <w:rPr>
-                <w:rFonts w:ascii="Segoe UI" w:hAnsi="Segoe UI" w:eastAsia="Segoe UI" w:cs="Segoe UI"/>
-                <w:b w:val="1"/>
-                <w:bCs w:val="1"/>
-                <w:noProof w:val="0"/>
-                <w:color w:val="525252" w:themeColor="accent3" w:themeTint="FF" w:themeShade="7F"/>
-                <w:sz w:val="22"/>
-                <w:szCs w:val="22"/>
-                <w:lang w:val="en-US"/>
-              </w:rPr>
-              <w:t>January, 2017 – May, 201</w:t>
-            </w:r>
-            <w:r>
-              <w:rPr>
-                <w:rFonts w:ascii="Segoe UI" w:hAnsi="Segoe UI" w:eastAsia="Segoe UI" w:cs="Segoe UI"/>
-                <w:b w:val="1"/>
-                <w:bCs w:val="1"/>
-                <w:noProof w:val="0"/>
-                <w:color w:val="525252" w:themeColor="accent3" w:themeTint="FF" w:themeShade="7F"/>
-                <w:sz w:val="22"/>
-                <w:szCs w:val="22"/>
-                <w:lang w:val="en-US"/>
-              </w:rPr>
-              <w:t>7</w:t>
+              </w:rPr>
+              <w:t xml:space="preserve">Data Science and Applied Data Science Training - </w:t>
+            </w:r>
+            <w:r>
+              <w:rPr>
+                <w:rFonts w:ascii="Segoe UI" w:eastAsia="Segoe UI" w:hAnsi="Segoe UI" w:cs="Segoe UI"/>
+                <w:color w:val="525252" w:themeColor="accent3" w:themeShade="7F"/>
+              </w:rPr>
+              <w:t>January, 2017 – May, 2017</w:t>
             </w:r>
           </w:p>
           <w:p>
             <w:pPr>
-              <w:pStyle w:val="Normal"/>
               <w:jc w:val="both"/>
               <w:rPr>
-                <w:rFonts w:ascii="Calibri" w:hAnsi="Calibri" w:eastAsia="Calibri" w:cs="Calibri" w:asciiTheme="minorAscii" w:hAnsiTheme="minorAscii" w:eastAsiaTheme="minorAscii" w:cstheme="minorAscii"/>
-                <w:b w:val="0"/>
-                <w:bCs w:val="0"/>
-                <w:noProof w:val="0"/>
-                <w:sz w:val="24"/>
-                <w:szCs w:val="24"/>
-                <w:lang w:val="en-US"/>
+                <w:rFonts w:eastAsiaTheme="minorEastAsia"/>
+                <w:b w:val="0"/>
+                <w:bCs w:val="0"/>
+                <w:sz w:val="24"/>
+                <w:szCs w:val="24"/>
               </w:rPr>
             </w:pPr>
             <w:r>
               <w:rPr>
-                <w:rFonts w:ascii="Calibri" w:hAnsi="Calibri" w:eastAsia="Calibri" w:cs="Calibri" w:asciiTheme="minorAscii" w:hAnsiTheme="minorAscii" w:eastAsiaTheme="minorAscii" w:cstheme="minorAscii"/>
-                <w:b w:val="0"/>
-                <w:bCs w:val="0"/>
-                <w:noProof w:val="0"/>
-                <w:sz w:val="24"/>
-                <w:szCs w:val="24"/>
-                <w:lang w:val="en-US"/>
-              </w:rPr>
-              <w:t xml:space="preserve">Certified training, the course was implemented in Ramallah at the center of continuing Education with a total of (96) training hours. I alongside a team built two Data-science Projects </w:t>
-            </w:r>
-            <w:r>
-              <w:rPr>
-                <w:rFonts w:ascii="Calibri" w:hAnsi="Calibri" w:eastAsia="Calibri" w:cs="Calibri" w:asciiTheme="minorAscii" w:hAnsiTheme="minorAscii" w:eastAsiaTheme="minorAscii" w:cstheme="minorAscii"/>
-                <w:b w:val="0"/>
-                <w:bCs w:val="0"/>
-                <w:noProof w:val="0"/>
-                <w:sz w:val="24"/>
-                <w:szCs w:val="24"/>
-                <w:lang w:val="en-US"/>
-              </w:rPr>
-              <w:t>(bit.ly</w:t>
-            </w:r>
-            <w:r>
-              <w:rPr>
-                <w:rFonts w:ascii="Calibri" w:hAnsi="Calibri" w:eastAsia="Calibri" w:cs="Calibri" w:asciiTheme="minorAscii" w:hAnsiTheme="minorAscii" w:eastAsiaTheme="minorAscii" w:cstheme="minorAscii"/>
-                <w:b w:val="0"/>
-                <w:bCs w:val="0"/>
-                <w:noProof w:val="0"/>
-                <w:sz w:val="24"/>
-                <w:szCs w:val="24"/>
-                <w:lang w:val="en-US"/>
-              </w:rPr>
-              <w:t>/2WgEskC, bit.ly/2vBq2ji).</w:t>
+                <w:rFonts w:eastAsiaTheme="minorEastAsia"/>
+                <w:b w:val="0"/>
+                <w:bCs w:val="0"/>
+                <w:sz w:val="24"/>
+                <w:szCs w:val="24"/>
+              </w:rPr>
+              <w:t>Certified training, the course was implemented in Ramallah at the center of continuing Education with a total of (96) training hours. I alongside a team built two Data-science Projects (bit.ly/2WgEskC, bit.ly/2vBq2ji).</w:t>
             </w:r>
           </w:p>
         </w:tc>
@@ -1109,36 +724,23 @@
           <w:tcPr>
             <w:cnfStyle w:val="001000000000" w:firstRow="0" w:lastRow="0" w:firstColumn="1" w:lastColumn="0" w:oddVBand="0" w:evenVBand="0" w:oddHBand="0" w:evenHBand="0" w:firstRowFirstColumn="0" w:firstRowLastColumn="0" w:lastRowFirstColumn="0" w:lastRowLastColumn="0"/>
             <w:tcW w:w="10192" w:type="dxa"/>
-            <w:tcMar/>
           </w:tcPr>
           <w:p>
             <w:pPr>
-              <w:pStyle w:val="Normal"/>
-              <w:bidi w:val="0"/>
-              <w:spacing w:before="60" w:beforeAutospacing="off" w:after="0" w:afterAutospacing="off" w:line="259" w:lineRule="auto"/>
-              <w:ind w:left="0" w:right="0"/>
-              <w:jc w:val="left"/>
-              <w:rPr>
-                <w:rFonts w:ascii="Segoe UI" w:hAnsi="Segoe UI" w:eastAsia="Segoe UI" w:cs="Segoe UI"/>
-                <w:b w:val="1"/>
-                <w:bCs w:val="1"/>
-                <w:noProof w:val="0"/>
-                <w:color w:val="525252" w:themeColor="accent3" w:themeTint="FF" w:themeShade="7F"/>
+              <w:spacing w:line="259" w:lineRule="auto"/>
+              <w:rPr>
+                <w:rFonts w:ascii="Segoe UI" w:eastAsia="Segoe UI" w:hAnsi="Segoe UI" w:cs="Segoe UI"/>
+                <w:color w:val="525252" w:themeColor="accent3" w:themeShade="7F"/>
                 <w:sz w:val="28"/>
                 <w:szCs w:val="28"/>
-                <w:lang w:val="en-US"/>
               </w:rPr>
             </w:pPr>
             <w:r>
               <w:rPr>
-                <w:rFonts w:ascii="Segoe UI" w:hAnsi="Segoe UI" w:eastAsia="Segoe UI" w:cs="Segoe UI"/>
-                <w:b w:val="1"/>
-                <w:bCs w:val="1"/>
-                <w:noProof w:val="0"/>
-                <w:color w:val="525252" w:themeColor="accent3" w:themeTint="FF" w:themeShade="80"/>
+                <w:rFonts w:ascii="Segoe UI" w:eastAsia="Segoe UI" w:hAnsi="Segoe UI" w:cs="Segoe UI"/>
+                <w:color w:val="525252" w:themeColor="accent3" w:themeShade="80"/>
                 <w:sz w:val="28"/>
                 <w:szCs w:val="28"/>
-                <w:lang w:val="en-US"/>
               </w:rPr>
               <w:t>Interests</w:t>
             </w:r>
@@ -1150,58 +752,60 @@
           <w:tcPr>
             <w:cnfStyle w:val="001000000000" w:firstRow="0" w:lastRow="0" w:firstColumn="1" w:lastColumn="0" w:oddVBand="0" w:evenVBand="0" w:oddHBand="0" w:evenHBand="0" w:firstRowFirstColumn="0" w:firstRowLastColumn="0" w:lastRowFirstColumn="0" w:lastRowLastColumn="0"/>
             <w:tcW w:w="10192" w:type="dxa"/>
-            <w:tcMar/>
           </w:tcPr>
           <w:p>
             <w:pPr>
-              <w:pStyle w:val="Normal"/>
               <w:jc w:val="both"/>
               <w:rPr>
-                <w:rFonts w:ascii="Calibri" w:hAnsi="Calibri" w:eastAsia="Calibri" w:cs="Calibri" w:asciiTheme="minorAscii" w:hAnsiTheme="minorAscii" w:eastAsiaTheme="minorAscii" w:cstheme="minorAscii"/>
-                <w:b w:val="0"/>
-                <w:bCs w:val="0"/>
-                <w:noProof w:val="0"/>
-                <w:color w:val="000000" w:themeColor="text1" w:themeTint="FF" w:themeShade="FF"/>
-                <w:sz w:val="24"/>
-                <w:szCs w:val="24"/>
-                <w:lang w:val="en-US"/>
+                <w:rFonts w:eastAsiaTheme="minorEastAsia" w:cstheme="minorHAnsi"/>
+                <w:b w:val="0"/>
+                <w:bCs w:val="0"/>
+                <w:color w:val="000000" w:themeColor="text1"/>
+                <w:sz w:val="24"/>
+                <w:szCs w:val="24"/>
               </w:rPr>
             </w:pPr>
             <w:r>
               <w:rPr>
-                <w:rFonts w:ascii="Calibri" w:hAnsi="Calibri" w:eastAsia="Calibri" w:cs="Calibri" w:asciiTheme="minorAscii" w:hAnsiTheme="minorAscii" w:eastAsiaTheme="minorAscii" w:cstheme="minorAscii"/>
-                <w:b w:val="0"/>
-                <w:bCs w:val="0"/>
-                <w:noProof w:val="0"/>
-                <w:color w:val="000000" w:themeColor="text1" w:themeTint="FF" w:themeShade="FF"/>
-                <w:sz w:val="24"/>
-                <w:szCs w:val="24"/>
-                <w:lang w:val="en-US"/>
+                <w:rFonts w:cstheme="minorHAnsi"/>
+                <w:b w:val="0"/>
+                <w:bCs w:val="0"/>
+                <w:color w:val="222222"/>
+                <w:sz w:val="24"/>
+                <w:szCs w:val="24"/>
+                <w:shd w:val="clear" w:color="auto" w:fill="FFFFFF"/>
+              </w:rPr>
+              <w:t xml:space="preserve">Software architecture, </w:t>
+            </w:r>
+            <w:r>
+              <w:rPr>
+                <w:rFonts w:eastAsiaTheme="minorEastAsia" w:cstheme="minorHAnsi"/>
+                <w:b w:val="0"/>
+                <w:bCs w:val="0"/>
+                <w:color w:val="000000" w:themeColor="text1"/>
+                <w:sz w:val="24"/>
+                <w:szCs w:val="24"/>
               </w:rPr>
               <w:t xml:space="preserve">Microservice, Containers (Docker), </w:t>
             </w:r>
             <w:r>
               <w:rPr>
-                <w:rFonts w:ascii="Calibri" w:hAnsi="Calibri" w:eastAsia="Calibri" w:cs="Calibri" w:asciiTheme="minorAscii" w:hAnsiTheme="minorAscii" w:eastAsiaTheme="minorAscii" w:cstheme="minorAscii"/>
-                <w:b w:val="0"/>
-                <w:bCs w:val="0"/>
-                <w:noProof w:val="0"/>
-                <w:sz w:val="24"/>
-                <w:szCs w:val="24"/>
-                <w:lang w:val="en-US"/>
+                <w:rFonts w:eastAsiaTheme="minorEastAsia" w:cstheme="minorHAnsi"/>
+                <w:b w:val="0"/>
+                <w:bCs w:val="0"/>
+                <w:sz w:val="24"/>
+                <w:szCs w:val="24"/>
               </w:rPr>
               <w:t>Message-broker (RabbitMQ),</w:t>
             </w:r>
             <w:r>
               <w:rPr>
-                <w:rFonts w:ascii="Calibri" w:hAnsi="Calibri" w:eastAsia="Calibri" w:cs="Calibri" w:asciiTheme="minorAscii" w:hAnsiTheme="minorAscii" w:eastAsiaTheme="minorAscii" w:cstheme="minorAscii"/>
-                <w:b w:val="0"/>
-                <w:bCs w:val="0"/>
-                <w:noProof w:val="0"/>
-                <w:color w:val="000000" w:themeColor="text1" w:themeTint="FF" w:themeShade="FF"/>
-                <w:sz w:val="24"/>
-                <w:szCs w:val="24"/>
-                <w:lang w:val="en-US"/>
+                <w:rFonts w:eastAsiaTheme="minorEastAsia" w:cstheme="minorHAnsi"/>
+                <w:b w:val="0"/>
+                <w:bCs w:val="0"/>
+                <w:color w:val="000000" w:themeColor="text1"/>
+                <w:sz w:val="24"/>
+                <w:szCs w:val="24"/>
               </w:rPr>
               <w:t xml:space="preserve"> CI/CD, and Data-science.</w:t>
             </w:r>
@@ -1213,36 +817,23 @@
           <w:tcPr>
             <w:cnfStyle w:val="001000000000" w:firstRow="0" w:lastRow="0" w:firstColumn="1" w:lastColumn="0" w:oddVBand="0" w:evenVBand="0" w:oddHBand="0" w:evenHBand="0" w:firstRowFirstColumn="0" w:firstRowLastColumn="0" w:lastRowFirstColumn="0" w:lastRowLastColumn="0"/>
             <w:tcW w:w="10192" w:type="dxa"/>
-            <w:tcMar/>
           </w:tcPr>
           <w:p>
             <w:pPr>
-              <w:pStyle w:val="Normal"/>
-              <w:bidi w:val="0"/>
-              <w:spacing w:before="60" w:beforeAutospacing="off" w:after="0" w:afterAutospacing="off" w:line="259" w:lineRule="auto"/>
-              <w:ind w:left="0" w:right="0"/>
-              <w:jc w:val="left"/>
-              <w:rPr>
-                <w:rFonts w:ascii="Segoe UI" w:hAnsi="Segoe UI" w:eastAsia="Segoe UI" w:cs="Segoe UI"/>
-                <w:b w:val="1"/>
-                <w:bCs w:val="1"/>
-                <w:noProof w:val="0"/>
-                <w:color w:val="525252" w:themeColor="accent3" w:themeTint="FF" w:themeShade="7F"/>
+              <w:spacing w:line="259" w:lineRule="auto"/>
+              <w:rPr>
+                <w:rFonts w:ascii="Segoe UI" w:eastAsia="Segoe UI" w:hAnsi="Segoe UI" w:cs="Segoe UI"/>
+                <w:color w:val="525252" w:themeColor="accent3" w:themeShade="7F"/>
                 <w:sz w:val="28"/>
                 <w:szCs w:val="28"/>
-                <w:lang w:val="en-US"/>
               </w:rPr>
             </w:pPr>
             <w:r>
               <w:rPr>
-                <w:rFonts w:ascii="Segoe UI" w:hAnsi="Segoe UI" w:eastAsia="Segoe UI" w:cs="Segoe UI"/>
-                <w:b w:val="1"/>
-                <w:bCs w:val="1"/>
-                <w:noProof w:val="0"/>
-                <w:color w:val="525252" w:themeColor="accent3" w:themeTint="FF" w:themeShade="80"/>
+                <w:rFonts w:ascii="Segoe UI" w:eastAsia="Segoe UI" w:hAnsi="Segoe UI" w:cs="Segoe UI"/>
+                <w:color w:val="525252" w:themeColor="accent3" w:themeShade="80"/>
                 <w:sz w:val="28"/>
                 <w:szCs w:val="28"/>
-                <w:lang w:val="en-US"/>
               </w:rPr>
               <w:t>Skills</w:t>
             </w:r>
@@ -1254,63 +845,54 @@
           <w:tcPr>
             <w:cnfStyle w:val="001000000000" w:firstRow="0" w:lastRow="0" w:firstColumn="1" w:lastColumn="0" w:oddVBand="0" w:evenVBand="0" w:oddHBand="0" w:evenHBand="0" w:firstRowFirstColumn="0" w:firstRowLastColumn="0" w:lastRowFirstColumn="0" w:lastRowLastColumn="0"/>
             <w:tcW w:w="10192" w:type="dxa"/>
-            <w:tcMar/>
           </w:tcPr>
           <w:p>
             <w:pPr>
               <w:pStyle w:val="ListParagraph"/>
               <w:numPr>
                 <w:ilvl w:val="0"/>
-                <w:numId w:val="10"/>
+                <w:numId w:val="1"/>
               </w:numPr>
-              <w:spacing w:before="20" w:beforeAutospacing="off"/>
+              <w:spacing w:before="100" w:beforeAutospacing="1"/>
               <w:ind w:left="490" w:right="1440"/>
               <w:jc w:val="both"/>
               <w:rPr>
-                <w:rFonts w:ascii="Calibri" w:hAnsi="Calibri" w:eastAsia="Calibri" w:cs="Calibri" w:asciiTheme="minorAscii" w:hAnsiTheme="minorAscii" w:eastAsiaTheme="minorAscii" w:cstheme="minorAscii"/>
-                <w:b w:val="0"/>
-                <w:bCs w:val="0"/>
-                <w:noProof w:val="0"/>
-                <w:sz w:val="24"/>
-                <w:szCs w:val="24"/>
-                <w:lang w:val="en-US"/>
+                <w:rFonts w:eastAsiaTheme="minorEastAsia"/>
+                <w:b w:val="0"/>
+                <w:bCs w:val="0"/>
+                <w:sz w:val="24"/>
+                <w:szCs w:val="24"/>
               </w:rPr>
             </w:pPr>
             <w:r>
               <w:rPr>
-                <w:rFonts w:ascii="Calibri" w:hAnsi="Calibri" w:eastAsia="Calibri" w:cs="Calibri" w:asciiTheme="minorAscii" w:hAnsiTheme="minorAscii" w:eastAsiaTheme="minorAscii" w:cstheme="minorAscii"/>
-                <w:b w:val="0"/>
-                <w:bCs w:val="0"/>
-                <w:noProof w:val="0"/>
-                <w:sz w:val="24"/>
-                <w:szCs w:val="24"/>
-                <w:lang w:val="en-US"/>
-              </w:rPr>
-              <w:t xml:space="preserve">Soft skills: </w:t>
-            </w:r>
-            <w:r>
-              <w:rPr>
-                <w:rFonts w:ascii="Calibri" w:hAnsi="Calibri" w:eastAsia="Calibri" w:cs="Calibri" w:asciiTheme="minorAscii" w:hAnsiTheme="minorAscii" w:eastAsiaTheme="minorAscii" w:cstheme="minorAscii"/>
-                <w:b w:val="0"/>
-                <w:bCs w:val="0"/>
-                <w:noProof w:val="0"/>
-                <w:sz w:val="24"/>
-                <w:szCs w:val="24"/>
-                <w:lang w:val="en-US"/>
-              </w:rPr>
-              <w:t>Analytical thinker</w:t>
-            </w:r>
-            <w:r>
-              <w:rPr>
-                <w:rFonts w:ascii="Calibri" w:hAnsi="Calibri" w:eastAsia="Calibri" w:cs="Calibri" w:asciiTheme="minorAscii" w:hAnsiTheme="minorAscii" w:eastAsiaTheme="minorAscii" w:cstheme="minorAscii"/>
-                <w:b w:val="0"/>
-                <w:bCs w:val="0"/>
-                <w:noProof w:val="0"/>
-                <w:sz w:val="24"/>
-                <w:szCs w:val="24"/>
-                <w:lang w:val="en-US"/>
-              </w:rPr>
-              <w:t>, innovator and great team player.</w:t>
+                <w:rFonts w:eastAsiaTheme="minorEastAsia"/>
+                <w:b w:val="0"/>
+                <w:bCs w:val="0"/>
+                <w:sz w:val="24"/>
+                <w:szCs w:val="24"/>
+              </w:rPr>
+              <w:t xml:space="preserve">Soft skills: Analytical thinker, </w:t>
+            </w:r>
+            <w:r>
+              <w:rPr>
+                <w:rFonts w:eastAsiaTheme="minorEastAsia"/>
+                <w:b w:val="0"/>
+                <w:bCs w:val="0"/>
+                <w:sz w:val="24"/>
+                <w:szCs w:val="24"/>
+              </w:rPr>
+              <w:t>innovator,</w:t>
+            </w:r>
+            <w:r>
+              <w:rPr>
+                <w:rFonts w:eastAsiaTheme="minorEastAsia"/>
+                <w:b w:val="0"/>
+                <w:bCs w:val="0"/>
+                <w:sz w:val="24"/>
+                <w:szCs w:val="24"/>
+              </w:rPr>
+              <w:t xml:space="preserve"> and great team player.</w:t>
             </w:r>
           </w:p>
           <w:p>
@@ -1318,57 +900,27 @@
               <w:pStyle w:val="ListParagraph"/>
               <w:numPr>
                 <w:ilvl w:val="0"/>
-                <w:numId w:val="10"/>
+                <w:numId w:val="1"/>
               </w:numPr>
-              <w:spacing w:before="480" w:beforeAutospacing="off"/>
+              <w:spacing w:before="480"/>
               <w:ind w:left="490"/>
               <w:jc w:val="both"/>
               <w:rPr>
                 <w:b w:val="0"/>
                 <w:bCs w:val="0"/>
-                <w:noProof w:val="0"/>
-                <w:sz w:val="24"/>
-                <w:szCs w:val="24"/>
-                <w:lang w:val="en-US"/>
+                <w:sz w:val="24"/>
+                <w:szCs w:val="24"/>
               </w:rPr>
             </w:pPr>
             <w:r>
               <w:rPr>
-                <w:rFonts w:ascii="Calibri" w:hAnsi="Calibri" w:eastAsia="Calibri" w:cs="Calibri" w:asciiTheme="minorAscii" w:hAnsiTheme="minorAscii" w:eastAsiaTheme="minorAscii" w:cstheme="minorAscii"/>
-                <w:b w:val="0"/>
-                <w:bCs w:val="0"/>
-                <w:noProof w:val="0"/>
-                <w:sz w:val="24"/>
-                <w:szCs w:val="24"/>
-                <w:lang w:val="en-US"/>
-              </w:rPr>
-              <w:t xml:space="preserve">Technical skills: Version control (Git with </w:t>
-            </w:r>
-            <w:proofErr w:type="spellStart"/>
-            <w:r>
-              <w:rPr>
-                <w:rFonts w:ascii="Calibri" w:hAnsi="Calibri" w:eastAsia="Calibri" w:cs="Calibri" w:asciiTheme="minorAscii" w:hAnsiTheme="minorAscii" w:eastAsiaTheme="minorAscii" w:cstheme="minorAscii"/>
-                <w:b w:val="0"/>
-                <w:bCs w:val="0"/>
-                <w:noProof w:val="0"/>
-                <w:sz w:val="24"/>
-                <w:szCs w:val="24"/>
-                <w:lang w:val="en-US"/>
-              </w:rPr>
-              <w:t>GitFlow</w:t>
-            </w:r>
-            <w:proofErr w:type="spellEnd"/>
-            <w:r>
-              <w:rPr>
-                <w:rFonts w:ascii="Calibri" w:hAnsi="Calibri" w:eastAsia="Calibri" w:cs="Calibri" w:asciiTheme="minorAscii" w:hAnsiTheme="minorAscii" w:eastAsiaTheme="minorAscii" w:cstheme="minorAscii"/>
-                <w:b w:val="0"/>
-                <w:bCs w:val="0"/>
-                <w:noProof w:val="0"/>
-                <w:sz w:val="24"/>
-                <w:szCs w:val="24"/>
-                <w:lang w:val="en-US"/>
-              </w:rPr>
-              <w:t xml:space="preserve"> workflow model), semantic versioning, and design patterns.</w:t>
+                <w:rFonts w:eastAsiaTheme="minorEastAsia"/>
+                <w:b w:val="0"/>
+                <w:bCs w:val="0"/>
+                <w:sz w:val="24"/>
+                <w:szCs w:val="24"/>
+              </w:rPr>
+              <w:t>Technical skills: Version control (Git with GitFlow workflow model), semantic versioning, and design patterns.</w:t>
             </w:r>
           </w:p>
         </w:tc>
@@ -1376,30 +928,53 @@
     </w:tbl>
     <w:p>
       <w:pPr>
-        <w:spacing w:before="0" w:beforeAutospacing="off" w:after="0" w:afterAutospacing="off"/>
+        <w:spacing w:after="0"/>
       </w:pPr>
     </w:p>
     <w:sectPr>
-      <w:pgSz w:w="12240" w:h="15840" w:orient="portrait"/>
+      <w:headerReference w:type="default" r:id="rId8"/>
+      <w:footerReference w:type="default" r:id="rId9"/>
+      <w:headerReference w:type="first" r:id="rId10"/>
+      <w:footerReference w:type="first" r:id="rId11"/>
+      <w:pgSz w:w="12240" w:h="15840"/>
       <w:pgMar w:top="0" w:right="1080" w:bottom="0" w:left="1080" w:header="720" w:footer="720" w:gutter="0"/>
       <w:cols w:space="720"/>
+      <w:titlePg/>
       <w:docGrid w:linePitch="360"/>
-      <w:headerReference w:type="default" r:id="Rce0a52c92c0545ac"/>
-      <w:footerReference w:type="default" r:id="R758c43a1db404af1"/>
-      <w:titlePg w:val="1"/>
-      <w:headerReference w:type="first" r:id="R58bc6306f9cc45e2"/>
-      <w:footerReference w:type="first" r:id="R952c164ac59546c6"/>
     </w:sectPr>
   </w:body>
 </w:document>
 </file>
 
-<file path=word/footer.xml><?xml version="1.0" encoding="utf-8"?>
-<w:ftr xmlns:w14="http://schemas.microsoft.com/office/word/2010/wordml" xmlns:w="http://schemas.openxmlformats.org/wordprocessingml/2006/main">
+<file path=word/endnotes.xml><?xml version="1.0" encoding="utf-8"?>
+<w:endnotes xmlns:wpc="http://schemas.microsoft.com/office/word/2010/wordprocessingCanvas" xmlns:cx="http://schemas.microsoft.com/office/drawing/2014/chartex" xmlns:cx1="http://schemas.microsoft.com/office/drawing/2015/9/8/chartex" xmlns:cx2="http://schemas.microsoft.com/office/drawing/2015/10/21/chartex" xmlns:cx3="http://schemas.microsoft.com/office/drawing/2016/5/9/chartex" xmlns:cx4="http://schemas.microsoft.com/office/drawing/2016/5/10/chartex" xmlns:cx5="http://schemas.microsoft.com/office/drawing/2016/5/11/chartex" xmlns:cx6="http://schemas.microsoft.com/office/drawing/2016/5/12/chartex" xmlns:cx7="http://schemas.microsoft.com/office/drawing/2016/5/13/chartex" xmlns:cx8="http://schemas.microsoft.com/office/drawing/2016/5/14/chartex" xmlns:mc="http://schemas.openxmlformats.org/markup-compatibility/2006" xmlns:aink="http://schemas.microsoft.com/office/drawing/2016/ink" xmlns:am3d="http://schemas.microsoft.com/office/drawing/2017/model3d" xmlns:o="urn:schemas-microsoft-com:office:office" xmlns:r="http://schemas.openxmlformats.org/officeDocument/2006/relationships" xmlns:m="http://schemas.openxmlformats.org/officeDocument/2006/math" xmlns:v="urn:schemas-microsoft-com:vml" xmlns:wp14="http://schemas.microsoft.com/office/word/2010/wordprocessingDrawing" xmlns:wp="http://schemas.openxmlformats.org/drawingml/2006/wordprocessingDrawing" xmlns:w10="urn:schemas-microsoft-com:office:word" xmlns:w="http://schemas.openxmlformats.org/wordprocessingml/2006/main" xmlns:w14="http://schemas.microsoft.com/office/word/2010/wordml" xmlns:w15="http://schemas.microsoft.com/office/word/2012/wordml" xmlns:w16cex="http://schemas.microsoft.com/office/word/2018/wordml/cex" xmlns:w16cid="http://schemas.microsoft.com/office/word/2016/wordml/cid" xmlns:w16="http://schemas.microsoft.com/office/word/2018/wordml" xmlns:w16se="http://schemas.microsoft.com/office/word/2015/wordml/symex" xmlns:wpg="http://schemas.microsoft.com/office/word/2010/wordprocessingGroup" xmlns:wpi="http://schemas.microsoft.com/office/word/2010/wordprocessingInk" xmlns:wne="http://schemas.microsoft.com/office/word/2006/wordml" xmlns:wps="http://schemas.microsoft.com/office/word/2010/wordprocessingShape" mc:Ignorable="w14 w15 w16se w16cid w16 w16cex wp14">
+  <w:endnote w:type="separator" w:id="-1">
+    <w:p>
+      <w:pPr>
+        <w:spacing w:after="0" w:line="240" w:lineRule="auto"/>
+      </w:pPr>
+      <w:r>
+        <w:separator/>
+      </w:r>
+    </w:p>
+  </w:endnote>
+  <w:endnote w:type="continuationSeparator" w:id="0">
+    <w:p>
+      <w:pPr>
+        <w:spacing w:after="0" w:line="240" w:lineRule="auto"/>
+      </w:pPr>
+      <w:r>
+        <w:continuationSeparator/>
+      </w:r>
+    </w:p>
+  </w:endnote>
+</w:endnotes>
+</file>
+
+<file path=word/footer1.xml><?xml version="1.0" encoding="utf-8"?>
+<w:ftr xmlns:wpc="http://schemas.microsoft.com/office/word/2010/wordprocessingCanvas" xmlns:cx="http://schemas.microsoft.com/office/drawing/2014/chartex" xmlns:cx1="http://schemas.microsoft.com/office/drawing/2015/9/8/chartex" xmlns:cx2="http://schemas.microsoft.com/office/drawing/2015/10/21/chartex" xmlns:cx3="http://schemas.microsoft.com/office/drawing/2016/5/9/chartex" xmlns:cx4="http://schemas.microsoft.com/office/drawing/2016/5/10/chartex" xmlns:cx5="http://schemas.microsoft.com/office/drawing/2016/5/11/chartex" xmlns:cx6="http://schemas.microsoft.com/office/drawing/2016/5/12/chartex" xmlns:cx7="http://schemas.microsoft.com/office/drawing/2016/5/13/chartex" xmlns:cx8="http://schemas.microsoft.com/office/drawing/2016/5/14/chartex" xmlns:mc="http://schemas.openxmlformats.org/markup-compatibility/2006" xmlns:aink="http://schemas.microsoft.com/office/drawing/2016/ink" xmlns:am3d="http://schemas.microsoft.com/office/drawing/2017/model3d" xmlns:o="urn:schemas-microsoft-com:office:office" xmlns:r="http://schemas.openxmlformats.org/officeDocument/2006/relationships" xmlns:m="http://schemas.openxmlformats.org/officeDocument/2006/math" xmlns:v="urn:schemas-microsoft-com:vml" xmlns:wp14="http://schemas.microsoft.com/office/word/2010/wordprocessingDrawing" xmlns:wp="http://schemas.openxmlformats.org/drawingml/2006/wordprocessingDrawing" xmlns:w10="urn:schemas-microsoft-com:office:word" xmlns:w="http://schemas.openxmlformats.org/wordprocessingml/2006/main" xmlns:w14="http://schemas.microsoft.com/office/word/2010/wordml" xmlns:w15="http://schemas.microsoft.com/office/word/2012/wordml" xmlns:w16cex="http://schemas.microsoft.com/office/word/2018/wordml/cex" xmlns:w16cid="http://schemas.microsoft.com/office/word/2016/wordml/cid" xmlns:w16="http://schemas.microsoft.com/office/word/2018/wordml" xmlns:w16se="http://schemas.microsoft.com/office/word/2015/wordml/symex" xmlns:wpg="http://schemas.microsoft.com/office/word/2010/wordprocessingGroup" xmlns:wpi="http://schemas.microsoft.com/office/word/2010/wordprocessingInk" xmlns:wne="http://schemas.microsoft.com/office/word/2006/wordml" xmlns:wps="http://schemas.microsoft.com/office/word/2010/wordprocessingShape" mc:Ignorable="w14 w15 w16se w16cid w16 w16cex wp14">
   <w:tbl>
     <w:tblPr>
-      <w:tblStyle w:val="TableNormal"/>
-      <w:bidiVisual w:val="0"/>
       <w:tblW w:w="0" w:type="auto"/>
       <w:tblLayout w:type="fixed"/>
       <w:tblLook w:val="06A0" w:firstRow="1" w:lastRow="0" w:firstColumn="1" w:lastColumn="0" w:noHBand="1" w:noVBand="1"/>
@@ -1413,26 +988,21 @@
       <w:tc>
         <w:tcPr>
           <w:tcW w:w="3360" w:type="dxa"/>
-          <w:tcMar/>
         </w:tcPr>
         <w:p>
           <w:pPr>
             <w:pStyle w:val="Header"/>
-            <w:bidi w:val="0"/>
             <w:ind w:left="-115"/>
-            <w:jc w:val="left"/>
           </w:pPr>
         </w:p>
       </w:tc>
       <w:tc>
         <w:tcPr>
           <w:tcW w:w="3360" w:type="dxa"/>
-          <w:tcMar/>
         </w:tcPr>
         <w:p>
           <w:pPr>
             <w:pStyle w:val="Header"/>
-            <w:bidi w:val="0"/>
             <w:jc w:val="center"/>
           </w:pPr>
         </w:p>
@@ -1440,12 +1010,10 @@
       <w:tc>
         <w:tcPr>
           <w:tcW w:w="3360" w:type="dxa"/>
-          <w:tcMar/>
         </w:tcPr>
         <w:p>
           <w:pPr>
             <w:pStyle w:val="Header"/>
-            <w:bidi w:val="0"/>
             <w:ind w:right="-115"/>
             <w:jc w:val="right"/>
           </w:pPr>
@@ -1456,18 +1024,15 @@
   <w:p>
     <w:pPr>
       <w:pStyle w:val="Footer"/>
-      <w:bidi w:val="0"/>
     </w:pPr>
   </w:p>
 </w:ftr>
 </file>
 
 <file path=word/footer2.xml><?xml version="1.0" encoding="utf-8"?>
-<w:ftr xmlns:w14="http://schemas.microsoft.com/office/word/2010/wordml" xmlns:w="http://schemas.openxmlformats.org/wordprocessingml/2006/main">
+<w:ftr xmlns:wpc="http://schemas.microsoft.com/office/word/2010/wordprocessingCanvas" xmlns:cx="http://schemas.microsoft.com/office/drawing/2014/chartex" xmlns:cx1="http://schemas.microsoft.com/office/drawing/2015/9/8/chartex" xmlns:cx2="http://schemas.microsoft.com/office/drawing/2015/10/21/chartex" xmlns:cx3="http://schemas.microsoft.com/office/drawing/2016/5/9/chartex" xmlns:cx4="http://schemas.microsoft.com/office/drawing/2016/5/10/chartex" xmlns:cx5="http://schemas.microsoft.com/office/drawing/2016/5/11/chartex" xmlns:cx6="http://schemas.microsoft.com/office/drawing/2016/5/12/chartex" xmlns:cx7="http://schemas.microsoft.com/office/drawing/2016/5/13/chartex" xmlns:cx8="http://schemas.microsoft.com/office/drawing/2016/5/14/chartex" xmlns:mc="http://schemas.openxmlformats.org/markup-compatibility/2006" xmlns:aink="http://schemas.microsoft.com/office/drawing/2016/ink" xmlns:am3d="http://schemas.microsoft.com/office/drawing/2017/model3d" xmlns:o="urn:schemas-microsoft-com:office:office" xmlns:r="http://schemas.openxmlformats.org/officeDocument/2006/relationships" xmlns:m="http://schemas.openxmlformats.org/officeDocument/2006/math" xmlns:v="urn:schemas-microsoft-com:vml" xmlns:wp14="http://schemas.microsoft.com/office/word/2010/wordprocessingDrawing" xmlns:wp="http://schemas.openxmlformats.org/drawingml/2006/wordprocessingDrawing" xmlns:w10="urn:schemas-microsoft-com:office:word" xmlns:w="http://schemas.openxmlformats.org/wordprocessingml/2006/main" xmlns:w14="http://schemas.microsoft.com/office/word/2010/wordml" xmlns:w15="http://schemas.microsoft.com/office/word/2012/wordml" xmlns:w16cex="http://schemas.microsoft.com/office/word/2018/wordml/cex" xmlns:w16cid="http://schemas.microsoft.com/office/word/2016/wordml/cid" xmlns:w16="http://schemas.microsoft.com/office/word/2018/wordml" xmlns:w16se="http://schemas.microsoft.com/office/word/2015/wordml/symex" xmlns:wpg="http://schemas.microsoft.com/office/word/2010/wordprocessingGroup" xmlns:wpi="http://schemas.microsoft.com/office/word/2010/wordprocessingInk" xmlns:wne="http://schemas.microsoft.com/office/word/2006/wordml" xmlns:wps="http://schemas.microsoft.com/office/word/2010/wordprocessingShape" mc:Ignorable="w14 w15 w16se w16cid w16 w16cex wp14">
   <w:tbl>
     <w:tblPr>
-      <w:tblStyle w:val="TableNormal"/>
-      <w:bidiVisual w:val="0"/>
       <w:tblW w:w="0" w:type="auto"/>
       <w:tblLayout w:type="fixed"/>
       <w:tblLook w:val="06A0" w:firstRow="1" w:lastRow="0" w:firstColumn="1" w:lastColumn="0" w:noHBand="1" w:noVBand="1"/>
@@ -1481,26 +1046,21 @@
       <w:tc>
         <w:tcPr>
           <w:tcW w:w="3360" w:type="dxa"/>
-          <w:tcMar/>
         </w:tcPr>
         <w:p>
           <w:pPr>
             <w:pStyle w:val="Header"/>
-            <w:bidi w:val="0"/>
             <w:ind w:left="-115"/>
-            <w:jc w:val="left"/>
           </w:pPr>
         </w:p>
       </w:tc>
       <w:tc>
         <w:tcPr>
           <w:tcW w:w="3360" w:type="dxa"/>
-          <w:tcMar/>
         </w:tcPr>
         <w:p>
           <w:pPr>
             <w:pStyle w:val="Header"/>
-            <w:bidi w:val="0"/>
             <w:jc w:val="center"/>
           </w:pPr>
         </w:p>
@@ -1508,12 +1068,10 @@
       <w:tc>
         <w:tcPr>
           <w:tcW w:w="3360" w:type="dxa"/>
-          <w:tcMar/>
         </w:tcPr>
         <w:p>
           <w:pPr>
             <w:pStyle w:val="Header"/>
-            <w:bidi w:val="0"/>
             <w:ind w:right="-115"/>
             <w:jc w:val="right"/>
           </w:pPr>
@@ -1524,18 +1082,40 @@
   <w:p>
     <w:pPr>
       <w:pStyle w:val="Footer"/>
-      <w:bidi w:val="0"/>
     </w:pPr>
   </w:p>
 </w:ftr>
 </file>
 
-<file path=word/header.xml><?xml version="1.0" encoding="utf-8"?>
-<w:hdr xmlns:w14="http://schemas.microsoft.com/office/word/2010/wordml" xmlns:w="http://schemas.openxmlformats.org/wordprocessingml/2006/main">
+<file path=word/footnotes.xml><?xml version="1.0" encoding="utf-8"?>
+<w:footnotes xmlns:wpc="http://schemas.microsoft.com/office/word/2010/wordprocessingCanvas" xmlns:cx="http://schemas.microsoft.com/office/drawing/2014/chartex" xmlns:cx1="http://schemas.microsoft.com/office/drawing/2015/9/8/chartex" xmlns:cx2="http://schemas.microsoft.com/office/drawing/2015/10/21/chartex" xmlns:cx3="http://schemas.microsoft.com/office/drawing/2016/5/9/chartex" xmlns:cx4="http://schemas.microsoft.com/office/drawing/2016/5/10/chartex" xmlns:cx5="http://schemas.microsoft.com/office/drawing/2016/5/11/chartex" xmlns:cx6="http://schemas.microsoft.com/office/drawing/2016/5/12/chartex" xmlns:cx7="http://schemas.microsoft.com/office/drawing/2016/5/13/chartex" xmlns:cx8="http://schemas.microsoft.com/office/drawing/2016/5/14/chartex" xmlns:mc="http://schemas.openxmlformats.org/markup-compatibility/2006" xmlns:aink="http://schemas.microsoft.com/office/drawing/2016/ink" xmlns:am3d="http://schemas.microsoft.com/office/drawing/2017/model3d" xmlns:o="urn:schemas-microsoft-com:office:office" xmlns:r="http://schemas.openxmlformats.org/officeDocument/2006/relationships" xmlns:m="http://schemas.openxmlformats.org/officeDocument/2006/math" xmlns:v="urn:schemas-microsoft-com:vml" xmlns:wp14="http://schemas.microsoft.com/office/word/2010/wordprocessingDrawing" xmlns:wp="http://schemas.openxmlformats.org/drawingml/2006/wordprocessingDrawing" xmlns:w10="urn:schemas-microsoft-com:office:word" xmlns:w="http://schemas.openxmlformats.org/wordprocessingml/2006/main" xmlns:w14="http://schemas.microsoft.com/office/word/2010/wordml" xmlns:w15="http://schemas.microsoft.com/office/word/2012/wordml" xmlns:w16cex="http://schemas.microsoft.com/office/word/2018/wordml/cex" xmlns:w16cid="http://schemas.microsoft.com/office/word/2016/wordml/cid" xmlns:w16="http://schemas.microsoft.com/office/word/2018/wordml" xmlns:w16se="http://schemas.microsoft.com/office/word/2015/wordml/symex" xmlns:wpg="http://schemas.microsoft.com/office/word/2010/wordprocessingGroup" xmlns:wpi="http://schemas.microsoft.com/office/word/2010/wordprocessingInk" xmlns:wne="http://schemas.microsoft.com/office/word/2006/wordml" xmlns:wps="http://schemas.microsoft.com/office/word/2010/wordprocessingShape" mc:Ignorable="w14 w15 w16se w16cid w16 w16cex wp14">
+  <w:footnote w:type="separator" w:id="-1">
+    <w:p>
+      <w:pPr>
+        <w:spacing w:after="0" w:line="240" w:lineRule="auto"/>
+      </w:pPr>
+      <w:r>
+        <w:separator/>
+      </w:r>
+    </w:p>
+  </w:footnote>
+  <w:footnote w:type="continuationSeparator" w:id="0">
+    <w:p>
+      <w:pPr>
+        <w:spacing w:after="0" w:line="240" w:lineRule="auto"/>
+      </w:pPr>
+      <w:r>
+        <w:continuationSeparator/>
+      </w:r>
+    </w:p>
+  </w:footnote>
+</w:footnotes>
+</file>
+
+<file path=word/header1.xml><?xml version="1.0" encoding="utf-8"?>
+<w:hdr xmlns:wpc="http://schemas.microsoft.com/office/word/2010/wordprocessingCanvas" xmlns:cx="http://schemas.microsoft.com/office/drawing/2014/chartex" xmlns:cx1="http://schemas.microsoft.com/office/drawing/2015/9/8/chartex" xmlns:cx2="http://schemas.microsoft.com/office/drawing/2015/10/21/chartex" xmlns:cx3="http://schemas.microsoft.com/office/drawing/2016/5/9/chartex" xmlns:cx4="http://schemas.microsoft.com/office/drawing/2016/5/10/chartex" xmlns:cx5="http://schemas.microsoft.com/office/drawing/2016/5/11/chartex" xmlns:cx6="http://schemas.microsoft.com/office/drawing/2016/5/12/chartex" xmlns:cx7="http://schemas.microsoft.com/office/drawing/2016/5/13/chartex" xmlns:cx8="http://schemas.microsoft.com/office/drawing/2016/5/14/chartex" xmlns:mc="http://schemas.openxmlformats.org/markup-compatibility/2006" xmlns:aink="http://schemas.microsoft.com/office/drawing/2016/ink" xmlns:am3d="http://schemas.microsoft.com/office/drawing/2017/model3d" xmlns:o="urn:schemas-microsoft-com:office:office" xmlns:r="http://schemas.openxmlformats.org/officeDocument/2006/relationships" xmlns:m="http://schemas.openxmlformats.org/officeDocument/2006/math" xmlns:v="urn:schemas-microsoft-com:vml" xmlns:wp14="http://schemas.microsoft.com/office/word/2010/wordprocessingDrawing" xmlns:wp="http://schemas.openxmlformats.org/drawingml/2006/wordprocessingDrawing" xmlns:w10="urn:schemas-microsoft-com:office:word" xmlns:w="http://schemas.openxmlformats.org/wordprocessingml/2006/main" xmlns:w14="http://schemas.microsoft.com/office/word/2010/wordml" xmlns:w15="http://schemas.microsoft.com/office/word/2012/wordml" xmlns:w16cex="http://schemas.microsoft.com/office/word/2018/wordml/cex" xmlns:w16cid="http://schemas.microsoft.com/office/word/2016/wordml/cid" xmlns:w16="http://schemas.microsoft.com/office/word/2018/wordml" xmlns:w16se="http://schemas.microsoft.com/office/word/2015/wordml/symex" xmlns:wpg="http://schemas.microsoft.com/office/word/2010/wordprocessingGroup" xmlns:wpi="http://schemas.microsoft.com/office/word/2010/wordprocessingInk" xmlns:wne="http://schemas.microsoft.com/office/word/2006/wordml" xmlns:wps="http://schemas.microsoft.com/office/word/2010/wordprocessingShape" mc:Ignorable="w14 w15 w16se w16cid w16 w16cex wp14">
   <w:tbl>
     <w:tblPr>
-      <w:tblStyle w:val="TableNormal"/>
-      <w:bidiVisual w:val="0"/>
       <w:tblW w:w="0" w:type="auto"/>
       <w:tblLayout w:type="fixed"/>
       <w:tblLook w:val="06A0" w:firstRow="1" w:lastRow="0" w:firstColumn="1" w:lastColumn="0" w:noHBand="1" w:noVBand="1"/>
@@ -1549,26 +1129,21 @@
       <w:tc>
         <w:tcPr>
           <w:tcW w:w="3360" w:type="dxa"/>
-          <w:tcMar/>
         </w:tcPr>
         <w:p>
           <w:pPr>
             <w:pStyle w:val="Header"/>
-            <w:bidi w:val="0"/>
             <w:ind w:left="-115"/>
-            <w:jc w:val="left"/>
           </w:pPr>
         </w:p>
       </w:tc>
       <w:tc>
         <w:tcPr>
           <w:tcW w:w="3360" w:type="dxa"/>
-          <w:tcMar/>
         </w:tcPr>
         <w:p>
           <w:pPr>
             <w:pStyle w:val="Header"/>
-            <w:bidi w:val="0"/>
             <w:jc w:val="center"/>
           </w:pPr>
         </w:p>
@@ -1576,12 +1151,10 @@
       <w:tc>
         <w:tcPr>
           <w:tcW w:w="3360" w:type="dxa"/>
-          <w:tcMar/>
         </w:tcPr>
         <w:p>
           <w:pPr>
             <w:pStyle w:val="Header"/>
-            <w:bidi w:val="0"/>
             <w:ind w:right="-115"/>
             <w:jc w:val="right"/>
           </w:pPr>
@@ -1592,21 +1165,17 @@
   <w:p>
     <w:pPr>
       <w:pStyle w:val="Header"/>
-      <w:bidi w:val="0"/>
     </w:pPr>
   </w:p>
 </w:hdr>
 </file>
 
 <file path=word/header2.xml><?xml version="1.0" encoding="utf-8"?>
-<w:hdr xmlns:w14="http://schemas.microsoft.com/office/word/2010/wordml" xmlns:r="http://schemas.openxmlformats.org/officeDocument/2006/relationships" xmlns:wp="http://schemas.openxmlformats.org/drawingml/2006/wordprocessingDrawing" xmlns:wp14="http://schemas.microsoft.com/office/word/2010/wordprocessingDrawing" xmlns:a="http://schemas.openxmlformats.org/drawingml/2006/main" xmlns:pic="http://schemas.openxmlformats.org/drawingml/2006/picture" xmlns:a14="http://schemas.microsoft.com/office/drawing/2010/main" xmlns:w="http://schemas.openxmlformats.org/wordprocessingml/2006/main">
+<w:hdr xmlns:wpc="http://schemas.microsoft.com/office/word/2010/wordprocessingCanvas" xmlns:cx="http://schemas.microsoft.com/office/drawing/2014/chartex" xmlns:cx1="http://schemas.microsoft.com/office/drawing/2015/9/8/chartex" xmlns:cx2="http://schemas.microsoft.com/office/drawing/2015/10/21/chartex" xmlns:cx3="http://schemas.microsoft.com/office/drawing/2016/5/9/chartex" xmlns:cx4="http://schemas.microsoft.com/office/drawing/2016/5/10/chartex" xmlns:cx5="http://schemas.microsoft.com/office/drawing/2016/5/11/chartex" xmlns:cx6="http://schemas.microsoft.com/office/drawing/2016/5/12/chartex" xmlns:cx7="http://schemas.microsoft.com/office/drawing/2016/5/13/chartex" xmlns:cx8="http://schemas.microsoft.com/office/drawing/2016/5/14/chartex" xmlns:mc="http://schemas.openxmlformats.org/markup-compatibility/2006" xmlns:aink="http://schemas.microsoft.com/office/drawing/2016/ink" xmlns:am3d="http://schemas.microsoft.com/office/drawing/2017/model3d" xmlns:o="urn:schemas-microsoft-com:office:office" xmlns:r="http://schemas.openxmlformats.org/officeDocument/2006/relationships" xmlns:m="http://schemas.openxmlformats.org/officeDocument/2006/math" xmlns:v="urn:schemas-microsoft-com:vml" xmlns:wp14="http://schemas.microsoft.com/office/word/2010/wordprocessingDrawing" xmlns:wp="http://schemas.openxmlformats.org/drawingml/2006/wordprocessingDrawing" xmlns:w10="urn:schemas-microsoft-com:office:word" xmlns:w="http://schemas.openxmlformats.org/wordprocessingml/2006/main" xmlns:w14="http://schemas.microsoft.com/office/word/2010/wordml" xmlns:w15="http://schemas.microsoft.com/office/word/2012/wordml" xmlns:w16cex="http://schemas.microsoft.com/office/word/2018/wordml/cex" xmlns:w16cid="http://schemas.microsoft.com/office/word/2016/wordml/cid" xmlns:w16="http://schemas.microsoft.com/office/word/2018/wordml" xmlns:w16se="http://schemas.microsoft.com/office/word/2015/wordml/symex" xmlns:wpg="http://schemas.microsoft.com/office/word/2010/wordprocessingGroup" xmlns:wpi="http://schemas.microsoft.com/office/word/2010/wordprocessingInk" xmlns:wne="http://schemas.microsoft.com/office/word/2006/wordml" xmlns:wps="http://schemas.microsoft.com/office/word/2010/wordprocessingShape" mc:Ignorable="w14 w15 w16se w16cid w16 w16cex wp14">
   <w:tbl>
     <w:tblPr>
-      <w:tblStyle w:val="TableNormal"/>
-      <w:bidiVisual w:val="0"/>
       <w:tblW w:w="10080" w:type="dxa"/>
       <w:jc w:val="center"/>
-      <w:tblInd w:w="720" w:type="dxa"/>
       <w:tblLayout w:type="fixed"/>
       <w:tblLook w:val="06A0" w:firstRow="1" w:lastRow="0" w:firstColumn="1" w:lastColumn="0" w:noHBand="1" w:noVBand="1"/>
     </w:tblPr>
@@ -1616,196 +1185,146 @@
       <w:gridCol w:w="4365"/>
     </w:tblGrid>
     <w:tr>
+      <w:trPr>
+        <w:jc w:val="center"/>
+      </w:trPr>
       <w:tc>
         <w:tcPr>
           <w:tcW w:w="10080" w:type="dxa"/>
           <w:gridSpan w:val="3"/>
-          <w:tcMar/>
         </w:tcPr>
         <w:p>
           <w:pPr>
-            <w:spacing w:line="259" w:lineRule="auto"/>
+            <w:spacing w:after="0"/>
             <w:jc w:val="both"/>
             <w:rPr>
-              <w:rFonts w:ascii="Segoe UI" w:hAnsi="Segoe UI" w:eastAsia="Segoe UI" w:cs="Segoe UI"/>
-              <w:b w:val="1"/>
-              <w:bCs w:val="1"/>
-              <w:noProof w:val="0"/>
+              <w:rFonts w:ascii="Segoe UI" w:eastAsia="Segoe UI" w:hAnsi="Segoe UI" w:cs="Segoe UI"/>
+              <w:b/>
+              <w:bCs/>
               <w:sz w:val="60"/>
               <w:szCs w:val="60"/>
-              <w:lang w:val="en-US"/>
             </w:rPr>
           </w:pPr>
           <w:r>
             <w:rPr>
-              <w:rFonts w:ascii="Segoe UI" w:hAnsi="Segoe UI" w:eastAsia="Segoe UI" w:cs="Segoe UI"/>
-              <w:b w:val="1"/>
-              <w:bCs w:val="1"/>
-              <w:noProof w:val="0"/>
-              <w:color w:val="525252" w:themeColor="accent3" w:themeTint="FF" w:themeShade="7F"/>
+              <w:rFonts w:ascii="Segoe UI" w:eastAsia="Segoe UI" w:hAnsi="Segoe UI" w:cs="Segoe UI"/>
+              <w:b/>
+              <w:bCs/>
+              <w:color w:val="525252" w:themeColor="accent3" w:themeShade="7F"/>
               <w:sz w:val="60"/>
               <w:szCs w:val="60"/>
-              <w:lang w:val="en-US"/>
             </w:rPr>
             <w:t xml:space="preserve">Mohammad </w:t>
           </w:r>
-          <w:proofErr w:type="spellStart"/>
           <w:r>
             <w:rPr>
-              <w:rFonts w:ascii="Segoe UI" w:hAnsi="Segoe UI" w:eastAsia="Segoe UI" w:cs="Segoe UI"/>
-              <w:b w:val="1"/>
-              <w:bCs w:val="1"/>
-              <w:noProof w:val="0"/>
+              <w:rFonts w:ascii="Segoe UI" w:eastAsia="Segoe UI" w:hAnsi="Segoe UI" w:cs="Segoe UI"/>
+              <w:b/>
+              <w:bCs/>
               <w:sz w:val="60"/>
               <w:szCs w:val="60"/>
-              <w:lang w:val="en-US"/>
             </w:rPr>
             <w:t>Darmousa</w:t>
           </w:r>
-          <w:proofErr w:type="spellEnd"/>
         </w:p>
         <w:p>
           <w:pPr>
-            <w:spacing w:line="259" w:lineRule="auto"/>
+            <w:spacing w:after="60"/>
             <w:jc w:val="both"/>
             <w:rPr>
-              <w:rFonts w:ascii="Segoe UI" w:hAnsi="Segoe UI" w:eastAsia="Segoe UI" w:cs="Segoe UI"/>
-              <w:b w:val="1"/>
-              <w:bCs w:val="1"/>
-              <w:noProof w:val="0"/>
-              <w:color w:val="000000" w:themeColor="text1" w:themeTint="FF" w:themeShade="FF"/>
-              <w:sz w:val="22"/>
-              <w:szCs w:val="22"/>
-              <w:u w:val="single"/>
-              <w:lang w:val="en-US"/>
+              <w:rFonts w:ascii="Segoe UI" w:eastAsia="Segoe UI" w:hAnsi="Segoe UI" w:cs="Segoe UI"/>
+              <w:b/>
+              <w:bCs/>
+              <w:sz w:val="60"/>
+              <w:szCs w:val="60"/>
             </w:rPr>
           </w:pPr>
           <w:r>
             <w:rPr>
-              <w:rFonts w:ascii="Segoe UI" w:hAnsi="Segoe UI" w:eastAsia="Segoe UI" w:cs="Segoe UI"/>
-              <w:b w:val="1"/>
-              <w:bCs w:val="1"/>
-              <w:noProof w:val="0"/>
-              <w:color w:val="000000" w:themeColor="text1" w:themeTint="FF" w:themeShade="FF"/>
-              <w:sz w:val="22"/>
-              <w:szCs w:val="22"/>
-              <w:lang w:val="en-US"/>
+              <w:rFonts w:ascii="Segoe UI" w:eastAsia="Segoe UI" w:hAnsi="Segoe UI" w:cs="Segoe UI"/>
+              <w:b/>
+              <w:bCs/>
+              <w:color w:val="000000" w:themeColor="text1"/>
             </w:rPr>
-            <w:t>• Ramallah</w:t>
+            <w:t>Ramallah</w:t>
           </w:r>
           <w:r>
             <w:rPr>
-              <w:rFonts w:ascii="Segoe UI" w:hAnsi="Segoe UI" w:eastAsia="Segoe UI" w:cs="Segoe UI"/>
-              <w:b w:val="1"/>
-              <w:bCs w:val="1"/>
-              <w:noProof w:val="0"/>
-              <w:sz w:val="22"/>
-              <w:szCs w:val="22"/>
-              <w:lang w:val="en-US"/>
+              <w:rFonts w:ascii="Segoe UI" w:eastAsia="Segoe UI" w:hAnsi="Segoe UI" w:cs="Segoe UI"/>
+              <w:b/>
+              <w:bCs/>
             </w:rPr>
             <w:t xml:space="preserve"> </w:t>
           </w:r>
           <w:r>
             <w:rPr>
-              <w:rFonts w:ascii="Segoe UI" w:hAnsi="Segoe UI" w:eastAsia="Segoe UI" w:cs="Segoe UI"/>
-              <w:b w:val="1"/>
-              <w:bCs w:val="1"/>
-              <w:noProof w:val="0"/>
-              <w:color w:val="525252" w:themeColor="accent3" w:themeTint="FF" w:themeShade="7F"/>
-              <w:sz w:val="22"/>
-              <w:szCs w:val="22"/>
-              <w:lang w:val="en-US"/>
+              <w:rFonts w:ascii="Segoe UI" w:eastAsia="Segoe UI" w:hAnsi="Segoe UI" w:cs="Segoe UI"/>
+              <w:b/>
+              <w:bCs/>
+              <w:color w:val="525252" w:themeColor="accent3" w:themeShade="7F"/>
             </w:rPr>
             <w:t>|</w:t>
           </w:r>
           <w:r>
             <w:rPr>
-              <w:rFonts w:ascii="Segoe UI" w:hAnsi="Segoe UI" w:eastAsia="Segoe UI" w:cs="Segoe UI"/>
-              <w:b w:val="1"/>
-              <w:bCs w:val="1"/>
-              <w:noProof w:val="0"/>
-              <w:sz w:val="22"/>
-              <w:szCs w:val="22"/>
-              <w:lang w:val="en-US"/>
+              <w:rFonts w:ascii="Segoe UI" w:eastAsia="Segoe UI" w:hAnsi="Segoe UI" w:cs="Segoe UI"/>
+              <w:b/>
+              <w:bCs/>
             </w:rPr>
             <w:t xml:space="preserve"> </w:t>
           </w:r>
           <w:r>
             <w:rPr>
-              <w:rFonts w:ascii="Segoe UI" w:hAnsi="Segoe UI" w:eastAsia="Segoe UI" w:cs="Segoe UI"/>
-              <w:b w:val="1"/>
-              <w:bCs w:val="1"/>
-              <w:noProof w:val="0"/>
-              <w:color w:val="000000" w:themeColor="text1" w:themeTint="FF" w:themeShade="FF"/>
-              <w:sz w:val="22"/>
-              <w:szCs w:val="22"/>
-              <w:lang w:val="en-US"/>
+              <w:rFonts w:ascii="Segoe UI" w:eastAsia="Segoe UI" w:hAnsi="Segoe UI" w:cs="Segoe UI"/>
+              <w:b/>
+              <w:bCs/>
+              <w:color w:val="000000" w:themeColor="text1"/>
             </w:rPr>
-            <w:t>• CELL +970598913744</w:t>
+            <w:t xml:space="preserve"> CELL +970598913744</w:t>
           </w:r>
           <w:r>
             <w:rPr>
-              <w:rFonts w:ascii="Segoe UI" w:hAnsi="Segoe UI" w:eastAsia="Segoe UI" w:cs="Segoe UI"/>
-              <w:b w:val="1"/>
-              <w:bCs w:val="1"/>
-              <w:noProof w:val="0"/>
-              <w:sz w:val="22"/>
-              <w:szCs w:val="22"/>
-              <w:lang w:val="en-US"/>
+              <w:rFonts w:ascii="Segoe UI" w:eastAsia="Segoe UI" w:hAnsi="Segoe UI" w:cs="Segoe UI"/>
+              <w:b/>
+              <w:bCs/>
             </w:rPr>
             <w:t xml:space="preserve"> </w:t>
           </w:r>
           <w:r>
             <w:rPr>
-              <w:rFonts w:ascii="Segoe UI" w:hAnsi="Segoe UI" w:eastAsia="Segoe UI" w:cs="Segoe UI"/>
-              <w:b w:val="1"/>
-              <w:bCs w:val="1"/>
-              <w:noProof w:val="0"/>
-              <w:color w:val="525252" w:themeColor="accent3" w:themeTint="FF" w:themeShade="7F"/>
-              <w:sz w:val="22"/>
-              <w:szCs w:val="22"/>
-              <w:lang w:val="en-US"/>
+              <w:rFonts w:ascii="Segoe UI" w:eastAsia="Segoe UI" w:hAnsi="Segoe UI" w:cs="Segoe UI"/>
+              <w:b/>
+              <w:bCs/>
+              <w:color w:val="525252" w:themeColor="accent3" w:themeShade="7F"/>
             </w:rPr>
             <w:t>|</w:t>
           </w:r>
           <w:r>
             <w:rPr>
-              <w:rFonts w:ascii="Segoe UI" w:hAnsi="Segoe UI" w:eastAsia="Segoe UI" w:cs="Segoe UI"/>
-              <w:b w:val="1"/>
-              <w:bCs w:val="1"/>
-              <w:noProof w:val="0"/>
-              <w:sz w:val="22"/>
-              <w:szCs w:val="22"/>
-              <w:lang w:val="en-US"/>
+              <w:rFonts w:ascii="Segoe UI" w:eastAsia="Segoe UI" w:hAnsi="Segoe UI" w:cs="Segoe UI"/>
+              <w:b/>
+              <w:bCs/>
             </w:rPr>
             <w:t xml:space="preserve"> </w:t>
           </w:r>
           <w:r>
             <w:rPr>
-              <w:rFonts w:ascii="Segoe UI" w:hAnsi="Segoe UI" w:eastAsia="Segoe UI" w:cs="Segoe UI"/>
-              <w:b w:val="1"/>
-              <w:bCs w:val="1"/>
-              <w:noProof w:val="0"/>
-              <w:color w:val="000000" w:themeColor="text1" w:themeTint="FF" w:themeShade="FF"/>
-              <w:sz w:val="22"/>
-              <w:szCs w:val="22"/>
-              <w:lang w:val="en-US"/>
+              <w:rFonts w:ascii="Segoe UI" w:eastAsia="Segoe UI" w:hAnsi="Segoe UI" w:cs="Segoe UI"/>
+              <w:b/>
+              <w:bCs/>
+              <w:color w:val="000000" w:themeColor="text1"/>
             </w:rPr>
-            <w:t xml:space="preserve">• E-MAIL </w:t>
+            <w:t xml:space="preserve"> E-MAIL </w:t>
           </w:r>
-          <w:hyperlink r:id="R0f10dda8a4a848ed">
+          <w:hyperlink r:id="rId1">
             <w:r>
               <w:rPr>
                 <w:rStyle w:val="Hyperlink"/>
-                <w:rFonts w:ascii="Segoe UI" w:hAnsi="Segoe UI" w:eastAsia="Segoe UI" w:cs="Segoe UI"/>
-                <w:b w:val="1"/>
-                <w:bCs w:val="1"/>
-                <w:noProof w:val="0"/>
-                <w:color w:val="000000" w:themeColor="text1" w:themeTint="FF" w:themeShade="FF"/>
-                <w:sz w:val="22"/>
-                <w:szCs w:val="22"/>
+                <w:rFonts w:ascii="Segoe UI" w:eastAsia="Segoe UI" w:hAnsi="Segoe UI" w:cs="Segoe UI"/>
+                <w:b/>
+                <w:bCs/>
+                <w:color w:val="000000" w:themeColor="text1"/>
                 <w:u w:val="none"/>
-                <w:lang w:val="en-US"/>
               </w:rPr>
               <w:t>mdarmousa1@gmail.com</w:t>
             </w:r>
@@ -1814,10 +1333,12 @@
       </w:tc>
     </w:tr>
     <w:tr>
+      <w:trPr>
+        <w:jc w:val="center"/>
+      </w:trPr>
       <w:tc>
         <w:tcPr>
           <w:tcW w:w="3255" w:type="dxa"/>
-          <w:tcMar/>
         </w:tcPr>
         <w:tbl>
           <w:tblPr>
@@ -1831,45 +1352,45 @@
             <w:gridCol w:w="2295"/>
           </w:tblGrid>
           <w:tr>
+            <w:trPr>
+              <w:cnfStyle w:val="100000000000" w:firstRow="1" w:lastRow="0" w:firstColumn="0" w:lastColumn="0" w:oddVBand="0" w:evenVBand="0" w:oddHBand="0" w:evenHBand="0" w:firstRowFirstColumn="0" w:firstRowLastColumn="0" w:lastRowFirstColumn="0" w:lastRowLastColumn="0"/>
+            </w:trPr>
             <w:tc>
               <w:tcPr>
                 <w:cnfStyle w:val="001000000000" w:firstRow="0" w:lastRow="0" w:firstColumn="1" w:lastColumn="0" w:oddVBand="0" w:evenVBand="0" w:oddHBand="0" w:evenHBand="0" w:firstRowFirstColumn="0" w:firstRowLastColumn="0" w:lastRowFirstColumn="0" w:lastRowLastColumn="0"/>
                 <w:tcW w:w="840" w:type="dxa"/>
-                <w:tcMar/>
               </w:tcPr>
               <w:p>
                 <w:pPr>
                   <w:spacing w:line="259" w:lineRule="auto"/>
                   <w:jc w:val="both"/>
                   <w:rPr>
-                    <w:rFonts w:ascii="Segoe UI" w:hAnsi="Segoe UI" w:eastAsia="Segoe UI" w:cs="Segoe UI"/>
-                    <w:b w:val="1"/>
-                    <w:bCs w:val="1"/>
-                    <w:sz w:val="22"/>
-                    <w:szCs w:val="22"/>
-                    <w:lang w:val="en-US"/>
+                    <w:rFonts w:ascii="Segoe UI" w:eastAsia="Segoe UI" w:hAnsi="Segoe UI" w:cs="Segoe UI"/>
                   </w:rPr>
                 </w:pPr>
                 <w:r>
+                  <w:rPr>
+                    <w:noProof/>
+                  </w:rPr>
                   <w:drawing>
-                    <wp:inline wp14:editId="72181997" wp14:anchorId="7BE96BEC">
+                    <wp:inline distT="0" distB="0" distL="0" distR="0" wp14:anchorId="7BE96BEC" wp14:editId="72181997">
                       <wp:extent cx="285750" cy="285750"/>
                       <wp:effectExtent l="0" t="0" r="0" b="0"/>
-                      <wp:docPr id="377770123" name="" title=""/>
+                      <wp:docPr id="377770123" name="Picture 377770123"/>
                       <wp:cNvGraphicFramePr>
-                        <a:graphicFrameLocks noChangeAspect="1"/>
+                        <a:graphicFrameLocks xmlns:a="http://schemas.openxmlformats.org/drawingml/2006/main" noChangeAspect="1"/>
                       </wp:cNvGraphicFramePr>
-                      <a:graphic>
+                      <a:graphic xmlns:a="http://schemas.openxmlformats.org/drawingml/2006/main">
                         <a:graphicData uri="http://schemas.openxmlformats.org/drawingml/2006/picture">
-                          <pic:pic>
+                          <pic:pic xmlns:pic="http://schemas.openxmlformats.org/drawingml/2006/picture">
                             <pic:nvPicPr>
                               <pic:cNvPr id="0" name=""/>
                               <pic:cNvPicPr/>
                             </pic:nvPicPr>
                             <pic:blipFill>
-                              <a:blip r:embed="Re7999b876c6f4c99">
-                                <a:extLst xmlns:a="http://schemas.openxmlformats.org/drawingml/2006/main">
-                                  <a:ext xmlns:a="http://schemas.openxmlformats.org/drawingml/2006/main" uri="{28A0092B-C50C-407E-A947-70E740481C1C}">
+                              <a:blip r:embed="rId2">
+                                <a:extLst>
+                                  <a:ext uri="{28A0092B-C50C-407E-A947-70E740481C1C}">
                                     <a14:useLocalDpi xmlns:a14="http://schemas.microsoft.com/office/drawing/2010/main" val="0"/>
                                   </a:ext>
                                 </a:extLst>
@@ -1879,7 +1400,7 @@
                               </a:stretch>
                             </pic:blipFill>
                             <pic:spPr>
-                              <a:xfrm rot="0" flipH="0" flipV="0">
+                              <a:xfrm>
                                 <a:off x="0" y="0"/>
                                 <a:ext cx="285750" cy="285750"/>
                               </a:xfrm>
@@ -1897,34 +1418,25 @@
             </w:tc>
             <w:tc>
               <w:tcPr>
-                <w:cnfStyle w:val="000000000000" w:firstRow="0" w:lastRow="0" w:firstColumn="0" w:lastColumn="0" w:oddVBand="0" w:evenVBand="0" w:oddHBand="0" w:evenHBand="0" w:firstRowFirstColumn="0" w:firstRowLastColumn="0" w:lastRowFirstColumn="0" w:lastRowLastColumn="0"/>
                 <w:tcW w:w="2295" w:type="dxa"/>
-                <w:tcMar/>
               </w:tcPr>
               <w:p>
                 <w:pPr>
                   <w:spacing w:before="140" w:line="259" w:lineRule="auto"/>
                   <w:jc w:val="both"/>
+                  <w:cnfStyle w:val="100000000000" w:firstRow="1" w:lastRow="0" w:firstColumn="0" w:lastColumn="0" w:oddVBand="0" w:evenVBand="0" w:oddHBand="0" w:evenHBand="0" w:firstRowFirstColumn="0" w:firstRowLastColumn="0" w:lastRowFirstColumn="0" w:lastRowLastColumn="0"/>
                   <w:rPr>
-                    <w:rFonts w:ascii="Segoe UI" w:hAnsi="Segoe UI" w:eastAsia="Segoe UI" w:cs="Segoe UI"/>
-                    <w:b w:val="1"/>
-                    <w:bCs w:val="1"/>
-                    <w:sz w:val="22"/>
-                    <w:szCs w:val="22"/>
-                    <w:lang w:val="en-US"/>
+                    <w:rFonts w:ascii="Segoe UI" w:eastAsia="Segoe UI" w:hAnsi="Segoe UI" w:cs="Segoe UI"/>
+                    <w:b w:val="0"/>
+                    <w:bCs w:val="0"/>
                   </w:rPr>
                 </w:pPr>
-                <w:hyperlink r:id="R69b72183e06d41dd">
+                <w:hyperlink r:id="rId3">
                   <w:r>
                     <w:rPr>
                       <w:rStyle w:val="Hyperlink"/>
-                      <w:rFonts w:ascii="Calibri" w:hAnsi="Calibri" w:eastAsia="Calibri" w:cs="Calibri"/>
-                      <w:b w:val="1"/>
-                      <w:bCs w:val="1"/>
+                      <w:rFonts w:ascii="Calibri" w:eastAsia="Calibri" w:hAnsi="Calibri" w:cs="Calibri"/>
                       <w:color w:val="0070C0"/>
-                      <w:sz w:val="22"/>
-                      <w:szCs w:val="22"/>
-                      <w:lang w:val="en-US"/>
                     </w:rPr>
                     <w:t>mdarmousa.github.io</w:t>
                   </w:r>
@@ -1935,18 +1447,13 @@
         </w:tbl>
         <w:p>
           <w:pPr>
-            <w:pStyle w:val="Normal"/>
-            <w:spacing w:before="0" w:beforeAutospacing="on" w:line="259" w:lineRule="auto"/>
-            <w:ind w:left="0"/>
+            <w:spacing w:beforeAutospacing="1" w:after="0"/>
             <w:jc w:val="both"/>
             <w:rPr>
-              <w:rFonts w:ascii="Calibri" w:hAnsi="Calibri" w:eastAsia="Calibri" w:cs="Calibri"/>
-              <w:b w:val="1"/>
-              <w:bCs w:val="1"/>
+              <w:rFonts w:ascii="Calibri" w:eastAsia="Calibri" w:hAnsi="Calibri" w:cs="Calibri"/>
+              <w:b/>
+              <w:bCs/>
               <w:color w:val="0070C0"/>
-              <w:sz w:val="22"/>
-              <w:szCs w:val="22"/>
-              <w:lang w:val="en-US"/>
             </w:rPr>
           </w:pPr>
         </w:p>
@@ -1954,7 +1461,6 @@
       <w:tc>
         <w:tcPr>
           <w:tcW w:w="2460" w:type="dxa"/>
-          <w:tcMar/>
         </w:tcPr>
         <w:tbl>
           <w:tblPr>
@@ -1968,45 +1474,45 @@
             <w:gridCol w:w="1543"/>
           </w:tblGrid>
           <w:tr>
+            <w:trPr>
+              <w:cnfStyle w:val="100000000000" w:firstRow="1" w:lastRow="0" w:firstColumn="0" w:lastColumn="0" w:oddVBand="0" w:evenVBand="0" w:oddHBand="0" w:evenHBand="0" w:firstRowFirstColumn="0" w:firstRowLastColumn="0" w:lastRowFirstColumn="0" w:lastRowLastColumn="0"/>
+            </w:trPr>
             <w:tc>
               <w:tcPr>
                 <w:cnfStyle w:val="001000000000" w:firstRow="0" w:lastRow="0" w:firstColumn="1" w:lastColumn="0" w:oddVBand="0" w:evenVBand="0" w:oddHBand="0" w:evenHBand="0" w:firstRowFirstColumn="0" w:firstRowLastColumn="0" w:lastRowFirstColumn="0" w:lastRowLastColumn="0"/>
                 <w:tcW w:w="825" w:type="dxa"/>
-                <w:tcMar/>
               </w:tcPr>
               <w:p>
                 <w:pPr>
                   <w:spacing w:line="259" w:lineRule="auto"/>
                   <w:jc w:val="both"/>
                   <w:rPr>
-                    <w:rFonts w:ascii="Segoe UI" w:hAnsi="Segoe UI" w:eastAsia="Segoe UI" w:cs="Segoe UI"/>
-                    <w:b w:val="1"/>
-                    <w:bCs w:val="1"/>
-                    <w:sz w:val="22"/>
-                    <w:szCs w:val="22"/>
-                    <w:lang w:val="en-US"/>
+                    <w:rFonts w:ascii="Segoe UI" w:eastAsia="Segoe UI" w:hAnsi="Segoe UI" w:cs="Segoe UI"/>
                   </w:rPr>
                 </w:pPr>
                 <w:r>
+                  <w:rPr>
+                    <w:noProof/>
+                  </w:rPr>
                   <w:drawing>
-                    <wp:inline wp14:editId="1F68EF17" wp14:anchorId="68122CC1">
+                    <wp:inline distT="0" distB="0" distL="0" distR="0" wp14:anchorId="68122CC1" wp14:editId="1F68EF17">
                       <wp:extent cx="304800" cy="314325"/>
                       <wp:effectExtent l="0" t="0" r="0" b="0"/>
-                      <wp:docPr id="2121790514" name="" title=""/>
+                      <wp:docPr id="2121790514" name="Picture 2121790514"/>
                       <wp:cNvGraphicFramePr>
-                        <a:graphicFrameLocks noChangeAspect="1"/>
+                        <a:graphicFrameLocks xmlns:a="http://schemas.openxmlformats.org/drawingml/2006/main" noChangeAspect="1"/>
                       </wp:cNvGraphicFramePr>
-                      <a:graphic>
+                      <a:graphic xmlns:a="http://schemas.openxmlformats.org/drawingml/2006/main">
                         <a:graphicData uri="http://schemas.openxmlformats.org/drawingml/2006/picture">
-                          <pic:pic>
+                          <pic:pic xmlns:pic="http://schemas.openxmlformats.org/drawingml/2006/picture">
                             <pic:nvPicPr>
                               <pic:cNvPr id="0" name=""/>
                               <pic:cNvPicPr/>
                             </pic:nvPicPr>
                             <pic:blipFill>
-                              <a:blip r:embed="Rccf927a0481a4e4b">
-                                <a:extLst xmlns:a="http://schemas.openxmlformats.org/drawingml/2006/main">
-                                  <a:ext xmlns:a="http://schemas.openxmlformats.org/drawingml/2006/main" uri="{28A0092B-C50C-407E-A947-70E740481C1C}">
+                              <a:blip r:embed="rId4">
+                                <a:extLst>
+                                  <a:ext uri="{28A0092B-C50C-407E-A947-70E740481C1C}">
                                     <a14:useLocalDpi xmlns:a14="http://schemas.microsoft.com/office/drawing/2010/main" val="0"/>
                                   </a:ext>
                                 </a:extLst>
@@ -2016,7 +1522,7 @@
                               </a:stretch>
                             </pic:blipFill>
                             <pic:spPr>
-                              <a:xfrm rot="0" flipH="0" flipV="0">
+                              <a:xfrm>
                                 <a:off x="0" y="0"/>
                                 <a:ext cx="304800" cy="314325"/>
                               </a:xfrm>
@@ -2034,37 +1540,38 @@
             </w:tc>
             <w:tc>
               <w:tcPr>
-                <w:cnfStyle w:val="000000000000" w:firstRow="0" w:lastRow="0" w:firstColumn="0" w:lastColumn="0" w:oddVBand="0" w:evenVBand="0" w:oddHBand="0" w:evenHBand="0" w:firstRowFirstColumn="0" w:firstRowLastColumn="0" w:lastRowFirstColumn="0" w:lastRowLastColumn="0"/>
                 <w:tcW w:w="1543" w:type="dxa"/>
-                <w:tcMar/>
               </w:tcPr>
               <w:p>
                 <w:pPr>
                   <w:spacing w:before="140" w:line="259" w:lineRule="auto"/>
                   <w:jc w:val="both"/>
+                  <w:cnfStyle w:val="100000000000" w:firstRow="1" w:lastRow="0" w:firstColumn="0" w:lastColumn="0" w:oddVBand="0" w:evenVBand="0" w:oddHBand="0" w:evenHBand="0" w:firstRowFirstColumn="0" w:firstRowLastColumn="0" w:lastRowFirstColumn="0" w:lastRowLastColumn="0"/>
                   <w:rPr>
-                    <w:rFonts w:ascii="Segoe UI" w:hAnsi="Segoe UI" w:eastAsia="Segoe UI" w:cs="Segoe UI"/>
-                    <w:b w:val="1"/>
-                    <w:bCs w:val="1"/>
-                    <w:sz w:val="22"/>
-                    <w:szCs w:val="22"/>
-                    <w:lang w:val="en-US"/>
+                    <w:rFonts w:ascii="Segoe UI" w:eastAsia="Segoe UI" w:hAnsi="Segoe UI" w:cs="Segoe UI"/>
+                    <w:b w:val="0"/>
+                    <w:bCs w:val="0"/>
                   </w:rPr>
                 </w:pPr>
-                <w:hyperlink r:id="R7ee0f25a572b47e2">
+                <w:hyperlink r:id="rId5">
                   <w:r>
                     <w:rPr>
                       <w:rStyle w:val="Hyperlink"/>
-                      <w:rFonts w:ascii="Calibri" w:hAnsi="Calibri" w:eastAsia="Calibri" w:cs="Calibri"/>
-                      <w:b w:val="1"/>
-                      <w:bCs w:val="1"/>
+                      <w:rFonts w:ascii="Calibri" w:eastAsia="Calibri" w:hAnsi="Calibri" w:cs="Calibri"/>
                       <w:color w:val="0070C0"/>
-                      <w:sz w:val="22"/>
-                      <w:szCs w:val="22"/>
-                      <w:lang w:val="en-US"/>
                     </w:rPr>
-                    <w:t>/mdarmousa</w:t>
+                    <w:t>/</w:t>
                   </w:r>
+                  <w:proofErr w:type="spellStart"/>
+                  <w:r>
+                    <w:rPr>
+                      <w:rStyle w:val="Hyperlink"/>
+                      <w:rFonts w:ascii="Calibri" w:eastAsia="Calibri" w:hAnsi="Calibri" w:cs="Calibri"/>
+                      <w:color w:val="0070C0"/>
+                    </w:rPr>
+                    <w:t>mdarmousa</w:t>
+                  </w:r>
+                  <w:proofErr w:type="spellEnd"/>
                 </w:hyperlink>
               </w:p>
             </w:tc>
@@ -2072,17 +1579,13 @@
         </w:tbl>
         <w:p>
           <w:pPr>
-            <w:pStyle w:val="Normal"/>
-            <w:spacing w:before="140" w:line="259" w:lineRule="auto"/>
+            <w:spacing w:before="140" w:after="0"/>
             <w:jc w:val="both"/>
             <w:rPr>
-              <w:rFonts w:ascii="Calibri" w:hAnsi="Calibri" w:eastAsia="Calibri" w:cs="Calibri"/>
-              <w:b w:val="1"/>
-              <w:bCs w:val="1"/>
+              <w:rFonts w:ascii="Calibri" w:eastAsia="Calibri" w:hAnsi="Calibri" w:cs="Calibri"/>
+              <w:b/>
+              <w:bCs/>
               <w:color w:val="0070C0"/>
-              <w:sz w:val="22"/>
-              <w:szCs w:val="22"/>
-              <w:lang w:val="en-US"/>
             </w:rPr>
           </w:pPr>
         </w:p>
@@ -2090,7 +1593,6 @@
       <w:tc>
         <w:tcPr>
           <w:tcW w:w="4365" w:type="dxa"/>
-          <w:tcMar/>
         </w:tcPr>
         <w:tbl>
           <w:tblPr>
@@ -2104,45 +1606,45 @@
             <w:gridCol w:w="1814"/>
           </w:tblGrid>
           <w:tr>
+            <w:trPr>
+              <w:cnfStyle w:val="100000000000" w:firstRow="1" w:lastRow="0" w:firstColumn="0" w:lastColumn="0" w:oddVBand="0" w:evenVBand="0" w:oddHBand="0" w:evenHBand="0" w:firstRowFirstColumn="0" w:firstRowLastColumn="0" w:lastRowFirstColumn="0" w:lastRowLastColumn="0"/>
+            </w:trPr>
             <w:tc>
               <w:tcPr>
                 <w:cnfStyle w:val="001000000000" w:firstRow="0" w:lastRow="0" w:firstColumn="1" w:lastColumn="0" w:oddVBand="0" w:evenVBand="0" w:oddHBand="0" w:evenHBand="0" w:firstRowFirstColumn="0" w:firstRowLastColumn="0" w:lastRowFirstColumn="0" w:lastRowLastColumn="0"/>
                 <w:tcW w:w="885" w:type="dxa"/>
-                <w:tcMar/>
               </w:tcPr>
               <w:p>
                 <w:pPr>
                   <w:spacing w:line="259" w:lineRule="auto"/>
                   <w:jc w:val="both"/>
                   <w:rPr>
-                    <w:rFonts w:ascii="Segoe UI" w:hAnsi="Segoe UI" w:eastAsia="Segoe UI" w:cs="Segoe UI"/>
-                    <w:b w:val="1"/>
-                    <w:bCs w:val="1"/>
-                    <w:sz w:val="22"/>
-                    <w:szCs w:val="22"/>
-                    <w:lang w:val="en-US"/>
+                    <w:rFonts w:ascii="Segoe UI" w:eastAsia="Segoe UI" w:hAnsi="Segoe UI" w:cs="Segoe UI"/>
                   </w:rPr>
                 </w:pPr>
                 <w:r>
+                  <w:rPr>
+                    <w:noProof/>
+                  </w:rPr>
                   <w:drawing>
-                    <wp:inline wp14:editId="1AAE29B1" wp14:anchorId="6D21CC81">
+                    <wp:inline distT="0" distB="0" distL="0" distR="0" wp14:anchorId="6D21CC81" wp14:editId="1AAE29B1">
                       <wp:extent cx="342900" cy="342900"/>
                       <wp:effectExtent l="0" t="0" r="0" b="0"/>
-                      <wp:docPr id="1055644528" name="" title=""/>
+                      <wp:docPr id="1055644528" name="Picture 1055644528"/>
                       <wp:cNvGraphicFramePr>
-                        <a:graphicFrameLocks noChangeAspect="1"/>
+                        <a:graphicFrameLocks xmlns:a="http://schemas.openxmlformats.org/drawingml/2006/main" noChangeAspect="1"/>
                       </wp:cNvGraphicFramePr>
-                      <a:graphic>
+                      <a:graphic xmlns:a="http://schemas.openxmlformats.org/drawingml/2006/main">
                         <a:graphicData uri="http://schemas.openxmlformats.org/drawingml/2006/picture">
-                          <pic:pic>
+                          <pic:pic xmlns:pic="http://schemas.openxmlformats.org/drawingml/2006/picture">
                             <pic:nvPicPr>
                               <pic:cNvPr id="0" name=""/>
                               <pic:cNvPicPr/>
                             </pic:nvPicPr>
                             <pic:blipFill>
-                              <a:blip r:embed="R747f51cce4034b4f">
-                                <a:extLst xmlns:a="http://schemas.openxmlformats.org/drawingml/2006/main">
-                                  <a:ext xmlns:a="http://schemas.openxmlformats.org/drawingml/2006/main" uri="{28A0092B-C50C-407E-A947-70E740481C1C}">
+                              <a:blip r:embed="rId6">
+                                <a:extLst>
+                                  <a:ext uri="{28A0092B-C50C-407E-A947-70E740481C1C}">
                                     <a14:useLocalDpi xmlns:a14="http://schemas.microsoft.com/office/drawing/2010/main" val="0"/>
                                   </a:ext>
                                 </a:extLst>
@@ -2152,7 +1654,7 @@
                               </a:stretch>
                             </pic:blipFill>
                             <pic:spPr>
-                              <a:xfrm rot="0" flipH="0" flipV="0">
+                              <a:xfrm>
                                 <a:off x="0" y="0"/>
                                 <a:ext cx="342900" cy="342900"/>
                               </a:xfrm>
@@ -2170,37 +1672,38 @@
             </w:tc>
             <w:tc>
               <w:tcPr>
-                <w:cnfStyle w:val="000000000000" w:firstRow="0" w:lastRow="0" w:firstColumn="0" w:lastColumn="0" w:oddVBand="0" w:evenVBand="0" w:oddHBand="0" w:evenHBand="0" w:firstRowFirstColumn="0" w:firstRowLastColumn="0" w:lastRowFirstColumn="0" w:lastRowLastColumn="0"/>
                 <w:tcW w:w="1814" w:type="dxa"/>
-                <w:tcMar/>
               </w:tcPr>
               <w:p>
                 <w:pPr>
-                  <w:spacing w:before="140" w:beforeAutospacing="off" w:line="259" w:lineRule="auto"/>
+                  <w:spacing w:before="140" w:line="259" w:lineRule="auto"/>
                   <w:jc w:val="both"/>
+                  <w:cnfStyle w:val="100000000000" w:firstRow="1" w:lastRow="0" w:firstColumn="0" w:lastColumn="0" w:oddVBand="0" w:evenVBand="0" w:oddHBand="0" w:evenHBand="0" w:firstRowFirstColumn="0" w:firstRowLastColumn="0" w:lastRowFirstColumn="0" w:lastRowLastColumn="0"/>
                   <w:rPr>
-                    <w:rFonts w:ascii="Segoe UI" w:hAnsi="Segoe UI" w:eastAsia="Segoe UI" w:cs="Segoe UI"/>
-                    <w:b w:val="1"/>
-                    <w:bCs w:val="1"/>
-                    <w:sz w:val="22"/>
-                    <w:szCs w:val="22"/>
-                    <w:lang w:val="en-US"/>
+                    <w:rFonts w:ascii="Segoe UI" w:eastAsia="Segoe UI" w:hAnsi="Segoe UI" w:cs="Segoe UI"/>
+                    <w:b w:val="0"/>
+                    <w:bCs w:val="0"/>
                   </w:rPr>
                 </w:pPr>
-                <w:hyperlink r:id="Rd11d07bd425b44d5">
+                <w:hyperlink r:id="rId7">
                   <w:r>
                     <w:rPr>
                       <w:rStyle w:val="Hyperlink"/>
-                      <w:rFonts w:ascii="Calibri" w:hAnsi="Calibri" w:eastAsia="Calibri" w:cs="Calibri"/>
-                      <w:b w:val="1"/>
-                      <w:bCs w:val="1"/>
+                      <w:rFonts w:ascii="Calibri" w:eastAsia="Calibri" w:hAnsi="Calibri" w:cs="Calibri"/>
                       <w:color w:val="0070C0"/>
-                      <w:sz w:val="22"/>
-                      <w:szCs w:val="22"/>
-                      <w:lang w:val="en-US"/>
                     </w:rPr>
-                    <w:t>/mdarmousa</w:t>
+                    <w:t>/</w:t>
                   </w:r>
+                  <w:proofErr w:type="spellStart"/>
+                  <w:r>
+                    <w:rPr>
+                      <w:rStyle w:val="Hyperlink"/>
+                      <w:rFonts w:ascii="Calibri" w:eastAsia="Calibri" w:hAnsi="Calibri" w:cs="Calibri"/>
+                      <w:color w:val="0070C0"/>
+                    </w:rPr>
+                    <w:t>mdarmousa</w:t>
+                  </w:r>
+                  <w:proofErr w:type="spellEnd"/>
                 </w:hyperlink>
               </w:p>
             </w:tc>
@@ -2208,8 +1711,7 @@
         </w:tbl>
         <w:p>
           <w:pPr>
-            <w:pStyle w:val="Normal"/>
-            <w:bidi w:val="0"/>
+            <w:spacing w:after="0"/>
             <w:jc w:val="both"/>
           </w:pPr>
         </w:p>
@@ -2219,8 +1721,6 @@
   <w:p>
     <w:pPr>
       <w:pStyle w:val="Header"/>
-      <w:bidi w:val="0"/>
-      <w:ind w:left="0"/>
       <w:jc w:val="both"/>
     </w:pPr>
   </w:p>
@@ -2228,10 +1728,12 @@
 </file>
 
 <file path=word/numbering.xml><?xml version="1.0" encoding="utf-8"?>
-<w:numbering xmlns:w="http://schemas.openxmlformats.org/wordprocessingml/2006/main">
-  <w:abstractNum xmlns:w="http://schemas.openxmlformats.org/wordprocessingml/2006/main" w:abstractNumId="10">
-    <w:multiLevelType xmlns:w="http://schemas.openxmlformats.org/wordprocessingml/2006/main" w:val="hybridMultilevel"/>
-    <w:lvl xmlns:w="http://schemas.openxmlformats.org/wordprocessingml/2006/main" w:ilvl="0">
+<w:numbering xmlns:wpc="http://schemas.microsoft.com/office/word/2010/wordprocessingCanvas" xmlns:cx="http://schemas.microsoft.com/office/drawing/2014/chartex" xmlns:cx1="http://schemas.microsoft.com/office/drawing/2015/9/8/chartex" xmlns:cx2="http://schemas.microsoft.com/office/drawing/2015/10/21/chartex" xmlns:cx3="http://schemas.microsoft.com/office/drawing/2016/5/9/chartex" xmlns:cx4="http://schemas.microsoft.com/office/drawing/2016/5/10/chartex" xmlns:cx5="http://schemas.microsoft.com/office/drawing/2016/5/11/chartex" xmlns:cx6="http://schemas.microsoft.com/office/drawing/2016/5/12/chartex" xmlns:cx7="http://schemas.microsoft.com/office/drawing/2016/5/13/chartex" xmlns:cx8="http://schemas.microsoft.com/office/drawing/2016/5/14/chartex" xmlns:mc="http://schemas.openxmlformats.org/markup-compatibility/2006" xmlns:aink="http://schemas.microsoft.com/office/drawing/2016/ink" xmlns:am3d="http://schemas.microsoft.com/office/drawing/2017/model3d" xmlns:o="urn:schemas-microsoft-com:office:office" xmlns:r="http://schemas.openxmlformats.org/officeDocument/2006/relationships" xmlns:m="http://schemas.openxmlformats.org/officeDocument/2006/math" xmlns:v="urn:schemas-microsoft-com:vml" xmlns:wp14="http://schemas.microsoft.com/office/word/2010/wordprocessingDrawing" xmlns:wp="http://schemas.openxmlformats.org/drawingml/2006/wordprocessingDrawing" xmlns:w10="urn:schemas-microsoft-com:office:word" xmlns:w="http://schemas.openxmlformats.org/wordprocessingml/2006/main" xmlns:w14="http://schemas.microsoft.com/office/word/2010/wordml" xmlns:w15="http://schemas.microsoft.com/office/word/2012/wordml" xmlns:w16cex="http://schemas.microsoft.com/office/word/2018/wordml/cex" xmlns:w16cid="http://schemas.microsoft.com/office/word/2016/wordml/cid" xmlns:w16="http://schemas.microsoft.com/office/word/2018/wordml" xmlns:w16se="http://schemas.microsoft.com/office/word/2015/wordml/symex" xmlns:wpg="http://schemas.microsoft.com/office/word/2010/wordprocessingGroup" xmlns:wpi="http://schemas.microsoft.com/office/word/2010/wordprocessingInk" xmlns:wne="http://schemas.microsoft.com/office/word/2006/wordml" xmlns:wps="http://schemas.microsoft.com/office/word/2010/wordprocessingShape" mc:Ignorable="w14 w15 w16se w16cid w16 w16cex wp14">
+  <w:abstractNum w:abstractNumId="0" w15:restartNumberingAfterBreak="0">
+    <w:nsid w:val="2B756655"/>
+    <w:multiLevelType w:val="hybridMultilevel"/>
+    <w:tmpl w:val="44E69B1A"/>
+    <w:lvl w:ilvl="0" w:tplc="D21E4EBC">
       <w:start w:val="1"/>
       <w:numFmt w:val="bullet"/>
       <w:lvlText w:val=""/>
@@ -2240,10 +1742,10 @@
         <w:ind w:left="720" w:hanging="360"/>
       </w:pPr>
       <w:rPr>
-        <w:rFonts w:hint="default" w:ascii="Symbol" w:hAnsi="Symbol"/>
-      </w:rPr>
-    </w:lvl>
-    <w:lvl xmlns:w="http://schemas.openxmlformats.org/wordprocessingml/2006/main" w:ilvl="1">
+        <w:rFonts w:ascii="Symbol" w:hAnsi="Symbol" w:hint="default"/>
+      </w:rPr>
+    </w:lvl>
+    <w:lvl w:ilvl="1" w:tplc="FF4C9D58">
       <w:start w:val="1"/>
       <w:numFmt w:val="bullet"/>
       <w:lvlText w:val="o"/>
@@ -2252,10 +1754,10 @@
         <w:ind w:left="1440" w:hanging="360"/>
       </w:pPr>
       <w:rPr>
-        <w:rFonts w:hint="default" w:ascii="Courier New" w:hAnsi="Courier New"/>
-      </w:rPr>
-    </w:lvl>
-    <w:lvl xmlns:w="http://schemas.openxmlformats.org/wordprocessingml/2006/main" w:ilvl="2">
+        <w:rFonts w:ascii="Courier New" w:hAnsi="Courier New" w:hint="default"/>
+      </w:rPr>
+    </w:lvl>
+    <w:lvl w:ilvl="2" w:tplc="DAF6D362">
       <w:start w:val="1"/>
       <w:numFmt w:val="bullet"/>
       <w:lvlText w:val=""/>
@@ -2264,10 +1766,10 @@
         <w:ind w:left="2160" w:hanging="360"/>
       </w:pPr>
       <w:rPr>
-        <w:rFonts w:hint="default" w:ascii="Wingdings" w:hAnsi="Wingdings"/>
-      </w:rPr>
-    </w:lvl>
-    <w:lvl xmlns:w="http://schemas.openxmlformats.org/wordprocessingml/2006/main" w:ilvl="3">
+        <w:rFonts w:ascii="Wingdings" w:hAnsi="Wingdings" w:hint="default"/>
+      </w:rPr>
+    </w:lvl>
+    <w:lvl w:ilvl="3" w:tplc="FA0640B2">
       <w:start w:val="1"/>
       <w:numFmt w:val="bullet"/>
       <w:lvlText w:val=""/>
@@ -2276,10 +1778,10 @@
         <w:ind w:left="2880" w:hanging="360"/>
       </w:pPr>
       <w:rPr>
-        <w:rFonts w:hint="default" w:ascii="Symbol" w:hAnsi="Symbol"/>
-      </w:rPr>
-    </w:lvl>
-    <w:lvl xmlns:w="http://schemas.openxmlformats.org/wordprocessingml/2006/main" w:ilvl="4">
+        <w:rFonts w:ascii="Symbol" w:hAnsi="Symbol" w:hint="default"/>
+      </w:rPr>
+    </w:lvl>
+    <w:lvl w:ilvl="4" w:tplc="41F23E54">
       <w:start w:val="1"/>
       <w:numFmt w:val="bullet"/>
       <w:lvlText w:val="o"/>
@@ -2288,10 +1790,10 @@
         <w:ind w:left="3600" w:hanging="360"/>
       </w:pPr>
       <w:rPr>
-        <w:rFonts w:hint="default" w:ascii="Courier New" w:hAnsi="Courier New"/>
-      </w:rPr>
-    </w:lvl>
-    <w:lvl xmlns:w="http://schemas.openxmlformats.org/wordprocessingml/2006/main" w:ilvl="5">
+        <w:rFonts w:ascii="Courier New" w:hAnsi="Courier New" w:hint="default"/>
+      </w:rPr>
+    </w:lvl>
+    <w:lvl w:ilvl="5" w:tplc="68305948">
       <w:start w:val="1"/>
       <w:numFmt w:val="bullet"/>
       <w:lvlText w:val=""/>
@@ -2300,10 +1802,10 @@
         <w:ind w:left="4320" w:hanging="360"/>
       </w:pPr>
       <w:rPr>
-        <w:rFonts w:hint="default" w:ascii="Wingdings" w:hAnsi="Wingdings"/>
-      </w:rPr>
-    </w:lvl>
-    <w:lvl xmlns:w="http://schemas.openxmlformats.org/wordprocessingml/2006/main" w:ilvl="6">
+        <w:rFonts w:ascii="Wingdings" w:hAnsi="Wingdings" w:hint="default"/>
+      </w:rPr>
+    </w:lvl>
+    <w:lvl w:ilvl="6" w:tplc="9E30356E">
       <w:start w:val="1"/>
       <w:numFmt w:val="bullet"/>
       <w:lvlText w:val=""/>
@@ -2312,10 +1814,10 @@
         <w:ind w:left="5040" w:hanging="360"/>
       </w:pPr>
       <w:rPr>
-        <w:rFonts w:hint="default" w:ascii="Symbol" w:hAnsi="Symbol"/>
-      </w:rPr>
-    </w:lvl>
-    <w:lvl xmlns:w="http://schemas.openxmlformats.org/wordprocessingml/2006/main" w:ilvl="7">
+        <w:rFonts w:ascii="Symbol" w:hAnsi="Symbol" w:hint="default"/>
+      </w:rPr>
+    </w:lvl>
+    <w:lvl w:ilvl="7" w:tplc="21D2CA18">
       <w:start w:val="1"/>
       <w:numFmt w:val="bullet"/>
       <w:lvlText w:val="o"/>
@@ -2324,10 +1826,10 @@
         <w:ind w:left="5760" w:hanging="360"/>
       </w:pPr>
       <w:rPr>
-        <w:rFonts w:hint="default" w:ascii="Courier New" w:hAnsi="Courier New"/>
-      </w:rPr>
-    </w:lvl>
-    <w:lvl xmlns:w="http://schemas.openxmlformats.org/wordprocessingml/2006/main" w:ilvl="8">
+        <w:rFonts w:ascii="Courier New" w:hAnsi="Courier New" w:hint="default"/>
+      </w:rPr>
+    </w:lvl>
+    <w:lvl w:ilvl="8" w:tplc="8472AE5E">
       <w:start w:val="1"/>
       <w:numFmt w:val="bullet"/>
       <w:lvlText w:val=""/>
@@ -2336,13 +1838,15 @@
         <w:ind w:left="6480" w:hanging="360"/>
       </w:pPr>
       <w:rPr>
-        <w:rFonts w:hint="default" w:ascii="Wingdings" w:hAnsi="Wingdings"/>
+        <w:rFonts w:ascii="Wingdings" w:hAnsi="Wingdings" w:hint="default"/>
       </w:rPr>
     </w:lvl>
   </w:abstractNum>
-  <w:abstractNum xmlns:w="http://schemas.openxmlformats.org/wordprocessingml/2006/main" w:abstractNumId="9">
-    <w:multiLevelType xmlns:w="http://schemas.openxmlformats.org/wordprocessingml/2006/main" w:val="hybridMultilevel"/>
-    <w:lvl xmlns:w="http://schemas.openxmlformats.org/wordprocessingml/2006/main" w:ilvl="0">
+  <w:abstractNum w:abstractNumId="1" w15:restartNumberingAfterBreak="0">
+    <w:nsid w:val="2FA64236"/>
+    <w:multiLevelType w:val="hybridMultilevel"/>
+    <w:tmpl w:val="9F4EFBFA"/>
+    <w:lvl w:ilvl="0" w:tplc="4E60509A">
       <w:start w:val="1"/>
       <w:numFmt w:val="bullet"/>
       <w:lvlText w:val=""/>
@@ -2351,10 +1855,10 @@
         <w:ind w:left="720" w:hanging="360"/>
       </w:pPr>
       <w:rPr>
-        <w:rFonts w:hint="default" w:ascii="Symbol" w:hAnsi="Symbol"/>
-      </w:rPr>
-    </w:lvl>
-    <w:lvl xmlns:w="http://schemas.openxmlformats.org/wordprocessingml/2006/main" w:ilvl="1">
+        <w:rFonts w:ascii="Symbol" w:hAnsi="Symbol" w:hint="default"/>
+      </w:rPr>
+    </w:lvl>
+    <w:lvl w:ilvl="1" w:tplc="AD54DB76">
       <w:start w:val="1"/>
       <w:numFmt w:val="bullet"/>
       <w:lvlText w:val="o"/>
@@ -2363,10 +1867,10 @@
         <w:ind w:left="1440" w:hanging="360"/>
       </w:pPr>
       <w:rPr>
-        <w:rFonts w:hint="default" w:ascii="Courier New" w:hAnsi="Courier New"/>
-      </w:rPr>
-    </w:lvl>
-    <w:lvl xmlns:w="http://schemas.openxmlformats.org/wordprocessingml/2006/main" w:ilvl="2">
+        <w:rFonts w:ascii="Courier New" w:hAnsi="Courier New" w:hint="default"/>
+      </w:rPr>
+    </w:lvl>
+    <w:lvl w:ilvl="2" w:tplc="BA46A33E">
       <w:start w:val="1"/>
       <w:numFmt w:val="bullet"/>
       <w:lvlText w:val=""/>
@@ -2375,10 +1879,10 @@
         <w:ind w:left="2160" w:hanging="360"/>
       </w:pPr>
       <w:rPr>
-        <w:rFonts w:hint="default" w:ascii="Wingdings" w:hAnsi="Wingdings"/>
-      </w:rPr>
-    </w:lvl>
-    <w:lvl xmlns:w="http://schemas.openxmlformats.org/wordprocessingml/2006/main" w:ilvl="3">
+        <w:rFonts w:ascii="Wingdings" w:hAnsi="Wingdings" w:hint="default"/>
+      </w:rPr>
+    </w:lvl>
+    <w:lvl w:ilvl="3" w:tplc="E952A5DA">
       <w:start w:val="1"/>
       <w:numFmt w:val="bullet"/>
       <w:lvlText w:val=""/>
@@ -2387,10 +1891,10 @@
         <w:ind w:left="2880" w:hanging="360"/>
       </w:pPr>
       <w:rPr>
-        <w:rFonts w:hint="default" w:ascii="Symbol" w:hAnsi="Symbol"/>
-      </w:rPr>
-    </w:lvl>
-    <w:lvl xmlns:w="http://schemas.openxmlformats.org/wordprocessingml/2006/main" w:ilvl="4">
+        <w:rFonts w:ascii="Symbol" w:hAnsi="Symbol" w:hint="default"/>
+      </w:rPr>
+    </w:lvl>
+    <w:lvl w:ilvl="4" w:tplc="0E2E580A">
       <w:start w:val="1"/>
       <w:numFmt w:val="bullet"/>
       <w:lvlText w:val="o"/>
@@ -2399,10 +1903,10 @@
         <w:ind w:left="3600" w:hanging="360"/>
       </w:pPr>
       <w:rPr>
-        <w:rFonts w:hint="default" w:ascii="Courier New" w:hAnsi="Courier New"/>
-      </w:rPr>
-    </w:lvl>
-    <w:lvl xmlns:w="http://schemas.openxmlformats.org/wordprocessingml/2006/main" w:ilvl="5">
+        <w:rFonts w:ascii="Courier New" w:hAnsi="Courier New" w:hint="default"/>
+      </w:rPr>
+    </w:lvl>
+    <w:lvl w:ilvl="5" w:tplc="E572F082">
       <w:start w:val="1"/>
       <w:numFmt w:val="bullet"/>
       <w:lvlText w:val=""/>
@@ -2411,10 +1915,10 @@
         <w:ind w:left="4320" w:hanging="360"/>
       </w:pPr>
       <w:rPr>
-        <w:rFonts w:hint="default" w:ascii="Wingdings" w:hAnsi="Wingdings"/>
-      </w:rPr>
-    </w:lvl>
-    <w:lvl xmlns:w="http://schemas.openxmlformats.org/wordprocessingml/2006/main" w:ilvl="6">
+        <w:rFonts w:ascii="Wingdings" w:hAnsi="Wingdings" w:hint="default"/>
+      </w:rPr>
+    </w:lvl>
+    <w:lvl w:ilvl="6" w:tplc="4F1AEE80">
       <w:start w:val="1"/>
       <w:numFmt w:val="bullet"/>
       <w:lvlText w:val=""/>
@@ -2423,10 +1927,10 @@
         <w:ind w:left="5040" w:hanging="360"/>
       </w:pPr>
       <w:rPr>
-        <w:rFonts w:hint="default" w:ascii="Symbol" w:hAnsi="Symbol"/>
-      </w:rPr>
-    </w:lvl>
-    <w:lvl xmlns:w="http://schemas.openxmlformats.org/wordprocessingml/2006/main" w:ilvl="7">
+        <w:rFonts w:ascii="Symbol" w:hAnsi="Symbol" w:hint="default"/>
+      </w:rPr>
+    </w:lvl>
+    <w:lvl w:ilvl="7" w:tplc="2244CE9A">
       <w:start w:val="1"/>
       <w:numFmt w:val="bullet"/>
       <w:lvlText w:val="o"/>
@@ -2435,10 +1939,10 @@
         <w:ind w:left="5760" w:hanging="360"/>
       </w:pPr>
       <w:rPr>
-        <w:rFonts w:hint="default" w:ascii="Courier New" w:hAnsi="Courier New"/>
-      </w:rPr>
-    </w:lvl>
-    <w:lvl xmlns:w="http://schemas.openxmlformats.org/wordprocessingml/2006/main" w:ilvl="8">
+        <w:rFonts w:ascii="Courier New" w:hAnsi="Courier New" w:hint="default"/>
+      </w:rPr>
+    </w:lvl>
+    <w:lvl w:ilvl="8" w:tplc="6304132A">
       <w:start w:val="1"/>
       <w:numFmt w:val="bullet"/>
       <w:lvlText w:val=""/>
@@ -2447,13 +1951,15 @@
         <w:ind w:left="6480" w:hanging="360"/>
       </w:pPr>
       <w:rPr>
-        <w:rFonts w:hint="default" w:ascii="Wingdings" w:hAnsi="Wingdings"/>
+        <w:rFonts w:ascii="Wingdings" w:hAnsi="Wingdings" w:hint="default"/>
       </w:rPr>
     </w:lvl>
   </w:abstractNum>
-  <w:abstractNum xmlns:w="http://schemas.openxmlformats.org/wordprocessingml/2006/main" w:abstractNumId="8">
-    <w:multiLevelType xmlns:w="http://schemas.openxmlformats.org/wordprocessingml/2006/main" w:val="hybridMultilevel"/>
-    <w:lvl xmlns:w="http://schemas.openxmlformats.org/wordprocessingml/2006/main" w:ilvl="0">
+  <w:abstractNum w:abstractNumId="2" w15:restartNumberingAfterBreak="0">
+    <w:nsid w:val="3C7773BA"/>
+    <w:multiLevelType w:val="hybridMultilevel"/>
+    <w:tmpl w:val="0A5E2B48"/>
+    <w:lvl w:ilvl="0" w:tplc="EFD6A6D4">
       <w:start w:val="1"/>
       <w:numFmt w:val="bullet"/>
       <w:lvlText w:val=""/>
@@ -2462,10 +1968,10 @@
         <w:ind w:left="720" w:hanging="360"/>
       </w:pPr>
       <w:rPr>
-        <w:rFonts w:hint="default" w:ascii="Symbol" w:hAnsi="Symbol"/>
-      </w:rPr>
-    </w:lvl>
-    <w:lvl xmlns:w="http://schemas.openxmlformats.org/wordprocessingml/2006/main" w:ilvl="1">
+        <w:rFonts w:ascii="Symbol" w:hAnsi="Symbol" w:hint="default"/>
+      </w:rPr>
+    </w:lvl>
+    <w:lvl w:ilvl="1" w:tplc="7CC06CEC">
       <w:start w:val="1"/>
       <w:numFmt w:val="bullet"/>
       <w:lvlText w:val="o"/>
@@ -2474,10 +1980,10 @@
         <w:ind w:left="1440" w:hanging="360"/>
       </w:pPr>
       <w:rPr>
-        <w:rFonts w:hint="default" w:ascii="Courier New" w:hAnsi="Courier New"/>
-      </w:rPr>
-    </w:lvl>
-    <w:lvl xmlns:w="http://schemas.openxmlformats.org/wordprocessingml/2006/main" w:ilvl="2">
+        <w:rFonts w:ascii="Courier New" w:hAnsi="Courier New" w:hint="default"/>
+      </w:rPr>
+    </w:lvl>
+    <w:lvl w:ilvl="2" w:tplc="1B7CED5A">
       <w:start w:val="1"/>
       <w:numFmt w:val="bullet"/>
       <w:lvlText w:val=""/>
@@ -2486,10 +1992,10 @@
         <w:ind w:left="2160" w:hanging="360"/>
       </w:pPr>
       <w:rPr>
-        <w:rFonts w:hint="default" w:ascii="Wingdings" w:hAnsi="Wingdings"/>
-      </w:rPr>
-    </w:lvl>
-    <w:lvl xmlns:w="http://schemas.openxmlformats.org/wordprocessingml/2006/main" w:ilvl="3">
+        <w:rFonts w:ascii="Wingdings" w:hAnsi="Wingdings" w:hint="default"/>
+      </w:rPr>
+    </w:lvl>
+    <w:lvl w:ilvl="3" w:tplc="3962BB1C">
       <w:start w:val="1"/>
       <w:numFmt w:val="bullet"/>
       <w:lvlText w:val=""/>
@@ -2498,10 +2004,10 @@
         <w:ind w:left="2880" w:hanging="360"/>
       </w:pPr>
       <w:rPr>
-        <w:rFonts w:hint="default" w:ascii="Symbol" w:hAnsi="Symbol"/>
-      </w:rPr>
-    </w:lvl>
-    <w:lvl xmlns:w="http://schemas.openxmlformats.org/wordprocessingml/2006/main" w:ilvl="4">
+        <w:rFonts w:ascii="Symbol" w:hAnsi="Symbol" w:hint="default"/>
+      </w:rPr>
+    </w:lvl>
+    <w:lvl w:ilvl="4" w:tplc="D1D8DBDA">
       <w:start w:val="1"/>
       <w:numFmt w:val="bullet"/>
       <w:lvlText w:val="o"/>
@@ -2510,10 +2016,10 @@
         <w:ind w:left="3600" w:hanging="360"/>
       </w:pPr>
       <w:rPr>
-        <w:rFonts w:hint="default" w:ascii="Courier New" w:hAnsi="Courier New"/>
-      </w:rPr>
-    </w:lvl>
-    <w:lvl xmlns:w="http://schemas.openxmlformats.org/wordprocessingml/2006/main" w:ilvl="5">
+        <w:rFonts w:ascii="Courier New" w:hAnsi="Courier New" w:hint="default"/>
+      </w:rPr>
+    </w:lvl>
+    <w:lvl w:ilvl="5" w:tplc="FBA2158E">
       <w:start w:val="1"/>
       <w:numFmt w:val="bullet"/>
       <w:lvlText w:val=""/>
@@ -2522,10 +2028,10 @@
         <w:ind w:left="4320" w:hanging="360"/>
       </w:pPr>
       <w:rPr>
-        <w:rFonts w:hint="default" w:ascii="Wingdings" w:hAnsi="Wingdings"/>
-      </w:rPr>
-    </w:lvl>
-    <w:lvl xmlns:w="http://schemas.openxmlformats.org/wordprocessingml/2006/main" w:ilvl="6">
+        <w:rFonts w:ascii="Wingdings" w:hAnsi="Wingdings" w:hint="default"/>
+      </w:rPr>
+    </w:lvl>
+    <w:lvl w:ilvl="6" w:tplc="30D26578">
       <w:start w:val="1"/>
       <w:numFmt w:val="bullet"/>
       <w:lvlText w:val=""/>
@@ -2534,10 +2040,10 @@
         <w:ind w:left="5040" w:hanging="360"/>
       </w:pPr>
       <w:rPr>
-        <w:rFonts w:hint="default" w:ascii="Symbol" w:hAnsi="Symbol"/>
-      </w:rPr>
-    </w:lvl>
-    <w:lvl xmlns:w="http://schemas.openxmlformats.org/wordprocessingml/2006/main" w:ilvl="7">
+        <w:rFonts w:ascii="Symbol" w:hAnsi="Symbol" w:hint="default"/>
+      </w:rPr>
+    </w:lvl>
+    <w:lvl w:ilvl="7" w:tplc="076C2E30">
       <w:start w:val="1"/>
       <w:numFmt w:val="bullet"/>
       <w:lvlText w:val="o"/>
@@ -2546,10 +2052,10 @@
         <w:ind w:left="5760" w:hanging="360"/>
       </w:pPr>
       <w:rPr>
-        <w:rFonts w:hint="default" w:ascii="Courier New" w:hAnsi="Courier New"/>
-      </w:rPr>
-    </w:lvl>
-    <w:lvl xmlns:w="http://schemas.openxmlformats.org/wordprocessingml/2006/main" w:ilvl="8">
+        <w:rFonts w:ascii="Courier New" w:hAnsi="Courier New" w:hint="default"/>
+      </w:rPr>
+    </w:lvl>
+    <w:lvl w:ilvl="8" w:tplc="4912AB4A">
       <w:start w:val="1"/>
       <w:numFmt w:val="bullet"/>
       <w:lvlText w:val=""/>
@@ -2558,13 +2064,15 @@
         <w:ind w:left="6480" w:hanging="360"/>
       </w:pPr>
       <w:rPr>
-        <w:rFonts w:hint="default" w:ascii="Wingdings" w:hAnsi="Wingdings"/>
+        <w:rFonts w:ascii="Wingdings" w:hAnsi="Wingdings" w:hint="default"/>
       </w:rPr>
     </w:lvl>
   </w:abstractNum>
-  <w:abstractNum xmlns:w="http://schemas.openxmlformats.org/wordprocessingml/2006/main" w:abstractNumId="7">
-    <w:multiLevelType xmlns:w="http://schemas.openxmlformats.org/wordprocessingml/2006/main" w:val="hybridMultilevel"/>
-    <w:lvl xmlns:w="http://schemas.openxmlformats.org/wordprocessingml/2006/main" w:ilvl="0">
+  <w:abstractNum w:abstractNumId="3" w15:restartNumberingAfterBreak="0">
+    <w:nsid w:val="3EA4565B"/>
+    <w:multiLevelType w:val="hybridMultilevel"/>
+    <w:tmpl w:val="60704096"/>
+    <w:lvl w:ilvl="0" w:tplc="17BE4192">
       <w:start w:val="1"/>
       <w:numFmt w:val="bullet"/>
       <w:lvlText w:val=""/>
@@ -2573,10 +2081,10 @@
         <w:ind w:left="720" w:hanging="360"/>
       </w:pPr>
       <w:rPr>
-        <w:rFonts w:hint="default" w:ascii="Symbol" w:hAnsi="Symbol"/>
-      </w:rPr>
-    </w:lvl>
-    <w:lvl xmlns:w="http://schemas.openxmlformats.org/wordprocessingml/2006/main" w:ilvl="1">
+        <w:rFonts w:ascii="Symbol" w:hAnsi="Symbol" w:hint="default"/>
+      </w:rPr>
+    </w:lvl>
+    <w:lvl w:ilvl="1" w:tplc="0302A92A">
       <w:start w:val="1"/>
       <w:numFmt w:val="bullet"/>
       <w:lvlText w:val="o"/>
@@ -2585,10 +2093,10 @@
         <w:ind w:left="1440" w:hanging="360"/>
       </w:pPr>
       <w:rPr>
-        <w:rFonts w:hint="default" w:ascii="Courier New" w:hAnsi="Courier New"/>
-      </w:rPr>
-    </w:lvl>
-    <w:lvl xmlns:w="http://schemas.openxmlformats.org/wordprocessingml/2006/main" w:ilvl="2">
+        <w:rFonts w:ascii="Courier New" w:hAnsi="Courier New" w:hint="default"/>
+      </w:rPr>
+    </w:lvl>
+    <w:lvl w:ilvl="2" w:tplc="1D9A0BEA">
       <w:start w:val="1"/>
       <w:numFmt w:val="bullet"/>
       <w:lvlText w:val=""/>
@@ -2597,10 +2105,10 @@
         <w:ind w:left="2160" w:hanging="360"/>
       </w:pPr>
       <w:rPr>
-        <w:rFonts w:hint="default" w:ascii="Wingdings" w:hAnsi="Wingdings"/>
-      </w:rPr>
-    </w:lvl>
-    <w:lvl xmlns:w="http://schemas.openxmlformats.org/wordprocessingml/2006/main" w:ilvl="3">
+        <w:rFonts w:ascii="Wingdings" w:hAnsi="Wingdings" w:hint="default"/>
+      </w:rPr>
+    </w:lvl>
+    <w:lvl w:ilvl="3" w:tplc="9216FFD4">
       <w:start w:val="1"/>
       <w:numFmt w:val="bullet"/>
       <w:lvlText w:val=""/>
@@ -2609,10 +2117,10 @@
         <w:ind w:left="2880" w:hanging="360"/>
       </w:pPr>
       <w:rPr>
-        <w:rFonts w:hint="default" w:ascii="Symbol" w:hAnsi="Symbol"/>
-      </w:rPr>
-    </w:lvl>
-    <w:lvl xmlns:w="http://schemas.openxmlformats.org/wordprocessingml/2006/main" w:ilvl="4">
+        <w:rFonts w:ascii="Symbol" w:hAnsi="Symbol" w:hint="default"/>
+      </w:rPr>
+    </w:lvl>
+    <w:lvl w:ilvl="4" w:tplc="341676F0">
       <w:start w:val="1"/>
       <w:numFmt w:val="bullet"/>
       <w:lvlText w:val="o"/>
@@ -2621,10 +2129,10 @@
         <w:ind w:left="3600" w:hanging="360"/>
       </w:pPr>
       <w:rPr>
-        <w:rFonts w:hint="default" w:ascii="Courier New" w:hAnsi="Courier New"/>
-      </w:rPr>
-    </w:lvl>
-    <w:lvl xmlns:w="http://schemas.openxmlformats.org/wordprocessingml/2006/main" w:ilvl="5">
+        <w:rFonts w:ascii="Courier New" w:hAnsi="Courier New" w:hint="default"/>
+      </w:rPr>
+    </w:lvl>
+    <w:lvl w:ilvl="5" w:tplc="5A283A76">
       <w:start w:val="1"/>
       <w:numFmt w:val="bullet"/>
       <w:lvlText w:val=""/>
@@ -2633,10 +2141,10 @@
         <w:ind w:left="4320" w:hanging="360"/>
       </w:pPr>
       <w:rPr>
-        <w:rFonts w:hint="default" w:ascii="Wingdings" w:hAnsi="Wingdings"/>
-      </w:rPr>
-    </w:lvl>
-    <w:lvl xmlns:w="http://schemas.openxmlformats.org/wordprocessingml/2006/main" w:ilvl="6">
+        <w:rFonts w:ascii="Wingdings" w:hAnsi="Wingdings" w:hint="default"/>
+      </w:rPr>
+    </w:lvl>
+    <w:lvl w:ilvl="6" w:tplc="3E440610">
       <w:start w:val="1"/>
       <w:numFmt w:val="bullet"/>
       <w:lvlText w:val=""/>
@@ -2645,10 +2153,10 @@
         <w:ind w:left="5040" w:hanging="360"/>
       </w:pPr>
       <w:rPr>
-        <w:rFonts w:hint="default" w:ascii="Symbol" w:hAnsi="Symbol"/>
-      </w:rPr>
-    </w:lvl>
-    <w:lvl xmlns:w="http://schemas.openxmlformats.org/wordprocessingml/2006/main" w:ilvl="7">
+        <w:rFonts w:ascii="Symbol" w:hAnsi="Symbol" w:hint="default"/>
+      </w:rPr>
+    </w:lvl>
+    <w:lvl w:ilvl="7" w:tplc="EF38EA8A">
       <w:start w:val="1"/>
       <w:numFmt w:val="bullet"/>
       <w:lvlText w:val="o"/>
@@ -2657,10 +2165,10 @@
         <w:ind w:left="5760" w:hanging="360"/>
       </w:pPr>
       <w:rPr>
-        <w:rFonts w:hint="default" w:ascii="Courier New" w:hAnsi="Courier New"/>
-      </w:rPr>
-    </w:lvl>
-    <w:lvl xmlns:w="http://schemas.openxmlformats.org/wordprocessingml/2006/main" w:ilvl="8">
+        <w:rFonts w:ascii="Courier New" w:hAnsi="Courier New" w:hint="default"/>
+      </w:rPr>
+    </w:lvl>
+    <w:lvl w:ilvl="8" w:tplc="70060336">
       <w:start w:val="1"/>
       <w:numFmt w:val="bullet"/>
       <w:lvlText w:val=""/>
@@ -2669,13 +2177,15 @@
         <w:ind w:left="6480" w:hanging="360"/>
       </w:pPr>
       <w:rPr>
-        <w:rFonts w:hint="default" w:ascii="Wingdings" w:hAnsi="Wingdings"/>
+        <w:rFonts w:ascii="Wingdings" w:hAnsi="Wingdings" w:hint="default"/>
       </w:rPr>
     </w:lvl>
   </w:abstractNum>
-  <w:abstractNum xmlns:w="http://schemas.openxmlformats.org/wordprocessingml/2006/main" w:abstractNumId="6">
-    <w:multiLevelType xmlns:w="http://schemas.openxmlformats.org/wordprocessingml/2006/main" w:val="hybridMultilevel"/>
-    <w:lvl xmlns:w="http://schemas.openxmlformats.org/wordprocessingml/2006/main" w:ilvl="0">
+  <w:abstractNum w:abstractNumId="4" w15:restartNumberingAfterBreak="0">
+    <w:nsid w:val="3F055B36"/>
+    <w:multiLevelType w:val="hybridMultilevel"/>
+    <w:tmpl w:val="D264FB96"/>
+    <w:lvl w:ilvl="0" w:tplc="550643F8">
       <w:start w:val="1"/>
       <w:numFmt w:val="bullet"/>
       <w:lvlText w:val=""/>
@@ -2684,10 +2194,10 @@
         <w:ind w:left="720" w:hanging="360"/>
       </w:pPr>
       <w:rPr>
-        <w:rFonts w:hint="default" w:ascii="Symbol" w:hAnsi="Symbol"/>
-      </w:rPr>
-    </w:lvl>
-    <w:lvl xmlns:w="http://schemas.openxmlformats.org/wordprocessingml/2006/main" w:ilvl="1">
+        <w:rFonts w:ascii="Symbol" w:hAnsi="Symbol" w:hint="default"/>
+      </w:rPr>
+    </w:lvl>
+    <w:lvl w:ilvl="1" w:tplc="DAA44926">
       <w:start w:val="1"/>
       <w:numFmt w:val="bullet"/>
       <w:lvlText w:val="o"/>
@@ -2696,10 +2206,10 @@
         <w:ind w:left="1440" w:hanging="360"/>
       </w:pPr>
       <w:rPr>
-        <w:rFonts w:hint="default" w:ascii="Courier New" w:hAnsi="Courier New"/>
-      </w:rPr>
-    </w:lvl>
-    <w:lvl xmlns:w="http://schemas.openxmlformats.org/wordprocessingml/2006/main" w:ilvl="2">
+        <w:rFonts w:ascii="Courier New" w:hAnsi="Courier New" w:hint="default"/>
+      </w:rPr>
+    </w:lvl>
+    <w:lvl w:ilvl="2" w:tplc="9F1A3F8A">
       <w:start w:val="1"/>
       <w:numFmt w:val="bullet"/>
       <w:lvlText w:val=""/>
@@ -2708,10 +2218,10 @@
         <w:ind w:left="2160" w:hanging="360"/>
       </w:pPr>
       <w:rPr>
-        <w:rFonts w:hint="default" w:ascii="Wingdings" w:hAnsi="Wingdings"/>
-      </w:rPr>
-    </w:lvl>
-    <w:lvl xmlns:w="http://schemas.openxmlformats.org/wordprocessingml/2006/main" w:ilvl="3">
+        <w:rFonts w:ascii="Wingdings" w:hAnsi="Wingdings" w:hint="default"/>
+      </w:rPr>
+    </w:lvl>
+    <w:lvl w:ilvl="3" w:tplc="204E99CA">
       <w:start w:val="1"/>
       <w:numFmt w:val="bullet"/>
       <w:lvlText w:val=""/>
@@ -2720,10 +2230,10 @@
         <w:ind w:left="2880" w:hanging="360"/>
       </w:pPr>
       <w:rPr>
-        <w:rFonts w:hint="default" w:ascii="Symbol" w:hAnsi="Symbol"/>
-      </w:rPr>
-    </w:lvl>
-    <w:lvl xmlns:w="http://schemas.openxmlformats.org/wordprocessingml/2006/main" w:ilvl="4">
+        <w:rFonts w:ascii="Symbol" w:hAnsi="Symbol" w:hint="default"/>
+      </w:rPr>
+    </w:lvl>
+    <w:lvl w:ilvl="4" w:tplc="653E8176">
       <w:start w:val="1"/>
       <w:numFmt w:val="bullet"/>
       <w:lvlText w:val="o"/>
@@ -2732,10 +2242,10 @@
         <w:ind w:left="3600" w:hanging="360"/>
       </w:pPr>
       <w:rPr>
-        <w:rFonts w:hint="default" w:ascii="Courier New" w:hAnsi="Courier New"/>
-      </w:rPr>
-    </w:lvl>
-    <w:lvl xmlns:w="http://schemas.openxmlformats.org/wordprocessingml/2006/main" w:ilvl="5">
+        <w:rFonts w:ascii="Courier New" w:hAnsi="Courier New" w:hint="default"/>
+      </w:rPr>
+    </w:lvl>
+    <w:lvl w:ilvl="5" w:tplc="2160DAAA">
       <w:start w:val="1"/>
       <w:numFmt w:val="bullet"/>
       <w:lvlText w:val=""/>
@@ -2744,10 +2254,10 @@
         <w:ind w:left="4320" w:hanging="360"/>
       </w:pPr>
       <w:rPr>
-        <w:rFonts w:hint="default" w:ascii="Wingdings" w:hAnsi="Wingdings"/>
-      </w:rPr>
-    </w:lvl>
-    <w:lvl xmlns:w="http://schemas.openxmlformats.org/wordprocessingml/2006/main" w:ilvl="6">
+        <w:rFonts w:ascii="Wingdings" w:hAnsi="Wingdings" w:hint="default"/>
+      </w:rPr>
+    </w:lvl>
+    <w:lvl w:ilvl="6" w:tplc="65420AD6">
       <w:start w:val="1"/>
       <w:numFmt w:val="bullet"/>
       <w:lvlText w:val=""/>
@@ -2756,10 +2266,10 @@
         <w:ind w:left="5040" w:hanging="360"/>
       </w:pPr>
       <w:rPr>
-        <w:rFonts w:hint="default" w:ascii="Symbol" w:hAnsi="Symbol"/>
-      </w:rPr>
-    </w:lvl>
-    <w:lvl xmlns:w="http://schemas.openxmlformats.org/wordprocessingml/2006/main" w:ilvl="7">
+        <w:rFonts w:ascii="Symbol" w:hAnsi="Symbol" w:hint="default"/>
+      </w:rPr>
+    </w:lvl>
+    <w:lvl w:ilvl="7" w:tplc="2FEE3B8E">
       <w:start w:val="1"/>
       <w:numFmt w:val="bullet"/>
       <w:lvlText w:val="o"/>
@@ -2768,10 +2278,10 @@
         <w:ind w:left="5760" w:hanging="360"/>
       </w:pPr>
       <w:rPr>
-        <w:rFonts w:hint="default" w:ascii="Courier New" w:hAnsi="Courier New"/>
-      </w:rPr>
-    </w:lvl>
-    <w:lvl xmlns:w="http://schemas.openxmlformats.org/wordprocessingml/2006/main" w:ilvl="8">
+        <w:rFonts w:ascii="Courier New" w:hAnsi="Courier New" w:hint="default"/>
+      </w:rPr>
+    </w:lvl>
+    <w:lvl w:ilvl="8" w:tplc="10501776">
       <w:start w:val="1"/>
       <w:numFmt w:val="bullet"/>
       <w:lvlText w:val=""/>
@@ -2780,13 +2290,15 @@
         <w:ind w:left="6480" w:hanging="360"/>
       </w:pPr>
       <w:rPr>
-        <w:rFonts w:hint="default" w:ascii="Wingdings" w:hAnsi="Wingdings"/>
+        <w:rFonts w:ascii="Wingdings" w:hAnsi="Wingdings" w:hint="default"/>
       </w:rPr>
     </w:lvl>
   </w:abstractNum>
-  <w:abstractNum xmlns:w="http://schemas.openxmlformats.org/wordprocessingml/2006/main" w:abstractNumId="5">
-    <w:multiLevelType xmlns:w="http://schemas.openxmlformats.org/wordprocessingml/2006/main" w:val="hybridMultilevel"/>
-    <w:lvl xmlns:w="http://schemas.openxmlformats.org/wordprocessingml/2006/main" w:ilvl="0">
+  <w:abstractNum w:abstractNumId="5" w15:restartNumberingAfterBreak="0">
+    <w:nsid w:val="58A449D1"/>
+    <w:multiLevelType w:val="hybridMultilevel"/>
+    <w:tmpl w:val="4F6669C2"/>
+    <w:lvl w:ilvl="0" w:tplc="93D0262E">
       <w:start w:val="1"/>
       <w:numFmt w:val="bullet"/>
       <w:lvlText w:val=""/>
@@ -2795,10 +2307,10 @@
         <w:ind w:left="720" w:hanging="360"/>
       </w:pPr>
       <w:rPr>
-        <w:rFonts w:hint="default" w:ascii="Symbol" w:hAnsi="Symbol"/>
-      </w:rPr>
-    </w:lvl>
-    <w:lvl xmlns:w="http://schemas.openxmlformats.org/wordprocessingml/2006/main" w:ilvl="1">
+        <w:rFonts w:ascii="Symbol" w:hAnsi="Symbol" w:hint="default"/>
+      </w:rPr>
+    </w:lvl>
+    <w:lvl w:ilvl="1" w:tplc="349CBD6C">
       <w:start w:val="1"/>
       <w:numFmt w:val="bullet"/>
       <w:lvlText w:val="o"/>
@@ -2807,10 +2319,10 @@
         <w:ind w:left="1440" w:hanging="360"/>
       </w:pPr>
       <w:rPr>
-        <w:rFonts w:hint="default" w:ascii="Courier New" w:hAnsi="Courier New"/>
-      </w:rPr>
-    </w:lvl>
-    <w:lvl xmlns:w="http://schemas.openxmlformats.org/wordprocessingml/2006/main" w:ilvl="2">
+        <w:rFonts w:ascii="Courier New" w:hAnsi="Courier New" w:hint="default"/>
+      </w:rPr>
+    </w:lvl>
+    <w:lvl w:ilvl="2" w:tplc="48682AC4">
       <w:start w:val="1"/>
       <w:numFmt w:val="bullet"/>
       <w:lvlText w:val=""/>
@@ -2819,10 +2331,10 @@
         <w:ind w:left="2160" w:hanging="360"/>
       </w:pPr>
       <w:rPr>
-        <w:rFonts w:hint="default" w:ascii="Wingdings" w:hAnsi="Wingdings"/>
-      </w:rPr>
-    </w:lvl>
-    <w:lvl xmlns:w="http://schemas.openxmlformats.org/wordprocessingml/2006/main" w:ilvl="3">
+        <w:rFonts w:ascii="Wingdings" w:hAnsi="Wingdings" w:hint="default"/>
+      </w:rPr>
+    </w:lvl>
+    <w:lvl w:ilvl="3" w:tplc="283E1FA4">
       <w:start w:val="1"/>
       <w:numFmt w:val="bullet"/>
       <w:lvlText w:val=""/>
@@ -2831,10 +2343,10 @@
         <w:ind w:left="2880" w:hanging="360"/>
       </w:pPr>
       <w:rPr>
-        <w:rFonts w:hint="default" w:ascii="Symbol" w:hAnsi="Symbol"/>
-      </w:rPr>
-    </w:lvl>
-    <w:lvl xmlns:w="http://schemas.openxmlformats.org/wordprocessingml/2006/main" w:ilvl="4">
+        <w:rFonts w:ascii="Symbol" w:hAnsi="Symbol" w:hint="default"/>
+      </w:rPr>
+    </w:lvl>
+    <w:lvl w:ilvl="4" w:tplc="359E3A58">
       <w:start w:val="1"/>
       <w:numFmt w:val="bullet"/>
       <w:lvlText w:val="o"/>
@@ -2843,10 +2355,10 @@
         <w:ind w:left="3600" w:hanging="360"/>
       </w:pPr>
       <w:rPr>
-        <w:rFonts w:hint="default" w:ascii="Courier New" w:hAnsi="Courier New"/>
-      </w:rPr>
-    </w:lvl>
-    <w:lvl xmlns:w="http://schemas.openxmlformats.org/wordprocessingml/2006/main" w:ilvl="5">
+        <w:rFonts w:ascii="Courier New" w:hAnsi="Courier New" w:hint="default"/>
+      </w:rPr>
+    </w:lvl>
+    <w:lvl w:ilvl="5" w:tplc="97368146">
       <w:start w:val="1"/>
       <w:numFmt w:val="bullet"/>
       <w:lvlText w:val=""/>
@@ -2855,10 +2367,10 @@
         <w:ind w:left="4320" w:hanging="360"/>
       </w:pPr>
       <w:rPr>
-        <w:rFonts w:hint="default" w:ascii="Wingdings" w:hAnsi="Wingdings"/>
-      </w:rPr>
-    </w:lvl>
-    <w:lvl xmlns:w="http://schemas.openxmlformats.org/wordprocessingml/2006/main" w:ilvl="6">
+        <w:rFonts w:ascii="Wingdings" w:hAnsi="Wingdings" w:hint="default"/>
+      </w:rPr>
+    </w:lvl>
+    <w:lvl w:ilvl="6" w:tplc="E1564A6C">
       <w:start w:val="1"/>
       <w:numFmt w:val="bullet"/>
       <w:lvlText w:val=""/>
@@ -2867,10 +2379,10 @@
         <w:ind w:left="5040" w:hanging="360"/>
       </w:pPr>
       <w:rPr>
-        <w:rFonts w:hint="default" w:ascii="Symbol" w:hAnsi="Symbol"/>
-      </w:rPr>
-    </w:lvl>
-    <w:lvl xmlns:w="http://schemas.openxmlformats.org/wordprocessingml/2006/main" w:ilvl="7">
+        <w:rFonts w:ascii="Symbol" w:hAnsi="Symbol" w:hint="default"/>
+      </w:rPr>
+    </w:lvl>
+    <w:lvl w:ilvl="7" w:tplc="96825ED0">
       <w:start w:val="1"/>
       <w:numFmt w:val="bullet"/>
       <w:lvlText w:val="o"/>
@@ -2879,10 +2391,10 @@
         <w:ind w:left="5760" w:hanging="360"/>
       </w:pPr>
       <w:rPr>
-        <w:rFonts w:hint="default" w:ascii="Courier New" w:hAnsi="Courier New"/>
-      </w:rPr>
-    </w:lvl>
-    <w:lvl xmlns:w="http://schemas.openxmlformats.org/wordprocessingml/2006/main" w:ilvl="8">
+        <w:rFonts w:ascii="Courier New" w:hAnsi="Courier New" w:hint="default"/>
+      </w:rPr>
+    </w:lvl>
+    <w:lvl w:ilvl="8" w:tplc="C5A62D30">
       <w:start w:val="1"/>
       <w:numFmt w:val="bullet"/>
       <w:lvlText w:val=""/>
@@ -2891,13 +2403,15 @@
         <w:ind w:left="6480" w:hanging="360"/>
       </w:pPr>
       <w:rPr>
-        <w:rFonts w:hint="default" w:ascii="Wingdings" w:hAnsi="Wingdings"/>
+        <w:rFonts w:ascii="Wingdings" w:hAnsi="Wingdings" w:hint="default"/>
       </w:rPr>
     </w:lvl>
   </w:abstractNum>
-  <w:abstractNum xmlns:w="http://schemas.openxmlformats.org/wordprocessingml/2006/main" w:abstractNumId="4">
-    <w:multiLevelType xmlns:w="http://schemas.openxmlformats.org/wordprocessingml/2006/main" w:val="hybridMultilevel"/>
-    <w:lvl xmlns:w="http://schemas.openxmlformats.org/wordprocessingml/2006/main" w:ilvl="0">
+  <w:abstractNum w:abstractNumId="6" w15:restartNumberingAfterBreak="0">
+    <w:nsid w:val="5B96400F"/>
+    <w:multiLevelType w:val="hybridMultilevel"/>
+    <w:tmpl w:val="8CE82AB8"/>
+    <w:lvl w:ilvl="0" w:tplc="233656FE">
       <w:start w:val="1"/>
       <w:numFmt w:val="bullet"/>
       <w:lvlText w:val=""/>
@@ -2906,10 +2420,10 @@
         <w:ind w:left="720" w:hanging="360"/>
       </w:pPr>
       <w:rPr>
-        <w:rFonts w:hint="default" w:ascii="Symbol" w:hAnsi="Symbol"/>
-      </w:rPr>
-    </w:lvl>
-    <w:lvl xmlns:w="http://schemas.openxmlformats.org/wordprocessingml/2006/main" w:ilvl="1">
+        <w:rFonts w:ascii="Symbol" w:hAnsi="Symbol" w:hint="default"/>
+      </w:rPr>
+    </w:lvl>
+    <w:lvl w:ilvl="1" w:tplc="D6807D68">
       <w:start w:val="1"/>
       <w:numFmt w:val="bullet"/>
       <w:lvlText w:val="o"/>
@@ -2918,10 +2432,10 @@
         <w:ind w:left="1440" w:hanging="360"/>
       </w:pPr>
       <w:rPr>
-        <w:rFonts w:hint="default" w:ascii="Courier New" w:hAnsi="Courier New"/>
-      </w:rPr>
-    </w:lvl>
-    <w:lvl xmlns:w="http://schemas.openxmlformats.org/wordprocessingml/2006/main" w:ilvl="2">
+        <w:rFonts w:ascii="Courier New" w:hAnsi="Courier New" w:hint="default"/>
+      </w:rPr>
+    </w:lvl>
+    <w:lvl w:ilvl="2" w:tplc="7A7C8AC8">
       <w:start w:val="1"/>
       <w:numFmt w:val="bullet"/>
       <w:lvlText w:val=""/>
@@ -2930,10 +2444,10 @@
         <w:ind w:left="2160" w:hanging="360"/>
       </w:pPr>
       <w:rPr>
-        <w:rFonts w:hint="default" w:ascii="Wingdings" w:hAnsi="Wingdings"/>
-      </w:rPr>
-    </w:lvl>
-    <w:lvl xmlns:w="http://schemas.openxmlformats.org/wordprocessingml/2006/main" w:ilvl="3">
+        <w:rFonts w:ascii="Wingdings" w:hAnsi="Wingdings" w:hint="default"/>
+      </w:rPr>
+    </w:lvl>
+    <w:lvl w:ilvl="3" w:tplc="8AA07BF0">
       <w:start w:val="1"/>
       <w:numFmt w:val="bullet"/>
       <w:lvlText w:val=""/>
@@ -2942,10 +2456,10 @@
         <w:ind w:left="2880" w:hanging="360"/>
       </w:pPr>
       <w:rPr>
-        <w:rFonts w:hint="default" w:ascii="Symbol" w:hAnsi="Symbol"/>
-      </w:rPr>
-    </w:lvl>
-    <w:lvl xmlns:w="http://schemas.openxmlformats.org/wordprocessingml/2006/main" w:ilvl="4">
+        <w:rFonts w:ascii="Symbol" w:hAnsi="Symbol" w:hint="default"/>
+      </w:rPr>
+    </w:lvl>
+    <w:lvl w:ilvl="4" w:tplc="4D9CD0F2">
       <w:start w:val="1"/>
       <w:numFmt w:val="bullet"/>
       <w:lvlText w:val="o"/>
@@ -2954,10 +2468,10 @@
         <w:ind w:left="3600" w:hanging="360"/>
       </w:pPr>
       <w:rPr>
-        <w:rFonts w:hint="default" w:ascii="Courier New" w:hAnsi="Courier New"/>
-      </w:rPr>
-    </w:lvl>
-    <w:lvl xmlns:w="http://schemas.openxmlformats.org/wordprocessingml/2006/main" w:ilvl="5">
+        <w:rFonts w:ascii="Courier New" w:hAnsi="Courier New" w:hint="default"/>
+      </w:rPr>
+    </w:lvl>
+    <w:lvl w:ilvl="5" w:tplc="83945AC8">
       <w:start w:val="1"/>
       <w:numFmt w:val="bullet"/>
       <w:lvlText w:val=""/>
@@ -2966,10 +2480,10 @@
         <w:ind w:left="4320" w:hanging="360"/>
       </w:pPr>
       <w:rPr>
-        <w:rFonts w:hint="default" w:ascii="Wingdings" w:hAnsi="Wingdings"/>
-      </w:rPr>
-    </w:lvl>
-    <w:lvl xmlns:w="http://schemas.openxmlformats.org/wordprocessingml/2006/main" w:ilvl="6">
+        <w:rFonts w:ascii="Wingdings" w:hAnsi="Wingdings" w:hint="default"/>
+      </w:rPr>
+    </w:lvl>
+    <w:lvl w:ilvl="6" w:tplc="17D82596">
       <w:start w:val="1"/>
       <w:numFmt w:val="bullet"/>
       <w:lvlText w:val=""/>
@@ -2978,10 +2492,10 @@
         <w:ind w:left="5040" w:hanging="360"/>
       </w:pPr>
       <w:rPr>
-        <w:rFonts w:hint="default" w:ascii="Symbol" w:hAnsi="Symbol"/>
-      </w:rPr>
-    </w:lvl>
-    <w:lvl xmlns:w="http://schemas.openxmlformats.org/wordprocessingml/2006/main" w:ilvl="7">
+        <w:rFonts w:ascii="Symbol" w:hAnsi="Symbol" w:hint="default"/>
+      </w:rPr>
+    </w:lvl>
+    <w:lvl w:ilvl="7" w:tplc="6700D292">
       <w:start w:val="1"/>
       <w:numFmt w:val="bullet"/>
       <w:lvlText w:val="o"/>
@@ -2990,10 +2504,10 @@
         <w:ind w:left="5760" w:hanging="360"/>
       </w:pPr>
       <w:rPr>
-        <w:rFonts w:hint="default" w:ascii="Courier New" w:hAnsi="Courier New"/>
-      </w:rPr>
-    </w:lvl>
-    <w:lvl xmlns:w="http://schemas.openxmlformats.org/wordprocessingml/2006/main" w:ilvl="8">
+        <w:rFonts w:ascii="Courier New" w:hAnsi="Courier New" w:hint="default"/>
+      </w:rPr>
+    </w:lvl>
+    <w:lvl w:ilvl="8" w:tplc="AE706E10">
       <w:start w:val="1"/>
       <w:numFmt w:val="bullet"/>
       <w:lvlText w:val=""/>
@@ -3002,13 +2516,15 @@
         <w:ind w:left="6480" w:hanging="360"/>
       </w:pPr>
       <w:rPr>
-        <w:rFonts w:hint="default" w:ascii="Wingdings" w:hAnsi="Wingdings"/>
+        <w:rFonts w:ascii="Wingdings" w:hAnsi="Wingdings" w:hint="default"/>
       </w:rPr>
     </w:lvl>
   </w:abstractNum>
-  <w:abstractNum xmlns:w="http://schemas.openxmlformats.org/wordprocessingml/2006/main" w:abstractNumId="3">
-    <w:multiLevelType xmlns:w="http://schemas.openxmlformats.org/wordprocessingml/2006/main" w:val="hybridMultilevel"/>
-    <w:lvl xmlns:w="http://schemas.openxmlformats.org/wordprocessingml/2006/main" w:ilvl="0">
+  <w:abstractNum w:abstractNumId="7" w15:restartNumberingAfterBreak="0">
+    <w:nsid w:val="77955A1A"/>
+    <w:multiLevelType w:val="hybridMultilevel"/>
+    <w:tmpl w:val="CF9AC642"/>
+    <w:lvl w:ilvl="0" w:tplc="44361B44">
       <w:start w:val="1"/>
       <w:numFmt w:val="bullet"/>
       <w:lvlText w:val=""/>
@@ -3017,10 +2533,10 @@
         <w:ind w:left="720" w:hanging="360"/>
       </w:pPr>
       <w:rPr>
-        <w:rFonts w:hint="default" w:ascii="Symbol" w:hAnsi="Symbol"/>
-      </w:rPr>
-    </w:lvl>
-    <w:lvl xmlns:w="http://schemas.openxmlformats.org/wordprocessingml/2006/main" w:ilvl="1">
+        <w:rFonts w:ascii="Symbol" w:hAnsi="Symbol" w:hint="default"/>
+      </w:rPr>
+    </w:lvl>
+    <w:lvl w:ilvl="1" w:tplc="602A9D36">
       <w:start w:val="1"/>
       <w:numFmt w:val="bullet"/>
       <w:lvlText w:val="o"/>
@@ -3029,10 +2545,10 @@
         <w:ind w:left="1440" w:hanging="360"/>
       </w:pPr>
       <w:rPr>
-        <w:rFonts w:hint="default" w:ascii="Courier New" w:hAnsi="Courier New"/>
-      </w:rPr>
-    </w:lvl>
-    <w:lvl xmlns:w="http://schemas.openxmlformats.org/wordprocessingml/2006/main" w:ilvl="2">
+        <w:rFonts w:ascii="Courier New" w:hAnsi="Courier New" w:hint="default"/>
+      </w:rPr>
+    </w:lvl>
+    <w:lvl w:ilvl="2" w:tplc="B0740474">
       <w:start w:val="1"/>
       <w:numFmt w:val="bullet"/>
       <w:lvlText w:val=""/>
@@ -3041,10 +2557,10 @@
         <w:ind w:left="2160" w:hanging="360"/>
       </w:pPr>
       <w:rPr>
-        <w:rFonts w:hint="default" w:ascii="Wingdings" w:hAnsi="Wingdings"/>
-      </w:rPr>
-    </w:lvl>
-    <w:lvl xmlns:w="http://schemas.openxmlformats.org/wordprocessingml/2006/main" w:ilvl="3">
+        <w:rFonts w:ascii="Wingdings" w:hAnsi="Wingdings" w:hint="default"/>
+      </w:rPr>
+    </w:lvl>
+    <w:lvl w:ilvl="3" w:tplc="0F0A54E0">
       <w:start w:val="1"/>
       <w:numFmt w:val="bullet"/>
       <w:lvlText w:val=""/>
@@ -3053,10 +2569,10 @@
         <w:ind w:left="2880" w:hanging="360"/>
       </w:pPr>
       <w:rPr>
-        <w:rFonts w:hint="default" w:ascii="Symbol" w:hAnsi="Symbol"/>
-      </w:rPr>
-    </w:lvl>
-    <w:lvl xmlns:w="http://schemas.openxmlformats.org/wordprocessingml/2006/main" w:ilvl="4">
+        <w:rFonts w:ascii="Symbol" w:hAnsi="Symbol" w:hint="default"/>
+      </w:rPr>
+    </w:lvl>
+    <w:lvl w:ilvl="4" w:tplc="6F0827BC">
       <w:start w:val="1"/>
       <w:numFmt w:val="bullet"/>
       <w:lvlText w:val="o"/>
@@ -3065,10 +2581,10 @@
         <w:ind w:left="3600" w:hanging="360"/>
       </w:pPr>
       <w:rPr>
-        <w:rFonts w:hint="default" w:ascii="Courier New" w:hAnsi="Courier New"/>
-      </w:rPr>
-    </w:lvl>
-    <w:lvl xmlns:w="http://schemas.openxmlformats.org/wordprocessingml/2006/main" w:ilvl="5">
+        <w:rFonts w:ascii="Courier New" w:hAnsi="Courier New" w:hint="default"/>
+      </w:rPr>
+    </w:lvl>
+    <w:lvl w:ilvl="5" w:tplc="D64E10A8">
       <w:start w:val="1"/>
       <w:numFmt w:val="bullet"/>
       <w:lvlText w:val=""/>
@@ -3077,10 +2593,10 @@
         <w:ind w:left="4320" w:hanging="360"/>
       </w:pPr>
       <w:rPr>
-        <w:rFonts w:hint="default" w:ascii="Wingdings" w:hAnsi="Wingdings"/>
-      </w:rPr>
-    </w:lvl>
-    <w:lvl xmlns:w="http://schemas.openxmlformats.org/wordprocessingml/2006/main" w:ilvl="6">
+        <w:rFonts w:ascii="Wingdings" w:hAnsi="Wingdings" w:hint="default"/>
+      </w:rPr>
+    </w:lvl>
+    <w:lvl w:ilvl="6" w:tplc="71AAE0DC">
       <w:start w:val="1"/>
       <w:numFmt w:val="bullet"/>
       <w:lvlText w:val=""/>
@@ -3089,10 +2605,10 @@
         <w:ind w:left="5040" w:hanging="360"/>
       </w:pPr>
       <w:rPr>
-        <w:rFonts w:hint="default" w:ascii="Symbol" w:hAnsi="Symbol"/>
-      </w:rPr>
-    </w:lvl>
-    <w:lvl xmlns:w="http://schemas.openxmlformats.org/wordprocessingml/2006/main" w:ilvl="7">
+        <w:rFonts w:ascii="Symbol" w:hAnsi="Symbol" w:hint="default"/>
+      </w:rPr>
+    </w:lvl>
+    <w:lvl w:ilvl="7" w:tplc="E90AAB96">
       <w:start w:val="1"/>
       <w:numFmt w:val="bullet"/>
       <w:lvlText w:val="o"/>
@@ -3101,10 +2617,10 @@
         <w:ind w:left="5760" w:hanging="360"/>
       </w:pPr>
       <w:rPr>
-        <w:rFonts w:hint="default" w:ascii="Courier New" w:hAnsi="Courier New"/>
-      </w:rPr>
-    </w:lvl>
-    <w:lvl xmlns:w="http://schemas.openxmlformats.org/wordprocessingml/2006/main" w:ilvl="8">
+        <w:rFonts w:ascii="Courier New" w:hAnsi="Courier New" w:hint="default"/>
+      </w:rPr>
+    </w:lvl>
+    <w:lvl w:ilvl="8" w:tplc="1864F5EE">
       <w:start w:val="1"/>
       <w:numFmt w:val="bullet"/>
       <w:lvlText w:val=""/>
@@ -3113,13 +2629,15 @@
         <w:ind w:left="6480" w:hanging="360"/>
       </w:pPr>
       <w:rPr>
-        <w:rFonts w:hint="default" w:ascii="Wingdings" w:hAnsi="Wingdings"/>
+        <w:rFonts w:ascii="Wingdings" w:hAnsi="Wingdings" w:hint="default"/>
       </w:rPr>
     </w:lvl>
   </w:abstractNum>
-  <w:abstractNum xmlns:w="http://schemas.openxmlformats.org/wordprocessingml/2006/main" w:abstractNumId="2">
-    <w:multiLevelType xmlns:w="http://schemas.openxmlformats.org/wordprocessingml/2006/main" w:val="hybridMultilevel"/>
-    <w:lvl xmlns:w="http://schemas.openxmlformats.org/wordprocessingml/2006/main" w:ilvl="0">
+  <w:abstractNum w:abstractNumId="8" w15:restartNumberingAfterBreak="0">
+    <w:nsid w:val="7BD868D5"/>
+    <w:multiLevelType w:val="hybridMultilevel"/>
+    <w:tmpl w:val="E412374E"/>
+    <w:lvl w:ilvl="0" w:tplc="26F4AD74">
       <w:start w:val="1"/>
       <w:numFmt w:val="bullet"/>
       <w:lvlText w:val=""/>
@@ -3128,10 +2646,10 @@
         <w:ind w:left="720" w:hanging="360"/>
       </w:pPr>
       <w:rPr>
-        <w:rFonts w:hint="default" w:ascii="Symbol" w:hAnsi="Symbol"/>
-      </w:rPr>
-    </w:lvl>
-    <w:lvl xmlns:w="http://schemas.openxmlformats.org/wordprocessingml/2006/main" w:ilvl="1">
+        <w:rFonts w:ascii="Symbol" w:hAnsi="Symbol" w:hint="default"/>
+      </w:rPr>
+    </w:lvl>
+    <w:lvl w:ilvl="1" w:tplc="C982FD98">
       <w:start w:val="1"/>
       <w:numFmt w:val="bullet"/>
       <w:lvlText w:val="o"/>
@@ -3140,10 +2658,10 @@
         <w:ind w:left="1440" w:hanging="360"/>
       </w:pPr>
       <w:rPr>
-        <w:rFonts w:hint="default" w:ascii="Courier New" w:hAnsi="Courier New"/>
-      </w:rPr>
-    </w:lvl>
-    <w:lvl xmlns:w="http://schemas.openxmlformats.org/wordprocessingml/2006/main" w:ilvl="2">
+        <w:rFonts w:ascii="Courier New" w:hAnsi="Courier New" w:hint="default"/>
+      </w:rPr>
+    </w:lvl>
+    <w:lvl w:ilvl="2" w:tplc="56AC8204">
       <w:start w:val="1"/>
       <w:numFmt w:val="bullet"/>
       <w:lvlText w:val=""/>
@@ -3152,10 +2670,10 @@
         <w:ind w:left="2160" w:hanging="360"/>
       </w:pPr>
       <w:rPr>
-        <w:rFonts w:hint="default" w:ascii="Wingdings" w:hAnsi="Wingdings"/>
-      </w:rPr>
-    </w:lvl>
-    <w:lvl xmlns:w="http://schemas.openxmlformats.org/wordprocessingml/2006/main" w:ilvl="3">
+        <w:rFonts w:ascii="Wingdings" w:hAnsi="Wingdings" w:hint="default"/>
+      </w:rPr>
+    </w:lvl>
+    <w:lvl w:ilvl="3" w:tplc="53C8AF58">
       <w:start w:val="1"/>
       <w:numFmt w:val="bullet"/>
       <w:lvlText w:val=""/>
@@ -3164,10 +2682,10 @@
         <w:ind w:left="2880" w:hanging="360"/>
       </w:pPr>
       <w:rPr>
-        <w:rFonts w:hint="default" w:ascii="Symbol" w:hAnsi="Symbol"/>
-      </w:rPr>
-    </w:lvl>
-    <w:lvl xmlns:w="http://schemas.openxmlformats.org/wordprocessingml/2006/main" w:ilvl="4">
+        <w:rFonts w:ascii="Symbol" w:hAnsi="Symbol" w:hint="default"/>
+      </w:rPr>
+    </w:lvl>
+    <w:lvl w:ilvl="4" w:tplc="6F4AD6D8">
       <w:start w:val="1"/>
       <w:numFmt w:val="bullet"/>
       <w:lvlText w:val="o"/>
@@ -3176,10 +2694,10 @@
         <w:ind w:left="3600" w:hanging="360"/>
       </w:pPr>
       <w:rPr>
-        <w:rFonts w:hint="default" w:ascii="Courier New" w:hAnsi="Courier New"/>
-      </w:rPr>
-    </w:lvl>
-    <w:lvl xmlns:w="http://schemas.openxmlformats.org/wordprocessingml/2006/main" w:ilvl="5">
+        <w:rFonts w:ascii="Courier New" w:hAnsi="Courier New" w:hint="default"/>
+      </w:rPr>
+    </w:lvl>
+    <w:lvl w:ilvl="5" w:tplc="9EB6524A">
       <w:start w:val="1"/>
       <w:numFmt w:val="bullet"/>
       <w:lvlText w:val=""/>
@@ -3188,10 +2706,10 @@
         <w:ind w:left="4320" w:hanging="360"/>
       </w:pPr>
       <w:rPr>
-        <w:rFonts w:hint="default" w:ascii="Wingdings" w:hAnsi="Wingdings"/>
-      </w:rPr>
-    </w:lvl>
-    <w:lvl xmlns:w="http://schemas.openxmlformats.org/wordprocessingml/2006/main" w:ilvl="6">
+        <w:rFonts w:ascii="Wingdings" w:hAnsi="Wingdings" w:hint="default"/>
+      </w:rPr>
+    </w:lvl>
+    <w:lvl w:ilvl="6" w:tplc="4A261B26">
       <w:start w:val="1"/>
       <w:numFmt w:val="bullet"/>
       <w:lvlText w:val=""/>
@@ -3200,10 +2718,10 @@
         <w:ind w:left="5040" w:hanging="360"/>
       </w:pPr>
       <w:rPr>
-        <w:rFonts w:hint="default" w:ascii="Symbol" w:hAnsi="Symbol"/>
-      </w:rPr>
-    </w:lvl>
-    <w:lvl xmlns:w="http://schemas.openxmlformats.org/wordprocessingml/2006/main" w:ilvl="7">
+        <w:rFonts w:ascii="Symbol" w:hAnsi="Symbol" w:hint="default"/>
+      </w:rPr>
+    </w:lvl>
+    <w:lvl w:ilvl="7" w:tplc="F968A020">
       <w:start w:val="1"/>
       <w:numFmt w:val="bullet"/>
       <w:lvlText w:val="o"/>
@@ -3212,10 +2730,10 @@
         <w:ind w:left="5760" w:hanging="360"/>
       </w:pPr>
       <w:rPr>
-        <w:rFonts w:hint="default" w:ascii="Courier New" w:hAnsi="Courier New"/>
-      </w:rPr>
-    </w:lvl>
-    <w:lvl xmlns:w="http://schemas.openxmlformats.org/wordprocessingml/2006/main" w:ilvl="8">
+        <w:rFonts w:ascii="Courier New" w:hAnsi="Courier New" w:hint="default"/>
+      </w:rPr>
+    </w:lvl>
+    <w:lvl w:ilvl="8" w:tplc="7BB8E976">
       <w:start w:val="1"/>
       <w:numFmt w:val="bullet"/>
       <w:lvlText w:val=""/>
@@ -3224,13 +2742,15 @@
         <w:ind w:left="6480" w:hanging="360"/>
       </w:pPr>
       <w:rPr>
-        <w:rFonts w:hint="default" w:ascii="Wingdings" w:hAnsi="Wingdings"/>
+        <w:rFonts w:ascii="Wingdings" w:hAnsi="Wingdings" w:hint="default"/>
       </w:rPr>
     </w:lvl>
   </w:abstractNum>
-  <w:abstractNum xmlns:w="http://schemas.openxmlformats.org/wordprocessingml/2006/main" w:abstractNumId="1">
-    <w:multiLevelType xmlns:w="http://schemas.openxmlformats.org/wordprocessingml/2006/main" w:val="hybridMultilevel"/>
-    <w:lvl xmlns:w="http://schemas.openxmlformats.org/wordprocessingml/2006/main" w:ilvl="0">
+  <w:abstractNum w:abstractNumId="9" w15:restartNumberingAfterBreak="0">
+    <w:nsid w:val="7F343524"/>
+    <w:multiLevelType w:val="hybridMultilevel"/>
+    <w:tmpl w:val="A61CF340"/>
+    <w:lvl w:ilvl="0" w:tplc="6C76897A">
       <w:start w:val="1"/>
       <w:numFmt w:val="bullet"/>
       <w:lvlText w:val=""/>
@@ -3239,10 +2759,10 @@
         <w:ind w:left="720" w:hanging="360"/>
       </w:pPr>
       <w:rPr>
-        <w:rFonts w:hint="default" w:ascii="Symbol" w:hAnsi="Symbol"/>
-      </w:rPr>
-    </w:lvl>
-    <w:lvl xmlns:w="http://schemas.openxmlformats.org/wordprocessingml/2006/main" w:ilvl="1">
+        <w:rFonts w:ascii="Symbol" w:hAnsi="Symbol" w:hint="default"/>
+      </w:rPr>
+    </w:lvl>
+    <w:lvl w:ilvl="1" w:tplc="7BF4E51C">
       <w:start w:val="1"/>
       <w:numFmt w:val="bullet"/>
       <w:lvlText w:val="o"/>
@@ -3251,10 +2771,10 @@
         <w:ind w:left="1440" w:hanging="360"/>
       </w:pPr>
       <w:rPr>
-        <w:rFonts w:hint="default" w:ascii="Courier New" w:hAnsi="Courier New"/>
-      </w:rPr>
-    </w:lvl>
-    <w:lvl xmlns:w="http://schemas.openxmlformats.org/wordprocessingml/2006/main" w:ilvl="2">
+        <w:rFonts w:ascii="Courier New" w:hAnsi="Courier New" w:hint="default"/>
+      </w:rPr>
+    </w:lvl>
+    <w:lvl w:ilvl="2" w:tplc="F3D48FCA">
       <w:start w:val="1"/>
       <w:numFmt w:val="bullet"/>
       <w:lvlText w:val=""/>
@@ -3263,10 +2783,10 @@
         <w:ind w:left="2160" w:hanging="360"/>
       </w:pPr>
       <w:rPr>
-        <w:rFonts w:hint="default" w:ascii="Wingdings" w:hAnsi="Wingdings"/>
-      </w:rPr>
-    </w:lvl>
-    <w:lvl xmlns:w="http://schemas.openxmlformats.org/wordprocessingml/2006/main" w:ilvl="3">
+        <w:rFonts w:ascii="Wingdings" w:hAnsi="Wingdings" w:hint="default"/>
+      </w:rPr>
+    </w:lvl>
+    <w:lvl w:ilvl="3" w:tplc="B99E6B28">
       <w:start w:val="1"/>
       <w:numFmt w:val="bullet"/>
       <w:lvlText w:val=""/>
@@ -3275,10 +2795,10 @@
         <w:ind w:left="2880" w:hanging="360"/>
       </w:pPr>
       <w:rPr>
-        <w:rFonts w:hint="default" w:ascii="Symbol" w:hAnsi="Symbol"/>
-      </w:rPr>
-    </w:lvl>
-    <w:lvl xmlns:w="http://schemas.openxmlformats.org/wordprocessingml/2006/main" w:ilvl="4">
+        <w:rFonts w:ascii="Symbol" w:hAnsi="Symbol" w:hint="default"/>
+      </w:rPr>
+    </w:lvl>
+    <w:lvl w:ilvl="4" w:tplc="7BB0ADE0">
       <w:start w:val="1"/>
       <w:numFmt w:val="bullet"/>
       <w:lvlText w:val="o"/>
@@ -3287,10 +2807,10 @@
         <w:ind w:left="3600" w:hanging="360"/>
       </w:pPr>
       <w:rPr>
-        <w:rFonts w:hint="default" w:ascii="Courier New" w:hAnsi="Courier New"/>
-      </w:rPr>
-    </w:lvl>
-    <w:lvl xmlns:w="http://schemas.openxmlformats.org/wordprocessingml/2006/main" w:ilvl="5">
+        <w:rFonts w:ascii="Courier New" w:hAnsi="Courier New" w:hint="default"/>
+      </w:rPr>
+    </w:lvl>
+    <w:lvl w:ilvl="5" w:tplc="EB1AFB44">
       <w:start w:val="1"/>
       <w:numFmt w:val="bullet"/>
       <w:lvlText w:val=""/>
@@ -3299,10 +2819,10 @@
         <w:ind w:left="4320" w:hanging="360"/>
       </w:pPr>
       <w:rPr>
-        <w:rFonts w:hint="default" w:ascii="Wingdings" w:hAnsi="Wingdings"/>
-      </w:rPr>
-    </w:lvl>
-    <w:lvl xmlns:w="http://schemas.openxmlformats.org/wordprocessingml/2006/main" w:ilvl="6">
+        <w:rFonts w:ascii="Wingdings" w:hAnsi="Wingdings" w:hint="default"/>
+      </w:rPr>
+    </w:lvl>
+    <w:lvl w:ilvl="6" w:tplc="E348C3B6">
       <w:start w:val="1"/>
       <w:numFmt w:val="bullet"/>
       <w:lvlText w:val=""/>
@@ -3311,10 +2831,10 @@
         <w:ind w:left="5040" w:hanging="360"/>
       </w:pPr>
       <w:rPr>
-        <w:rFonts w:hint="default" w:ascii="Symbol" w:hAnsi="Symbol"/>
-      </w:rPr>
-    </w:lvl>
-    <w:lvl xmlns:w="http://schemas.openxmlformats.org/wordprocessingml/2006/main" w:ilvl="7">
+        <w:rFonts w:ascii="Symbol" w:hAnsi="Symbol" w:hint="default"/>
+      </w:rPr>
+    </w:lvl>
+    <w:lvl w:ilvl="7" w:tplc="D5744D1C">
       <w:start w:val="1"/>
       <w:numFmt w:val="bullet"/>
       <w:lvlText w:val="o"/>
@@ -3323,10 +2843,10 @@
         <w:ind w:left="5760" w:hanging="360"/>
       </w:pPr>
       <w:rPr>
-        <w:rFonts w:hint="default" w:ascii="Courier New" w:hAnsi="Courier New"/>
-      </w:rPr>
-    </w:lvl>
-    <w:lvl xmlns:w="http://schemas.openxmlformats.org/wordprocessingml/2006/main" w:ilvl="8">
+        <w:rFonts w:ascii="Courier New" w:hAnsi="Courier New" w:hint="default"/>
+      </w:rPr>
+    </w:lvl>
+    <w:lvl w:ilvl="8" w:tplc="A51C8B4C">
       <w:start w:val="1"/>
       <w:numFmt w:val="bullet"/>
       <w:lvlText w:val=""/>
@@ -3335,49 +2855,49 @@
         <w:ind w:left="6480" w:hanging="360"/>
       </w:pPr>
       <w:rPr>
-        <w:rFonts w:hint="default" w:ascii="Wingdings" w:hAnsi="Wingdings"/>
+        <w:rFonts w:ascii="Wingdings" w:hAnsi="Wingdings" w:hint="default"/>
       </w:rPr>
     </w:lvl>
   </w:abstractNum>
-  <w:num w:numId="10">
-    <w:abstractNumId w:val="10"/>
+  <w:num w:numId="1">
+    <w:abstractNumId w:val="3"/>
   </w:num>
-  <w:num w:numId="9">
+  <w:num w:numId="2">
+    <w:abstractNumId w:val="5"/>
+  </w:num>
+  <w:num w:numId="3">
     <w:abstractNumId w:val="9"/>
+  </w:num>
+  <w:num w:numId="4">
+    <w:abstractNumId w:val="1"/>
+  </w:num>
+  <w:num w:numId="5">
+    <w:abstractNumId w:val="4"/>
+  </w:num>
+  <w:num w:numId="6">
+    <w:abstractNumId w:val="2"/>
+  </w:num>
+  <w:num w:numId="7">
+    <w:abstractNumId w:val="6"/>
   </w:num>
   <w:num w:numId="8">
     <w:abstractNumId w:val="8"/>
   </w:num>
-  <w:num w:numId="7">
+  <w:num w:numId="9">
     <w:abstractNumId w:val="7"/>
   </w:num>
-  <w:num w:numId="6">
-    <w:abstractNumId w:val="6"/>
-  </w:num>
-  <w:num w:numId="5">
-    <w:abstractNumId w:val="5"/>
-  </w:num>
-  <w:num w:numId="4">
-    <w:abstractNumId w:val="4"/>
-  </w:num>
-  <w:num w:numId="3">
-    <w:abstractNumId w:val="3"/>
-  </w:num>
-  <w:num w:numId="2">
-    <w:abstractNumId w:val="2"/>
-  </w:num>
-  <w:num w:numId="1">
-    <w:abstractNumId w:val="1"/>
+  <w:num w:numId="10">
+    <w:abstractNumId w:val="0"/>
   </w:num>
 </w:numbering>
 </file>
 
 <file path=word/styles.xml><?xml version="1.0" encoding="utf-8"?>
-<w:styles xmlns:wp14="http://schemas.microsoft.com/office/word/2010/wordprocessingDrawing" xmlns:mc="http://schemas.openxmlformats.org/markup-compatibility/2006" xmlns:r="http://schemas.openxmlformats.org/officeDocument/2006/relationships" xmlns:w="http://schemas.openxmlformats.org/wordprocessingml/2006/main" xmlns:w14="http://schemas.microsoft.com/office/word/2010/wordml" xmlns:w15="http://schemas.microsoft.com/office/word/2012/wordml" mc:Ignorable="w14 w15 wp14">
+<w:styles xmlns:mc="http://schemas.openxmlformats.org/markup-compatibility/2006" xmlns:r="http://schemas.openxmlformats.org/officeDocument/2006/relationships" xmlns:w="http://schemas.openxmlformats.org/wordprocessingml/2006/main" xmlns:w14="http://schemas.microsoft.com/office/word/2010/wordml" xmlns:w15="http://schemas.microsoft.com/office/word/2012/wordml" xmlns:w16cex="http://schemas.microsoft.com/office/word/2018/wordml/cex" xmlns:w16cid="http://schemas.microsoft.com/office/word/2016/wordml/cid" xmlns:w16="http://schemas.microsoft.com/office/word/2018/wordml" xmlns:w16se="http://schemas.microsoft.com/office/word/2015/wordml/symex" mc:Ignorable="w14 w15 w16se w16cid w16 w16cex">
   <w:docDefaults>
     <w:rPrDefault>
       <w:rPr>
-        <w:rFonts w:asciiTheme="minorHAnsi" w:hAnsiTheme="minorHAnsi" w:eastAsiaTheme="minorHAnsi" w:cstheme="minorBidi"/>
+        <w:rFonts w:asciiTheme="minorHAnsi" w:eastAsiaTheme="minorHAnsi" w:hAnsiTheme="minorHAnsi" w:cstheme="minorBidi"/>
         <w:sz w:val="22"/>
         <w:szCs w:val="22"/>
         <w:lang w:val="en-US" w:eastAsia="en-US" w:bidi="ar-SA"/>
@@ -3389,17 +2909,17 @@
       </w:pPr>
     </w:pPrDefault>
   </w:docDefaults>
-  <w:latentStyles w:defLockedState="0" w:defUIPriority="99" w:defSemiHidden="0" w:defUnhideWhenUsed="0" w:defQFormat="0" w:count="371">
+  <w:latentStyles w:defLockedState="0" w:defUIPriority="99" w:defSemiHidden="0" w:defUnhideWhenUsed="0" w:defQFormat="0" w:count="376">
     <w:lsdException w:name="Normal" w:uiPriority="0" w:qFormat="1"/>
     <w:lsdException w:name="heading 1" w:uiPriority="9" w:qFormat="1"/>
-    <w:lsdException w:name="heading 2" w:uiPriority="9" w:semiHidden="1" w:unhideWhenUsed="1" w:qFormat="1"/>
-    <w:lsdException w:name="heading 3" w:uiPriority="9" w:semiHidden="1" w:unhideWhenUsed="1" w:qFormat="1"/>
-    <w:lsdException w:name="heading 4" w:uiPriority="9" w:semiHidden="1" w:unhideWhenUsed="1" w:qFormat="1"/>
-    <w:lsdException w:name="heading 5" w:uiPriority="9" w:semiHidden="1" w:unhideWhenUsed="1" w:qFormat="1"/>
-    <w:lsdException w:name="heading 6" w:uiPriority="9" w:semiHidden="1" w:unhideWhenUsed="1" w:qFormat="1"/>
-    <w:lsdException w:name="heading 7" w:uiPriority="9" w:semiHidden="1" w:unhideWhenUsed="1" w:qFormat="1"/>
-    <w:lsdException w:name="heading 8" w:uiPriority="9" w:semiHidden="1" w:unhideWhenUsed="1" w:qFormat="1"/>
-    <w:lsdException w:name="heading 9" w:uiPriority="9" w:semiHidden="1" w:unhideWhenUsed="1" w:qFormat="1"/>
+    <w:lsdException w:name="heading 2" w:semiHidden="1" w:uiPriority="9" w:unhideWhenUsed="1" w:qFormat="1"/>
+    <w:lsdException w:name="heading 3" w:semiHidden="1" w:uiPriority="9" w:unhideWhenUsed="1" w:qFormat="1"/>
+    <w:lsdException w:name="heading 4" w:semiHidden="1" w:uiPriority="9" w:unhideWhenUsed="1" w:qFormat="1"/>
+    <w:lsdException w:name="heading 5" w:semiHidden="1" w:uiPriority="9" w:unhideWhenUsed="1" w:qFormat="1"/>
+    <w:lsdException w:name="heading 6" w:semiHidden="1" w:uiPriority="9" w:unhideWhenUsed="1" w:qFormat="1"/>
+    <w:lsdException w:name="heading 7" w:semiHidden="1" w:uiPriority="9" w:unhideWhenUsed="1" w:qFormat="1"/>
+    <w:lsdException w:name="heading 8" w:semiHidden="1" w:uiPriority="9" w:unhideWhenUsed="1" w:qFormat="1"/>
+    <w:lsdException w:name="heading 9" w:semiHidden="1" w:uiPriority="9" w:unhideWhenUsed="1" w:qFormat="1"/>
     <w:lsdException w:name="index 1" w:semiHidden="1" w:unhideWhenUsed="1"/>
     <w:lsdException w:name="index 2" w:semiHidden="1" w:unhideWhenUsed="1"/>
     <w:lsdException w:name="index 3" w:semiHidden="1" w:unhideWhenUsed="1"/>
@@ -3409,22 +2929,22 @@
     <w:lsdException w:name="index 7" w:semiHidden="1" w:unhideWhenUsed="1"/>
     <w:lsdException w:name="index 8" w:semiHidden="1" w:unhideWhenUsed="1"/>
     <w:lsdException w:name="index 9" w:semiHidden="1" w:unhideWhenUsed="1"/>
-    <w:lsdException w:name="toc 1" w:uiPriority="39" w:semiHidden="1" w:unhideWhenUsed="1"/>
-    <w:lsdException w:name="toc 2" w:uiPriority="39" w:semiHidden="1" w:unhideWhenUsed="1"/>
-    <w:lsdException w:name="toc 3" w:uiPriority="39" w:semiHidden="1" w:unhideWhenUsed="1"/>
-    <w:lsdException w:name="toc 4" w:uiPriority="39" w:semiHidden="1" w:unhideWhenUsed="1"/>
-    <w:lsdException w:name="toc 5" w:uiPriority="39" w:semiHidden="1" w:unhideWhenUsed="1"/>
-    <w:lsdException w:name="toc 6" w:uiPriority="39" w:semiHidden="1" w:unhideWhenUsed="1"/>
-    <w:lsdException w:name="toc 7" w:uiPriority="39" w:semiHidden="1" w:unhideWhenUsed="1"/>
-    <w:lsdException w:name="toc 8" w:uiPriority="39" w:semiHidden="1" w:unhideWhenUsed="1"/>
-    <w:lsdException w:name="toc 9" w:uiPriority="39" w:semiHidden="1" w:unhideWhenUsed="1"/>
+    <w:lsdException w:name="toc 1" w:semiHidden="1" w:uiPriority="39" w:unhideWhenUsed="1"/>
+    <w:lsdException w:name="toc 2" w:semiHidden="1" w:uiPriority="39" w:unhideWhenUsed="1"/>
+    <w:lsdException w:name="toc 3" w:semiHidden="1" w:uiPriority="39" w:unhideWhenUsed="1"/>
+    <w:lsdException w:name="toc 4" w:semiHidden="1" w:uiPriority="39" w:unhideWhenUsed="1"/>
+    <w:lsdException w:name="toc 5" w:semiHidden="1" w:uiPriority="39" w:unhideWhenUsed="1"/>
+    <w:lsdException w:name="toc 6" w:semiHidden="1" w:uiPriority="39" w:unhideWhenUsed="1"/>
+    <w:lsdException w:name="toc 7" w:semiHidden="1" w:uiPriority="39" w:unhideWhenUsed="1"/>
+    <w:lsdException w:name="toc 8" w:semiHidden="1" w:uiPriority="39" w:unhideWhenUsed="1"/>
+    <w:lsdException w:name="toc 9" w:semiHidden="1" w:uiPriority="39" w:unhideWhenUsed="1"/>
     <w:lsdException w:name="Normal Indent" w:semiHidden="1" w:unhideWhenUsed="1"/>
     <w:lsdException w:name="footnote text" w:semiHidden="1" w:unhideWhenUsed="1"/>
     <w:lsdException w:name="annotation text" w:semiHidden="1" w:unhideWhenUsed="1"/>
     <w:lsdException w:name="header" w:semiHidden="1" w:unhideWhenUsed="1"/>
     <w:lsdException w:name="footer" w:semiHidden="1" w:unhideWhenUsed="1"/>
     <w:lsdException w:name="index heading" w:semiHidden="1" w:unhideWhenUsed="1"/>
-    <w:lsdException w:name="caption" w:uiPriority="35" w:semiHidden="1" w:unhideWhenUsed="1" w:qFormat="1"/>
+    <w:lsdException w:name="caption" w:semiHidden="1" w:uiPriority="35" w:unhideWhenUsed="1" w:qFormat="1"/>
     <w:lsdException w:name="table of figures" w:semiHidden="1" w:unhideWhenUsed="1"/>
     <w:lsdException w:name="envelope address" w:semiHidden="1" w:unhideWhenUsed="1"/>
     <w:lsdException w:name="envelope return" w:semiHidden="1" w:unhideWhenUsed="1"/>
@@ -3455,7 +2975,7 @@
     <w:lsdException w:name="Title" w:uiPriority="10" w:qFormat="1"/>
     <w:lsdException w:name="Closing" w:semiHidden="1" w:unhideWhenUsed="1"/>
     <w:lsdException w:name="Signature" w:semiHidden="1" w:unhideWhenUsed="1"/>
-    <w:lsdException w:name="Default Paragraph Font" w:uiPriority="1" w:semiHidden="1" w:unhideWhenUsed="1"/>
+    <w:lsdException w:name="Default Paragraph Font" w:semiHidden="1" w:uiPriority="1" w:unhideWhenUsed="1"/>
     <w:lsdException w:name="Body Text" w:semiHidden="1" w:unhideWhenUsed="1"/>
     <w:lsdException w:name="Body Text Indent" w:semiHidden="1" w:unhideWhenUsed="1"/>
     <w:lsdException w:name="List Continue" w:semiHidden="1" w:unhideWhenUsed="1"/>
@@ -3655,8 +3175,8 @@
     <w:lsdException w:name="Subtle Reference" w:uiPriority="31" w:qFormat="1"/>
     <w:lsdException w:name="Intense Reference" w:uiPriority="32" w:qFormat="1"/>
     <w:lsdException w:name="Book Title" w:uiPriority="33" w:qFormat="1"/>
-    <w:lsdException w:name="Bibliography" w:uiPriority="37" w:semiHidden="1" w:unhideWhenUsed="1"/>
-    <w:lsdException w:name="TOC Heading" w:uiPriority="39" w:semiHidden="1" w:unhideWhenUsed="1" w:qFormat="1"/>
+    <w:lsdException w:name="Bibliography" w:semiHidden="1" w:uiPriority="37" w:unhideWhenUsed="1"/>
+    <w:lsdException w:name="TOC Heading" w:semiHidden="1" w:uiPriority="39" w:unhideWhenUsed="1" w:qFormat="1"/>
     <w:lsdException w:name="Plain Table 1" w:uiPriority="41"/>
     <w:lsdException w:name="Plain Table 2" w:uiPriority="42"/>
     <w:lsdException w:name="Plain Table 3" w:uiPriority="43"/>
@@ -3761,18 +3281,23 @@
     <w:lsdException w:name="List Table 5 Dark Accent 6" w:uiPriority="50"/>
     <w:lsdException w:name="List Table 6 Colorful Accent 6" w:uiPriority="51"/>
     <w:lsdException w:name="List Table 7 Colorful Accent 6" w:uiPriority="52"/>
+    <w:lsdException w:name="Mention" w:semiHidden="1" w:unhideWhenUsed="1"/>
+    <w:lsdException w:name="Smart Hyperlink" w:semiHidden="1" w:unhideWhenUsed="1"/>
+    <w:lsdException w:name="Hashtag" w:semiHidden="1" w:unhideWhenUsed="1"/>
+    <w:lsdException w:name="Unresolved Mention" w:semiHidden="1" w:unhideWhenUsed="1"/>
+    <w:lsdException w:name="Smart Link" w:semiHidden="1" w:unhideWhenUsed="1"/>
   </w:latentStyles>
-  <w:style w:type="paragraph" w:styleId="Normal" w:default="1">
+  <w:style w:type="paragraph" w:default="1" w:styleId="Normal">
     <w:name w:val="Normal"/>
     <w:qFormat/>
   </w:style>
-  <w:style w:type="character" w:styleId="DefaultParagraphFont" w:default="1">
+  <w:style w:type="character" w:default="1" w:styleId="DefaultParagraphFont">
     <w:name w:val="Default Paragraph Font"/>
     <w:uiPriority w:val="1"/>
     <w:semiHidden/>
     <w:unhideWhenUsed/>
   </w:style>
-  <w:style w:type="table" w:styleId="TableNormal" w:default="1">
+  <w:style w:type="table" w:default="1" w:styleId="TableNormal">
     <w:name w:val="Normal Table"/>
     <w:uiPriority w:val="99"/>
     <w:semiHidden/>
@@ -3787,151 +3312,137 @@
       </w:tblCellMar>
     </w:tblPr>
   </w:style>
-  <w:style w:type="numbering" w:styleId="NoList" w:default="1">
+  <w:style w:type="numbering" w:default="1" w:styleId="NoList">
     <w:name w:val="No List"/>
     <w:uiPriority w:val="99"/>
     <w:semiHidden/>
     <w:unhideWhenUsed/>
   </w:style>
-  <w:style xmlns:w="http://schemas.openxmlformats.org/wordprocessingml/2006/main" w:type="table" w:styleId="TableGrid">
-    <w:name xmlns:w="http://schemas.openxmlformats.org/wordprocessingml/2006/main" w:val="Table Grid"/>
-    <w:basedOn xmlns:w="http://schemas.openxmlformats.org/wordprocessingml/2006/main" w:val="TableNormal"/>
-    <w:uiPriority xmlns:w="http://schemas.openxmlformats.org/wordprocessingml/2006/main" w:val="59"/>
-    <w:rsid xmlns:w="http://schemas.openxmlformats.org/wordprocessingml/2006/main" w:val="00FB4123"/>
-    <w:pPr xmlns:w="http://schemas.openxmlformats.org/wordprocessingml/2006/main">
+  <w:style w:type="table" w:styleId="TableGrid">
+    <w:name w:val="Table Grid"/>
+    <w:basedOn w:val="TableNormal"/>
+    <w:uiPriority w:val="59"/>
+    <w:rsid w:val="00FB4123"/>
+    <w:pPr>
       <w:spacing w:after="0" w:line="240" w:lineRule="auto"/>
     </w:pPr>
-    <w:tblPr xmlns:w="http://schemas.openxmlformats.org/wordprocessingml/2006/main">
-      <w:tblInd w:w="0" w:type="dxa"/>
+    <w:tblPr>
       <w:tblBorders>
-        <w:top w:val="single" w:color="000000" w:themeColor="text1" w:sz="4" w:space="0"/>
-        <w:left w:val="single" w:color="000000" w:themeColor="text1" w:sz="4" w:space="0"/>
-        <w:bottom w:val="single" w:color="000000" w:themeColor="text1" w:sz="4" w:space="0"/>
-        <w:right w:val="single" w:color="000000" w:themeColor="text1" w:sz="4" w:space="0"/>
-        <w:insideH w:val="single" w:color="000000" w:themeColor="text1" w:sz="4" w:space="0"/>
-        <w:insideV w:val="single" w:color="000000" w:themeColor="text1" w:sz="4" w:space="0"/>
+        <w:top w:val="single" w:sz="4" w:space="0" w:color="000000" w:themeColor="text1"/>
+        <w:left w:val="single" w:sz="4" w:space="0" w:color="000000" w:themeColor="text1"/>
+        <w:bottom w:val="single" w:sz="4" w:space="0" w:color="000000" w:themeColor="text1"/>
+        <w:right w:val="single" w:sz="4" w:space="0" w:color="000000" w:themeColor="text1"/>
+        <w:insideH w:val="single" w:sz="4" w:space="0" w:color="000000" w:themeColor="text1"/>
+        <w:insideV w:val="single" w:sz="4" w:space="0" w:color="000000" w:themeColor="text1"/>
       </w:tblBorders>
-      <w:tblCellMar>
-        <w:top w:w="0" w:type="dxa"/>
-        <w:left w:w="108" w:type="dxa"/>
-        <w:bottom w:w="0" w:type="dxa"/>
-        <w:right w:w="108" w:type="dxa"/>
-      </w:tblCellMar>
     </w:tblPr>
   </w:style>
-  <w:style xmlns:w14="http://schemas.microsoft.com/office/word/2010/wordml" xmlns:mc="http://schemas.openxmlformats.org/markup-compatibility/2006" xmlns:w="http://schemas.openxmlformats.org/wordprocessingml/2006/main" w:type="character" w:styleId="HeaderChar" w:customStyle="1" mc:Ignorable="w14">
-    <w:name xmlns:w="http://schemas.openxmlformats.org/wordprocessingml/2006/main" w:val="Header Char"/>
-    <w:basedOn xmlns:w="http://schemas.openxmlformats.org/wordprocessingml/2006/main" w:val="DefaultParagraphFont"/>
-    <w:link xmlns:w="http://schemas.openxmlformats.org/wordprocessingml/2006/main" w:val="Header"/>
-    <w:uiPriority xmlns:w="http://schemas.openxmlformats.org/wordprocessingml/2006/main" w:val="99"/>
+  <w:style w:type="character" w:customStyle="1" w:styleId="HeaderChar">
+    <w:name w:val="Header Char"/>
+    <w:basedOn w:val="DefaultParagraphFont"/>
+    <w:link w:val="Header"/>
+    <w:uiPriority w:val="99"/>
   </w:style>
-  <w:style xmlns:w14="http://schemas.microsoft.com/office/word/2010/wordml" xmlns:mc="http://schemas.openxmlformats.org/markup-compatibility/2006" xmlns:w="http://schemas.openxmlformats.org/wordprocessingml/2006/main" w:type="paragraph" w:styleId="Header" mc:Ignorable="w14">
-    <w:name xmlns:w="http://schemas.openxmlformats.org/wordprocessingml/2006/main" w:val="header"/>
-    <w:basedOn xmlns:w="http://schemas.openxmlformats.org/wordprocessingml/2006/main" w:val="Normal"/>
-    <w:link xmlns:w="http://schemas.openxmlformats.org/wordprocessingml/2006/main" w:val="HeaderChar"/>
-    <w:uiPriority xmlns:w="http://schemas.openxmlformats.org/wordprocessingml/2006/main" w:val="99"/>
-    <w:unhideWhenUsed xmlns:w="http://schemas.openxmlformats.org/wordprocessingml/2006/main"/>
-    <w:pPr xmlns:w="http://schemas.openxmlformats.org/wordprocessingml/2006/main">
-      <w:tabs xmlns:w="http://schemas.openxmlformats.org/wordprocessingml/2006/main">
+  <w:style w:type="paragraph" w:styleId="Header">
+    <w:name w:val="header"/>
+    <w:basedOn w:val="Normal"/>
+    <w:link w:val="HeaderChar"/>
+    <w:uiPriority w:val="99"/>
+    <w:unhideWhenUsed/>
+    <w:pPr>
+      <w:tabs>
         <w:tab w:val="center" w:pos="4680"/>
         <w:tab w:val="right" w:pos="9360"/>
       </w:tabs>
-      <w:spacing xmlns:w="http://schemas.openxmlformats.org/wordprocessingml/2006/main" w:after="0" w:line="240" w:lineRule="auto"/>
+      <w:spacing w:after="0" w:line="240" w:lineRule="auto"/>
     </w:pPr>
   </w:style>
-  <w:style xmlns:w14="http://schemas.microsoft.com/office/word/2010/wordml" xmlns:mc="http://schemas.openxmlformats.org/markup-compatibility/2006" xmlns:w="http://schemas.openxmlformats.org/wordprocessingml/2006/main" w:type="character" w:styleId="FooterChar" w:customStyle="1" mc:Ignorable="w14">
-    <w:name xmlns:w="http://schemas.openxmlformats.org/wordprocessingml/2006/main" w:val="Footer Char"/>
-    <w:basedOn xmlns:w="http://schemas.openxmlformats.org/wordprocessingml/2006/main" w:val="DefaultParagraphFont"/>
-    <w:link xmlns:w="http://schemas.openxmlformats.org/wordprocessingml/2006/main" w:val="Footer"/>
-    <w:uiPriority xmlns:w="http://schemas.openxmlformats.org/wordprocessingml/2006/main" w:val="99"/>
+  <w:style w:type="character" w:customStyle="1" w:styleId="FooterChar">
+    <w:name w:val="Footer Char"/>
+    <w:basedOn w:val="DefaultParagraphFont"/>
+    <w:link w:val="Footer"/>
+    <w:uiPriority w:val="99"/>
   </w:style>
-  <w:style xmlns:w14="http://schemas.microsoft.com/office/word/2010/wordml" xmlns:mc="http://schemas.openxmlformats.org/markup-compatibility/2006" xmlns:w="http://schemas.openxmlformats.org/wordprocessingml/2006/main" w:type="paragraph" w:styleId="Footer" mc:Ignorable="w14">
-    <w:name xmlns:w="http://schemas.openxmlformats.org/wordprocessingml/2006/main" w:val="footer"/>
-    <w:basedOn xmlns:w="http://schemas.openxmlformats.org/wordprocessingml/2006/main" w:val="Normal"/>
-    <w:link xmlns:w="http://schemas.openxmlformats.org/wordprocessingml/2006/main" w:val="FooterChar"/>
-    <w:uiPriority xmlns:w="http://schemas.openxmlformats.org/wordprocessingml/2006/main" w:val="99"/>
-    <w:unhideWhenUsed xmlns:w="http://schemas.openxmlformats.org/wordprocessingml/2006/main"/>
-    <w:pPr xmlns:w="http://schemas.openxmlformats.org/wordprocessingml/2006/main">
-      <w:tabs xmlns:w="http://schemas.openxmlformats.org/wordprocessingml/2006/main">
+  <w:style w:type="paragraph" w:styleId="Footer">
+    <w:name w:val="footer"/>
+    <w:basedOn w:val="Normal"/>
+    <w:link w:val="FooterChar"/>
+    <w:uiPriority w:val="99"/>
+    <w:unhideWhenUsed/>
+    <w:pPr>
+      <w:tabs>
         <w:tab w:val="center" w:pos="4680"/>
         <w:tab w:val="right" w:pos="9360"/>
       </w:tabs>
-      <w:spacing xmlns:w="http://schemas.openxmlformats.org/wordprocessingml/2006/main" w:after="0" w:line="240" w:lineRule="auto"/>
+      <w:spacing w:after="0" w:line="240" w:lineRule="auto"/>
     </w:pPr>
   </w:style>
-  <w:style xmlns:w14="http://schemas.microsoft.com/office/word/2010/wordml" xmlns:mc="http://schemas.openxmlformats.org/markup-compatibility/2006" xmlns:w="http://schemas.openxmlformats.org/wordprocessingml/2006/main" w:type="character" w:styleId="Hyperlink" mc:Ignorable="w14">
-    <w:name xmlns:w="http://schemas.openxmlformats.org/wordprocessingml/2006/main" w:val="Hyperlink"/>
-    <w:basedOn xmlns:w="http://schemas.openxmlformats.org/wordprocessingml/2006/main" w:val="DefaultParagraphFont"/>
-    <w:uiPriority xmlns:w="http://schemas.openxmlformats.org/wordprocessingml/2006/main" w:val="99"/>
-    <w:unhideWhenUsed xmlns:w="http://schemas.openxmlformats.org/wordprocessingml/2006/main"/>
-    <w:rPr xmlns:w="http://schemas.openxmlformats.org/wordprocessingml/2006/main">
+  <w:style w:type="character" w:styleId="Hyperlink">
+    <w:name w:val="Hyperlink"/>
+    <w:basedOn w:val="DefaultParagraphFont"/>
+    <w:uiPriority w:val="99"/>
+    <w:unhideWhenUsed/>
+    <w:rPr>
       <w:color w:val="0563C1" w:themeColor="hyperlink"/>
       <w:u w:val="single"/>
     </w:rPr>
   </w:style>
-  <w:style xmlns:w14="http://schemas.microsoft.com/office/word/2010/wordml" xmlns:mc="http://schemas.openxmlformats.org/markup-compatibility/2006" xmlns:w="http://schemas.openxmlformats.org/wordprocessingml/2006/main" w:type="table" w:styleId="PlainTable4" mc:Ignorable="w14">
-    <w:name xmlns:w="http://schemas.openxmlformats.org/wordprocessingml/2006/main" w:val="Plain Table 4"/>
-    <w:basedOn xmlns:w="http://schemas.openxmlformats.org/wordprocessingml/2006/main" w:val="TableNormal"/>
-    <w:uiPriority xmlns:w="http://schemas.openxmlformats.org/wordprocessingml/2006/main" w:val="44"/>
-    <w:pPr xmlns:w="http://schemas.openxmlformats.org/wordprocessingml/2006/main">
-      <w:spacing xmlns:w="http://schemas.openxmlformats.org/wordprocessingml/2006/main" w:after="0" w:line="240" w:lineRule="auto"/>
+  <w:style w:type="table" w:styleId="PlainTable4">
+    <w:name w:val="Plain Table 4"/>
+    <w:basedOn w:val="TableNormal"/>
+    <w:uiPriority w:val="44"/>
+    <w:pPr>
+      <w:spacing w:after="0" w:line="240" w:lineRule="auto"/>
     </w:pPr>
-    <w:tblPr xmlns:w="http://schemas.openxmlformats.org/wordprocessingml/2006/main">
+    <w:tblPr>
       <w:tblStyleRowBandSize w:val="1"/>
       <w:tblStyleColBandSize w:val="1"/>
-      <w:tblInd w:w="0" w:type="dxa"/>
-      <w:tblCellMar>
-        <w:top w:w="0" w:type="dxa"/>
-        <w:left w:w="108" w:type="dxa"/>
-        <w:bottom w:w="0" w:type="dxa"/>
-        <w:right w:w="108" w:type="dxa"/>
-      </w:tblCellMar>
     </w:tblPr>
-    <w:tblStylePr xmlns:w="http://schemas.openxmlformats.org/wordprocessingml/2006/main" w:type="firstRow">
+    <w:tblStylePr w:type="firstRow">
       <w:rPr>
         <w:b/>
         <w:bCs/>
       </w:rPr>
     </w:tblStylePr>
-    <w:tblStylePr xmlns:w="http://schemas.openxmlformats.org/wordprocessingml/2006/main" w:type="lastRow">
+    <w:tblStylePr w:type="lastRow">
       <w:rPr>
         <w:b/>
         <w:bCs/>
       </w:rPr>
     </w:tblStylePr>
-    <w:tblStylePr xmlns:w="http://schemas.openxmlformats.org/wordprocessingml/2006/main" w:type="firstCol">
+    <w:tblStylePr w:type="firstCol">
       <w:rPr>
         <w:b/>
         <w:bCs/>
       </w:rPr>
     </w:tblStylePr>
-    <w:tblStylePr xmlns:w="http://schemas.openxmlformats.org/wordprocessingml/2006/main" w:type="lastCol">
+    <w:tblStylePr w:type="lastCol">
       <w:rPr>
         <w:b/>
         <w:bCs/>
       </w:rPr>
     </w:tblStylePr>
-    <w:tblStylePr xmlns:w="http://schemas.openxmlformats.org/wordprocessingml/2006/main" w:type="band1Vert">
+    <w:tblStylePr w:type="band1Vert">
       <w:tblPr/>
       <w:tcPr>
         <w:shd w:val="clear" w:color="auto" w:fill="F2F2F2" w:themeFill="background1" w:themeFillShade="F2"/>
       </w:tcPr>
     </w:tblStylePr>
-    <w:tblStylePr xmlns:w="http://schemas.openxmlformats.org/wordprocessingml/2006/main" w:type="band1Horz">
+    <w:tblStylePr w:type="band1Horz">
       <w:tblPr/>
       <w:tcPr>
         <w:shd w:val="clear" w:color="auto" w:fill="F2F2F2" w:themeFill="background1" w:themeFillShade="F2"/>
       </w:tcPr>
     </w:tblStylePr>
   </w:style>
-  <w:style xmlns:w14="http://schemas.microsoft.com/office/word/2010/wordml" xmlns:mc="http://schemas.openxmlformats.org/markup-compatibility/2006" xmlns:w="http://schemas.openxmlformats.org/wordprocessingml/2006/main" w:type="paragraph" w:styleId="ListParagraph" mc:Ignorable="w14">
-    <w:name xmlns:w="http://schemas.openxmlformats.org/wordprocessingml/2006/main" w:val="List Paragraph"/>
-    <w:basedOn xmlns:w="http://schemas.openxmlformats.org/wordprocessingml/2006/main" w:val="Normal"/>
-    <w:uiPriority xmlns:w="http://schemas.openxmlformats.org/wordprocessingml/2006/main" w:val="34"/>
-    <w:qFormat xmlns:w="http://schemas.openxmlformats.org/wordprocessingml/2006/main"/>
-    <w:pPr xmlns:w="http://schemas.openxmlformats.org/wordprocessingml/2006/main">
-      <w:ind xmlns:w="http://schemas.openxmlformats.org/wordprocessingml/2006/main" w:left="720"/>
-      <w:contextualSpacing xmlns:w="http://schemas.openxmlformats.org/wordprocessingml/2006/main"/>
+  <w:style w:type="paragraph" w:styleId="ListParagraph">
+    <w:name w:val="List Paragraph"/>
+    <w:basedOn w:val="Normal"/>
+    <w:uiPriority w:val="34"/>
+    <w:qFormat/>
+    <w:pPr>
+      <w:ind w:left="720"/>
+      <w:contextualSpacing/>
     </w:pPr>
   </w:style>
 </w:styles>
@@ -4196,4 +3707,16 @@
     </a:ext>
   </a:extLst>
 </a:theme>
+</file>
+
+<file path=customXml/item1.xml><?xml version="1.0" encoding="utf-8"?>
+<b:Sources xmlns:b="http://schemas.openxmlformats.org/officeDocument/2006/bibliography" xmlns="http://schemas.openxmlformats.org/officeDocument/2006/bibliography" SelectedStyle="\APASixthEditionOfficeOnline.xsl" StyleName="APA" Version="6"/>
+</file>
+
+<file path=customXml/itemProps1.xml><?xml version="1.0" encoding="utf-8"?>
+<ds:datastoreItem xmlns:ds="http://schemas.openxmlformats.org/officeDocument/2006/customXml" ds:itemID="{C29008B4-1D1A-45CB-9714-06AE3D554D6D}">
+  <ds:schemaRefs>
+    <ds:schemaRef ds:uri="http://schemas.openxmlformats.org/officeDocument/2006/bibliography"/>
+  </ds:schemaRefs>
+</ds:datastoreItem>
 </file>
</xml_diff>

<commit_message>
Add new files with new edit for apiatech part
</commit_message>
<xml_diff>
--- a/MohammadCV.docx
+++ b/MohammadCV.docx
@@ -1,11 +1,12 @@
 
-<file path=word/document.xml><?xml version="1.0" encoding="utf-8"?>
-<w:document xmlns:wpc="http://schemas.microsoft.com/office/word/2010/wordprocessingCanvas" xmlns:cx="http://schemas.microsoft.com/office/drawing/2014/chartex" xmlns:cx1="http://schemas.microsoft.com/office/drawing/2015/9/8/chartex" xmlns:cx2="http://schemas.microsoft.com/office/drawing/2015/10/21/chartex" xmlns:cx3="http://schemas.microsoft.com/office/drawing/2016/5/9/chartex" xmlns:cx4="http://schemas.microsoft.com/office/drawing/2016/5/10/chartex" xmlns:cx5="http://schemas.microsoft.com/office/drawing/2016/5/11/chartex" xmlns:cx6="http://schemas.microsoft.com/office/drawing/2016/5/12/chartex" xmlns:cx7="http://schemas.microsoft.com/office/drawing/2016/5/13/chartex" xmlns:cx8="http://schemas.microsoft.com/office/drawing/2016/5/14/chartex" xmlns:mc="http://schemas.openxmlformats.org/markup-compatibility/2006" xmlns:aink="http://schemas.microsoft.com/office/drawing/2016/ink" xmlns:am3d="http://schemas.microsoft.com/office/drawing/2017/model3d" xmlns:o="urn:schemas-microsoft-com:office:office" xmlns:r="http://schemas.openxmlformats.org/officeDocument/2006/relationships" xmlns:m="http://schemas.openxmlformats.org/officeDocument/2006/math" xmlns:v="urn:schemas-microsoft-com:vml" xmlns:wp14="http://schemas.microsoft.com/office/word/2010/wordprocessingDrawing" xmlns:wp="http://schemas.openxmlformats.org/drawingml/2006/wordprocessingDrawing" xmlns:w10="urn:schemas-microsoft-com:office:word" xmlns:w="http://schemas.openxmlformats.org/wordprocessingml/2006/main" xmlns:w14="http://schemas.microsoft.com/office/word/2010/wordml" xmlns:w15="http://schemas.microsoft.com/office/word/2012/wordml" xmlns:w16cex="http://schemas.microsoft.com/office/word/2018/wordml/cex" xmlns:w16cid="http://schemas.microsoft.com/office/word/2016/wordml/cid" xmlns:w16="http://schemas.microsoft.com/office/word/2018/wordml" xmlns:w16se="http://schemas.microsoft.com/office/word/2015/wordml/symex" xmlns:wpg="http://schemas.microsoft.com/office/word/2010/wordprocessingGroup" xmlns:wpi="http://schemas.microsoft.com/office/word/2010/wordprocessingInk" xmlns:wne="http://schemas.microsoft.com/office/word/2006/wordml" xmlns:wps="http://schemas.microsoft.com/office/word/2010/wordprocessingShape" mc:Ignorable="w14 w15 w16se w16cid w16 w16cex wp14">
+<file path=word/document2.xml><?xml version="1.0" encoding="utf-8"?>
+<w:document xmlns:wpc="http://schemas.microsoft.com/office/word/2010/wordprocessingCanvas" xmlns:mc="http://schemas.openxmlformats.org/markup-compatibility/2006" xmlns:o="urn:schemas-microsoft-com:office:office" xmlns:r="http://schemas.openxmlformats.org/officeDocument/2006/relationships" xmlns:m="http://schemas.openxmlformats.org/officeDocument/2006/math" xmlns:v="urn:schemas-microsoft-com:vml" xmlns:wp14="http://schemas.microsoft.com/office/word/2010/wordprocessingDrawing" xmlns:wp="http://schemas.openxmlformats.org/drawingml/2006/wordprocessingDrawing" xmlns:w10="urn:schemas-microsoft-com:office:word" xmlns:w="http://schemas.openxmlformats.org/wordprocessingml/2006/main" xmlns:w14="http://schemas.microsoft.com/office/word/2010/wordml" xmlns:w15="http://schemas.microsoft.com/office/word/2012/wordml" xmlns:wpg="http://schemas.microsoft.com/office/word/2010/wordprocessingGroup" xmlns:wpi="http://schemas.microsoft.com/office/word/2010/wordprocessingInk" xmlns:wne="http://schemas.microsoft.com/office/word/2006/wordml" xmlns:wps="http://schemas.microsoft.com/office/word/2010/wordprocessingShape" xmlns:a="http://schemas.openxmlformats.org/drawingml/2006/main" xmlns:pic="http://schemas.openxmlformats.org/drawingml/2006/picture" xmlns:a14="http://schemas.microsoft.com/office/drawing/2010/main" mc:Ignorable="w14 w15 wp14">
   <w:body>
     <w:tbl>
       <w:tblPr>
         <w:tblStyle w:val="PlainTable4"/>
         <w:tblW w:w="0" w:type="auto"/>
+        <w:tblInd w:w="0" w:type="dxa"/>
         <w:tblLayout w:type="fixed"/>
         <w:tblLook w:val="06A0" w:firstRow="1" w:lastRow="0" w:firstColumn="1" w:lastColumn="0" w:noHBand="1" w:noVBand="1"/>
       </w:tblPr>
@@ -13,29 +14,37 @@
         <w:gridCol w:w="10192"/>
       </w:tblGrid>
       <w:tr>
-        <w:trPr>
-          <w:cnfStyle w:val="100000000000" w:firstRow="1" w:lastRow="0" w:firstColumn="0" w:lastColumn="0" w:oddVBand="0" w:evenVBand="0" w:oddHBand="0" w:evenHBand="0" w:firstRowFirstColumn="0" w:firstRowLastColumn="0" w:lastRowFirstColumn="0" w:lastRowLastColumn="0"/>
-        </w:trPr>
         <w:tc>
           <w:tcPr>
             <w:cnfStyle w:val="001000000000" w:firstRow="0" w:lastRow="0" w:firstColumn="1" w:lastColumn="0" w:oddVBand="0" w:evenVBand="0" w:oddHBand="0" w:evenHBand="0" w:firstRowFirstColumn="0" w:firstRowLastColumn="0" w:lastRowFirstColumn="0" w:lastRowLastColumn="0"/>
             <w:tcW w:w="10192" w:type="dxa"/>
+            <w:tcMar/>
           </w:tcPr>
           <w:p>
             <w:pPr>
-              <w:rPr>
-                <w:rFonts w:ascii="Segoe UI" w:eastAsia="Segoe UI" w:hAnsi="Segoe UI" w:cs="Segoe UI"/>
-                <w:color w:val="525252" w:themeColor="accent3" w:themeShade="7F"/>
+              <w:spacing w:before="0" w:beforeAutospacing="off"/>
+              <w:jc w:val="left"/>
+              <w:rPr>
+                <w:rFonts w:ascii="Segoe UI" w:hAnsi="Segoe UI" w:eastAsia="Segoe UI" w:cs="Segoe UI"/>
+                <w:b w:val="1"/>
+                <w:bCs w:val="1"/>
+                <w:noProof w:val="0"/>
+                <w:color w:val="auto" w:themeColor="text1" w:themeTint="A6" w:themeShade="FF"/>
                 <w:sz w:val="28"/>
                 <w:szCs w:val="28"/>
+                <w:lang w:val="en-US"/>
               </w:rPr>
             </w:pPr>
             <w:r>
               <w:rPr>
-                <w:rFonts w:ascii="Segoe UI" w:eastAsia="Segoe UI" w:hAnsi="Segoe UI" w:cs="Segoe UI"/>
-                <w:color w:val="525252" w:themeColor="accent3" w:themeShade="80"/>
+                <w:rFonts w:ascii="Segoe UI" w:hAnsi="Segoe UI" w:eastAsia="Segoe UI" w:cs="Segoe UI"/>
+                <w:b w:val="1"/>
+                <w:bCs w:val="1"/>
+                <w:noProof w:val="0"/>
+                <w:color w:val="404040" w:themeColor="text1" w:themeTint="BF" w:themeShade="FF"/>
                 <w:sz w:val="28"/>
                 <w:szCs w:val="28"/>
+                <w:lang w:val="en-US"/>
               </w:rPr>
               <w:t>Experience</w:t>
             </w:r>
@@ -47,26 +56,162 @@
           <w:tcPr>
             <w:cnfStyle w:val="001000000000" w:firstRow="0" w:lastRow="0" w:firstColumn="1" w:lastColumn="0" w:oddVBand="0" w:evenVBand="0" w:oddHBand="0" w:evenHBand="0" w:firstRowFirstColumn="0" w:firstRowLastColumn="0" w:lastRowFirstColumn="0" w:lastRowLastColumn="0"/>
             <w:tcW w:w="10192" w:type="dxa"/>
+            <w:tcMar/>
           </w:tcPr>
           <w:p>
             <w:pPr>
-              <w:rPr>
-                <w:rFonts w:ascii="Segoe UI" w:eastAsia="Segoe UI" w:hAnsi="Segoe UI" w:cs="Segoe UI"/>
-                <w:color w:val="525252" w:themeColor="accent3" w:themeShade="80"/>
+              <w:pStyle w:val="Normal"/>
+              <w:jc w:val="left"/>
+              <w:rPr>
+                <w:rFonts w:ascii="Segoe UI" w:hAnsi="Segoe UI" w:eastAsia="Segoe UI" w:cs="Segoe UI"/>
+                <w:b w:val="1"/>
+                <w:bCs w:val="1"/>
+                <w:noProof w:val="0"/>
+                <w:color w:val="auto" w:themeColor="accent3" w:themeTint="FF" w:themeShade="80"/>
+                <w:sz w:val="22"/>
+                <w:szCs w:val="22"/>
+                <w:lang w:val="en-US"/>
               </w:rPr>
             </w:pPr>
             <w:r>
               <w:rPr>
-                <w:rFonts w:ascii="Segoe UI" w:eastAsia="Segoe UI" w:hAnsi="Segoe UI" w:cs="Segoe UI"/>
+                <w:rFonts w:ascii="Segoe UI" w:hAnsi="Segoe UI" w:eastAsia="Segoe UI" w:cs="Segoe UI"/>
+                <w:b w:val="1"/>
+                <w:bCs w:val="1"/>
+                <w:noProof w:val="0"/>
+                <w:color w:val="auto"/>
                 <w:sz w:val="26"/>
                 <w:szCs w:val="26"/>
-              </w:rPr>
-              <w:t xml:space="preserve">Software Engineer, AppiaTech - </w:t>
-            </w:r>
-            <w:r>
-              <w:rPr>
-                <w:rFonts w:ascii="Segoe UI" w:eastAsia="Segoe UI" w:hAnsi="Segoe UI" w:cs="Segoe UI"/>
-                <w:color w:val="525252" w:themeColor="accent3" w:themeShade="80"/>
+                <w:lang w:val="en-US"/>
+              </w:rPr>
+              <w:t xml:space="preserve">Software Engineer, </w:t>
+            </w:r>
+            <w:proofErr w:type="spellStart"/>
+            <w:r>
+              <w:rPr>
+                <w:rFonts w:ascii="Segoe UI" w:hAnsi="Segoe UI" w:eastAsia="Segoe UI" w:cs="Segoe UI"/>
+                <w:b w:val="1"/>
+                <w:bCs w:val="1"/>
+                <w:noProof w:val="0"/>
+                <w:color w:val="auto"/>
+                <w:sz w:val="26"/>
+                <w:szCs w:val="26"/>
+                <w:lang w:val="en-US"/>
+              </w:rPr>
+              <w:t>AppiaTech</w:t>
+            </w:r>
+            <w:proofErr w:type="spellEnd"/>
+            <w:r>
+              <w:rPr>
+                <w:rFonts w:ascii="Segoe UI" w:hAnsi="Segoe UI" w:eastAsia="Segoe UI" w:cs="Segoe UI"/>
+                <w:b w:val="1"/>
+                <w:bCs w:val="1"/>
+                <w:noProof w:val="0"/>
+                <w:color w:val="auto"/>
+                <w:sz w:val="26"/>
+                <w:szCs w:val="26"/>
+                <w:lang w:val="en-US"/>
+              </w:rPr>
+              <w:t xml:space="preserve"> | </w:t>
+            </w:r>
+            <w:proofErr w:type="spellStart"/>
+            <w:r>
+              <w:rPr>
+                <w:rFonts w:ascii="Segoe UI" w:hAnsi="Segoe UI" w:eastAsia="Segoe UI" w:cs="Segoe UI"/>
+                <w:b w:val="1"/>
+                <w:bCs w:val="1"/>
+                <w:i w:val="0"/>
+                <w:iCs w:val="0"/>
+                <w:noProof w:val="0"/>
+                <w:color w:val="auto"/>
+                <w:sz w:val="26"/>
+                <w:szCs w:val="26"/>
+                <w:lang w:val="en-US"/>
+              </w:rPr>
+              <w:t>AerData</w:t>
+            </w:r>
+            <w:proofErr w:type="spellEnd"/>
+            <w:r>
+              <w:rPr>
+                <w:rFonts w:ascii="Segoe UI" w:hAnsi="Segoe UI" w:eastAsia="Segoe UI" w:cs="Segoe UI"/>
+                <w:b w:val="1"/>
+                <w:bCs w:val="1"/>
+                <w:i w:val="0"/>
+                <w:iCs w:val="0"/>
+                <w:noProof w:val="0"/>
+                <w:color w:val="auto"/>
+                <w:sz w:val="26"/>
+                <w:szCs w:val="26"/>
+                <w:lang w:val="en-US"/>
+              </w:rPr>
+              <w:t xml:space="preserve"> </w:t>
+            </w:r>
+            <w:r>
+              <w:rPr>
+                <w:rFonts w:ascii="Segoe UI" w:hAnsi="Segoe UI" w:eastAsia="Segoe UI" w:cs="Segoe UI"/>
+                <w:b w:val="1"/>
+                <w:bCs w:val="1"/>
+                <w:i w:val="0"/>
+                <w:iCs w:val="0"/>
+                <w:noProof w:val="0"/>
+                <w:color w:val="auto"/>
+                <w:sz w:val="20"/>
+                <w:szCs w:val="20"/>
+                <w:lang w:val="en-US"/>
+              </w:rPr>
+              <w:t>B.V.</w:t>
+            </w:r>
+            <w:r>
+              <w:rPr>
+                <w:rFonts w:ascii="Segoe UI" w:hAnsi="Segoe UI" w:eastAsia="Segoe UI" w:cs="Segoe UI"/>
+                <w:b w:val="0"/>
+                <w:bCs w:val="0"/>
+                <w:i w:val="0"/>
+                <w:iCs w:val="0"/>
+                <w:noProof w:val="0"/>
+                <w:color w:val="auto"/>
+                <w:sz w:val="20"/>
+                <w:szCs w:val="20"/>
+                <w:lang w:val="en-US"/>
+              </w:rPr>
+              <w:t xml:space="preserve"> </w:t>
+            </w:r>
+            <w:r>
+              <w:rPr>
+                <w:rFonts w:ascii="Segoe UI" w:hAnsi="Segoe UI" w:eastAsia="Segoe UI" w:cs="Segoe UI"/>
+                <w:b w:val="1"/>
+                <w:bCs w:val="1"/>
+                <w:noProof w:val="0"/>
+                <w:color w:val="auto"/>
+                <w:sz w:val="26"/>
+                <w:szCs w:val="26"/>
+                <w:lang w:val="en-US"/>
+              </w:rPr>
+              <w:t>-</w:t>
+            </w:r>
+            <w:r>
+              <w:rPr>
+                <w:rFonts w:ascii="Segoe UI" w:hAnsi="Segoe UI" w:eastAsia="Segoe UI" w:cs="Segoe UI"/>
+                <w:b w:val="1"/>
+                <w:bCs w:val="1"/>
+                <w:noProof w:val="0"/>
+                <w:color w:val="404040" w:themeColor="text1" w:themeTint="BF" w:themeShade="FF"/>
+                <w:sz w:val="26"/>
+                <w:szCs w:val="26"/>
+                <w:lang w:val="en-US"/>
+              </w:rPr>
+              <w:t xml:space="preserve"> </w:t>
+            </w:r>
+            <w:r>
+              <w:rPr>
+                <w:rFonts w:ascii="Segoe UI" w:hAnsi="Segoe UI" w:eastAsia="Segoe UI" w:cs="Segoe UI"/>
+                <w:b w:val="1"/>
+                <w:bCs w:val="1"/>
+                <w:noProof w:val="0"/>
+                <w:color w:val="404040" w:themeColor="text1" w:themeTint="BF" w:themeShade="FF"/>
+                <w:sz w:val="22"/>
+                <w:szCs w:val="22"/>
+                <w:lang w:val="en-US"/>
               </w:rPr>
               <w:t>December, 2019 – Present</w:t>
             </w:r>
@@ -76,29 +221,33 @@
               <w:pStyle w:val="ListParagraph"/>
               <w:numPr>
                 <w:ilvl w:val="0"/>
-                <w:numId w:val="3"/>
+                <w:numId w:val="8"/>
               </w:numPr>
               <w:ind w:left="490"/>
               <w:jc w:val="both"/>
               <w:rPr>
-                <w:rFonts w:cstheme="minorHAnsi"/>
-                <w:b w:val="0"/>
-                <w:bCs w:val="0"/>
-                <w:color w:val="000000" w:themeColor="text1"/>
-                <w:sz w:val="24"/>
-                <w:szCs w:val="24"/>
+                <w:rFonts w:ascii="Calibri" w:hAnsi="Calibri" w:eastAsia="Calibri" w:cs="Calibri" w:asciiTheme="minorAscii" w:hAnsiTheme="minorAscii" w:eastAsiaTheme="minorAscii" w:cstheme="minorAscii"/>
+                <w:b w:val="0"/>
+                <w:bCs w:val="0"/>
+                <w:noProof w:val="0"/>
+                <w:color w:val="000000" w:themeColor="text1" w:themeTint="FF" w:themeShade="FF"/>
+                <w:sz w:val="24"/>
+                <w:szCs w:val="24"/>
+                <w:lang w:val="en-US"/>
               </w:rPr>
             </w:pPr>
             <w:r>
               <w:rPr>
-                <w:rFonts w:cstheme="minorHAnsi"/>
-                <w:b w:val="0"/>
-                <w:bCs w:val="0"/>
-                <w:sz w:val="24"/>
-                <w:szCs w:val="24"/>
-                <w:shd w:val="clear" w:color="auto" w:fill="FFFFFF"/>
-              </w:rPr>
-              <w:t>Working in Agile development environment via refining, analyzing, and estimating tasks.</w:t>
+                <w:rFonts w:ascii="Calibri" w:hAnsi="Calibri" w:eastAsia="Calibri" w:cs="Calibri" w:asciiTheme="minorAscii" w:hAnsiTheme="minorAscii" w:eastAsiaTheme="minorAscii" w:cstheme="minorAscii"/>
+                <w:b w:val="0"/>
+                <w:bCs w:val="0"/>
+                <w:noProof w:val="0"/>
+                <w:color w:val="auto"/>
+                <w:sz w:val="24"/>
+                <w:szCs w:val="24"/>
+                <w:lang w:val="en-US"/>
+              </w:rPr>
+              <w:t>Working in Scrum as an Agile development environment, collaborating with business teams in story grooming, reviewing story acceptance criteria and performance metrics.</w:t>
             </w:r>
           </w:p>
           <w:p>
@@ -106,78 +255,33 @@
               <w:pStyle w:val="ListParagraph"/>
               <w:numPr>
                 <w:ilvl w:val="0"/>
-                <w:numId w:val="3"/>
+                <w:numId w:val="8"/>
               </w:numPr>
               <w:ind w:left="490"/>
               <w:jc w:val="both"/>
               <w:rPr>
-                <w:rFonts w:cstheme="minorHAnsi"/>
-                <w:b w:val="0"/>
-                <w:bCs w:val="0"/>
-                <w:color w:val="000000" w:themeColor="text1"/>
-                <w:sz w:val="24"/>
-                <w:szCs w:val="24"/>
+                <w:rFonts w:ascii="Calibri" w:hAnsi="Calibri" w:eastAsia="Calibri" w:cs="Calibri" w:asciiTheme="minorAscii" w:hAnsiTheme="minorAscii" w:eastAsiaTheme="minorAscii" w:cstheme="minorAscii"/>
+                <w:b w:val="0"/>
+                <w:bCs w:val="0"/>
+                <w:noProof w:val="0"/>
+                <w:color w:val="auto" w:themeColor="text1" w:themeTint="FF" w:themeShade="FF"/>
+                <w:sz w:val="24"/>
+                <w:szCs w:val="24"/>
+                <w:lang w:val="en-US"/>
               </w:rPr>
             </w:pPr>
             <w:r>
               <w:rPr>
-                <w:rFonts w:eastAsiaTheme="minorEastAsia" w:cstheme="minorHAnsi"/>
-                <w:b w:val="0"/>
-                <w:bCs w:val="0"/>
-                <w:sz w:val="24"/>
-                <w:szCs w:val="24"/>
-              </w:rPr>
-              <w:t xml:space="preserve">Building Microservice with ASP.NET Core, SQL Server, RabbitMQ, </w:t>
-            </w:r>
-            <w:r>
-              <w:rPr>
-                <w:rFonts w:eastAsiaTheme="minorEastAsia" w:cstheme="minorHAnsi"/>
-                <w:b w:val="0"/>
-                <w:bCs w:val="0"/>
-                <w:sz w:val="24"/>
-                <w:szCs w:val="24"/>
-              </w:rPr>
-              <w:t xml:space="preserve">and </w:t>
-            </w:r>
-            <w:r>
-              <w:rPr>
-                <w:rFonts w:eastAsiaTheme="minorEastAsia" w:cstheme="minorHAnsi"/>
-                <w:b w:val="0"/>
-                <w:bCs w:val="0"/>
-                <w:sz w:val="24"/>
-                <w:szCs w:val="24"/>
-              </w:rPr>
-              <w:t>Elastic</w:t>
-            </w:r>
-            <w:r>
-              <w:rPr>
-                <w:rFonts w:eastAsiaTheme="minorEastAsia" w:cstheme="minorHAnsi"/>
-                <w:b w:val="0"/>
-                <w:bCs w:val="0"/>
-                <w:sz w:val="24"/>
-                <w:szCs w:val="24"/>
-              </w:rPr>
-              <w:t>s</w:t>
-            </w:r>
-            <w:r>
-              <w:rPr>
-                <w:rFonts w:eastAsiaTheme="minorEastAsia" w:cstheme="minorHAnsi"/>
-                <w:b w:val="0"/>
-                <w:bCs w:val="0"/>
-                <w:sz w:val="24"/>
-                <w:szCs w:val="24"/>
-              </w:rPr>
-              <w:t>earch</w:t>
-            </w:r>
-            <w:r>
-              <w:rPr>
-                <w:rFonts w:eastAsiaTheme="minorEastAsia" w:cstheme="minorHAnsi"/>
-                <w:b w:val="0"/>
-                <w:bCs w:val="0"/>
-                <w:sz w:val="24"/>
-                <w:szCs w:val="24"/>
-              </w:rPr>
-              <w:t>.</w:t>
+                <w:rFonts w:ascii="Calibri" w:hAnsi="Calibri" w:eastAsia="Calibri" w:cs="Calibri" w:asciiTheme="minorAscii" w:hAnsiTheme="minorAscii" w:eastAsiaTheme="minorAscii" w:cstheme="minorAscii"/>
+                <w:b w:val="0"/>
+                <w:bCs w:val="0"/>
+                <w:noProof w:val="0"/>
+                <w:color w:val="auto"/>
+                <w:sz w:val="24"/>
+                <w:szCs w:val="24"/>
+                <w:lang w:val="en-US"/>
+              </w:rPr>
+              <w:t xml:space="preserve">Building Microservices with ASP.NET Core, SQL Server, RabbitMQ, Elasticsearch via implements RESTful web services and its Unit and Integration tests and background jobs. </w:t>
             </w:r>
           </w:p>
           <w:p>
@@ -185,29 +289,33 @@
               <w:pStyle w:val="ListParagraph"/>
               <w:numPr>
                 <w:ilvl w:val="0"/>
-                <w:numId w:val="3"/>
+                <w:numId w:val="8"/>
               </w:numPr>
               <w:ind w:left="490"/>
               <w:jc w:val="both"/>
               <w:rPr>
-                <w:rFonts w:cstheme="minorHAnsi"/>
-                <w:b w:val="0"/>
-                <w:bCs w:val="0"/>
-                <w:color w:val="000000" w:themeColor="text1"/>
-                <w:sz w:val="24"/>
-                <w:szCs w:val="24"/>
+                <w:rFonts w:ascii="Calibri" w:hAnsi="Calibri" w:eastAsia="Calibri" w:cs="Calibri" w:asciiTheme="minorAscii" w:hAnsiTheme="minorAscii" w:eastAsiaTheme="minorAscii" w:cstheme="minorAscii"/>
+                <w:b w:val="0"/>
+                <w:bCs w:val="0"/>
+                <w:noProof w:val="0"/>
+                <w:color w:val="000000" w:themeColor="text1" w:themeTint="FF" w:themeShade="FF"/>
+                <w:sz w:val="24"/>
+                <w:szCs w:val="24"/>
+                <w:lang w:val="en-US"/>
               </w:rPr>
             </w:pPr>
             <w:r>
               <w:rPr>
-                <w:rFonts w:cstheme="minorHAnsi"/>
-                <w:b w:val="0"/>
-                <w:bCs w:val="0"/>
-                <w:sz w:val="24"/>
-                <w:szCs w:val="24"/>
-                <w:shd w:val="clear" w:color="auto" w:fill="FFFFFF"/>
-              </w:rPr>
-              <w:t>Promote knowledge sharing by the way of code-reviews and pair programming.</w:t>
+                <w:rFonts w:ascii="Calibri" w:hAnsi="Calibri" w:eastAsia="Calibri" w:cs="Calibri" w:asciiTheme="minorAscii" w:hAnsiTheme="minorAscii" w:eastAsiaTheme="minorAscii" w:cstheme="minorAscii"/>
+                <w:b w:val="0"/>
+                <w:bCs w:val="0"/>
+                <w:noProof w:val="0"/>
+                <w:color w:val="auto"/>
+                <w:sz w:val="24"/>
+                <w:szCs w:val="24"/>
+                <w:lang w:val="en-US"/>
+              </w:rPr>
+              <w:t>Getting familiar: Docker, Frontend development using Angular and Azure-Pipelines.</w:t>
             </w:r>
           </w:p>
           <w:p>
@@ -215,74 +323,129 @@
               <w:pStyle w:val="ListParagraph"/>
               <w:numPr>
                 <w:ilvl w:val="0"/>
-                <w:numId w:val="3"/>
+                <w:numId w:val="8"/>
               </w:numPr>
               <w:ind w:left="490"/>
               <w:jc w:val="both"/>
               <w:rPr>
-                <w:rFonts w:cstheme="minorHAnsi"/>
-                <w:b w:val="0"/>
-                <w:bCs w:val="0"/>
-                <w:color w:val="000000" w:themeColor="text1"/>
-                <w:sz w:val="24"/>
-                <w:szCs w:val="24"/>
+                <w:rFonts w:ascii="Calibri" w:hAnsi="Calibri" w:eastAsia="Calibri" w:cs="Calibri" w:asciiTheme="minorAscii" w:hAnsiTheme="minorAscii" w:eastAsiaTheme="minorAscii" w:cstheme="minorAscii"/>
+                <w:b w:val="0"/>
+                <w:bCs w:val="0"/>
+                <w:noProof w:val="0"/>
+                <w:color w:val="000000" w:themeColor="text1" w:themeTint="FF" w:themeShade="FF"/>
+                <w:sz w:val="24"/>
+                <w:szCs w:val="24"/>
+                <w:lang w:val="en-US"/>
               </w:rPr>
             </w:pPr>
             <w:r>
               <w:rPr>
-                <w:rFonts w:cstheme="minorHAnsi"/>
-                <w:b w:val="0"/>
-                <w:bCs w:val="0"/>
-                <w:color w:val="000000" w:themeColor="text1"/>
-                <w:sz w:val="24"/>
-                <w:szCs w:val="24"/>
-              </w:rPr>
-              <w:t>Implement unit-tests and integration-tests in the level of the server-side app.</w:t>
+                <w:rFonts w:ascii="Calibri" w:hAnsi="Calibri" w:eastAsia="Calibri" w:cs="Calibri" w:asciiTheme="minorAscii" w:hAnsiTheme="minorAscii" w:eastAsiaTheme="minorAscii" w:cstheme="minorAscii"/>
+                <w:b w:val="0"/>
+                <w:bCs w:val="0"/>
+                <w:noProof w:val="0"/>
+                <w:color w:val="auto"/>
+                <w:sz w:val="24"/>
+                <w:szCs w:val="24"/>
+                <w:lang w:val="en-US"/>
+              </w:rPr>
+              <w:t>Led code reviews and provided guidance to other engineers in regards to OOP, best practices, and coding standards.</w:t>
             </w:r>
           </w:p>
           <w:p>
             <w:pPr>
-              <w:rPr>
-                <w:rFonts w:ascii="Segoe UI" w:eastAsia="Segoe UI" w:hAnsi="Segoe UI" w:cs="Segoe UI"/>
-                <w:color w:val="525252" w:themeColor="accent3" w:themeShade="7F"/>
+              <w:pStyle w:val="Normal"/>
+              <w:jc w:val="left"/>
+              <w:rPr>
+                <w:rFonts w:ascii="Segoe UI" w:hAnsi="Segoe UI" w:eastAsia="Segoe UI" w:cs="Segoe UI"/>
+                <w:b w:val="1"/>
+                <w:bCs w:val="1"/>
+                <w:noProof w:val="0"/>
+                <w:color w:val="auto" w:themeColor="accent3" w:themeTint="FF" w:themeShade="7F"/>
+                <w:sz w:val="22"/>
+                <w:szCs w:val="22"/>
+                <w:lang w:val="en-US"/>
               </w:rPr>
             </w:pPr>
             <w:r>
               <w:rPr>
-                <w:rFonts w:ascii="Segoe UI" w:eastAsia="Segoe UI" w:hAnsi="Segoe UI" w:cs="Segoe UI"/>
+                <w:rFonts w:ascii="Segoe UI" w:hAnsi="Segoe UI" w:eastAsia="Segoe UI" w:cs="Segoe UI"/>
+                <w:b w:val="1"/>
+                <w:bCs w:val="1"/>
+                <w:noProof w:val="0"/>
+                <w:color w:val="auto"/>
                 <w:sz w:val="26"/>
                 <w:szCs w:val="26"/>
+                <w:lang w:val="en-US"/>
               </w:rPr>
               <w:t xml:space="preserve">Backend Developer, </w:t>
             </w:r>
-            <w:r>
-              <w:rPr>
-                <w:rFonts w:ascii="Segoe UI" w:eastAsia="Segoe UI" w:hAnsi="Segoe UI" w:cs="Segoe UI"/>
+            <w:proofErr w:type="spellStart"/>
+            <w:r>
+              <w:rPr>
+                <w:rFonts w:ascii="Segoe UI" w:hAnsi="Segoe UI" w:eastAsia="Segoe UI" w:cs="Segoe UI"/>
+                <w:b w:val="1"/>
+                <w:bCs w:val="1"/>
+                <w:noProof w:val="0"/>
+                <w:color w:val="auto"/>
                 <w:sz w:val="26"/>
                 <w:szCs w:val="26"/>
-              </w:rPr>
-              <w:t>iConnect Technologies</w:t>
-            </w:r>
-            <w:r>
-              <w:rPr>
-                <w:rFonts w:ascii="Segoe UI" w:eastAsia="Segoe UI" w:hAnsi="Segoe UI" w:cs="Segoe UI"/>
+                <w:lang w:val="en-US"/>
+              </w:rPr>
+              <w:t>iConnect</w:t>
+            </w:r>
+            <w:proofErr w:type="spellEnd"/>
+            <w:r>
+              <w:rPr>
+                <w:rFonts w:ascii="Segoe UI" w:hAnsi="Segoe UI" w:eastAsia="Segoe UI" w:cs="Segoe UI"/>
+                <w:b w:val="1"/>
+                <w:bCs w:val="1"/>
+                <w:noProof w:val="0"/>
+                <w:color w:val="auto"/>
                 <w:sz w:val="26"/>
                 <w:szCs w:val="26"/>
-              </w:rPr>
-              <w:t xml:space="preserve"> </w:t>
-            </w:r>
-            <w:r>
-              <w:rPr>
-                <w:rFonts w:ascii="Segoe UI" w:eastAsia="Segoe UI" w:hAnsi="Segoe UI" w:cs="Segoe UI"/>
+                <w:lang w:val="en-US"/>
+              </w:rPr>
+              <w:t xml:space="preserve">-Tech | </w:t>
+            </w:r>
+            <w:proofErr w:type="spellStart"/>
+            <w:r>
+              <w:rPr>
+                <w:rFonts w:ascii="Segoe UI" w:hAnsi="Segoe UI" w:eastAsia="Segoe UI" w:cs="Segoe UI"/>
+                <w:b w:val="1"/>
+                <w:bCs w:val="1"/>
+                <w:noProof w:val="0"/>
+                <w:color w:val="auto"/>
                 <w:sz w:val="26"/>
                 <w:szCs w:val="26"/>
-              </w:rPr>
-              <w:t xml:space="preserve">- </w:t>
-            </w:r>
-            <w:r>
-              <w:rPr>
-                <w:rFonts w:ascii="Segoe UI" w:eastAsia="Segoe UI" w:hAnsi="Segoe UI" w:cs="Segoe UI"/>
-                <w:color w:val="525252" w:themeColor="accent3" w:themeShade="80"/>
+                <w:lang w:val="en-US"/>
+              </w:rPr>
+              <w:t>TalisPoint</w:t>
+            </w:r>
+            <w:proofErr w:type="spellEnd"/>
+            <w:r>
+              <w:rPr>
+                <w:rFonts w:ascii="Segoe UI" w:hAnsi="Segoe UI" w:eastAsia="Segoe UI" w:cs="Segoe UI"/>
+                <w:b w:val="1"/>
+                <w:bCs w:val="1"/>
+                <w:noProof w:val="0"/>
+                <w:color w:val="auto"/>
+                <w:sz w:val="26"/>
+                <w:szCs w:val="26"/>
+                <w:lang w:val="en-US"/>
+              </w:rPr>
+              <w:t xml:space="preserve"> - </w:t>
+            </w:r>
+            <w:r>
+              <w:rPr>
+                <w:rFonts w:ascii="Segoe UI" w:hAnsi="Segoe UI" w:eastAsia="Segoe UI" w:cs="Segoe UI"/>
+                <w:b w:val="1"/>
+                <w:bCs w:val="1"/>
+                <w:noProof w:val="0"/>
+                <w:color w:val="404040" w:themeColor="text1" w:themeTint="BF" w:themeShade="FF"/>
+                <w:sz w:val="22"/>
+                <w:szCs w:val="22"/>
+                <w:lang w:val="en-US"/>
               </w:rPr>
               <w:t>June, 2018 – December, 2019</w:t>
             </w:r>
@@ -292,26 +455,37 @@
               <w:pStyle w:val="ListParagraph"/>
               <w:numPr>
                 <w:ilvl w:val="0"/>
-                <w:numId w:val="6"/>
+                <w:numId w:val="5"/>
               </w:numPr>
-              <w:spacing w:line="259" w:lineRule="auto"/>
-              <w:ind w:left="490"/>
+              <w:bidi w:val="0"/>
+              <w:spacing w:before="0" w:beforeAutospacing="off" w:after="0" w:afterAutospacing="off" w:line="259" w:lineRule="auto"/>
+              <w:ind w:left="490" w:right="0"/>
               <w:jc w:val="both"/>
               <w:rPr>
-                <w:rFonts w:eastAsiaTheme="minorEastAsia"/>
-                <w:b w:val="0"/>
-                <w:bCs w:val="0"/>
-                <w:sz w:val="24"/>
-                <w:szCs w:val="24"/>
+                <w:rFonts w:ascii="Calibri" w:hAnsi="Calibri" w:eastAsia="Calibri" w:cs="Calibri" w:asciiTheme="minorAscii" w:hAnsiTheme="minorAscii" w:eastAsiaTheme="minorAscii" w:cstheme="minorAscii"/>
+                <w:b w:val="0"/>
+                <w:bCs w:val="0"/>
+                <w:i w:val="0"/>
+                <w:iCs w:val="0"/>
+                <w:noProof w:val="0"/>
+                <w:color w:val="000000" w:themeColor="text1" w:themeTint="FF" w:themeShade="FF"/>
+                <w:sz w:val="24"/>
+                <w:szCs w:val="24"/>
+                <w:lang w:val="en-US"/>
               </w:rPr>
             </w:pPr>
             <w:r>
               <w:rPr>
-                <w:rFonts w:eastAsiaTheme="minorEastAsia"/>
-                <w:b w:val="0"/>
-                <w:bCs w:val="0"/>
-                <w:sz w:val="24"/>
-                <w:szCs w:val="24"/>
+                <w:rFonts w:ascii="Calibri" w:hAnsi="Calibri" w:eastAsia="Calibri" w:cs="Calibri" w:asciiTheme="minorAscii" w:hAnsiTheme="minorAscii" w:eastAsiaTheme="minorAscii" w:cstheme="minorAscii"/>
+                <w:b w:val="0"/>
+                <w:bCs w:val="0"/>
+                <w:i w:val="0"/>
+                <w:iCs w:val="0"/>
+                <w:noProof w:val="0"/>
+                <w:color w:val="auto"/>
+                <w:sz w:val="24"/>
+                <w:szCs w:val="24"/>
+                <w:lang w:val="en-US"/>
               </w:rPr>
               <w:t>I was a part of a team responsible for project architecture.</w:t>
             </w:r>
@@ -321,30 +495,71 @@
               <w:pStyle w:val="ListParagraph"/>
               <w:numPr>
                 <w:ilvl w:val="0"/>
-                <w:numId w:val="6"/>
+                <w:numId w:val="5"/>
               </w:numPr>
-              <w:spacing w:line="259" w:lineRule="auto"/>
+              <w:bidi w:val="0"/>
+              <w:spacing w:before="0" w:beforeAutospacing="off" w:after="0" w:afterAutospacing="off" w:line="259" w:lineRule="auto"/>
               <w:ind w:left="490"/>
               <w:jc w:val="both"/>
               <w:rPr>
-                <w:rFonts w:eastAsiaTheme="minorEastAsia"/>
-                <w:b w:val="0"/>
-                <w:bCs w:val="0"/>
-                <w:color w:val="000000" w:themeColor="text1"/>
-                <w:sz w:val="24"/>
-                <w:szCs w:val="24"/>
+                <w:rFonts w:ascii="Calibri" w:hAnsi="Calibri" w:eastAsia="Calibri" w:cs="Calibri" w:asciiTheme="minorAscii" w:hAnsiTheme="minorAscii" w:eastAsiaTheme="minorAscii" w:cstheme="minorAscii"/>
+                <w:b w:val="0"/>
+                <w:bCs w:val="0"/>
+                <w:i w:val="0"/>
+                <w:iCs w:val="0"/>
+                <w:noProof w:val="0"/>
+                <w:color w:val="000000" w:themeColor="text1" w:themeTint="FF" w:themeShade="FF"/>
+                <w:sz w:val="24"/>
+                <w:szCs w:val="24"/>
+                <w:lang w:val="en-US"/>
               </w:rPr>
             </w:pPr>
             <w:r>
               <w:rPr>
-                <w:rFonts w:ascii="Calibri" w:eastAsia="Calibri" w:hAnsi="Calibri" w:cs="Calibri"/>
-                <w:b w:val="0"/>
-                <w:bCs w:val="0"/>
-                <w:color w:val="000000" w:themeColor="text1"/>
-                <w:sz w:val="24"/>
-                <w:szCs w:val="24"/>
-              </w:rPr>
-              <w:t>Designed and implemented many RESTful web services and its integration tests using “ASP.NET Core” in compliance with OpenAPI (Swagger) specification and SOLID principals.</w:t>
+                <w:rFonts w:ascii="Calibri" w:hAnsi="Calibri" w:eastAsia="Calibri" w:cs="Calibri"/>
+                <w:b w:val="0"/>
+                <w:bCs w:val="0"/>
+                <w:i w:val="0"/>
+                <w:iCs w:val="0"/>
+                <w:noProof w:val="0"/>
+                <w:color w:val="auto"/>
+                <w:sz w:val="24"/>
+                <w:szCs w:val="24"/>
+                <w:lang w:val="en-US"/>
+              </w:rPr>
+              <w:t xml:space="preserve">Designed and implemented many RESTful web services and its integration tests using “ASP.NET Core” in compliance with </w:t>
+            </w:r>
+            <w:proofErr w:type="spellStart"/>
+            <w:r>
+              <w:rPr>
+                <w:rFonts w:ascii="Calibri" w:hAnsi="Calibri" w:eastAsia="Calibri" w:cs="Calibri"/>
+                <w:b w:val="0"/>
+                <w:bCs w:val="0"/>
+                <w:i w:val="0"/>
+                <w:iCs w:val="0"/>
+                <w:noProof w:val="0"/>
+                <w:color w:val="auto"/>
+                <w:sz w:val="24"/>
+                <w:szCs w:val="24"/>
+                <w:lang w:val="en-US"/>
+              </w:rPr>
+              <w:t>OpenAPI</w:t>
+            </w:r>
+            <w:proofErr w:type="spellEnd"/>
+            <w:r>
+              <w:rPr>
+                <w:rFonts w:ascii="Calibri" w:hAnsi="Calibri" w:eastAsia="Calibri" w:cs="Calibri"/>
+                <w:b w:val="0"/>
+                <w:bCs w:val="0"/>
+                <w:i w:val="0"/>
+                <w:iCs w:val="0"/>
+                <w:noProof w:val="0"/>
+                <w:color w:val="auto"/>
+                <w:sz w:val="24"/>
+                <w:szCs w:val="24"/>
+                <w:lang w:val="en-US"/>
+              </w:rPr>
+              <w:t xml:space="preserve"> (Swagger) specification and SOLID principals.</w:t>
             </w:r>
           </w:p>
           <w:p>
@@ -352,26 +567,36 @@
               <w:pStyle w:val="ListParagraph"/>
               <w:numPr>
                 <w:ilvl w:val="0"/>
-                <w:numId w:val="6"/>
+                <w:numId w:val="5"/>
               </w:numPr>
-              <w:spacing w:line="259" w:lineRule="auto"/>
+              <w:bidi w:val="0"/>
+              <w:spacing w:before="0" w:beforeAutospacing="off" w:after="0" w:afterAutospacing="off" w:line="259" w:lineRule="auto"/>
               <w:ind w:left="490"/>
               <w:jc w:val="both"/>
               <w:rPr>
                 <w:b w:val="0"/>
                 <w:bCs w:val="0"/>
-                <w:color w:val="000000" w:themeColor="text1"/>
-                <w:sz w:val="24"/>
-                <w:szCs w:val="24"/>
+                <w:i w:val="0"/>
+                <w:iCs w:val="0"/>
+                <w:noProof w:val="0"/>
+                <w:color w:val="000000" w:themeColor="text1" w:themeTint="FF" w:themeShade="FF"/>
+                <w:sz w:val="24"/>
+                <w:szCs w:val="24"/>
+                <w:lang w:val="en-US"/>
               </w:rPr>
             </w:pPr>
             <w:r>
               <w:rPr>
-                <w:rFonts w:eastAsiaTheme="minorEastAsia"/>
-                <w:b w:val="0"/>
-                <w:bCs w:val="0"/>
-                <w:sz w:val="24"/>
-                <w:szCs w:val="24"/>
+                <w:rFonts w:ascii="Calibri" w:hAnsi="Calibri" w:eastAsia="Calibri" w:cs="Calibri" w:asciiTheme="minorAscii" w:hAnsiTheme="minorAscii" w:eastAsiaTheme="minorAscii" w:cstheme="minorAscii"/>
+                <w:b w:val="0"/>
+                <w:bCs w:val="0"/>
+                <w:i w:val="0"/>
+                <w:iCs w:val="0"/>
+                <w:noProof w:val="0"/>
+                <w:color w:val="auto"/>
+                <w:sz w:val="24"/>
+                <w:szCs w:val="24"/>
+                <w:lang w:val="en-US"/>
               </w:rPr>
               <w:t xml:space="preserve">Built a relational structure data store, stored procedures, and functions in SQL Server. </w:t>
             </w:r>
@@ -381,26 +606,37 @@
               <w:pStyle w:val="ListParagraph"/>
               <w:numPr>
                 <w:ilvl w:val="0"/>
-                <w:numId w:val="6"/>
+                <w:numId w:val="5"/>
               </w:numPr>
-              <w:spacing w:line="259" w:lineRule="auto"/>
-              <w:ind w:left="490"/>
+              <w:bidi w:val="0"/>
+              <w:spacing w:before="0" w:beforeAutospacing="off" w:after="0" w:afterAutospacing="off" w:line="259" w:lineRule="auto"/>
+              <w:ind w:left="490" w:right="0"/>
               <w:jc w:val="both"/>
               <w:rPr>
-                <w:rFonts w:eastAsiaTheme="minorEastAsia"/>
-                <w:b w:val="0"/>
-                <w:bCs w:val="0"/>
-                <w:sz w:val="24"/>
-                <w:szCs w:val="24"/>
+                <w:rFonts w:ascii="Calibri" w:hAnsi="Calibri" w:eastAsia="Calibri" w:cs="Calibri" w:asciiTheme="minorAscii" w:hAnsiTheme="minorAscii" w:eastAsiaTheme="minorAscii" w:cstheme="minorAscii"/>
+                <w:b w:val="0"/>
+                <w:bCs w:val="0"/>
+                <w:i w:val="0"/>
+                <w:iCs w:val="0"/>
+                <w:noProof w:val="0"/>
+                <w:color w:val="000000" w:themeColor="text1" w:themeTint="FF" w:themeShade="FF"/>
+                <w:sz w:val="24"/>
+                <w:szCs w:val="24"/>
+                <w:lang w:val="en-US"/>
               </w:rPr>
             </w:pPr>
             <w:r>
               <w:rPr>
-                <w:rFonts w:eastAsiaTheme="minorEastAsia"/>
-                <w:b w:val="0"/>
-                <w:bCs w:val="0"/>
-                <w:sz w:val="24"/>
-                <w:szCs w:val="24"/>
+                <w:rFonts w:ascii="Calibri" w:hAnsi="Calibri" w:eastAsia="Calibri" w:cs="Calibri" w:asciiTheme="minorAscii" w:hAnsiTheme="minorAscii" w:eastAsiaTheme="minorAscii" w:cstheme="minorAscii"/>
+                <w:b w:val="0"/>
+                <w:bCs w:val="0"/>
+                <w:i w:val="0"/>
+                <w:iCs w:val="0"/>
+                <w:noProof w:val="0"/>
+                <w:color w:val="auto"/>
+                <w:sz w:val="24"/>
+                <w:szCs w:val="24"/>
+                <w:lang w:val="en-US"/>
               </w:rPr>
               <w:t>Implement an authentication layer using the ASP.NET Core Identity and JWT.</w:t>
             </w:r>
@@ -410,26 +646,37 @@
               <w:pStyle w:val="ListParagraph"/>
               <w:numPr>
                 <w:ilvl w:val="0"/>
-                <w:numId w:val="6"/>
+                <w:numId w:val="5"/>
               </w:numPr>
-              <w:spacing w:line="259" w:lineRule="auto"/>
-              <w:ind w:left="490"/>
+              <w:bidi w:val="0"/>
+              <w:spacing w:before="0" w:beforeAutospacing="off" w:after="0" w:afterAutospacing="off" w:line="259" w:lineRule="auto"/>
+              <w:ind w:left="490" w:right="0"/>
               <w:jc w:val="both"/>
               <w:rPr>
-                <w:rFonts w:eastAsiaTheme="minorEastAsia"/>
-                <w:b w:val="0"/>
-                <w:bCs w:val="0"/>
-                <w:sz w:val="24"/>
-                <w:szCs w:val="24"/>
+                <w:rFonts w:ascii="Calibri" w:hAnsi="Calibri" w:eastAsia="Calibri" w:cs="Calibri" w:asciiTheme="minorAscii" w:hAnsiTheme="minorAscii" w:eastAsiaTheme="minorAscii" w:cstheme="minorAscii"/>
+                <w:b w:val="0"/>
+                <w:bCs w:val="0"/>
+                <w:i w:val="0"/>
+                <w:iCs w:val="0"/>
+                <w:noProof w:val="0"/>
+                <w:color w:val="000000" w:themeColor="text1" w:themeTint="FF" w:themeShade="FF"/>
+                <w:sz w:val="24"/>
+                <w:szCs w:val="24"/>
+                <w:lang w:val="en-US"/>
               </w:rPr>
             </w:pPr>
             <w:r>
               <w:rPr>
-                <w:rFonts w:eastAsiaTheme="minorEastAsia"/>
-                <w:b w:val="0"/>
-                <w:bCs w:val="0"/>
-                <w:sz w:val="24"/>
-                <w:szCs w:val="24"/>
+                <w:rFonts w:ascii="Calibri" w:hAnsi="Calibri" w:eastAsia="Calibri" w:cs="Calibri" w:asciiTheme="minorAscii" w:hAnsiTheme="minorAscii" w:eastAsiaTheme="minorAscii" w:cstheme="minorAscii"/>
+                <w:b w:val="0"/>
+                <w:bCs w:val="0"/>
+                <w:i w:val="0"/>
+                <w:iCs w:val="0"/>
+                <w:noProof w:val="0"/>
+                <w:color w:val="auto"/>
+                <w:sz w:val="24"/>
+                <w:szCs w:val="24"/>
+                <w:lang w:val="en-US"/>
               </w:rPr>
               <w:t>Designed and developed ETL project to store flat files as source with multiple formats in Microsoft SQL Server as a destination using SQL Server Integration Service (SSIS).</w:t>
             </w:r>
@@ -439,50 +686,139 @@
               <w:pStyle w:val="ListParagraph"/>
               <w:numPr>
                 <w:ilvl w:val="0"/>
-                <w:numId w:val="6"/>
+                <w:numId w:val="5"/>
               </w:numPr>
-              <w:spacing w:line="259" w:lineRule="auto"/>
-              <w:ind w:left="490"/>
+              <w:bidi w:val="0"/>
+              <w:spacing w:before="0" w:beforeAutospacing="off" w:after="0" w:afterAutospacing="off" w:line="259" w:lineRule="auto"/>
+              <w:ind w:left="490" w:right="0"/>
               <w:jc w:val="both"/>
               <w:rPr>
-                <w:rFonts w:eastAsiaTheme="minorEastAsia"/>
-                <w:b w:val="0"/>
-                <w:bCs w:val="0"/>
-                <w:sz w:val="24"/>
-                <w:szCs w:val="24"/>
+                <w:rFonts w:ascii="Calibri" w:hAnsi="Calibri" w:eastAsia="Calibri" w:cs="Calibri" w:asciiTheme="minorAscii" w:hAnsiTheme="minorAscii" w:eastAsiaTheme="minorAscii" w:cstheme="minorAscii"/>
+                <w:b w:val="0"/>
+                <w:bCs w:val="0"/>
+                <w:i w:val="0"/>
+                <w:iCs w:val="0"/>
+                <w:noProof w:val="0"/>
+                <w:color w:val="000000" w:themeColor="text1" w:themeTint="FF" w:themeShade="FF"/>
+                <w:sz w:val="24"/>
+                <w:szCs w:val="24"/>
+                <w:lang w:val="en-US"/>
               </w:rPr>
             </w:pPr>
             <w:r>
               <w:rPr>
-                <w:rFonts w:eastAsiaTheme="minorEastAsia"/>
-                <w:b w:val="0"/>
-                <w:bCs w:val="0"/>
-                <w:sz w:val="24"/>
-                <w:szCs w:val="24"/>
-              </w:rPr>
-              <w:t>Code reviewer.</w:t>
+                <w:rFonts w:ascii="Calibri" w:hAnsi="Calibri" w:eastAsia="Calibri" w:cs="Calibri" w:asciiTheme="minorAscii" w:hAnsiTheme="minorAscii" w:eastAsiaTheme="minorAscii" w:cstheme="minorAscii"/>
+                <w:b w:val="0"/>
+                <w:bCs w:val="0"/>
+                <w:i w:val="0"/>
+                <w:iCs w:val="0"/>
+                <w:noProof w:val="0"/>
+                <w:color w:val="auto"/>
+                <w:sz w:val="24"/>
+                <w:szCs w:val="24"/>
+                <w:lang w:val="en-US"/>
+              </w:rPr>
+              <w:t xml:space="preserve">Code </w:t>
+            </w:r>
+            <w:r>
+              <w:rPr>
+                <w:rFonts w:ascii="Calibri" w:hAnsi="Calibri" w:eastAsia="Calibri" w:cs="Calibri" w:asciiTheme="minorAscii" w:hAnsiTheme="minorAscii" w:eastAsiaTheme="minorAscii" w:cstheme="minorAscii"/>
+                <w:b w:val="0"/>
+                <w:bCs w:val="0"/>
+                <w:i w:val="0"/>
+                <w:iCs w:val="0"/>
+                <w:noProof w:val="0"/>
+                <w:color w:val="auto"/>
+                <w:sz w:val="24"/>
+                <w:szCs w:val="24"/>
+                <w:lang w:val="en-US"/>
+              </w:rPr>
+              <w:t>reviewer</w:t>
+            </w:r>
+            <w:r>
+              <w:rPr>
+                <w:rFonts w:ascii="Calibri" w:hAnsi="Calibri" w:eastAsia="Calibri" w:cs="Calibri" w:asciiTheme="minorAscii" w:hAnsiTheme="minorAscii" w:eastAsiaTheme="minorAscii" w:cstheme="minorAscii"/>
+                <w:b w:val="0"/>
+                <w:bCs w:val="0"/>
+                <w:i w:val="0"/>
+                <w:iCs w:val="0"/>
+                <w:noProof w:val="0"/>
+                <w:color w:val="auto"/>
+                <w:sz w:val="24"/>
+                <w:szCs w:val="24"/>
+                <w:lang w:val="en-US"/>
+              </w:rPr>
+              <w:t>.</w:t>
             </w:r>
           </w:p>
           <w:p>
             <w:pPr>
-              <w:spacing w:line="259" w:lineRule="auto"/>
-              <w:rPr>
-                <w:rFonts w:ascii="Segoe UI" w:eastAsia="Segoe UI" w:hAnsi="Segoe UI" w:cs="Segoe UI"/>
-                <w:color w:val="525252" w:themeColor="accent3" w:themeShade="80"/>
+              <w:pStyle w:val="Normal"/>
+              <w:spacing w:before="0" w:beforeAutospacing="off" w:after="0" w:afterAutospacing="off" w:line="259" w:lineRule="auto"/>
+              <w:ind/>
+              <w:jc w:val="left"/>
+              <w:rPr>
+                <w:rFonts w:ascii="Segoe UI" w:hAnsi="Segoe UI" w:eastAsia="Segoe UI" w:cs="Segoe UI"/>
+                <w:b w:val="1"/>
+                <w:bCs w:val="1"/>
+                <w:noProof w:val="0"/>
+                <w:color w:val="404040" w:themeColor="text1" w:themeTint="BF" w:themeShade="FF"/>
+                <w:sz w:val="22"/>
+                <w:szCs w:val="22"/>
+                <w:lang w:val="en-US"/>
               </w:rPr>
             </w:pPr>
             <w:r>
               <w:rPr>
-                <w:rFonts w:ascii="Segoe UI" w:eastAsia="Segoe UI" w:hAnsi="Segoe UI" w:cs="Segoe UI"/>
+                <w:rFonts w:ascii="Segoe UI" w:hAnsi="Segoe UI" w:eastAsia="Segoe UI" w:cs="Segoe UI"/>
+                <w:b w:val="1"/>
+                <w:bCs w:val="1"/>
+                <w:noProof w:val="0"/>
+                <w:color w:val="auto"/>
                 <w:sz w:val="26"/>
                 <w:szCs w:val="26"/>
-              </w:rPr>
-              <w:t xml:space="preserve">Student Internship, SocialDice - </w:t>
-            </w:r>
-            <w:r>
-              <w:rPr>
-                <w:rFonts w:ascii="Segoe UI" w:eastAsia="Segoe UI" w:hAnsi="Segoe UI" w:cs="Segoe UI"/>
-                <w:color w:val="525252" w:themeColor="accent3" w:themeShade="80"/>
+                <w:lang w:val="en-US"/>
+              </w:rPr>
+              <w:t xml:space="preserve">Student Internship, </w:t>
+            </w:r>
+            <w:proofErr w:type="spellStart"/>
+            <w:r>
+              <w:rPr>
+                <w:rFonts w:ascii="Segoe UI" w:hAnsi="Segoe UI" w:eastAsia="Segoe UI" w:cs="Segoe UI"/>
+                <w:b w:val="1"/>
+                <w:bCs w:val="1"/>
+                <w:noProof w:val="0"/>
+                <w:color w:val="auto"/>
+                <w:sz w:val="26"/>
+                <w:szCs w:val="26"/>
+                <w:lang w:val="en-US"/>
+              </w:rPr>
+              <w:t>SocialDice</w:t>
+            </w:r>
+            <w:proofErr w:type="spellEnd"/>
+            <w:r>
+              <w:rPr>
+                <w:rFonts w:ascii="Segoe UI" w:hAnsi="Segoe UI" w:eastAsia="Segoe UI" w:cs="Segoe UI"/>
+                <w:b w:val="1"/>
+                <w:bCs w:val="1"/>
+                <w:noProof w:val="0"/>
+                <w:color w:val="auto"/>
+                <w:sz w:val="26"/>
+                <w:szCs w:val="26"/>
+                <w:lang w:val="en-US"/>
+              </w:rPr>
+              <w:t xml:space="preserve"> - </w:t>
+            </w:r>
+            <w:r>
+              <w:rPr>
+                <w:rFonts w:ascii="Segoe UI" w:hAnsi="Segoe UI" w:eastAsia="Segoe UI" w:cs="Segoe UI"/>
+                <w:b w:val="1"/>
+                <w:bCs w:val="1"/>
+                <w:noProof w:val="0"/>
+                <w:color w:val="404040" w:themeColor="text1" w:themeTint="BF" w:themeShade="FF"/>
+                <w:sz w:val="22"/>
+                <w:szCs w:val="22"/>
+                <w:lang w:val="en-US"/>
               </w:rPr>
               <w:t>February, 2018 – June, 2018</w:t>
             </w:r>
@@ -492,26 +828,32 @@
               <w:pStyle w:val="ListParagraph"/>
               <w:numPr>
                 <w:ilvl w:val="0"/>
-                <w:numId w:val="9"/>
+                <w:numId w:val="2"/>
               </w:numPr>
-              <w:spacing w:line="259" w:lineRule="auto"/>
+              <w:spacing w:before="0" w:beforeAutospacing="off" w:after="0" w:afterAutospacing="off" w:line="259" w:lineRule="auto"/>
               <w:ind w:left="490"/>
               <w:jc w:val="both"/>
               <w:rPr>
-                <w:rFonts w:eastAsiaTheme="minorEastAsia"/>
-                <w:b w:val="0"/>
-                <w:bCs w:val="0"/>
-                <w:sz w:val="24"/>
-                <w:szCs w:val="24"/>
+                <w:rFonts w:ascii="Calibri" w:hAnsi="Calibri" w:eastAsia="Calibri" w:cs="Calibri" w:asciiTheme="minorAscii" w:hAnsiTheme="minorAscii" w:eastAsiaTheme="minorAscii" w:cstheme="minorAscii"/>
+                <w:b w:val="0"/>
+                <w:bCs w:val="0"/>
+                <w:noProof w:val="0"/>
+                <w:color w:val="000000" w:themeColor="text1" w:themeTint="FF" w:themeShade="FF"/>
+                <w:sz w:val="24"/>
+                <w:szCs w:val="24"/>
+                <w:lang w:val="en-US"/>
               </w:rPr>
             </w:pPr>
             <w:r>
               <w:rPr>
-                <w:rFonts w:eastAsiaTheme="minorEastAsia"/>
-                <w:b w:val="0"/>
-                <w:bCs w:val="0"/>
-                <w:sz w:val="24"/>
-                <w:szCs w:val="24"/>
+                <w:rFonts w:ascii="Calibri" w:hAnsi="Calibri" w:eastAsia="Calibri" w:cs="Calibri" w:asciiTheme="minorAscii" w:hAnsiTheme="minorAscii" w:eastAsiaTheme="minorAscii" w:cstheme="minorAscii"/>
+                <w:b w:val="0"/>
+                <w:bCs w:val="0"/>
+                <w:noProof w:val="0"/>
+                <w:color w:val="auto"/>
+                <w:sz w:val="24"/>
+                <w:szCs w:val="24"/>
+                <w:lang w:val="en-US"/>
               </w:rPr>
               <w:t>Built a web crawler via Selenium framework.</w:t>
             </w:r>
@@ -521,28 +863,36 @@
               <w:pStyle w:val="ListParagraph"/>
               <w:numPr>
                 <w:ilvl w:val="0"/>
-                <w:numId w:val="9"/>
+                <w:numId w:val="2"/>
               </w:numPr>
-              <w:spacing w:line="259" w:lineRule="auto"/>
+              <w:spacing w:before="0" w:beforeAutospacing="off" w:after="0" w:afterAutospacing="off" w:line="259" w:lineRule="auto"/>
               <w:ind w:left="490"/>
               <w:jc w:val="both"/>
               <w:rPr>
-                <w:rFonts w:eastAsiaTheme="minorEastAsia"/>
-                <w:b w:val="0"/>
-                <w:bCs w:val="0"/>
-                <w:sz w:val="24"/>
-                <w:szCs w:val="24"/>
+                <w:rFonts w:ascii="Calibri" w:hAnsi="Calibri" w:eastAsia="Calibri" w:cs="Calibri" w:asciiTheme="minorAscii" w:hAnsiTheme="minorAscii" w:eastAsiaTheme="minorAscii" w:cstheme="minorAscii"/>
+                <w:b w:val="0"/>
+                <w:bCs w:val="0"/>
+                <w:noProof w:val="0"/>
+                <w:color w:val="000000" w:themeColor="text1" w:themeTint="FF" w:themeShade="FF"/>
+                <w:sz w:val="24"/>
+                <w:szCs w:val="24"/>
+                <w:lang w:val="en-US"/>
               </w:rPr>
             </w:pPr>
             <w:r>
               <w:rPr>
-                <w:rFonts w:eastAsiaTheme="minorEastAsia"/>
-                <w:b w:val="0"/>
-                <w:bCs w:val="0"/>
-                <w:sz w:val="24"/>
-                <w:szCs w:val="24"/>
-              </w:rPr>
-              <w:t>Helped automating the non-human part of the software development process in the Continuous Integration (CI) part using Jenkins tool to build and deploy the app automatically.</w:t>
+                <w:rFonts w:ascii="Calibri" w:hAnsi="Calibri" w:eastAsia="Calibri" w:cs="Calibri" w:asciiTheme="minorAscii" w:hAnsiTheme="minorAscii" w:eastAsiaTheme="minorAscii" w:cstheme="minorAscii"/>
+                <w:b w:val="0"/>
+                <w:bCs w:val="0"/>
+                <w:i w:val="0"/>
+                <w:iCs w:val="0"/>
+                <w:noProof w:val="0"/>
+                <w:color w:val="auto"/>
+                <w:sz w:val="24"/>
+                <w:szCs w:val="24"/>
+                <w:lang w:val="en-US"/>
+              </w:rPr>
+              <w:t>Helped automating the non-human part of the software development process in the Continuous Integration (CI) part using Jenkins tool.</w:t>
             </w:r>
           </w:p>
         </w:tc>
@@ -552,25 +902,36 @@
           <w:tcPr>
             <w:cnfStyle w:val="001000000000" w:firstRow="0" w:lastRow="0" w:firstColumn="1" w:lastColumn="0" w:oddVBand="0" w:evenVBand="0" w:oddHBand="0" w:evenHBand="0" w:firstRowFirstColumn="0" w:firstRowLastColumn="0" w:lastRowFirstColumn="0" w:lastRowLastColumn="0"/>
             <w:tcW w:w="10192" w:type="dxa"/>
+            <w:tcMar/>
           </w:tcPr>
           <w:p>
             <w:pPr>
-              <w:spacing w:line="259" w:lineRule="auto"/>
-              <w:rPr>
-                <w:rFonts w:ascii="Segoe UI" w:eastAsia="Segoe UI" w:hAnsi="Segoe UI" w:cs="Segoe UI"/>
-                <w:b w:val="0"/>
-                <w:bCs w:val="0"/>
-                <w:color w:val="525252" w:themeColor="accent3" w:themeShade="7F"/>
+              <w:pStyle w:val="Normal"/>
+              <w:bidi w:val="0"/>
+              <w:spacing w:before="60" w:beforeAutospacing="off" w:after="0" w:afterAutospacing="off" w:line="259" w:lineRule="auto"/>
+              <w:ind w:left="0" w:right="0"/>
+              <w:jc w:val="left"/>
+              <w:rPr>
+                <w:rFonts w:ascii="Segoe UI" w:hAnsi="Segoe UI" w:eastAsia="Segoe UI" w:cs="Segoe UI"/>
+                <w:b w:val="0"/>
+                <w:bCs w:val="0"/>
+                <w:noProof w:val="0"/>
+                <w:color w:val="auto" w:themeColor="text1" w:themeTint="A6" w:themeShade="FF"/>
                 <w:sz w:val="28"/>
                 <w:szCs w:val="28"/>
+                <w:lang w:val="en-US"/>
               </w:rPr>
             </w:pPr>
             <w:r>
               <w:rPr>
-                <w:rFonts w:ascii="Segoe UI" w:eastAsia="Segoe UI" w:hAnsi="Segoe UI" w:cs="Segoe UI"/>
-                <w:color w:val="525252" w:themeColor="accent3" w:themeShade="80"/>
+                <w:rFonts w:ascii="Segoe UI" w:hAnsi="Segoe UI" w:eastAsia="Segoe UI" w:cs="Segoe UI"/>
+                <w:b w:val="1"/>
+                <w:bCs w:val="1"/>
+                <w:noProof w:val="0"/>
+                <w:color w:val="404040" w:themeColor="text1" w:themeTint="BF" w:themeShade="FF"/>
                 <w:sz w:val="28"/>
                 <w:szCs w:val="28"/>
+                <w:lang w:val="en-US"/>
               </w:rPr>
               <w:t>Education</w:t>
             </w:r>
@@ -582,58 +943,248 @@
           <w:tcPr>
             <w:cnfStyle w:val="001000000000" w:firstRow="0" w:lastRow="0" w:firstColumn="1" w:lastColumn="0" w:oddVBand="0" w:evenVBand="0" w:oddHBand="0" w:evenHBand="0" w:firstRowFirstColumn="0" w:firstRowLastColumn="0" w:lastRowFirstColumn="0" w:lastRowLastColumn="0"/>
             <w:tcW w:w="10192" w:type="dxa"/>
+            <w:tcMar/>
           </w:tcPr>
           <w:p>
             <w:pPr>
-              <w:rPr>
-                <w:rFonts w:ascii="Segoe UI" w:eastAsia="Segoe UI" w:hAnsi="Segoe UI" w:cs="Segoe UI"/>
-                <w:color w:val="525252" w:themeColor="accent3" w:themeShade="7F"/>
+              <w:pStyle w:val="Normal"/>
+              <w:jc w:val="left"/>
+              <w:rPr>
+                <w:rFonts w:ascii="Segoe UI" w:hAnsi="Segoe UI" w:eastAsia="Segoe UI" w:cs="Segoe UI"/>
+                <w:b w:val="1"/>
+                <w:bCs w:val="1"/>
+                <w:noProof w:val="0"/>
+                <w:color w:val="404040" w:themeColor="text1" w:themeTint="BF" w:themeShade="FF"/>
+                <w:sz w:val="22"/>
+                <w:szCs w:val="22"/>
+                <w:lang w:val="en-US"/>
               </w:rPr>
             </w:pPr>
             <w:r>
               <w:rPr>
-                <w:rFonts w:ascii="Segoe UI" w:eastAsia="Segoe UI" w:hAnsi="Segoe UI" w:cs="Segoe UI"/>
+                <w:rFonts w:ascii="Segoe UI" w:hAnsi="Segoe UI" w:eastAsia="Segoe UI" w:cs="Segoe UI"/>
+                <w:b w:val="1"/>
+                <w:bCs w:val="1"/>
+                <w:noProof w:val="0"/>
+                <w:color w:val="auto"/>
                 <w:sz w:val="26"/>
                 <w:szCs w:val="26"/>
-              </w:rPr>
-              <w:t xml:space="preserve">B.A. Computer Science, Birzeit University - </w:t>
-            </w:r>
-            <w:r>
-              <w:rPr>
-                <w:rFonts w:ascii="Segoe UI" w:eastAsia="Segoe UI" w:hAnsi="Segoe UI" w:cs="Segoe UI"/>
-                <w:color w:val="525252" w:themeColor="accent3" w:themeShade="7F"/>
-              </w:rPr>
-              <w:t>September, 2014 – June, 2018</w:t>
+                <w:lang w:val="en-US"/>
+              </w:rPr>
+              <w:t xml:space="preserve">B.A. Computer Science, </w:t>
+            </w:r>
+            <w:proofErr w:type="spellStart"/>
+            <w:r>
+              <w:rPr>
+                <w:rFonts w:ascii="Segoe UI" w:hAnsi="Segoe UI" w:eastAsia="Segoe UI" w:cs="Segoe UI"/>
+                <w:b w:val="1"/>
+                <w:bCs w:val="1"/>
+                <w:noProof w:val="0"/>
+                <w:color w:val="auto"/>
+                <w:sz w:val="26"/>
+                <w:szCs w:val="26"/>
+                <w:lang w:val="en-US"/>
+              </w:rPr>
+              <w:t>Birzeit</w:t>
+            </w:r>
+            <w:proofErr w:type="spellEnd"/>
+            <w:r>
+              <w:rPr>
+                <w:rFonts w:ascii="Segoe UI" w:hAnsi="Segoe UI" w:eastAsia="Segoe UI" w:cs="Segoe UI"/>
+                <w:b w:val="1"/>
+                <w:bCs w:val="1"/>
+                <w:noProof w:val="0"/>
+                <w:color w:val="auto"/>
+                <w:sz w:val="26"/>
+                <w:szCs w:val="26"/>
+                <w:lang w:val="en-US"/>
+              </w:rPr>
+              <w:t xml:space="preserve"> University - </w:t>
+            </w:r>
+            <w:r>
+              <w:rPr>
+                <w:rFonts w:ascii="Segoe UI" w:hAnsi="Segoe UI" w:eastAsia="Segoe UI" w:cs="Segoe UI"/>
+                <w:b w:val="1"/>
+                <w:bCs w:val="1"/>
+                <w:noProof w:val="0"/>
+                <w:color w:val="404040" w:themeColor="text1" w:themeTint="BF" w:themeShade="FF"/>
+                <w:sz w:val="22"/>
+                <w:szCs w:val="22"/>
+                <w:lang w:val="en-US"/>
+              </w:rPr>
+              <w:t>S</w:t>
+            </w:r>
+            <w:r>
+              <w:rPr>
+                <w:rFonts w:ascii="Segoe UI" w:hAnsi="Segoe UI" w:eastAsia="Segoe UI" w:cs="Segoe UI"/>
+                <w:b w:val="1"/>
+                <w:bCs w:val="1"/>
+                <w:noProof w:val="0"/>
+                <w:color w:val="404040" w:themeColor="text1" w:themeTint="BF" w:themeShade="FF"/>
+                <w:sz w:val="22"/>
+                <w:szCs w:val="22"/>
+                <w:lang w:val="en-US"/>
+              </w:rPr>
+              <w:t>e</w:t>
+            </w:r>
+            <w:r>
+              <w:rPr>
+                <w:rFonts w:ascii="Segoe UI" w:hAnsi="Segoe UI" w:eastAsia="Segoe UI" w:cs="Segoe UI"/>
+                <w:b w:val="1"/>
+                <w:bCs w:val="1"/>
+                <w:noProof w:val="0"/>
+                <w:color w:val="404040" w:themeColor="text1" w:themeTint="BF" w:themeShade="FF"/>
+                <w:sz w:val="22"/>
+                <w:szCs w:val="22"/>
+                <w:lang w:val="en-US"/>
+              </w:rPr>
+              <w:t>ptem</w:t>
+            </w:r>
+            <w:r>
+              <w:rPr>
+                <w:rFonts w:ascii="Segoe UI" w:hAnsi="Segoe UI" w:eastAsia="Segoe UI" w:cs="Segoe UI"/>
+                <w:b w:val="1"/>
+                <w:bCs w:val="1"/>
+                <w:noProof w:val="0"/>
+                <w:color w:val="404040" w:themeColor="text1" w:themeTint="BF" w:themeShade="FF"/>
+                <w:sz w:val="22"/>
+                <w:szCs w:val="22"/>
+                <w:lang w:val="en-US"/>
+              </w:rPr>
+              <w:t>b</w:t>
+            </w:r>
+            <w:r>
+              <w:rPr>
+                <w:rFonts w:ascii="Segoe UI" w:hAnsi="Segoe UI" w:eastAsia="Segoe UI" w:cs="Segoe UI"/>
+                <w:b w:val="1"/>
+                <w:bCs w:val="1"/>
+                <w:noProof w:val="0"/>
+                <w:color w:val="404040" w:themeColor="text1" w:themeTint="BF" w:themeShade="FF"/>
+                <w:sz w:val="22"/>
+                <w:szCs w:val="22"/>
+                <w:lang w:val="en-US"/>
+              </w:rPr>
+              <w:t>er, 2014 – June, 2018</w:t>
             </w:r>
           </w:p>
           <w:p>
             <w:pPr>
+              <w:pStyle w:val="Normal"/>
               <w:jc w:val="both"/>
               <w:rPr>
-                <w:rFonts w:eastAsiaTheme="minorEastAsia"/>
-                <w:b w:val="0"/>
-                <w:bCs w:val="0"/>
-                <w:sz w:val="24"/>
-                <w:szCs w:val="24"/>
+                <w:rFonts w:ascii="Calibri" w:hAnsi="Calibri" w:eastAsia="Calibri" w:cs="Calibri" w:asciiTheme="minorAscii" w:hAnsiTheme="minorAscii" w:eastAsiaTheme="minorAscii" w:cstheme="minorAscii"/>
+                <w:b w:val="0"/>
+                <w:bCs w:val="0"/>
+                <w:noProof w:val="0"/>
+                <w:color w:val="auto"/>
+                <w:sz w:val="24"/>
+                <w:szCs w:val="24"/>
+                <w:lang w:val="en-US"/>
               </w:rPr>
             </w:pPr>
             <w:r>
               <w:rPr>
-                <w:rFonts w:eastAsiaTheme="minorEastAsia"/>
-                <w:sz w:val="24"/>
-                <w:szCs w:val="24"/>
+                <w:rFonts w:ascii="Calibri" w:hAnsi="Calibri" w:eastAsia="Calibri" w:cs="Calibri" w:asciiTheme="minorAscii" w:hAnsiTheme="minorAscii" w:eastAsiaTheme="minorAscii" w:cstheme="minorAscii"/>
+                <w:b w:val="1"/>
+                <w:bCs w:val="1"/>
+                <w:noProof w:val="0"/>
+                <w:color w:val="auto"/>
+                <w:sz w:val="24"/>
+                <w:szCs w:val="24"/>
+                <w:lang w:val="en-US"/>
               </w:rPr>
               <w:t>Relevant Completed Courses:</w:t>
             </w:r>
             <w:r>
               <w:rPr>
-                <w:rFonts w:eastAsiaTheme="minorEastAsia"/>
-                <w:b w:val="0"/>
-                <w:bCs w:val="0"/>
-                <w:sz w:val="24"/>
-                <w:szCs w:val="24"/>
-              </w:rPr>
-              <w:t xml:space="preserve"> Data structure, Data base, Web Development, Algorithm, AI, Computer Graphics, Machine Learning, Compiler and Programming Languages, Natural Language Processing (NLP) and Information Retrieval, and Mobile Application Development for The Enterprise.</w:t>
+                <w:rFonts w:ascii="Calibri" w:hAnsi="Calibri" w:eastAsia="Calibri" w:cs="Calibri" w:asciiTheme="minorAscii" w:hAnsiTheme="minorAscii" w:eastAsiaTheme="minorAscii" w:cstheme="minorAscii"/>
+                <w:b w:val="0"/>
+                <w:bCs w:val="0"/>
+                <w:noProof w:val="0"/>
+                <w:color w:val="auto"/>
+                <w:sz w:val="24"/>
+                <w:szCs w:val="24"/>
+                <w:lang w:val="en-US"/>
+              </w:rPr>
+              <w:t xml:space="preserve"> Data structure, Data base</w:t>
+            </w:r>
+            <w:r>
+              <w:rPr>
+                <w:rFonts w:ascii="Calibri" w:hAnsi="Calibri" w:eastAsia="Calibri" w:cs="Calibri" w:asciiTheme="minorAscii" w:hAnsiTheme="minorAscii" w:eastAsiaTheme="minorAscii" w:cstheme="minorAscii"/>
+                <w:b w:val="0"/>
+                <w:bCs w:val="0"/>
+                <w:noProof w:val="0"/>
+                <w:color w:val="auto"/>
+                <w:sz w:val="24"/>
+                <w:szCs w:val="24"/>
+                <w:lang w:val="en-US"/>
+              </w:rPr>
+              <w:t xml:space="preserve">, Web Development, </w:t>
+            </w:r>
+            <w:r>
+              <w:rPr>
+                <w:rFonts w:ascii="Calibri" w:hAnsi="Calibri" w:eastAsia="Calibri" w:cs="Calibri" w:asciiTheme="minorAscii" w:hAnsiTheme="minorAscii" w:eastAsiaTheme="minorAscii" w:cstheme="minorAscii"/>
+                <w:b w:val="0"/>
+                <w:bCs w:val="0"/>
+                <w:noProof w:val="0"/>
+                <w:color w:val="auto"/>
+                <w:sz w:val="24"/>
+                <w:szCs w:val="24"/>
+                <w:lang w:val="en-US"/>
+              </w:rPr>
+              <w:t>Algorithm,</w:t>
+            </w:r>
+            <w:r>
+              <w:rPr>
+                <w:rFonts w:ascii="Calibri" w:hAnsi="Calibri" w:eastAsia="Calibri" w:cs="Calibri" w:asciiTheme="minorAscii" w:hAnsiTheme="minorAscii" w:eastAsiaTheme="minorAscii" w:cstheme="minorAscii"/>
+                <w:b w:val="0"/>
+                <w:bCs w:val="0"/>
+                <w:noProof w:val="0"/>
+                <w:color w:val="auto"/>
+                <w:sz w:val="24"/>
+                <w:szCs w:val="24"/>
+                <w:lang w:val="en-US"/>
+              </w:rPr>
+              <w:t xml:space="preserve"> AI</w:t>
+            </w:r>
+            <w:r>
+              <w:rPr>
+                <w:rFonts w:ascii="Calibri" w:hAnsi="Calibri" w:eastAsia="Calibri" w:cs="Calibri" w:asciiTheme="minorAscii" w:hAnsiTheme="minorAscii" w:eastAsiaTheme="minorAscii" w:cstheme="minorAscii"/>
+                <w:b w:val="0"/>
+                <w:bCs w:val="0"/>
+                <w:noProof w:val="0"/>
+                <w:color w:val="auto"/>
+                <w:sz w:val="24"/>
+                <w:szCs w:val="24"/>
+                <w:lang w:val="en-US"/>
+              </w:rPr>
+              <w:t xml:space="preserve">, </w:t>
+            </w:r>
+            <w:r>
+              <w:rPr>
+                <w:rFonts w:ascii="Calibri" w:hAnsi="Calibri" w:eastAsia="Calibri" w:cs="Calibri" w:asciiTheme="minorAscii" w:hAnsiTheme="minorAscii" w:eastAsiaTheme="minorAscii" w:cstheme="minorAscii"/>
+                <w:b w:val="0"/>
+                <w:bCs w:val="0"/>
+                <w:noProof w:val="0"/>
+                <w:color w:val="auto"/>
+                <w:sz w:val="24"/>
+                <w:szCs w:val="24"/>
+                <w:lang w:val="en-US"/>
+              </w:rPr>
+              <w:t>Computer Graphics, Machine</w:t>
+            </w:r>
+            <w:r>
+              <w:rPr>
+                <w:rFonts w:ascii="Calibri" w:hAnsi="Calibri" w:eastAsia="Calibri" w:cs="Calibri" w:asciiTheme="minorAscii" w:hAnsiTheme="minorAscii" w:eastAsiaTheme="minorAscii" w:cstheme="minorAscii"/>
+                <w:b w:val="0"/>
+                <w:bCs w:val="0"/>
+                <w:noProof w:val="0"/>
+                <w:color w:val="auto"/>
+                <w:sz w:val="24"/>
+                <w:szCs w:val="24"/>
+                <w:lang w:val="en-US"/>
+              </w:rPr>
+              <w:t xml:space="preserve"> Learning, Compiler and Programming Languages, Natural Language Processing (NLP) and Information Retrieval, and Mobile Application Development for The Enterprise.</w:t>
             </w:r>
           </w:p>
         </w:tc>
@@ -643,25 +1194,38 @@
           <w:tcPr>
             <w:cnfStyle w:val="001000000000" w:firstRow="0" w:lastRow="0" w:firstColumn="1" w:lastColumn="0" w:oddVBand="0" w:evenVBand="0" w:oddHBand="0" w:evenHBand="0" w:firstRowFirstColumn="0" w:firstRowLastColumn="0" w:lastRowFirstColumn="0" w:lastRowLastColumn="0"/>
             <w:tcW w:w="10192" w:type="dxa"/>
+            <w:tcMar/>
           </w:tcPr>
           <w:p>
             <w:pPr>
-              <w:spacing w:line="259" w:lineRule="auto"/>
-              <w:rPr>
-                <w:rFonts w:ascii="Segoe UI" w:eastAsia="Segoe UI" w:hAnsi="Segoe UI" w:cs="Segoe UI"/>
-                <w:color w:val="525252" w:themeColor="accent3" w:themeShade="7F"/>
+              <w:pStyle w:val="Normal"/>
+              <w:bidi w:val="0"/>
+              <w:spacing w:before="60" w:beforeAutospacing="off" w:after="0" w:afterAutospacing="off" w:line="259" w:lineRule="auto"/>
+              <w:ind w:left="0" w:right="0"/>
+              <w:jc w:val="left"/>
+              <w:rPr>
+                <w:rFonts w:ascii="Segoe UI" w:hAnsi="Segoe UI" w:eastAsia="Segoe UI" w:cs="Segoe UI"/>
+                <w:b w:val="1"/>
+                <w:bCs w:val="1"/>
+                <w:noProof w:val="0"/>
+                <w:color w:val="auto" w:themeColor="text1" w:themeTint="A6" w:themeShade="FF"/>
                 <w:sz w:val="28"/>
                 <w:szCs w:val="28"/>
+                <w:lang w:val="en-US"/>
               </w:rPr>
             </w:pPr>
             <w:r>
               <w:rPr>
-                <w:rFonts w:ascii="Segoe UI" w:eastAsia="Segoe UI" w:hAnsi="Segoe UI" w:cs="Segoe UI"/>
-                <w:color w:val="525252" w:themeColor="accent3" w:themeShade="80"/>
+                <w:rFonts w:ascii="Segoe UI" w:hAnsi="Segoe UI" w:eastAsia="Segoe UI" w:cs="Segoe UI"/>
+                <w:b w:val="1"/>
+                <w:bCs w:val="1"/>
+                <w:noProof w:val="0"/>
+                <w:color w:val="404040" w:themeColor="text1" w:themeTint="BF" w:themeShade="FF"/>
                 <w:sz w:val="28"/>
                 <w:szCs w:val="28"/>
-              </w:rPr>
-              <w:t>Training</w:t>
+                <w:lang w:val="en-US"/>
+              </w:rPr>
+              <w:t>Interests</w:t>
             </w:r>
           </w:p>
         </w:tc>
@@ -671,50 +1235,89 @@
           <w:tcPr>
             <w:cnfStyle w:val="001000000000" w:firstRow="0" w:lastRow="0" w:firstColumn="1" w:lastColumn="0" w:oddVBand="0" w:evenVBand="0" w:oddHBand="0" w:evenHBand="0" w:firstRowFirstColumn="0" w:firstRowLastColumn="0" w:lastRowFirstColumn="0" w:lastRowLastColumn="0"/>
             <w:tcW w:w="10192" w:type="dxa"/>
+            <w:tcMar/>
           </w:tcPr>
           <w:p>
             <w:pPr>
-              <w:rPr>
-                <w:rFonts w:ascii="Segoe UI" w:eastAsia="Segoe UI" w:hAnsi="Segoe UI" w:cs="Segoe UI"/>
-                <w:color w:val="525252" w:themeColor="accent3" w:themeShade="7F"/>
+              <w:pStyle w:val="Normal"/>
+              <w:jc w:val="both"/>
+              <w:rPr>
+                <w:rFonts w:ascii="Calibri" w:hAnsi="Calibri" w:eastAsia="Calibri" w:cs="Calibri" w:asciiTheme="minorAscii" w:hAnsiTheme="minorAscii" w:eastAsiaTheme="minorAscii" w:cstheme="minorAscii"/>
+                <w:b w:val="0"/>
+                <w:bCs w:val="0"/>
+                <w:noProof w:val="0"/>
+                <w:color w:val="auto" w:themeColor="text1" w:themeTint="FF" w:themeShade="FF"/>
+                <w:sz w:val="24"/>
+                <w:szCs w:val="24"/>
+                <w:lang w:val="en-US"/>
               </w:rPr>
             </w:pPr>
             <w:r>
               <w:rPr>
-                <w:rFonts w:ascii="Segoe UI" w:eastAsia="Segoe UI" w:hAnsi="Segoe UI" w:cs="Segoe UI"/>
-                <w:sz w:val="26"/>
-                <w:szCs w:val="26"/>
-              </w:rPr>
-              <w:t xml:space="preserve">Data Science and Applied Data Science Training - </w:t>
-            </w:r>
-            <w:r>
-              <w:rPr>
-                <w:rFonts w:ascii="Segoe UI" w:eastAsia="Segoe UI" w:hAnsi="Segoe UI" w:cs="Segoe UI"/>
-                <w:color w:val="525252" w:themeColor="accent3" w:themeShade="7F"/>
-              </w:rPr>
-              <w:t>January, 2017 – May, 2017</w:t>
-            </w:r>
-          </w:p>
-          <w:p>
-            <w:pPr>
-              <w:jc w:val="both"/>
-              <w:rPr>
-                <w:rFonts w:eastAsiaTheme="minorEastAsia"/>
-                <w:b w:val="0"/>
-                <w:bCs w:val="0"/>
-                <w:sz w:val="24"/>
-                <w:szCs w:val="24"/>
-              </w:rPr>
-            </w:pPr>
-            <w:r>
-              <w:rPr>
-                <w:rFonts w:eastAsiaTheme="minorEastAsia"/>
-                <w:b w:val="0"/>
-                <w:bCs w:val="0"/>
-                <w:sz w:val="24"/>
-                <w:szCs w:val="24"/>
-              </w:rPr>
-              <w:t>Certified training, the course was implemented in Ramallah at the center of continuing Education with a total of (96) training hours. I alongside a team built two Data-science Projects (bit.ly/2WgEskC, bit.ly/2vBq2ji).</w:t>
+                <w:rFonts w:ascii="Calibri" w:hAnsi="Calibri" w:eastAsia="Calibri" w:cs="Calibri" w:asciiTheme="minorAscii" w:hAnsiTheme="minorAscii" w:eastAsiaTheme="minorAscii" w:cstheme="minorAscii"/>
+                <w:b w:val="0"/>
+                <w:bCs w:val="0"/>
+                <w:noProof w:val="0"/>
+                <w:color w:val="auto"/>
+                <w:sz w:val="24"/>
+                <w:szCs w:val="24"/>
+                <w:lang w:val="en-US"/>
+              </w:rPr>
+              <w:t xml:space="preserve">Microservices, Containers (Docker), </w:t>
+            </w:r>
+            <w:r>
+              <w:rPr>
+                <w:rFonts w:ascii="Calibri" w:hAnsi="Calibri" w:eastAsia="Calibri" w:cs="Calibri" w:asciiTheme="minorAscii" w:hAnsiTheme="minorAscii" w:eastAsiaTheme="minorAscii" w:cstheme="minorAscii"/>
+                <w:b w:val="0"/>
+                <w:bCs w:val="0"/>
+                <w:noProof w:val="0"/>
+                <w:color w:val="auto"/>
+                <w:sz w:val="24"/>
+                <w:szCs w:val="24"/>
+                <w:lang w:val="en-US"/>
+              </w:rPr>
+              <w:t>Message-brokers (RabbitMQ),</w:t>
+            </w:r>
+            <w:r>
+              <w:rPr>
+                <w:rFonts w:ascii="Calibri" w:hAnsi="Calibri" w:eastAsia="Calibri" w:cs="Calibri" w:asciiTheme="minorAscii" w:hAnsiTheme="minorAscii" w:eastAsiaTheme="minorAscii" w:cstheme="minorAscii"/>
+                <w:b w:val="0"/>
+                <w:bCs w:val="0"/>
+                <w:noProof w:val="0"/>
+                <w:color w:val="auto"/>
+                <w:sz w:val="24"/>
+                <w:szCs w:val="24"/>
+                <w:lang w:val="en-US"/>
+              </w:rPr>
+              <w:t xml:space="preserve"> CI/CD (Azure-</w:t>
+            </w:r>
+            <w:proofErr w:type="spellStart"/>
+            <w:r>
+              <w:rPr>
+                <w:rFonts w:ascii="Calibri" w:hAnsi="Calibri" w:eastAsia="Calibri" w:cs="Calibri" w:asciiTheme="minorAscii" w:hAnsiTheme="minorAscii" w:eastAsiaTheme="minorAscii" w:cstheme="minorAscii"/>
+                <w:b w:val="0"/>
+                <w:bCs w:val="0"/>
+                <w:noProof w:val="0"/>
+                <w:color w:val="auto"/>
+                <w:sz w:val="24"/>
+                <w:szCs w:val="24"/>
+                <w:lang w:val="en-US"/>
+              </w:rPr>
+              <w:t>piplines</w:t>
+            </w:r>
+            <w:proofErr w:type="spellEnd"/>
+            <w:r>
+              <w:rPr>
+                <w:rFonts w:ascii="Calibri" w:hAnsi="Calibri" w:eastAsia="Calibri" w:cs="Calibri" w:asciiTheme="minorAscii" w:hAnsiTheme="minorAscii" w:eastAsiaTheme="minorAscii" w:cstheme="minorAscii"/>
+                <w:b w:val="0"/>
+                <w:bCs w:val="0"/>
+                <w:noProof w:val="0"/>
+                <w:color w:val="auto"/>
+                <w:sz w:val="24"/>
+                <w:szCs w:val="24"/>
+                <w:lang w:val="en-US"/>
+              </w:rPr>
+              <w:t>), and Data-science.</w:t>
             </w:r>
           </w:p>
         </w:tc>
@@ -724,25 +1327,38 @@
           <w:tcPr>
             <w:cnfStyle w:val="001000000000" w:firstRow="0" w:lastRow="0" w:firstColumn="1" w:lastColumn="0" w:oddVBand="0" w:evenVBand="0" w:oddHBand="0" w:evenHBand="0" w:firstRowFirstColumn="0" w:firstRowLastColumn="0" w:lastRowFirstColumn="0" w:lastRowLastColumn="0"/>
             <w:tcW w:w="10192" w:type="dxa"/>
+            <w:tcMar/>
           </w:tcPr>
           <w:p>
             <w:pPr>
-              <w:spacing w:line="259" w:lineRule="auto"/>
-              <w:rPr>
-                <w:rFonts w:ascii="Segoe UI" w:eastAsia="Segoe UI" w:hAnsi="Segoe UI" w:cs="Segoe UI"/>
-                <w:color w:val="525252" w:themeColor="accent3" w:themeShade="7F"/>
+              <w:pStyle w:val="Normal"/>
+              <w:bidi w:val="0"/>
+              <w:spacing w:before="60" w:beforeAutospacing="off" w:after="0" w:afterAutospacing="off" w:line="259" w:lineRule="auto"/>
+              <w:ind w:left="0" w:right="0"/>
+              <w:jc w:val="left"/>
+              <w:rPr>
+                <w:rFonts w:ascii="Segoe UI" w:hAnsi="Segoe UI" w:eastAsia="Segoe UI" w:cs="Segoe UI"/>
+                <w:b w:val="1"/>
+                <w:bCs w:val="1"/>
+                <w:noProof w:val="0"/>
+                <w:color w:val="auto" w:themeColor="text1" w:themeTint="A6" w:themeShade="FF"/>
                 <w:sz w:val="28"/>
                 <w:szCs w:val="28"/>
+                <w:lang w:val="en-US"/>
               </w:rPr>
             </w:pPr>
             <w:r>
               <w:rPr>
-                <w:rFonts w:ascii="Segoe UI" w:eastAsia="Segoe UI" w:hAnsi="Segoe UI" w:cs="Segoe UI"/>
-                <w:color w:val="525252" w:themeColor="accent3" w:themeShade="80"/>
+                <w:rFonts w:ascii="Segoe UI" w:hAnsi="Segoe UI" w:eastAsia="Segoe UI" w:cs="Segoe UI"/>
+                <w:b w:val="1"/>
+                <w:bCs w:val="1"/>
+                <w:noProof w:val="0"/>
+                <w:color w:val="404040" w:themeColor="text1" w:themeTint="BF" w:themeShade="FF"/>
                 <w:sz w:val="28"/>
                 <w:szCs w:val="28"/>
-              </w:rPr>
-              <w:t>Interests</w:t>
+                <w:lang w:val="en-US"/>
+              </w:rPr>
+              <w:t>Skills</w:t>
             </w:r>
           </w:p>
         </w:tc>
@@ -752,147 +1368,67 @@
           <w:tcPr>
             <w:cnfStyle w:val="001000000000" w:firstRow="0" w:lastRow="0" w:firstColumn="1" w:lastColumn="0" w:oddVBand="0" w:evenVBand="0" w:oddHBand="0" w:evenHBand="0" w:firstRowFirstColumn="0" w:firstRowLastColumn="0" w:lastRowFirstColumn="0" w:lastRowLastColumn="0"/>
             <w:tcW w:w="10192" w:type="dxa"/>
-          </w:tcPr>
-          <w:p>
-            <w:pPr>
-              <w:jc w:val="both"/>
-              <w:rPr>
-                <w:rFonts w:eastAsiaTheme="minorEastAsia" w:cstheme="minorHAnsi"/>
-                <w:b w:val="0"/>
-                <w:bCs w:val="0"/>
-                <w:color w:val="000000" w:themeColor="text1"/>
-                <w:sz w:val="24"/>
-                <w:szCs w:val="24"/>
-              </w:rPr>
-            </w:pPr>
-            <w:r>
-              <w:rPr>
-                <w:rFonts w:cstheme="minorHAnsi"/>
-                <w:b w:val="0"/>
-                <w:bCs w:val="0"/>
-                <w:color w:val="222222"/>
-                <w:sz w:val="24"/>
-                <w:szCs w:val="24"/>
-                <w:shd w:val="clear" w:color="auto" w:fill="FFFFFF"/>
-              </w:rPr>
-              <w:t xml:space="preserve">Software architecture, </w:t>
-            </w:r>
-            <w:r>
-              <w:rPr>
-                <w:rFonts w:eastAsiaTheme="minorEastAsia" w:cstheme="minorHAnsi"/>
-                <w:b w:val="0"/>
-                <w:bCs w:val="0"/>
-                <w:color w:val="000000" w:themeColor="text1"/>
-                <w:sz w:val="24"/>
-                <w:szCs w:val="24"/>
-              </w:rPr>
-              <w:t xml:space="preserve">Microservice, Containers (Docker), </w:t>
-            </w:r>
-            <w:r>
-              <w:rPr>
-                <w:rFonts w:eastAsiaTheme="minorEastAsia" w:cstheme="minorHAnsi"/>
-                <w:b w:val="0"/>
-                <w:bCs w:val="0"/>
-                <w:sz w:val="24"/>
-                <w:szCs w:val="24"/>
-              </w:rPr>
-              <w:t>Message-broker (RabbitMQ),</w:t>
-            </w:r>
-            <w:r>
-              <w:rPr>
-                <w:rFonts w:eastAsiaTheme="minorEastAsia" w:cstheme="minorHAnsi"/>
-                <w:b w:val="0"/>
-                <w:bCs w:val="0"/>
-                <w:color w:val="000000" w:themeColor="text1"/>
-                <w:sz w:val="24"/>
-                <w:szCs w:val="24"/>
-              </w:rPr>
-              <w:t xml:space="preserve"> CI/CD, and Data-science.</w:t>
-            </w:r>
-          </w:p>
-        </w:tc>
-      </w:tr>
-      <w:tr>
-        <w:tc>
-          <w:tcPr>
-            <w:cnfStyle w:val="001000000000" w:firstRow="0" w:lastRow="0" w:firstColumn="1" w:lastColumn="0" w:oddVBand="0" w:evenVBand="0" w:oddHBand="0" w:evenHBand="0" w:firstRowFirstColumn="0" w:firstRowLastColumn="0" w:lastRowFirstColumn="0" w:lastRowLastColumn="0"/>
-            <w:tcW w:w="10192" w:type="dxa"/>
-          </w:tcPr>
-          <w:p>
-            <w:pPr>
-              <w:spacing w:line="259" w:lineRule="auto"/>
-              <w:rPr>
-                <w:rFonts w:ascii="Segoe UI" w:eastAsia="Segoe UI" w:hAnsi="Segoe UI" w:cs="Segoe UI"/>
-                <w:color w:val="525252" w:themeColor="accent3" w:themeShade="7F"/>
-                <w:sz w:val="28"/>
-                <w:szCs w:val="28"/>
-              </w:rPr>
-            </w:pPr>
-            <w:r>
-              <w:rPr>
-                <w:rFonts w:ascii="Segoe UI" w:eastAsia="Segoe UI" w:hAnsi="Segoe UI" w:cs="Segoe UI"/>
-                <w:color w:val="525252" w:themeColor="accent3" w:themeShade="80"/>
-                <w:sz w:val="28"/>
-                <w:szCs w:val="28"/>
-              </w:rPr>
-              <w:t>Skills</w:t>
-            </w:r>
-          </w:p>
-        </w:tc>
-      </w:tr>
-      <w:tr>
-        <w:tc>
-          <w:tcPr>
-            <w:cnfStyle w:val="001000000000" w:firstRow="0" w:lastRow="0" w:firstColumn="1" w:lastColumn="0" w:oddVBand="0" w:evenVBand="0" w:oddHBand="0" w:evenHBand="0" w:firstRowFirstColumn="0" w:firstRowLastColumn="0" w:lastRowFirstColumn="0" w:lastRowLastColumn="0"/>
-            <w:tcW w:w="10192" w:type="dxa"/>
+            <w:tcMar/>
           </w:tcPr>
           <w:p>
             <w:pPr>
               <w:pStyle w:val="ListParagraph"/>
               <w:numPr>
                 <w:ilvl w:val="0"/>
-                <w:numId w:val="1"/>
+                <w:numId w:val="10"/>
               </w:numPr>
-              <w:spacing w:before="100" w:beforeAutospacing="1"/>
+              <w:spacing w:before="20" w:beforeAutospacing="off"/>
               <w:ind w:left="490" w:right="1440"/>
               <w:jc w:val="both"/>
               <w:rPr>
-                <w:rFonts w:eastAsiaTheme="minorEastAsia"/>
-                <w:b w:val="0"/>
-                <w:bCs w:val="0"/>
-                <w:sz w:val="24"/>
-                <w:szCs w:val="24"/>
+                <w:rFonts w:ascii="Calibri" w:hAnsi="Calibri" w:eastAsia="Calibri" w:cs="Calibri" w:asciiTheme="minorAscii" w:hAnsiTheme="minorAscii" w:eastAsiaTheme="minorAscii" w:cstheme="minorAscii"/>
+                <w:b w:val="0"/>
+                <w:bCs w:val="0"/>
+                <w:noProof w:val="0"/>
+                <w:color w:val="000000" w:themeColor="text1" w:themeTint="FF" w:themeShade="FF"/>
+                <w:sz w:val="24"/>
+                <w:szCs w:val="24"/>
+                <w:lang w:val="en-US"/>
               </w:rPr>
             </w:pPr>
             <w:r>
               <w:rPr>
-                <w:rFonts w:eastAsiaTheme="minorEastAsia"/>
-                <w:b w:val="0"/>
-                <w:bCs w:val="0"/>
-                <w:sz w:val="24"/>
-                <w:szCs w:val="24"/>
-              </w:rPr>
-              <w:t xml:space="preserve">Soft skills: Analytical thinker, </w:t>
-            </w:r>
-            <w:r>
-              <w:rPr>
-                <w:rFonts w:eastAsiaTheme="minorEastAsia"/>
-                <w:b w:val="0"/>
-                <w:bCs w:val="0"/>
-                <w:sz w:val="24"/>
-                <w:szCs w:val="24"/>
-              </w:rPr>
-              <w:t>innovator,</w:t>
-            </w:r>
-            <w:r>
-              <w:rPr>
-                <w:rFonts w:eastAsiaTheme="minorEastAsia"/>
-                <w:b w:val="0"/>
-                <w:bCs w:val="0"/>
-                <w:sz w:val="24"/>
-                <w:szCs w:val="24"/>
-              </w:rPr>
-              <w:t xml:space="preserve"> and great team player.</w:t>
+                <w:rFonts w:ascii="Calibri" w:hAnsi="Calibri" w:eastAsia="Calibri" w:cs="Calibri" w:asciiTheme="minorAscii" w:hAnsiTheme="minorAscii" w:eastAsiaTheme="minorAscii" w:cstheme="minorAscii"/>
+                <w:b w:val="0"/>
+                <w:bCs w:val="0"/>
+                <w:noProof w:val="0"/>
+                <w:color w:val="auto"/>
+                <w:sz w:val="24"/>
+                <w:szCs w:val="24"/>
+                <w:lang w:val="en-US"/>
+              </w:rPr>
+              <w:t xml:space="preserve">Soft skills: </w:t>
+            </w:r>
+            <w:r>
+              <w:rPr>
+                <w:rFonts w:ascii="Calibri" w:hAnsi="Calibri" w:eastAsia="Calibri" w:cs="Calibri" w:asciiTheme="minorAscii" w:hAnsiTheme="minorAscii" w:eastAsiaTheme="minorAscii" w:cstheme="minorAscii"/>
+                <w:b w:val="0"/>
+                <w:bCs w:val="0"/>
+                <w:noProof w:val="0"/>
+                <w:color w:val="auto"/>
+                <w:sz w:val="24"/>
+                <w:szCs w:val="24"/>
+                <w:lang w:val="en-US"/>
+              </w:rPr>
+              <w:t>Analytical thinker</w:t>
+            </w:r>
+            <w:r>
+              <w:rPr>
+                <w:rFonts w:ascii="Calibri" w:hAnsi="Calibri" w:eastAsia="Calibri" w:cs="Calibri" w:asciiTheme="minorAscii" w:hAnsiTheme="minorAscii" w:eastAsiaTheme="minorAscii" w:cstheme="minorAscii"/>
+                <w:b w:val="0"/>
+                <w:bCs w:val="0"/>
+                <w:noProof w:val="0"/>
+                <w:color w:val="auto"/>
+                <w:sz w:val="24"/>
+                <w:szCs w:val="24"/>
+                <w:lang w:val="en-US"/>
+              </w:rPr>
+              <w:t>, innovator and great team player.</w:t>
             </w:r>
           </w:p>
           <w:p>
@@ -900,27 +1436,59 @@
               <w:pStyle w:val="ListParagraph"/>
               <w:numPr>
                 <w:ilvl w:val="0"/>
-                <w:numId w:val="1"/>
+                <w:numId w:val="10"/>
               </w:numPr>
-              <w:spacing w:before="480"/>
+              <w:spacing w:before="480" w:beforeAutospacing="off"/>
               <w:ind w:left="490"/>
               <w:jc w:val="both"/>
               <w:rPr>
                 <w:b w:val="0"/>
                 <w:bCs w:val="0"/>
-                <w:sz w:val="24"/>
-                <w:szCs w:val="24"/>
+                <w:noProof w:val="0"/>
+                <w:color w:val="000000" w:themeColor="text1" w:themeTint="FF" w:themeShade="FF"/>
+                <w:sz w:val="24"/>
+                <w:szCs w:val="24"/>
+                <w:lang w:val="en-US"/>
               </w:rPr>
             </w:pPr>
             <w:r>
               <w:rPr>
-                <w:rFonts w:eastAsiaTheme="minorEastAsia"/>
-                <w:b w:val="0"/>
-                <w:bCs w:val="0"/>
-                <w:sz w:val="24"/>
-                <w:szCs w:val="24"/>
-              </w:rPr>
-              <w:t>Technical skills: Version control (Git with GitFlow workflow model), semantic versioning, and design patterns.</w:t>
+                <w:rFonts w:ascii="Calibri" w:hAnsi="Calibri" w:eastAsia="Calibri" w:cs="Calibri" w:asciiTheme="minorAscii" w:hAnsiTheme="minorAscii" w:eastAsiaTheme="minorAscii" w:cstheme="minorAscii"/>
+                <w:b w:val="0"/>
+                <w:bCs w:val="0"/>
+                <w:noProof w:val="0"/>
+                <w:color w:val="auto"/>
+                <w:sz w:val="24"/>
+                <w:szCs w:val="24"/>
+                <w:lang w:val="en-US"/>
+              </w:rPr>
+              <w:t xml:space="preserve">Technical skills: Version control (Git with </w:t>
+            </w:r>
+            <w:r>
+              <w:rPr>
+                <w:rFonts w:ascii="Calibri" w:hAnsi="Calibri" w:eastAsia="Calibri" w:cs="Calibri" w:asciiTheme="minorAscii" w:hAnsiTheme="minorAscii" w:eastAsiaTheme="minorAscii" w:cstheme="minorAscii"/>
+                <w:b w:val="0"/>
+                <w:bCs w:val="0"/>
+                <w:noProof w:val="0"/>
+                <w:color w:val="auto"/>
+                <w:sz w:val="24"/>
+                <w:szCs w:val="24"/>
+                <w:lang w:val="en-US"/>
+              </w:rPr>
+              <w:t>Git-Flow</w:t>
+            </w:r>
+            <w:r>
+              <w:rPr>
+                <w:rFonts w:ascii="Calibri" w:hAnsi="Calibri" w:eastAsia="Calibri" w:cs="Calibri" w:asciiTheme="minorAscii" w:hAnsiTheme="minorAscii" w:eastAsiaTheme="minorAscii" w:cstheme="minorAscii"/>
+                <w:b w:val="0"/>
+                <w:bCs w:val="0"/>
+                <w:noProof w:val="0"/>
+                <w:color w:val="auto"/>
+                <w:sz w:val="24"/>
+                <w:szCs w:val="24"/>
+                <w:lang w:val="en-US"/>
+              </w:rPr>
+              <w:t xml:space="preserve"> workflow model), semantic versioning, and design patterns.</w:t>
             </w:r>
           </w:p>
         </w:tc>
@@ -928,53 +1496,31 @@
     </w:tbl>
     <w:p>
       <w:pPr>
-        <w:spacing w:after="0"/>
+        <w:pStyle w:val="Normal"/>
+        <w:spacing w:before="0" w:beforeAutospacing="off" w:after="0" w:afterAutospacing="off"/>
       </w:pPr>
     </w:p>
     <w:sectPr>
-      <w:headerReference w:type="default" r:id="rId8"/>
-      <w:footerReference w:type="default" r:id="rId9"/>
-      <w:headerReference w:type="first" r:id="rId10"/>
-      <w:footerReference w:type="first" r:id="rId11"/>
-      <w:pgSz w:w="12240" w:h="15840"/>
+      <w:pgSz w:w="12240" w:h="15840" w:orient="portrait"/>
       <w:pgMar w:top="0" w:right="1080" w:bottom="0" w:left="1080" w:header="720" w:footer="720" w:gutter="0"/>
       <w:cols w:space="720"/>
-      <w:titlePg/>
       <w:docGrid w:linePitch="360"/>
+      <w:headerReference w:type="default" r:id="Rce0a52c92c0545ac"/>
+      <w:footerReference w:type="default" r:id="R758c43a1db404af1"/>
+      <w:titlePg w:val="1"/>
+      <w:headerReference w:type="first" r:id="R58bc6306f9cc45e2"/>
+      <w:footerReference w:type="first" r:id="R952c164ac59546c6"/>
     </w:sectPr>
   </w:body>
 </w:document>
 </file>
 
-<file path=word/endnotes.xml><?xml version="1.0" encoding="utf-8"?>
-<w:endnotes xmlns:wpc="http://schemas.microsoft.com/office/word/2010/wordprocessingCanvas" xmlns:cx="http://schemas.microsoft.com/office/drawing/2014/chartex" xmlns:cx1="http://schemas.microsoft.com/office/drawing/2015/9/8/chartex" xmlns:cx2="http://schemas.microsoft.com/office/drawing/2015/10/21/chartex" xmlns:cx3="http://schemas.microsoft.com/office/drawing/2016/5/9/chartex" xmlns:cx4="http://schemas.microsoft.com/office/drawing/2016/5/10/chartex" xmlns:cx5="http://schemas.microsoft.com/office/drawing/2016/5/11/chartex" xmlns:cx6="http://schemas.microsoft.com/office/drawing/2016/5/12/chartex" xmlns:cx7="http://schemas.microsoft.com/office/drawing/2016/5/13/chartex" xmlns:cx8="http://schemas.microsoft.com/office/drawing/2016/5/14/chartex" xmlns:mc="http://schemas.openxmlformats.org/markup-compatibility/2006" xmlns:aink="http://schemas.microsoft.com/office/drawing/2016/ink" xmlns:am3d="http://schemas.microsoft.com/office/drawing/2017/model3d" xmlns:o="urn:schemas-microsoft-com:office:office" xmlns:r="http://schemas.openxmlformats.org/officeDocument/2006/relationships" xmlns:m="http://schemas.openxmlformats.org/officeDocument/2006/math" xmlns:v="urn:schemas-microsoft-com:vml" xmlns:wp14="http://schemas.microsoft.com/office/word/2010/wordprocessingDrawing" xmlns:wp="http://schemas.openxmlformats.org/drawingml/2006/wordprocessingDrawing" xmlns:w10="urn:schemas-microsoft-com:office:word" xmlns:w="http://schemas.openxmlformats.org/wordprocessingml/2006/main" xmlns:w14="http://schemas.microsoft.com/office/word/2010/wordml" xmlns:w15="http://schemas.microsoft.com/office/word/2012/wordml" xmlns:w16cex="http://schemas.microsoft.com/office/word/2018/wordml/cex" xmlns:w16cid="http://schemas.microsoft.com/office/word/2016/wordml/cid" xmlns:w16="http://schemas.microsoft.com/office/word/2018/wordml" xmlns:w16se="http://schemas.microsoft.com/office/word/2015/wordml/symex" xmlns:wpg="http://schemas.microsoft.com/office/word/2010/wordprocessingGroup" xmlns:wpi="http://schemas.microsoft.com/office/word/2010/wordprocessingInk" xmlns:wne="http://schemas.microsoft.com/office/word/2006/wordml" xmlns:wps="http://schemas.microsoft.com/office/word/2010/wordprocessingShape" mc:Ignorable="w14 w15 w16se w16cid w16 w16cex wp14">
-  <w:endnote w:type="separator" w:id="-1">
-    <w:p>
-      <w:pPr>
-        <w:spacing w:after="0" w:line="240" w:lineRule="auto"/>
-      </w:pPr>
-      <w:r>
-        <w:separator/>
-      </w:r>
-    </w:p>
-  </w:endnote>
-  <w:endnote w:type="continuationSeparator" w:id="0">
-    <w:p>
-      <w:pPr>
-        <w:spacing w:after="0" w:line="240" w:lineRule="auto"/>
-      </w:pPr>
-      <w:r>
-        <w:continuationSeparator/>
-      </w:r>
-    </w:p>
-  </w:endnote>
-</w:endnotes>
-</file>
-
-<file path=word/footer1.xml><?xml version="1.0" encoding="utf-8"?>
-<w:ftr xmlns:wpc="http://schemas.microsoft.com/office/word/2010/wordprocessingCanvas" xmlns:cx="http://schemas.microsoft.com/office/drawing/2014/chartex" xmlns:cx1="http://schemas.microsoft.com/office/drawing/2015/9/8/chartex" xmlns:cx2="http://schemas.microsoft.com/office/drawing/2015/10/21/chartex" xmlns:cx3="http://schemas.microsoft.com/office/drawing/2016/5/9/chartex" xmlns:cx4="http://schemas.microsoft.com/office/drawing/2016/5/10/chartex" xmlns:cx5="http://schemas.microsoft.com/office/drawing/2016/5/11/chartex" xmlns:cx6="http://schemas.microsoft.com/office/drawing/2016/5/12/chartex" xmlns:cx7="http://schemas.microsoft.com/office/drawing/2016/5/13/chartex" xmlns:cx8="http://schemas.microsoft.com/office/drawing/2016/5/14/chartex" xmlns:mc="http://schemas.openxmlformats.org/markup-compatibility/2006" xmlns:aink="http://schemas.microsoft.com/office/drawing/2016/ink" xmlns:am3d="http://schemas.microsoft.com/office/drawing/2017/model3d" xmlns:o="urn:schemas-microsoft-com:office:office" xmlns:r="http://schemas.openxmlformats.org/officeDocument/2006/relationships" xmlns:m="http://schemas.openxmlformats.org/officeDocument/2006/math" xmlns:v="urn:schemas-microsoft-com:vml" xmlns:wp14="http://schemas.microsoft.com/office/word/2010/wordprocessingDrawing" xmlns:wp="http://schemas.openxmlformats.org/drawingml/2006/wordprocessingDrawing" xmlns:w10="urn:schemas-microsoft-com:office:word" xmlns:w="http://schemas.openxmlformats.org/wordprocessingml/2006/main" xmlns:w14="http://schemas.microsoft.com/office/word/2010/wordml" xmlns:w15="http://schemas.microsoft.com/office/word/2012/wordml" xmlns:w16cex="http://schemas.microsoft.com/office/word/2018/wordml/cex" xmlns:w16cid="http://schemas.microsoft.com/office/word/2016/wordml/cid" xmlns:w16="http://schemas.microsoft.com/office/word/2018/wordml" xmlns:w16se="http://schemas.microsoft.com/office/word/2015/wordml/symex" xmlns:wpg="http://schemas.microsoft.com/office/word/2010/wordprocessingGroup" xmlns:wpi="http://schemas.microsoft.com/office/word/2010/wordprocessingInk" xmlns:wne="http://schemas.microsoft.com/office/word/2006/wordml" xmlns:wps="http://schemas.microsoft.com/office/word/2010/wordprocessingShape" mc:Ignorable="w14 w15 w16se w16cid w16 w16cex wp14">
+<file path=word/footer.xml><?xml version="1.0" encoding="utf-8"?>
+<w:ftr xmlns:w14="http://schemas.microsoft.com/office/word/2010/wordml" xmlns:w="http://schemas.openxmlformats.org/wordprocessingml/2006/main">
   <w:tbl>
     <w:tblPr>
+      <w:tblStyle w:val="TableNormal"/>
+      <w:bidiVisual w:val="0"/>
       <w:tblW w:w="0" w:type="auto"/>
       <w:tblLayout w:type="fixed"/>
       <w:tblLook w:val="06A0" w:firstRow="1" w:lastRow="0" w:firstColumn="1" w:lastColumn="0" w:noHBand="1" w:noVBand="1"/>
@@ -988,21 +1534,26 @@
       <w:tc>
         <w:tcPr>
           <w:tcW w:w="3360" w:type="dxa"/>
+          <w:tcMar/>
         </w:tcPr>
         <w:p>
           <w:pPr>
             <w:pStyle w:val="Header"/>
+            <w:bidi w:val="0"/>
             <w:ind w:left="-115"/>
+            <w:jc w:val="left"/>
           </w:pPr>
         </w:p>
       </w:tc>
       <w:tc>
         <w:tcPr>
           <w:tcW w:w="3360" w:type="dxa"/>
+          <w:tcMar/>
         </w:tcPr>
         <w:p>
           <w:pPr>
             <w:pStyle w:val="Header"/>
+            <w:bidi w:val="0"/>
             <w:jc w:val="center"/>
           </w:pPr>
         </w:p>
@@ -1010,10 +1561,12 @@
       <w:tc>
         <w:tcPr>
           <w:tcW w:w="3360" w:type="dxa"/>
+          <w:tcMar/>
         </w:tcPr>
         <w:p>
           <w:pPr>
             <w:pStyle w:val="Header"/>
+            <w:bidi w:val="0"/>
             <w:ind w:right="-115"/>
             <w:jc w:val="right"/>
           </w:pPr>
@@ -1024,15 +1577,18 @@
   <w:p>
     <w:pPr>
       <w:pStyle w:val="Footer"/>
+      <w:bidi w:val="0"/>
     </w:pPr>
   </w:p>
 </w:ftr>
 </file>
 
 <file path=word/footer2.xml><?xml version="1.0" encoding="utf-8"?>
-<w:ftr xmlns:wpc="http://schemas.microsoft.com/office/word/2010/wordprocessingCanvas" xmlns:cx="http://schemas.microsoft.com/office/drawing/2014/chartex" xmlns:cx1="http://schemas.microsoft.com/office/drawing/2015/9/8/chartex" xmlns:cx2="http://schemas.microsoft.com/office/drawing/2015/10/21/chartex" xmlns:cx3="http://schemas.microsoft.com/office/drawing/2016/5/9/chartex" xmlns:cx4="http://schemas.microsoft.com/office/drawing/2016/5/10/chartex" xmlns:cx5="http://schemas.microsoft.com/office/drawing/2016/5/11/chartex" xmlns:cx6="http://schemas.microsoft.com/office/drawing/2016/5/12/chartex" xmlns:cx7="http://schemas.microsoft.com/office/drawing/2016/5/13/chartex" xmlns:cx8="http://schemas.microsoft.com/office/drawing/2016/5/14/chartex" xmlns:mc="http://schemas.openxmlformats.org/markup-compatibility/2006" xmlns:aink="http://schemas.microsoft.com/office/drawing/2016/ink" xmlns:am3d="http://schemas.microsoft.com/office/drawing/2017/model3d" xmlns:o="urn:schemas-microsoft-com:office:office" xmlns:r="http://schemas.openxmlformats.org/officeDocument/2006/relationships" xmlns:m="http://schemas.openxmlformats.org/officeDocument/2006/math" xmlns:v="urn:schemas-microsoft-com:vml" xmlns:wp14="http://schemas.microsoft.com/office/word/2010/wordprocessingDrawing" xmlns:wp="http://schemas.openxmlformats.org/drawingml/2006/wordprocessingDrawing" xmlns:w10="urn:schemas-microsoft-com:office:word" xmlns:w="http://schemas.openxmlformats.org/wordprocessingml/2006/main" xmlns:w14="http://schemas.microsoft.com/office/word/2010/wordml" xmlns:w15="http://schemas.microsoft.com/office/word/2012/wordml" xmlns:w16cex="http://schemas.microsoft.com/office/word/2018/wordml/cex" xmlns:w16cid="http://schemas.microsoft.com/office/word/2016/wordml/cid" xmlns:w16="http://schemas.microsoft.com/office/word/2018/wordml" xmlns:w16se="http://schemas.microsoft.com/office/word/2015/wordml/symex" xmlns:wpg="http://schemas.microsoft.com/office/word/2010/wordprocessingGroup" xmlns:wpi="http://schemas.microsoft.com/office/word/2010/wordprocessingInk" xmlns:wne="http://schemas.microsoft.com/office/word/2006/wordml" xmlns:wps="http://schemas.microsoft.com/office/word/2010/wordprocessingShape" mc:Ignorable="w14 w15 w16se w16cid w16 w16cex wp14">
+<w:ftr xmlns:w14="http://schemas.microsoft.com/office/word/2010/wordml" xmlns:w="http://schemas.openxmlformats.org/wordprocessingml/2006/main">
   <w:tbl>
     <w:tblPr>
+      <w:tblStyle w:val="TableNormal"/>
+      <w:bidiVisual w:val="0"/>
       <w:tblW w:w="0" w:type="auto"/>
       <w:tblLayout w:type="fixed"/>
       <w:tblLook w:val="06A0" w:firstRow="1" w:lastRow="0" w:firstColumn="1" w:lastColumn="0" w:noHBand="1" w:noVBand="1"/>
@@ -1046,21 +1602,26 @@
       <w:tc>
         <w:tcPr>
           <w:tcW w:w="3360" w:type="dxa"/>
+          <w:tcMar/>
         </w:tcPr>
         <w:p>
           <w:pPr>
             <w:pStyle w:val="Header"/>
+            <w:bidi w:val="0"/>
             <w:ind w:left="-115"/>
+            <w:jc w:val="left"/>
           </w:pPr>
         </w:p>
       </w:tc>
       <w:tc>
         <w:tcPr>
           <w:tcW w:w="3360" w:type="dxa"/>
+          <w:tcMar/>
         </w:tcPr>
         <w:p>
           <w:pPr>
             <w:pStyle w:val="Header"/>
+            <w:bidi w:val="0"/>
             <w:jc w:val="center"/>
           </w:pPr>
         </w:p>
@@ -1068,10 +1629,12 @@
       <w:tc>
         <w:tcPr>
           <w:tcW w:w="3360" w:type="dxa"/>
+          <w:tcMar/>
         </w:tcPr>
         <w:p>
           <w:pPr>
             <w:pStyle w:val="Header"/>
+            <w:bidi w:val="0"/>
             <w:ind w:right="-115"/>
             <w:jc w:val="right"/>
           </w:pPr>
@@ -1082,40 +1645,18 @@
   <w:p>
     <w:pPr>
       <w:pStyle w:val="Footer"/>
+      <w:bidi w:val="0"/>
     </w:pPr>
   </w:p>
 </w:ftr>
 </file>
 
-<file path=word/footnotes.xml><?xml version="1.0" encoding="utf-8"?>
-<w:footnotes xmlns:wpc="http://schemas.microsoft.com/office/word/2010/wordprocessingCanvas" xmlns:cx="http://schemas.microsoft.com/office/drawing/2014/chartex" xmlns:cx1="http://schemas.microsoft.com/office/drawing/2015/9/8/chartex" xmlns:cx2="http://schemas.microsoft.com/office/drawing/2015/10/21/chartex" xmlns:cx3="http://schemas.microsoft.com/office/drawing/2016/5/9/chartex" xmlns:cx4="http://schemas.microsoft.com/office/drawing/2016/5/10/chartex" xmlns:cx5="http://schemas.microsoft.com/office/drawing/2016/5/11/chartex" xmlns:cx6="http://schemas.microsoft.com/office/drawing/2016/5/12/chartex" xmlns:cx7="http://schemas.microsoft.com/office/drawing/2016/5/13/chartex" xmlns:cx8="http://schemas.microsoft.com/office/drawing/2016/5/14/chartex" xmlns:mc="http://schemas.openxmlformats.org/markup-compatibility/2006" xmlns:aink="http://schemas.microsoft.com/office/drawing/2016/ink" xmlns:am3d="http://schemas.microsoft.com/office/drawing/2017/model3d" xmlns:o="urn:schemas-microsoft-com:office:office" xmlns:r="http://schemas.openxmlformats.org/officeDocument/2006/relationships" xmlns:m="http://schemas.openxmlformats.org/officeDocument/2006/math" xmlns:v="urn:schemas-microsoft-com:vml" xmlns:wp14="http://schemas.microsoft.com/office/word/2010/wordprocessingDrawing" xmlns:wp="http://schemas.openxmlformats.org/drawingml/2006/wordprocessingDrawing" xmlns:w10="urn:schemas-microsoft-com:office:word" xmlns:w="http://schemas.openxmlformats.org/wordprocessingml/2006/main" xmlns:w14="http://schemas.microsoft.com/office/word/2010/wordml" xmlns:w15="http://schemas.microsoft.com/office/word/2012/wordml" xmlns:w16cex="http://schemas.microsoft.com/office/word/2018/wordml/cex" xmlns:w16cid="http://schemas.microsoft.com/office/word/2016/wordml/cid" xmlns:w16="http://schemas.microsoft.com/office/word/2018/wordml" xmlns:w16se="http://schemas.microsoft.com/office/word/2015/wordml/symex" xmlns:wpg="http://schemas.microsoft.com/office/word/2010/wordprocessingGroup" xmlns:wpi="http://schemas.microsoft.com/office/word/2010/wordprocessingInk" xmlns:wne="http://schemas.microsoft.com/office/word/2006/wordml" xmlns:wps="http://schemas.microsoft.com/office/word/2010/wordprocessingShape" mc:Ignorable="w14 w15 w16se w16cid w16 w16cex wp14">
-  <w:footnote w:type="separator" w:id="-1">
-    <w:p>
-      <w:pPr>
-        <w:spacing w:after="0" w:line="240" w:lineRule="auto"/>
-      </w:pPr>
-      <w:r>
-        <w:separator/>
-      </w:r>
-    </w:p>
-  </w:footnote>
-  <w:footnote w:type="continuationSeparator" w:id="0">
-    <w:p>
-      <w:pPr>
-        <w:spacing w:after="0" w:line="240" w:lineRule="auto"/>
-      </w:pPr>
-      <w:r>
-        <w:continuationSeparator/>
-      </w:r>
-    </w:p>
-  </w:footnote>
-</w:footnotes>
-</file>
-
-<file path=word/header1.xml><?xml version="1.0" encoding="utf-8"?>
-<w:hdr xmlns:wpc="http://schemas.microsoft.com/office/word/2010/wordprocessingCanvas" xmlns:cx="http://schemas.microsoft.com/office/drawing/2014/chartex" xmlns:cx1="http://schemas.microsoft.com/office/drawing/2015/9/8/chartex" xmlns:cx2="http://schemas.microsoft.com/office/drawing/2015/10/21/chartex" xmlns:cx3="http://schemas.microsoft.com/office/drawing/2016/5/9/chartex" xmlns:cx4="http://schemas.microsoft.com/office/drawing/2016/5/10/chartex" xmlns:cx5="http://schemas.microsoft.com/office/drawing/2016/5/11/chartex" xmlns:cx6="http://schemas.microsoft.com/office/drawing/2016/5/12/chartex" xmlns:cx7="http://schemas.microsoft.com/office/drawing/2016/5/13/chartex" xmlns:cx8="http://schemas.microsoft.com/office/drawing/2016/5/14/chartex" xmlns:mc="http://schemas.openxmlformats.org/markup-compatibility/2006" xmlns:aink="http://schemas.microsoft.com/office/drawing/2016/ink" xmlns:am3d="http://schemas.microsoft.com/office/drawing/2017/model3d" xmlns:o="urn:schemas-microsoft-com:office:office" xmlns:r="http://schemas.openxmlformats.org/officeDocument/2006/relationships" xmlns:m="http://schemas.openxmlformats.org/officeDocument/2006/math" xmlns:v="urn:schemas-microsoft-com:vml" xmlns:wp14="http://schemas.microsoft.com/office/word/2010/wordprocessingDrawing" xmlns:wp="http://schemas.openxmlformats.org/drawingml/2006/wordprocessingDrawing" xmlns:w10="urn:schemas-microsoft-com:office:word" xmlns:w="http://schemas.openxmlformats.org/wordprocessingml/2006/main" xmlns:w14="http://schemas.microsoft.com/office/word/2010/wordml" xmlns:w15="http://schemas.microsoft.com/office/word/2012/wordml" xmlns:w16cex="http://schemas.microsoft.com/office/word/2018/wordml/cex" xmlns:w16cid="http://schemas.microsoft.com/office/word/2016/wordml/cid" xmlns:w16="http://schemas.microsoft.com/office/word/2018/wordml" xmlns:w16se="http://schemas.microsoft.com/office/word/2015/wordml/symex" xmlns:wpg="http://schemas.microsoft.com/office/word/2010/wordprocessingGroup" xmlns:wpi="http://schemas.microsoft.com/office/word/2010/wordprocessingInk" xmlns:wne="http://schemas.microsoft.com/office/word/2006/wordml" xmlns:wps="http://schemas.microsoft.com/office/word/2010/wordprocessingShape" mc:Ignorable="w14 w15 w16se w16cid w16 w16cex wp14">
+<file path=word/header.xml><?xml version="1.0" encoding="utf-8"?>
+<w:hdr xmlns:w14="http://schemas.microsoft.com/office/word/2010/wordml" xmlns:w="http://schemas.openxmlformats.org/wordprocessingml/2006/main">
   <w:tbl>
     <w:tblPr>
+      <w:tblStyle w:val="TableNormal"/>
+      <w:bidiVisual w:val="0"/>
       <w:tblW w:w="0" w:type="auto"/>
       <w:tblLayout w:type="fixed"/>
       <w:tblLook w:val="06A0" w:firstRow="1" w:lastRow="0" w:firstColumn="1" w:lastColumn="0" w:noHBand="1" w:noVBand="1"/>
@@ -1129,21 +1670,26 @@
       <w:tc>
         <w:tcPr>
           <w:tcW w:w="3360" w:type="dxa"/>
+          <w:tcMar/>
         </w:tcPr>
         <w:p>
           <w:pPr>
             <w:pStyle w:val="Header"/>
+            <w:bidi w:val="0"/>
             <w:ind w:left="-115"/>
+            <w:jc w:val="left"/>
           </w:pPr>
         </w:p>
       </w:tc>
       <w:tc>
         <w:tcPr>
           <w:tcW w:w="3360" w:type="dxa"/>
+          <w:tcMar/>
         </w:tcPr>
         <w:p>
           <w:pPr>
             <w:pStyle w:val="Header"/>
+            <w:bidi w:val="0"/>
             <w:jc w:val="center"/>
           </w:pPr>
         </w:p>
@@ -1151,10 +1697,12 @@
       <w:tc>
         <w:tcPr>
           <w:tcW w:w="3360" w:type="dxa"/>
+          <w:tcMar/>
         </w:tcPr>
         <w:p>
           <w:pPr>
             <w:pStyle w:val="Header"/>
+            <w:bidi w:val="0"/>
             <w:ind w:right="-115"/>
             <w:jc w:val="right"/>
           </w:pPr>
@@ -1165,17 +1713,21 @@
   <w:p>
     <w:pPr>
       <w:pStyle w:val="Header"/>
+      <w:bidi w:val="0"/>
     </w:pPr>
   </w:p>
 </w:hdr>
 </file>
 
 <file path=word/header2.xml><?xml version="1.0" encoding="utf-8"?>
-<w:hdr xmlns:wpc="http://schemas.microsoft.com/office/word/2010/wordprocessingCanvas" xmlns:cx="http://schemas.microsoft.com/office/drawing/2014/chartex" xmlns:cx1="http://schemas.microsoft.com/office/drawing/2015/9/8/chartex" xmlns:cx2="http://schemas.microsoft.com/office/drawing/2015/10/21/chartex" xmlns:cx3="http://schemas.microsoft.com/office/drawing/2016/5/9/chartex" xmlns:cx4="http://schemas.microsoft.com/office/drawing/2016/5/10/chartex" xmlns:cx5="http://schemas.microsoft.com/office/drawing/2016/5/11/chartex" xmlns:cx6="http://schemas.microsoft.com/office/drawing/2016/5/12/chartex" xmlns:cx7="http://schemas.microsoft.com/office/drawing/2016/5/13/chartex" xmlns:cx8="http://schemas.microsoft.com/office/drawing/2016/5/14/chartex" xmlns:mc="http://schemas.openxmlformats.org/markup-compatibility/2006" xmlns:aink="http://schemas.microsoft.com/office/drawing/2016/ink" xmlns:am3d="http://schemas.microsoft.com/office/drawing/2017/model3d" xmlns:o="urn:schemas-microsoft-com:office:office" xmlns:r="http://schemas.openxmlformats.org/officeDocument/2006/relationships" xmlns:m="http://schemas.openxmlformats.org/officeDocument/2006/math" xmlns:v="urn:schemas-microsoft-com:vml" xmlns:wp14="http://schemas.microsoft.com/office/word/2010/wordprocessingDrawing" xmlns:wp="http://schemas.openxmlformats.org/drawingml/2006/wordprocessingDrawing" xmlns:w10="urn:schemas-microsoft-com:office:word" xmlns:w="http://schemas.openxmlformats.org/wordprocessingml/2006/main" xmlns:w14="http://schemas.microsoft.com/office/word/2010/wordml" xmlns:w15="http://schemas.microsoft.com/office/word/2012/wordml" xmlns:w16cex="http://schemas.microsoft.com/office/word/2018/wordml/cex" xmlns:w16cid="http://schemas.microsoft.com/office/word/2016/wordml/cid" xmlns:w16="http://schemas.microsoft.com/office/word/2018/wordml" xmlns:w16se="http://schemas.microsoft.com/office/word/2015/wordml/symex" xmlns:wpg="http://schemas.microsoft.com/office/word/2010/wordprocessingGroup" xmlns:wpi="http://schemas.microsoft.com/office/word/2010/wordprocessingInk" xmlns:wne="http://schemas.microsoft.com/office/word/2006/wordml" xmlns:wps="http://schemas.microsoft.com/office/word/2010/wordprocessingShape" mc:Ignorable="w14 w15 w16se w16cid w16 w16cex wp14">
+<w:hdr xmlns:w14="http://schemas.microsoft.com/office/word/2010/wordml" xmlns:r="http://schemas.openxmlformats.org/officeDocument/2006/relationships" xmlns:wp="http://schemas.openxmlformats.org/drawingml/2006/wordprocessingDrawing" xmlns:wp14="http://schemas.microsoft.com/office/word/2010/wordprocessingDrawing" xmlns:a="http://schemas.openxmlformats.org/drawingml/2006/main" xmlns:pic="http://schemas.openxmlformats.org/drawingml/2006/picture" xmlns:a14="http://schemas.microsoft.com/office/drawing/2010/main" xmlns:w="http://schemas.openxmlformats.org/wordprocessingml/2006/main">
   <w:tbl>
     <w:tblPr>
+      <w:tblStyle w:val="TableNormal"/>
+      <w:bidiVisual w:val="0"/>
       <w:tblW w:w="10080" w:type="dxa"/>
       <w:jc w:val="center"/>
+      <w:tblInd w:w="720" w:type="dxa"/>
       <w:tblLayout w:type="fixed"/>
       <w:tblLook w:val="06A0" w:firstRow="1" w:lastRow="0" w:firstColumn="1" w:lastColumn="0" w:noHBand="1" w:noVBand="1"/>
     </w:tblPr>
@@ -1185,146 +1737,196 @@
       <w:gridCol w:w="4365"/>
     </w:tblGrid>
     <w:tr>
-      <w:trPr>
-        <w:jc w:val="center"/>
-      </w:trPr>
       <w:tc>
         <w:tcPr>
           <w:tcW w:w="10080" w:type="dxa"/>
           <w:gridSpan w:val="3"/>
+          <w:tcMar/>
         </w:tcPr>
         <w:p>
           <w:pPr>
-            <w:spacing w:after="0"/>
+            <w:spacing w:line="259" w:lineRule="auto"/>
             <w:jc w:val="both"/>
             <w:rPr>
-              <w:rFonts w:ascii="Segoe UI" w:eastAsia="Segoe UI" w:hAnsi="Segoe UI" w:cs="Segoe UI"/>
-              <w:b/>
-              <w:bCs/>
+              <w:rFonts w:ascii="Segoe UI" w:hAnsi="Segoe UI" w:eastAsia="Segoe UI" w:cs="Segoe UI"/>
+              <w:b w:val="1"/>
+              <w:bCs w:val="1"/>
+              <w:noProof w:val="0"/>
               <w:sz w:val="60"/>
               <w:szCs w:val="60"/>
+              <w:lang w:val="en-US"/>
             </w:rPr>
           </w:pPr>
           <w:r>
             <w:rPr>
-              <w:rFonts w:ascii="Segoe UI" w:eastAsia="Segoe UI" w:hAnsi="Segoe UI" w:cs="Segoe UI"/>
-              <w:b/>
-              <w:bCs/>
-              <w:color w:val="525252" w:themeColor="accent3" w:themeShade="7F"/>
+              <w:rFonts w:ascii="Segoe UI" w:hAnsi="Segoe UI" w:eastAsia="Segoe UI" w:cs="Segoe UI"/>
+              <w:b w:val="1"/>
+              <w:bCs w:val="1"/>
+              <w:noProof w:val="0"/>
+              <w:color w:val="525252" w:themeColor="accent3" w:themeTint="FF" w:themeShade="80"/>
               <w:sz w:val="60"/>
               <w:szCs w:val="60"/>
+              <w:lang w:val="en-US"/>
             </w:rPr>
             <w:t xml:space="preserve">Mohammad </w:t>
           </w:r>
+          <w:proofErr w:type="spellStart"/>
           <w:r>
             <w:rPr>
-              <w:rFonts w:ascii="Segoe UI" w:eastAsia="Segoe UI" w:hAnsi="Segoe UI" w:cs="Segoe UI"/>
-              <w:b/>
-              <w:bCs/>
+              <w:rFonts w:ascii="Segoe UI" w:hAnsi="Segoe UI" w:eastAsia="Segoe UI" w:cs="Segoe UI"/>
+              <w:b w:val="1"/>
+              <w:bCs w:val="1"/>
+              <w:noProof w:val="0"/>
               <w:sz w:val="60"/>
               <w:szCs w:val="60"/>
+              <w:lang w:val="en-US"/>
             </w:rPr>
             <w:t>Darmousa</w:t>
           </w:r>
+          <w:proofErr w:type="spellEnd"/>
         </w:p>
         <w:p>
           <w:pPr>
-            <w:spacing w:after="60"/>
+            <w:spacing w:line="259" w:lineRule="auto"/>
             <w:jc w:val="both"/>
             <w:rPr>
-              <w:rFonts w:ascii="Segoe UI" w:eastAsia="Segoe UI" w:hAnsi="Segoe UI" w:cs="Segoe UI"/>
-              <w:b/>
-              <w:bCs/>
-              <w:sz w:val="60"/>
-              <w:szCs w:val="60"/>
+              <w:rFonts w:ascii="Segoe UI" w:hAnsi="Segoe UI" w:eastAsia="Segoe UI" w:cs="Segoe UI"/>
+              <w:b w:val="1"/>
+              <w:bCs w:val="1"/>
+              <w:noProof w:val="0"/>
+              <w:color w:val="000000" w:themeColor="text1" w:themeTint="FF" w:themeShade="FF"/>
+              <w:sz w:val="22"/>
+              <w:szCs w:val="22"/>
+              <w:u w:val="single"/>
+              <w:lang w:val="en-US"/>
             </w:rPr>
           </w:pPr>
           <w:r>
             <w:rPr>
-              <w:rFonts w:ascii="Segoe UI" w:eastAsia="Segoe UI" w:hAnsi="Segoe UI" w:cs="Segoe UI"/>
-              <w:b/>
-              <w:bCs/>
-              <w:color w:val="000000" w:themeColor="text1"/>
+              <w:rFonts w:ascii="Segoe UI" w:hAnsi="Segoe UI" w:eastAsia="Segoe UI" w:cs="Segoe UI"/>
+              <w:b w:val="1"/>
+              <w:bCs w:val="1"/>
+              <w:noProof w:val="0"/>
+              <w:color w:val="000000" w:themeColor="text1" w:themeTint="FF" w:themeShade="FF"/>
+              <w:sz w:val="22"/>
+              <w:szCs w:val="22"/>
+              <w:lang w:val="en-US"/>
             </w:rPr>
-            <w:t>Ramallah</w:t>
+            <w:t>• Ramallah</w:t>
           </w:r>
           <w:r>
             <w:rPr>
-              <w:rFonts w:ascii="Segoe UI" w:eastAsia="Segoe UI" w:hAnsi="Segoe UI" w:cs="Segoe UI"/>
-              <w:b/>
-              <w:bCs/>
+              <w:rFonts w:ascii="Segoe UI" w:hAnsi="Segoe UI" w:eastAsia="Segoe UI" w:cs="Segoe UI"/>
+              <w:b w:val="1"/>
+              <w:bCs w:val="1"/>
+              <w:noProof w:val="0"/>
+              <w:sz w:val="22"/>
+              <w:szCs w:val="22"/>
+              <w:lang w:val="en-US"/>
             </w:rPr>
             <w:t xml:space="preserve"> </w:t>
           </w:r>
           <w:r>
             <w:rPr>
-              <w:rFonts w:ascii="Segoe UI" w:eastAsia="Segoe UI" w:hAnsi="Segoe UI" w:cs="Segoe UI"/>
-              <w:b/>
-              <w:bCs/>
-              <w:color w:val="525252" w:themeColor="accent3" w:themeShade="7F"/>
+              <w:rFonts w:ascii="Segoe UI" w:hAnsi="Segoe UI" w:eastAsia="Segoe UI" w:cs="Segoe UI"/>
+              <w:b w:val="1"/>
+              <w:bCs w:val="1"/>
+              <w:noProof w:val="0"/>
+              <w:color w:val="525252" w:themeColor="accent3" w:themeTint="FF" w:themeShade="7F"/>
+              <w:sz w:val="22"/>
+              <w:szCs w:val="22"/>
+              <w:lang w:val="en-US"/>
             </w:rPr>
             <w:t>|</w:t>
           </w:r>
           <w:r>
             <w:rPr>
-              <w:rFonts w:ascii="Segoe UI" w:eastAsia="Segoe UI" w:hAnsi="Segoe UI" w:cs="Segoe UI"/>
-              <w:b/>
-              <w:bCs/>
+              <w:rFonts w:ascii="Segoe UI" w:hAnsi="Segoe UI" w:eastAsia="Segoe UI" w:cs="Segoe UI"/>
+              <w:b w:val="1"/>
+              <w:bCs w:val="1"/>
+              <w:noProof w:val="0"/>
+              <w:sz w:val="22"/>
+              <w:szCs w:val="22"/>
+              <w:lang w:val="en-US"/>
             </w:rPr>
             <w:t xml:space="preserve"> </w:t>
           </w:r>
           <w:r>
             <w:rPr>
-              <w:rFonts w:ascii="Segoe UI" w:eastAsia="Segoe UI" w:hAnsi="Segoe UI" w:cs="Segoe UI"/>
-              <w:b/>
-              <w:bCs/>
-              <w:color w:val="000000" w:themeColor="text1"/>
+              <w:rFonts w:ascii="Segoe UI" w:hAnsi="Segoe UI" w:eastAsia="Segoe UI" w:cs="Segoe UI"/>
+              <w:b w:val="1"/>
+              <w:bCs w:val="1"/>
+              <w:noProof w:val="0"/>
+              <w:color w:val="000000" w:themeColor="text1" w:themeTint="FF" w:themeShade="FF"/>
+              <w:sz w:val="22"/>
+              <w:szCs w:val="22"/>
+              <w:lang w:val="en-US"/>
             </w:rPr>
-            <w:t xml:space="preserve"> CELL +970598913744</w:t>
+            <w:t>• CELL +970598913744</w:t>
           </w:r>
           <w:r>
             <w:rPr>
-              <w:rFonts w:ascii="Segoe UI" w:eastAsia="Segoe UI" w:hAnsi="Segoe UI" w:cs="Segoe UI"/>
-              <w:b/>
-              <w:bCs/>
+              <w:rFonts w:ascii="Segoe UI" w:hAnsi="Segoe UI" w:eastAsia="Segoe UI" w:cs="Segoe UI"/>
+              <w:b w:val="1"/>
+              <w:bCs w:val="1"/>
+              <w:noProof w:val="0"/>
+              <w:sz w:val="22"/>
+              <w:szCs w:val="22"/>
+              <w:lang w:val="en-US"/>
             </w:rPr>
             <w:t xml:space="preserve"> </w:t>
           </w:r>
           <w:r>
             <w:rPr>
-              <w:rFonts w:ascii="Segoe UI" w:eastAsia="Segoe UI" w:hAnsi="Segoe UI" w:cs="Segoe UI"/>
-              <w:b/>
-              <w:bCs/>
-              <w:color w:val="525252" w:themeColor="accent3" w:themeShade="7F"/>
+              <w:rFonts w:ascii="Segoe UI" w:hAnsi="Segoe UI" w:eastAsia="Segoe UI" w:cs="Segoe UI"/>
+              <w:b w:val="1"/>
+              <w:bCs w:val="1"/>
+              <w:noProof w:val="0"/>
+              <w:color w:val="525252" w:themeColor="accent3" w:themeTint="FF" w:themeShade="7F"/>
+              <w:sz w:val="22"/>
+              <w:szCs w:val="22"/>
+              <w:lang w:val="en-US"/>
             </w:rPr>
             <w:t>|</w:t>
           </w:r>
           <w:r>
             <w:rPr>
-              <w:rFonts w:ascii="Segoe UI" w:eastAsia="Segoe UI" w:hAnsi="Segoe UI" w:cs="Segoe UI"/>
-              <w:b/>
-              <w:bCs/>
+              <w:rFonts w:ascii="Segoe UI" w:hAnsi="Segoe UI" w:eastAsia="Segoe UI" w:cs="Segoe UI"/>
+              <w:b w:val="1"/>
+              <w:bCs w:val="1"/>
+              <w:noProof w:val="0"/>
+              <w:sz w:val="22"/>
+              <w:szCs w:val="22"/>
+              <w:lang w:val="en-US"/>
             </w:rPr>
             <w:t xml:space="preserve"> </w:t>
           </w:r>
           <w:r>
             <w:rPr>
-              <w:rFonts w:ascii="Segoe UI" w:eastAsia="Segoe UI" w:hAnsi="Segoe UI" w:cs="Segoe UI"/>
-              <w:b/>
-              <w:bCs/>
-              <w:color w:val="000000" w:themeColor="text1"/>
+              <w:rFonts w:ascii="Segoe UI" w:hAnsi="Segoe UI" w:eastAsia="Segoe UI" w:cs="Segoe UI"/>
+              <w:b w:val="1"/>
+              <w:bCs w:val="1"/>
+              <w:noProof w:val="0"/>
+              <w:color w:val="000000" w:themeColor="text1" w:themeTint="FF" w:themeShade="FF"/>
+              <w:sz w:val="22"/>
+              <w:szCs w:val="22"/>
+              <w:lang w:val="en-US"/>
             </w:rPr>
-            <w:t xml:space="preserve"> E-MAIL </w:t>
+            <w:t xml:space="preserve">• E-MAIL </w:t>
           </w:r>
-          <w:hyperlink r:id="rId1">
+          <w:hyperlink r:id="R0f10dda8a4a848ed">
             <w:r>
               <w:rPr>
                 <w:rStyle w:val="Hyperlink"/>
-                <w:rFonts w:ascii="Segoe UI" w:eastAsia="Segoe UI" w:hAnsi="Segoe UI" w:cs="Segoe UI"/>
-                <w:b/>
-                <w:bCs/>
-                <w:color w:val="000000" w:themeColor="text1"/>
+                <w:rFonts w:ascii="Segoe UI" w:hAnsi="Segoe UI" w:eastAsia="Segoe UI" w:cs="Segoe UI"/>
+                <w:b w:val="1"/>
+                <w:bCs w:val="1"/>
+                <w:noProof w:val="0"/>
+                <w:color w:val="000000" w:themeColor="text1" w:themeTint="FF" w:themeShade="FF"/>
+                <w:sz w:val="22"/>
+                <w:szCs w:val="22"/>
                 <w:u w:val="none"/>
+                <w:lang w:val="en-US"/>
               </w:rPr>
               <w:t>mdarmousa1@gmail.com</w:t>
             </w:r>
@@ -1333,12 +1935,10 @@
       </w:tc>
     </w:tr>
     <w:tr>
-      <w:trPr>
-        <w:jc w:val="center"/>
-      </w:trPr>
       <w:tc>
         <w:tcPr>
           <w:tcW w:w="3255" w:type="dxa"/>
+          <w:tcMar/>
         </w:tcPr>
         <w:tbl>
           <w:tblPr>
@@ -1352,45 +1952,45 @@
             <w:gridCol w:w="2295"/>
           </w:tblGrid>
           <w:tr>
-            <w:trPr>
-              <w:cnfStyle w:val="100000000000" w:firstRow="1" w:lastRow="0" w:firstColumn="0" w:lastColumn="0" w:oddVBand="0" w:evenVBand="0" w:oddHBand="0" w:evenHBand="0" w:firstRowFirstColumn="0" w:firstRowLastColumn="0" w:lastRowFirstColumn="0" w:lastRowLastColumn="0"/>
-            </w:trPr>
             <w:tc>
               <w:tcPr>
                 <w:cnfStyle w:val="001000000000" w:firstRow="0" w:lastRow="0" w:firstColumn="1" w:lastColumn="0" w:oddVBand="0" w:evenVBand="0" w:oddHBand="0" w:evenHBand="0" w:firstRowFirstColumn="0" w:firstRowLastColumn="0" w:lastRowFirstColumn="0" w:lastRowLastColumn="0"/>
                 <w:tcW w:w="840" w:type="dxa"/>
+                <w:tcMar/>
               </w:tcPr>
               <w:p>
                 <w:pPr>
                   <w:spacing w:line="259" w:lineRule="auto"/>
                   <w:jc w:val="both"/>
                   <w:rPr>
-                    <w:rFonts w:ascii="Segoe UI" w:eastAsia="Segoe UI" w:hAnsi="Segoe UI" w:cs="Segoe UI"/>
+                    <w:rFonts w:ascii="Segoe UI" w:hAnsi="Segoe UI" w:eastAsia="Segoe UI" w:cs="Segoe UI"/>
+                    <w:b w:val="1"/>
+                    <w:bCs w:val="1"/>
+                    <w:sz w:val="22"/>
+                    <w:szCs w:val="22"/>
+                    <w:lang w:val="en-US"/>
                   </w:rPr>
                 </w:pPr>
                 <w:r>
-                  <w:rPr>
-                    <w:noProof/>
-                  </w:rPr>
                   <w:drawing>
-                    <wp:inline distT="0" distB="0" distL="0" distR="0" wp14:anchorId="7BE96BEC" wp14:editId="72181997">
+                    <wp:inline wp14:editId="71FC537F" wp14:anchorId="7BE96BEC">
                       <wp:extent cx="285750" cy="285750"/>
                       <wp:effectExtent l="0" t="0" r="0" b="0"/>
-                      <wp:docPr id="377770123" name="Picture 377770123"/>
+                      <wp:docPr id="377770123" name="" title=""/>
                       <wp:cNvGraphicFramePr>
-                        <a:graphicFrameLocks xmlns:a="http://schemas.openxmlformats.org/drawingml/2006/main" noChangeAspect="1"/>
+                        <a:graphicFrameLocks noChangeAspect="1"/>
                       </wp:cNvGraphicFramePr>
-                      <a:graphic xmlns:a="http://schemas.openxmlformats.org/drawingml/2006/main">
+                      <a:graphic>
                         <a:graphicData uri="http://schemas.openxmlformats.org/drawingml/2006/picture">
-                          <pic:pic xmlns:pic="http://schemas.openxmlformats.org/drawingml/2006/picture">
+                          <pic:pic>
                             <pic:nvPicPr>
                               <pic:cNvPr id="0" name=""/>
                               <pic:cNvPicPr/>
                             </pic:nvPicPr>
                             <pic:blipFill>
-                              <a:blip r:embed="rId2">
-                                <a:extLst>
-                                  <a:ext uri="{28A0092B-C50C-407E-A947-70E740481C1C}">
+                              <a:blip r:embed="R93bf26ec48484261">
+                                <a:extLst xmlns:a="http://schemas.openxmlformats.org/drawingml/2006/main">
+                                  <a:ext xmlns:a="http://schemas.openxmlformats.org/drawingml/2006/main" uri="{28A0092B-C50C-407E-A947-70E740481C1C}">
                                     <a14:useLocalDpi xmlns:a14="http://schemas.microsoft.com/office/drawing/2010/main" val="0"/>
                                   </a:ext>
                                 </a:extLst>
@@ -1400,7 +2000,7 @@
                               </a:stretch>
                             </pic:blipFill>
                             <pic:spPr>
-                              <a:xfrm>
+                              <a:xfrm rot="0" flipH="0" flipV="0">
                                 <a:off x="0" y="0"/>
                                 <a:ext cx="285750" cy="285750"/>
                               </a:xfrm>
@@ -1418,25 +2018,34 @@
             </w:tc>
             <w:tc>
               <w:tcPr>
+                <w:cnfStyle w:val="000000000000" w:firstRow="0" w:lastRow="0" w:firstColumn="0" w:lastColumn="0" w:oddVBand="0" w:evenVBand="0" w:oddHBand="0" w:evenHBand="0" w:firstRowFirstColumn="0" w:firstRowLastColumn="0" w:lastRowFirstColumn="0" w:lastRowLastColumn="0"/>
                 <w:tcW w:w="2295" w:type="dxa"/>
+                <w:tcMar/>
               </w:tcPr>
               <w:p>
                 <w:pPr>
                   <w:spacing w:before="140" w:line="259" w:lineRule="auto"/>
                   <w:jc w:val="both"/>
-                  <w:cnfStyle w:val="100000000000" w:firstRow="1" w:lastRow="0" w:firstColumn="0" w:lastColumn="0" w:oddVBand="0" w:evenVBand="0" w:oddHBand="0" w:evenHBand="0" w:firstRowFirstColumn="0" w:firstRowLastColumn="0" w:lastRowFirstColumn="0" w:lastRowLastColumn="0"/>
                   <w:rPr>
-                    <w:rFonts w:ascii="Segoe UI" w:eastAsia="Segoe UI" w:hAnsi="Segoe UI" w:cs="Segoe UI"/>
-                    <w:b w:val="0"/>
-                    <w:bCs w:val="0"/>
+                    <w:rFonts w:ascii="Segoe UI" w:hAnsi="Segoe UI" w:eastAsia="Segoe UI" w:cs="Segoe UI"/>
+                    <w:b w:val="1"/>
+                    <w:bCs w:val="1"/>
+                    <w:sz w:val="22"/>
+                    <w:szCs w:val="22"/>
+                    <w:lang w:val="en-US"/>
                   </w:rPr>
                 </w:pPr>
-                <w:hyperlink r:id="rId3">
+                <w:hyperlink r:id="R69b72183e06d41dd">
                   <w:r>
                     <w:rPr>
                       <w:rStyle w:val="Hyperlink"/>
-                      <w:rFonts w:ascii="Calibri" w:eastAsia="Calibri" w:hAnsi="Calibri" w:cs="Calibri"/>
+                      <w:rFonts w:ascii="Calibri" w:hAnsi="Calibri" w:eastAsia="Calibri" w:cs="Calibri"/>
+                      <w:b w:val="1"/>
+                      <w:bCs w:val="1"/>
                       <w:color w:val="0070C0"/>
+                      <w:sz w:val="22"/>
+                      <w:szCs w:val="22"/>
+                      <w:lang w:val="en-US"/>
                     </w:rPr>
                     <w:t>mdarmousa.github.io</w:t>
                   </w:r>
@@ -1447,13 +2056,18 @@
         </w:tbl>
         <w:p>
           <w:pPr>
-            <w:spacing w:beforeAutospacing="1" w:after="0"/>
+            <w:pStyle w:val="Normal"/>
+            <w:spacing w:before="0" w:beforeAutospacing="on" w:line="259" w:lineRule="auto"/>
+            <w:ind w:left="0"/>
             <w:jc w:val="both"/>
             <w:rPr>
-              <w:rFonts w:ascii="Calibri" w:eastAsia="Calibri" w:hAnsi="Calibri" w:cs="Calibri"/>
-              <w:b/>
-              <w:bCs/>
+              <w:rFonts w:ascii="Calibri" w:hAnsi="Calibri" w:eastAsia="Calibri" w:cs="Calibri"/>
+              <w:b w:val="1"/>
+              <w:bCs w:val="1"/>
               <w:color w:val="0070C0"/>
+              <w:sz w:val="22"/>
+              <w:szCs w:val="22"/>
+              <w:lang w:val="en-US"/>
             </w:rPr>
           </w:pPr>
         </w:p>
@@ -1461,6 +2075,7 @@
       <w:tc>
         <w:tcPr>
           <w:tcW w:w="2460" w:type="dxa"/>
+          <w:tcMar/>
         </w:tcPr>
         <w:tbl>
           <w:tblPr>
@@ -1474,45 +2089,45 @@
             <w:gridCol w:w="1543"/>
           </w:tblGrid>
           <w:tr>
-            <w:trPr>
-              <w:cnfStyle w:val="100000000000" w:firstRow="1" w:lastRow="0" w:firstColumn="0" w:lastColumn="0" w:oddVBand="0" w:evenVBand="0" w:oddHBand="0" w:evenHBand="0" w:firstRowFirstColumn="0" w:firstRowLastColumn="0" w:lastRowFirstColumn="0" w:lastRowLastColumn="0"/>
-            </w:trPr>
             <w:tc>
               <w:tcPr>
                 <w:cnfStyle w:val="001000000000" w:firstRow="0" w:lastRow="0" w:firstColumn="1" w:lastColumn="0" w:oddVBand="0" w:evenVBand="0" w:oddHBand="0" w:evenHBand="0" w:firstRowFirstColumn="0" w:firstRowLastColumn="0" w:lastRowFirstColumn="0" w:lastRowLastColumn="0"/>
                 <w:tcW w:w="825" w:type="dxa"/>
+                <w:tcMar/>
               </w:tcPr>
               <w:p>
                 <w:pPr>
                   <w:spacing w:line="259" w:lineRule="auto"/>
                   <w:jc w:val="both"/>
                   <w:rPr>
-                    <w:rFonts w:ascii="Segoe UI" w:eastAsia="Segoe UI" w:hAnsi="Segoe UI" w:cs="Segoe UI"/>
+                    <w:rFonts w:ascii="Segoe UI" w:hAnsi="Segoe UI" w:eastAsia="Segoe UI" w:cs="Segoe UI"/>
+                    <w:b w:val="1"/>
+                    <w:bCs w:val="1"/>
+                    <w:sz w:val="22"/>
+                    <w:szCs w:val="22"/>
+                    <w:lang w:val="en-US"/>
                   </w:rPr>
                 </w:pPr>
                 <w:r>
-                  <w:rPr>
-                    <w:noProof/>
-                  </w:rPr>
                   <w:drawing>
-                    <wp:inline distT="0" distB="0" distL="0" distR="0" wp14:anchorId="68122CC1" wp14:editId="1F68EF17">
+                    <wp:inline wp14:editId="52DBE2C3" wp14:anchorId="68122CC1">
                       <wp:extent cx="304800" cy="314325"/>
                       <wp:effectExtent l="0" t="0" r="0" b="0"/>
-                      <wp:docPr id="2121790514" name="Picture 2121790514"/>
+                      <wp:docPr id="2121790514" name="" title=""/>
                       <wp:cNvGraphicFramePr>
-                        <a:graphicFrameLocks xmlns:a="http://schemas.openxmlformats.org/drawingml/2006/main" noChangeAspect="1"/>
+                        <a:graphicFrameLocks noChangeAspect="1"/>
                       </wp:cNvGraphicFramePr>
-                      <a:graphic xmlns:a="http://schemas.openxmlformats.org/drawingml/2006/main">
+                      <a:graphic>
                         <a:graphicData uri="http://schemas.openxmlformats.org/drawingml/2006/picture">
-                          <pic:pic xmlns:pic="http://schemas.openxmlformats.org/drawingml/2006/picture">
+                          <pic:pic>
                             <pic:nvPicPr>
                               <pic:cNvPr id="0" name=""/>
                               <pic:cNvPicPr/>
                             </pic:nvPicPr>
                             <pic:blipFill>
-                              <a:blip r:embed="rId4">
-                                <a:extLst>
-                                  <a:ext uri="{28A0092B-C50C-407E-A947-70E740481C1C}">
+                              <a:blip r:embed="R232dd66694d94e1d">
+                                <a:extLst xmlns:a="http://schemas.openxmlformats.org/drawingml/2006/main">
+                                  <a:ext xmlns:a="http://schemas.openxmlformats.org/drawingml/2006/main" uri="{28A0092B-C50C-407E-A947-70E740481C1C}">
                                     <a14:useLocalDpi xmlns:a14="http://schemas.microsoft.com/office/drawing/2010/main" val="0"/>
                                   </a:ext>
                                 </a:extLst>
@@ -1522,7 +2137,7 @@
                               </a:stretch>
                             </pic:blipFill>
                             <pic:spPr>
-                              <a:xfrm>
+                              <a:xfrm rot="0" flipH="0" flipV="0">
                                 <a:off x="0" y="0"/>
                                 <a:ext cx="304800" cy="314325"/>
                               </a:xfrm>
@@ -1540,38 +2155,37 @@
             </w:tc>
             <w:tc>
               <w:tcPr>
+                <w:cnfStyle w:val="000000000000" w:firstRow="0" w:lastRow="0" w:firstColumn="0" w:lastColumn="0" w:oddVBand="0" w:evenVBand="0" w:oddHBand="0" w:evenHBand="0" w:firstRowFirstColumn="0" w:firstRowLastColumn="0" w:lastRowFirstColumn="0" w:lastRowLastColumn="0"/>
                 <w:tcW w:w="1543" w:type="dxa"/>
+                <w:tcMar/>
               </w:tcPr>
               <w:p>
                 <w:pPr>
                   <w:spacing w:before="140" w:line="259" w:lineRule="auto"/>
                   <w:jc w:val="both"/>
-                  <w:cnfStyle w:val="100000000000" w:firstRow="1" w:lastRow="0" w:firstColumn="0" w:lastColumn="0" w:oddVBand="0" w:evenVBand="0" w:oddHBand="0" w:evenHBand="0" w:firstRowFirstColumn="0" w:firstRowLastColumn="0" w:lastRowFirstColumn="0" w:lastRowLastColumn="0"/>
                   <w:rPr>
-                    <w:rFonts w:ascii="Segoe UI" w:eastAsia="Segoe UI" w:hAnsi="Segoe UI" w:cs="Segoe UI"/>
-                    <w:b w:val="0"/>
-                    <w:bCs w:val="0"/>
+                    <w:rFonts w:ascii="Segoe UI" w:hAnsi="Segoe UI" w:eastAsia="Segoe UI" w:cs="Segoe UI"/>
+                    <w:b w:val="1"/>
+                    <w:bCs w:val="1"/>
+                    <w:sz w:val="22"/>
+                    <w:szCs w:val="22"/>
+                    <w:lang w:val="en-US"/>
                   </w:rPr>
                 </w:pPr>
-                <w:hyperlink r:id="rId5">
+                <w:hyperlink r:id="R7ee0f25a572b47e2">
                   <w:r>
                     <w:rPr>
                       <w:rStyle w:val="Hyperlink"/>
-                      <w:rFonts w:ascii="Calibri" w:eastAsia="Calibri" w:hAnsi="Calibri" w:cs="Calibri"/>
+                      <w:rFonts w:ascii="Calibri" w:hAnsi="Calibri" w:eastAsia="Calibri" w:cs="Calibri"/>
+                      <w:b w:val="1"/>
+                      <w:bCs w:val="1"/>
                       <w:color w:val="0070C0"/>
+                      <w:sz w:val="22"/>
+                      <w:szCs w:val="22"/>
+                      <w:lang w:val="en-US"/>
                     </w:rPr>
-                    <w:t>/</w:t>
+                    <w:t>/mdarmousa</w:t>
                   </w:r>
-                  <w:proofErr w:type="spellStart"/>
-                  <w:r>
-                    <w:rPr>
-                      <w:rStyle w:val="Hyperlink"/>
-                      <w:rFonts w:ascii="Calibri" w:eastAsia="Calibri" w:hAnsi="Calibri" w:cs="Calibri"/>
-                      <w:color w:val="0070C0"/>
-                    </w:rPr>
-                    <w:t>mdarmousa</w:t>
-                  </w:r>
-                  <w:proofErr w:type="spellEnd"/>
                 </w:hyperlink>
               </w:p>
             </w:tc>
@@ -1579,13 +2193,17 @@
         </w:tbl>
         <w:p>
           <w:pPr>
-            <w:spacing w:before="140" w:after="0"/>
+            <w:pStyle w:val="Normal"/>
+            <w:spacing w:before="140" w:line="259" w:lineRule="auto"/>
             <w:jc w:val="both"/>
             <w:rPr>
-              <w:rFonts w:ascii="Calibri" w:eastAsia="Calibri" w:hAnsi="Calibri" w:cs="Calibri"/>
-              <w:b/>
-              <w:bCs/>
+              <w:rFonts w:ascii="Calibri" w:hAnsi="Calibri" w:eastAsia="Calibri" w:cs="Calibri"/>
+              <w:b w:val="1"/>
+              <w:bCs w:val="1"/>
               <w:color w:val="0070C0"/>
+              <w:sz w:val="22"/>
+              <w:szCs w:val="22"/>
+              <w:lang w:val="en-US"/>
             </w:rPr>
           </w:pPr>
         </w:p>
@@ -1593,58 +2211,59 @@
       <w:tc>
         <w:tcPr>
           <w:tcW w:w="4365" w:type="dxa"/>
+          <w:tcMar/>
         </w:tcPr>
         <w:tbl>
           <w:tblPr>
             <w:tblStyle w:val="PlainTable4"/>
-            <w:tblW w:w="0" w:type="auto"/>
+            <w:tblW w:w="4185" w:type="dxa"/>
             <w:tblLayout w:type="fixed"/>
             <w:tblLook w:val="06A0" w:firstRow="1" w:lastRow="0" w:firstColumn="1" w:lastColumn="0" w:noHBand="1" w:noVBand="1"/>
           </w:tblPr>
           <w:tblGrid>
             <w:gridCol w:w="885"/>
-            <w:gridCol w:w="1814"/>
+            <w:gridCol w:w="3300"/>
           </w:tblGrid>
           <w:tr>
-            <w:trPr>
-              <w:cnfStyle w:val="100000000000" w:firstRow="1" w:lastRow="0" w:firstColumn="0" w:lastColumn="0" w:oddVBand="0" w:evenVBand="0" w:oddHBand="0" w:evenHBand="0" w:firstRowFirstColumn="0" w:firstRowLastColumn="0" w:lastRowFirstColumn="0" w:lastRowLastColumn="0"/>
-            </w:trPr>
             <w:tc>
               <w:tcPr>
                 <w:cnfStyle w:val="001000000000" w:firstRow="0" w:lastRow="0" w:firstColumn="1" w:lastColumn="0" w:oddVBand="0" w:evenVBand="0" w:oddHBand="0" w:evenHBand="0" w:firstRowFirstColumn="0" w:firstRowLastColumn="0" w:lastRowFirstColumn="0" w:lastRowLastColumn="0"/>
                 <w:tcW w:w="885" w:type="dxa"/>
+                <w:tcMar/>
               </w:tcPr>
               <w:p>
                 <w:pPr>
                   <w:spacing w:line="259" w:lineRule="auto"/>
                   <w:jc w:val="both"/>
                   <w:rPr>
-                    <w:rFonts w:ascii="Segoe UI" w:eastAsia="Segoe UI" w:hAnsi="Segoe UI" w:cs="Segoe UI"/>
+                    <w:rFonts w:ascii="Segoe UI" w:hAnsi="Segoe UI" w:eastAsia="Segoe UI" w:cs="Segoe UI"/>
+                    <w:b w:val="1"/>
+                    <w:bCs w:val="1"/>
+                    <w:sz w:val="22"/>
+                    <w:szCs w:val="22"/>
+                    <w:lang w:val="en-US"/>
                   </w:rPr>
                 </w:pPr>
                 <w:r>
-                  <w:rPr>
-                    <w:noProof/>
-                  </w:rPr>
                   <w:drawing>
-                    <wp:inline distT="0" distB="0" distL="0" distR="0" wp14:anchorId="6D21CC81" wp14:editId="1AAE29B1">
+                    <wp:inline wp14:editId="7A8C5F3D" wp14:anchorId="6D21CC81">
                       <wp:extent cx="342900" cy="342900"/>
                       <wp:effectExtent l="0" t="0" r="0" b="0"/>
-                      <wp:docPr id="1055644528" name="Picture 1055644528"/>
+                      <wp:docPr id="1055644528" name="" title=""/>
                       <wp:cNvGraphicFramePr>
-                        <a:graphicFrameLocks xmlns:a="http://schemas.openxmlformats.org/drawingml/2006/main" noChangeAspect="1"/>
+                        <a:graphicFrameLocks noChangeAspect="1"/>
                       </wp:cNvGraphicFramePr>
-                      <a:graphic xmlns:a="http://schemas.openxmlformats.org/drawingml/2006/main">
+                      <a:graphic>
                         <a:graphicData uri="http://schemas.openxmlformats.org/drawingml/2006/picture">
-                          <pic:pic xmlns:pic="http://schemas.openxmlformats.org/drawingml/2006/picture">
+                          <pic:pic>
                             <pic:nvPicPr>
                               <pic:cNvPr id="0" name=""/>
                               <pic:cNvPicPr/>
                             </pic:nvPicPr>
                             <pic:blipFill>
-                              <a:blip r:embed="rId6">
-                                <a:extLst>
-                                  <a:ext uri="{28A0092B-C50C-407E-A947-70E740481C1C}">
+                              <a:blip r:embed="Rbdbd3aa4ac00446a">
+                                <a:extLst xmlns:a="http://schemas.openxmlformats.org/drawingml/2006/main">
+                                  <a:ext xmlns:a="http://schemas.openxmlformats.org/drawingml/2006/main" uri="{28A0092B-C50C-407E-A947-70E740481C1C}">
                                     <a14:useLocalDpi xmlns:a14="http://schemas.microsoft.com/office/drawing/2010/main" val="0"/>
                                   </a:ext>
                                 </a:extLst>
@@ -1654,7 +2273,7 @@
                               </a:stretch>
                             </pic:blipFill>
                             <pic:spPr>
-                              <a:xfrm>
+                              <a:xfrm rot="0" flipH="0" flipV="0">
                                 <a:off x="0" y="0"/>
                                 <a:ext cx="342900" cy="342900"/>
                               </a:xfrm>
@@ -1672,38 +2291,37 @@
             </w:tc>
             <w:tc>
               <w:tcPr>
-                <w:tcW w:w="1814" w:type="dxa"/>
+                <w:cnfStyle w:val="000000000000" w:firstRow="0" w:lastRow="0" w:firstColumn="0" w:lastColumn="0" w:oddVBand="0" w:evenVBand="0" w:oddHBand="0" w:evenHBand="0" w:firstRowFirstColumn="0" w:firstRowLastColumn="0" w:lastRowFirstColumn="0" w:lastRowLastColumn="0"/>
+                <w:tcW w:w="3300" w:type="dxa"/>
+                <w:tcMar/>
               </w:tcPr>
               <w:p>
                 <w:pPr>
-                  <w:spacing w:before="140" w:line="259" w:lineRule="auto"/>
+                  <w:spacing w:before="140" w:beforeAutospacing="off" w:line="259" w:lineRule="auto"/>
                   <w:jc w:val="both"/>
-                  <w:cnfStyle w:val="100000000000" w:firstRow="1" w:lastRow="0" w:firstColumn="0" w:lastColumn="0" w:oddVBand="0" w:evenVBand="0" w:oddHBand="0" w:evenHBand="0" w:firstRowFirstColumn="0" w:firstRowLastColumn="0" w:lastRowFirstColumn="0" w:lastRowLastColumn="0"/>
                   <w:rPr>
-                    <w:rFonts w:ascii="Segoe UI" w:eastAsia="Segoe UI" w:hAnsi="Segoe UI" w:cs="Segoe UI"/>
-                    <w:b w:val="0"/>
-                    <w:bCs w:val="0"/>
+                    <w:rFonts w:ascii="Segoe UI" w:hAnsi="Segoe UI" w:eastAsia="Segoe UI" w:cs="Segoe UI"/>
+                    <w:b w:val="1"/>
+                    <w:bCs w:val="1"/>
+                    <w:sz w:val="22"/>
+                    <w:szCs w:val="22"/>
+                    <w:lang w:val="en-US"/>
                   </w:rPr>
                 </w:pPr>
-                <w:hyperlink r:id="rId7">
+                <w:hyperlink r:id="Rd11d07bd425b44d5">
                   <w:r>
                     <w:rPr>
                       <w:rStyle w:val="Hyperlink"/>
-                      <w:rFonts w:ascii="Calibri" w:eastAsia="Calibri" w:hAnsi="Calibri" w:cs="Calibri"/>
+                      <w:rFonts w:ascii="Calibri" w:hAnsi="Calibri" w:eastAsia="Calibri" w:cs="Calibri"/>
+                      <w:b w:val="1"/>
+                      <w:bCs w:val="1"/>
                       <w:color w:val="0070C0"/>
+                      <w:sz w:val="22"/>
+                      <w:szCs w:val="22"/>
+                      <w:lang w:val="en-US"/>
                     </w:rPr>
-                    <w:t>/</w:t>
+                    <w:t>/mdarmousa</w:t>
                   </w:r>
-                  <w:proofErr w:type="spellStart"/>
-                  <w:r>
-                    <w:rPr>
-                      <w:rStyle w:val="Hyperlink"/>
-                      <w:rFonts w:ascii="Calibri" w:eastAsia="Calibri" w:hAnsi="Calibri" w:cs="Calibri"/>
-                      <w:color w:val="0070C0"/>
-                    </w:rPr>
-                    <w:t>mdarmousa</w:t>
-                  </w:r>
-                  <w:proofErr w:type="spellEnd"/>
                 </w:hyperlink>
               </w:p>
             </w:tc>
@@ -1711,7 +2329,8 @@
         </w:tbl>
         <w:p>
           <w:pPr>
-            <w:spacing w:after="0"/>
+            <w:pStyle w:val="Normal"/>
+            <w:bidi w:val="0"/>
             <w:jc w:val="both"/>
           </w:pPr>
         </w:p>
@@ -1721,6 +2340,8 @@
   <w:p>
     <w:pPr>
       <w:pStyle w:val="Header"/>
+      <w:bidi w:val="0"/>
+      <w:ind w:left="0"/>
       <w:jc w:val="both"/>
     </w:pPr>
   </w:p>
@@ -1728,12 +2349,10 @@
 </file>
 
 <file path=word/numbering.xml><?xml version="1.0" encoding="utf-8"?>
-<w:numbering xmlns:wpc="http://schemas.microsoft.com/office/word/2010/wordprocessingCanvas" xmlns:cx="http://schemas.microsoft.com/office/drawing/2014/chartex" xmlns:cx1="http://schemas.microsoft.com/office/drawing/2015/9/8/chartex" xmlns:cx2="http://schemas.microsoft.com/office/drawing/2015/10/21/chartex" xmlns:cx3="http://schemas.microsoft.com/office/drawing/2016/5/9/chartex" xmlns:cx4="http://schemas.microsoft.com/office/drawing/2016/5/10/chartex" xmlns:cx5="http://schemas.microsoft.com/office/drawing/2016/5/11/chartex" xmlns:cx6="http://schemas.microsoft.com/office/drawing/2016/5/12/chartex" xmlns:cx7="http://schemas.microsoft.com/office/drawing/2016/5/13/chartex" xmlns:cx8="http://schemas.microsoft.com/office/drawing/2016/5/14/chartex" xmlns:mc="http://schemas.openxmlformats.org/markup-compatibility/2006" xmlns:aink="http://schemas.microsoft.com/office/drawing/2016/ink" xmlns:am3d="http://schemas.microsoft.com/office/drawing/2017/model3d" xmlns:o="urn:schemas-microsoft-com:office:office" xmlns:r="http://schemas.openxmlformats.org/officeDocument/2006/relationships" xmlns:m="http://schemas.openxmlformats.org/officeDocument/2006/math" xmlns:v="urn:schemas-microsoft-com:vml" xmlns:wp14="http://schemas.microsoft.com/office/word/2010/wordprocessingDrawing" xmlns:wp="http://schemas.openxmlformats.org/drawingml/2006/wordprocessingDrawing" xmlns:w10="urn:schemas-microsoft-com:office:word" xmlns:w="http://schemas.openxmlformats.org/wordprocessingml/2006/main" xmlns:w14="http://schemas.microsoft.com/office/word/2010/wordml" xmlns:w15="http://schemas.microsoft.com/office/word/2012/wordml" xmlns:w16cex="http://schemas.microsoft.com/office/word/2018/wordml/cex" xmlns:w16cid="http://schemas.microsoft.com/office/word/2016/wordml/cid" xmlns:w16="http://schemas.microsoft.com/office/word/2018/wordml" xmlns:w16se="http://schemas.microsoft.com/office/word/2015/wordml/symex" xmlns:wpg="http://schemas.microsoft.com/office/word/2010/wordprocessingGroup" xmlns:wpi="http://schemas.microsoft.com/office/word/2010/wordprocessingInk" xmlns:wne="http://schemas.microsoft.com/office/word/2006/wordml" xmlns:wps="http://schemas.microsoft.com/office/word/2010/wordprocessingShape" mc:Ignorable="w14 w15 w16se w16cid w16 w16cex wp14">
-  <w:abstractNum w:abstractNumId="0" w15:restartNumberingAfterBreak="0">
-    <w:nsid w:val="2B756655"/>
-    <w:multiLevelType w:val="hybridMultilevel"/>
-    <w:tmpl w:val="44E69B1A"/>
-    <w:lvl w:ilvl="0" w:tplc="D21E4EBC">
+<w:numbering xmlns:w="http://schemas.openxmlformats.org/wordprocessingml/2006/main">
+  <w:abstractNum xmlns:w="http://schemas.openxmlformats.org/wordprocessingml/2006/main" w:abstractNumId="10">
+    <w:multiLevelType xmlns:w="http://schemas.openxmlformats.org/wordprocessingml/2006/main" w:val="hybridMultilevel"/>
+    <w:lvl xmlns:w="http://schemas.openxmlformats.org/wordprocessingml/2006/main" w:ilvl="0">
       <w:start w:val="1"/>
       <w:numFmt w:val="bullet"/>
       <w:lvlText w:val=""/>
@@ -1742,10 +2361,10 @@
         <w:ind w:left="720" w:hanging="360"/>
       </w:pPr>
       <w:rPr>
-        <w:rFonts w:ascii="Symbol" w:hAnsi="Symbol" w:hint="default"/>
-      </w:rPr>
-    </w:lvl>
-    <w:lvl w:ilvl="1" w:tplc="FF4C9D58">
+        <w:rFonts w:hint="default" w:ascii="Symbol" w:hAnsi="Symbol"/>
+      </w:rPr>
+    </w:lvl>
+    <w:lvl xmlns:w="http://schemas.openxmlformats.org/wordprocessingml/2006/main" w:ilvl="1">
       <w:start w:val="1"/>
       <w:numFmt w:val="bullet"/>
       <w:lvlText w:val="o"/>
@@ -1754,10 +2373,10 @@
         <w:ind w:left="1440" w:hanging="360"/>
       </w:pPr>
       <w:rPr>
-        <w:rFonts w:ascii="Courier New" w:hAnsi="Courier New" w:hint="default"/>
-      </w:rPr>
-    </w:lvl>
-    <w:lvl w:ilvl="2" w:tplc="DAF6D362">
+        <w:rFonts w:hint="default" w:ascii="Courier New" w:hAnsi="Courier New"/>
+      </w:rPr>
+    </w:lvl>
+    <w:lvl xmlns:w="http://schemas.openxmlformats.org/wordprocessingml/2006/main" w:ilvl="2">
       <w:start w:val="1"/>
       <w:numFmt w:val="bullet"/>
       <w:lvlText w:val=""/>
@@ -1766,10 +2385,10 @@
         <w:ind w:left="2160" w:hanging="360"/>
       </w:pPr>
       <w:rPr>
-        <w:rFonts w:ascii="Wingdings" w:hAnsi="Wingdings" w:hint="default"/>
-      </w:rPr>
-    </w:lvl>
-    <w:lvl w:ilvl="3" w:tplc="FA0640B2">
+        <w:rFonts w:hint="default" w:ascii="Wingdings" w:hAnsi="Wingdings"/>
+      </w:rPr>
+    </w:lvl>
+    <w:lvl xmlns:w="http://schemas.openxmlformats.org/wordprocessingml/2006/main" w:ilvl="3">
       <w:start w:val="1"/>
       <w:numFmt w:val="bullet"/>
       <w:lvlText w:val=""/>
@@ -1778,10 +2397,10 @@
         <w:ind w:left="2880" w:hanging="360"/>
       </w:pPr>
       <w:rPr>
-        <w:rFonts w:ascii="Symbol" w:hAnsi="Symbol" w:hint="default"/>
-      </w:rPr>
-    </w:lvl>
-    <w:lvl w:ilvl="4" w:tplc="41F23E54">
+        <w:rFonts w:hint="default" w:ascii="Symbol" w:hAnsi="Symbol"/>
+      </w:rPr>
+    </w:lvl>
+    <w:lvl xmlns:w="http://schemas.openxmlformats.org/wordprocessingml/2006/main" w:ilvl="4">
       <w:start w:val="1"/>
       <w:numFmt w:val="bullet"/>
       <w:lvlText w:val="o"/>
@@ -1790,10 +2409,10 @@
         <w:ind w:left="3600" w:hanging="360"/>
       </w:pPr>
       <w:rPr>
-        <w:rFonts w:ascii="Courier New" w:hAnsi="Courier New" w:hint="default"/>
-      </w:rPr>
-    </w:lvl>
-    <w:lvl w:ilvl="5" w:tplc="68305948">
+        <w:rFonts w:hint="default" w:ascii="Courier New" w:hAnsi="Courier New"/>
+      </w:rPr>
+    </w:lvl>
+    <w:lvl xmlns:w="http://schemas.openxmlformats.org/wordprocessingml/2006/main" w:ilvl="5">
       <w:start w:val="1"/>
       <w:numFmt w:val="bullet"/>
       <w:lvlText w:val=""/>
@@ -1802,10 +2421,10 @@
         <w:ind w:left="4320" w:hanging="360"/>
       </w:pPr>
       <w:rPr>
-        <w:rFonts w:ascii="Wingdings" w:hAnsi="Wingdings" w:hint="default"/>
-      </w:rPr>
-    </w:lvl>
-    <w:lvl w:ilvl="6" w:tplc="9E30356E">
+        <w:rFonts w:hint="default" w:ascii="Wingdings" w:hAnsi="Wingdings"/>
+      </w:rPr>
+    </w:lvl>
+    <w:lvl xmlns:w="http://schemas.openxmlformats.org/wordprocessingml/2006/main" w:ilvl="6">
       <w:start w:val="1"/>
       <w:numFmt w:val="bullet"/>
       <w:lvlText w:val=""/>
@@ -1814,10 +2433,10 @@
         <w:ind w:left="5040" w:hanging="360"/>
       </w:pPr>
       <w:rPr>
-        <w:rFonts w:ascii="Symbol" w:hAnsi="Symbol" w:hint="default"/>
-      </w:rPr>
-    </w:lvl>
-    <w:lvl w:ilvl="7" w:tplc="21D2CA18">
+        <w:rFonts w:hint="default" w:ascii="Symbol" w:hAnsi="Symbol"/>
+      </w:rPr>
+    </w:lvl>
+    <w:lvl xmlns:w="http://schemas.openxmlformats.org/wordprocessingml/2006/main" w:ilvl="7">
       <w:start w:val="1"/>
       <w:numFmt w:val="bullet"/>
       <w:lvlText w:val="o"/>
@@ -1826,10 +2445,10 @@
         <w:ind w:left="5760" w:hanging="360"/>
       </w:pPr>
       <w:rPr>
-        <w:rFonts w:ascii="Courier New" w:hAnsi="Courier New" w:hint="default"/>
-      </w:rPr>
-    </w:lvl>
-    <w:lvl w:ilvl="8" w:tplc="8472AE5E">
+        <w:rFonts w:hint="default" w:ascii="Courier New" w:hAnsi="Courier New"/>
+      </w:rPr>
+    </w:lvl>
+    <w:lvl xmlns:w="http://schemas.openxmlformats.org/wordprocessingml/2006/main" w:ilvl="8">
       <w:start w:val="1"/>
       <w:numFmt w:val="bullet"/>
       <w:lvlText w:val=""/>
@@ -1838,15 +2457,13 @@
         <w:ind w:left="6480" w:hanging="360"/>
       </w:pPr>
       <w:rPr>
-        <w:rFonts w:ascii="Wingdings" w:hAnsi="Wingdings" w:hint="default"/>
+        <w:rFonts w:hint="default" w:ascii="Wingdings" w:hAnsi="Wingdings"/>
       </w:rPr>
     </w:lvl>
   </w:abstractNum>
-  <w:abstractNum w:abstractNumId="1" w15:restartNumberingAfterBreak="0">
-    <w:nsid w:val="2FA64236"/>
-    <w:multiLevelType w:val="hybridMultilevel"/>
-    <w:tmpl w:val="9F4EFBFA"/>
-    <w:lvl w:ilvl="0" w:tplc="4E60509A">
+  <w:abstractNum xmlns:w="http://schemas.openxmlformats.org/wordprocessingml/2006/main" w:abstractNumId="9">
+    <w:multiLevelType xmlns:w="http://schemas.openxmlformats.org/wordprocessingml/2006/main" w:val="hybridMultilevel"/>
+    <w:lvl xmlns:w="http://schemas.openxmlformats.org/wordprocessingml/2006/main" w:ilvl="0">
       <w:start w:val="1"/>
       <w:numFmt w:val="bullet"/>
       <w:lvlText w:val=""/>
@@ -1855,10 +2472,10 @@
         <w:ind w:left="720" w:hanging="360"/>
       </w:pPr>
       <w:rPr>
-        <w:rFonts w:ascii="Symbol" w:hAnsi="Symbol" w:hint="default"/>
-      </w:rPr>
-    </w:lvl>
-    <w:lvl w:ilvl="1" w:tplc="AD54DB76">
+        <w:rFonts w:hint="default" w:ascii="Symbol" w:hAnsi="Symbol"/>
+      </w:rPr>
+    </w:lvl>
+    <w:lvl xmlns:w="http://schemas.openxmlformats.org/wordprocessingml/2006/main" w:ilvl="1">
       <w:start w:val="1"/>
       <w:numFmt w:val="bullet"/>
       <w:lvlText w:val="o"/>
@@ -1867,10 +2484,10 @@
         <w:ind w:left="1440" w:hanging="360"/>
       </w:pPr>
       <w:rPr>
-        <w:rFonts w:ascii="Courier New" w:hAnsi="Courier New" w:hint="default"/>
-      </w:rPr>
-    </w:lvl>
-    <w:lvl w:ilvl="2" w:tplc="BA46A33E">
+        <w:rFonts w:hint="default" w:ascii="Courier New" w:hAnsi="Courier New"/>
+      </w:rPr>
+    </w:lvl>
+    <w:lvl xmlns:w="http://schemas.openxmlformats.org/wordprocessingml/2006/main" w:ilvl="2">
       <w:start w:val="1"/>
       <w:numFmt w:val="bullet"/>
       <w:lvlText w:val=""/>
@@ -1879,10 +2496,10 @@
         <w:ind w:left="2160" w:hanging="360"/>
       </w:pPr>
       <w:rPr>
-        <w:rFonts w:ascii="Wingdings" w:hAnsi="Wingdings" w:hint="default"/>
-      </w:rPr>
-    </w:lvl>
-    <w:lvl w:ilvl="3" w:tplc="E952A5DA">
+        <w:rFonts w:hint="default" w:ascii="Wingdings" w:hAnsi="Wingdings"/>
+      </w:rPr>
+    </w:lvl>
+    <w:lvl xmlns:w="http://schemas.openxmlformats.org/wordprocessingml/2006/main" w:ilvl="3">
       <w:start w:val="1"/>
       <w:numFmt w:val="bullet"/>
       <w:lvlText w:val=""/>
@@ -1891,10 +2508,10 @@
         <w:ind w:left="2880" w:hanging="360"/>
       </w:pPr>
       <w:rPr>
-        <w:rFonts w:ascii="Symbol" w:hAnsi="Symbol" w:hint="default"/>
-      </w:rPr>
-    </w:lvl>
-    <w:lvl w:ilvl="4" w:tplc="0E2E580A">
+        <w:rFonts w:hint="default" w:ascii="Symbol" w:hAnsi="Symbol"/>
+      </w:rPr>
+    </w:lvl>
+    <w:lvl xmlns:w="http://schemas.openxmlformats.org/wordprocessingml/2006/main" w:ilvl="4">
       <w:start w:val="1"/>
       <w:numFmt w:val="bullet"/>
       <w:lvlText w:val="o"/>
@@ -1903,10 +2520,10 @@
         <w:ind w:left="3600" w:hanging="360"/>
       </w:pPr>
       <w:rPr>
-        <w:rFonts w:ascii="Courier New" w:hAnsi="Courier New" w:hint="default"/>
-      </w:rPr>
-    </w:lvl>
-    <w:lvl w:ilvl="5" w:tplc="E572F082">
+        <w:rFonts w:hint="default" w:ascii="Courier New" w:hAnsi="Courier New"/>
+      </w:rPr>
+    </w:lvl>
+    <w:lvl xmlns:w="http://schemas.openxmlformats.org/wordprocessingml/2006/main" w:ilvl="5">
       <w:start w:val="1"/>
       <w:numFmt w:val="bullet"/>
       <w:lvlText w:val=""/>
@@ -1915,10 +2532,10 @@
         <w:ind w:left="4320" w:hanging="360"/>
       </w:pPr>
       <w:rPr>
-        <w:rFonts w:ascii="Wingdings" w:hAnsi="Wingdings" w:hint="default"/>
-      </w:rPr>
-    </w:lvl>
-    <w:lvl w:ilvl="6" w:tplc="4F1AEE80">
+        <w:rFonts w:hint="default" w:ascii="Wingdings" w:hAnsi="Wingdings"/>
+      </w:rPr>
+    </w:lvl>
+    <w:lvl xmlns:w="http://schemas.openxmlformats.org/wordprocessingml/2006/main" w:ilvl="6">
       <w:start w:val="1"/>
       <w:numFmt w:val="bullet"/>
       <w:lvlText w:val=""/>
@@ -1927,10 +2544,10 @@
         <w:ind w:left="5040" w:hanging="360"/>
       </w:pPr>
       <w:rPr>
-        <w:rFonts w:ascii="Symbol" w:hAnsi="Symbol" w:hint="default"/>
-      </w:rPr>
-    </w:lvl>
-    <w:lvl w:ilvl="7" w:tplc="2244CE9A">
+        <w:rFonts w:hint="default" w:ascii="Symbol" w:hAnsi="Symbol"/>
+      </w:rPr>
+    </w:lvl>
+    <w:lvl xmlns:w="http://schemas.openxmlformats.org/wordprocessingml/2006/main" w:ilvl="7">
       <w:start w:val="1"/>
       <w:numFmt w:val="bullet"/>
       <w:lvlText w:val="o"/>
@@ -1939,10 +2556,10 @@
         <w:ind w:left="5760" w:hanging="360"/>
       </w:pPr>
       <w:rPr>
-        <w:rFonts w:ascii="Courier New" w:hAnsi="Courier New" w:hint="default"/>
-      </w:rPr>
-    </w:lvl>
-    <w:lvl w:ilvl="8" w:tplc="6304132A">
+        <w:rFonts w:hint="default" w:ascii="Courier New" w:hAnsi="Courier New"/>
+      </w:rPr>
+    </w:lvl>
+    <w:lvl xmlns:w="http://schemas.openxmlformats.org/wordprocessingml/2006/main" w:ilvl="8">
       <w:start w:val="1"/>
       <w:numFmt w:val="bullet"/>
       <w:lvlText w:val=""/>
@@ -1951,15 +2568,13 @@
         <w:ind w:left="6480" w:hanging="360"/>
       </w:pPr>
       <w:rPr>
-        <w:rFonts w:ascii="Wingdings" w:hAnsi="Wingdings" w:hint="default"/>
+        <w:rFonts w:hint="default" w:ascii="Wingdings" w:hAnsi="Wingdings"/>
       </w:rPr>
     </w:lvl>
   </w:abstractNum>
-  <w:abstractNum w:abstractNumId="2" w15:restartNumberingAfterBreak="0">
-    <w:nsid w:val="3C7773BA"/>
-    <w:multiLevelType w:val="hybridMultilevel"/>
-    <w:tmpl w:val="0A5E2B48"/>
-    <w:lvl w:ilvl="0" w:tplc="EFD6A6D4">
+  <w:abstractNum xmlns:w="http://schemas.openxmlformats.org/wordprocessingml/2006/main" w:abstractNumId="8">
+    <w:multiLevelType xmlns:w="http://schemas.openxmlformats.org/wordprocessingml/2006/main" w:val="hybridMultilevel"/>
+    <w:lvl xmlns:w="http://schemas.openxmlformats.org/wordprocessingml/2006/main" w:ilvl="0">
       <w:start w:val="1"/>
       <w:numFmt w:val="bullet"/>
       <w:lvlText w:val=""/>
@@ -1968,10 +2583,10 @@
         <w:ind w:left="720" w:hanging="360"/>
       </w:pPr>
       <w:rPr>
-        <w:rFonts w:ascii="Symbol" w:hAnsi="Symbol" w:hint="default"/>
-      </w:rPr>
-    </w:lvl>
-    <w:lvl w:ilvl="1" w:tplc="7CC06CEC">
+        <w:rFonts w:hint="default" w:ascii="Symbol" w:hAnsi="Symbol"/>
+      </w:rPr>
+    </w:lvl>
+    <w:lvl xmlns:w="http://schemas.openxmlformats.org/wordprocessingml/2006/main" w:ilvl="1">
       <w:start w:val="1"/>
       <w:numFmt w:val="bullet"/>
       <w:lvlText w:val="o"/>
@@ -1980,10 +2595,10 @@
         <w:ind w:left="1440" w:hanging="360"/>
       </w:pPr>
       <w:rPr>
-        <w:rFonts w:ascii="Courier New" w:hAnsi="Courier New" w:hint="default"/>
-      </w:rPr>
-    </w:lvl>
-    <w:lvl w:ilvl="2" w:tplc="1B7CED5A">
+        <w:rFonts w:hint="default" w:ascii="Courier New" w:hAnsi="Courier New"/>
+      </w:rPr>
+    </w:lvl>
+    <w:lvl xmlns:w="http://schemas.openxmlformats.org/wordprocessingml/2006/main" w:ilvl="2">
       <w:start w:val="1"/>
       <w:numFmt w:val="bullet"/>
       <w:lvlText w:val=""/>
@@ -1992,10 +2607,10 @@
         <w:ind w:left="2160" w:hanging="360"/>
       </w:pPr>
       <w:rPr>
-        <w:rFonts w:ascii="Wingdings" w:hAnsi="Wingdings" w:hint="default"/>
-      </w:rPr>
-    </w:lvl>
-    <w:lvl w:ilvl="3" w:tplc="3962BB1C">
+        <w:rFonts w:hint="default" w:ascii="Wingdings" w:hAnsi="Wingdings"/>
+      </w:rPr>
+    </w:lvl>
+    <w:lvl xmlns:w="http://schemas.openxmlformats.org/wordprocessingml/2006/main" w:ilvl="3">
       <w:start w:val="1"/>
       <w:numFmt w:val="bullet"/>
       <w:lvlText w:val=""/>
@@ -2004,10 +2619,10 @@
         <w:ind w:left="2880" w:hanging="360"/>
       </w:pPr>
       <w:rPr>
-        <w:rFonts w:ascii="Symbol" w:hAnsi="Symbol" w:hint="default"/>
-      </w:rPr>
-    </w:lvl>
-    <w:lvl w:ilvl="4" w:tplc="D1D8DBDA">
+        <w:rFonts w:hint="default" w:ascii="Symbol" w:hAnsi="Symbol"/>
+      </w:rPr>
+    </w:lvl>
+    <w:lvl xmlns:w="http://schemas.openxmlformats.org/wordprocessingml/2006/main" w:ilvl="4">
       <w:start w:val="1"/>
       <w:numFmt w:val="bullet"/>
       <w:lvlText w:val="o"/>
@@ -2016,10 +2631,10 @@
         <w:ind w:left="3600" w:hanging="360"/>
       </w:pPr>
       <w:rPr>
-        <w:rFonts w:ascii="Courier New" w:hAnsi="Courier New" w:hint="default"/>
-      </w:rPr>
-    </w:lvl>
-    <w:lvl w:ilvl="5" w:tplc="FBA2158E">
+        <w:rFonts w:hint="default" w:ascii="Courier New" w:hAnsi="Courier New"/>
+      </w:rPr>
+    </w:lvl>
+    <w:lvl xmlns:w="http://schemas.openxmlformats.org/wordprocessingml/2006/main" w:ilvl="5">
       <w:start w:val="1"/>
       <w:numFmt w:val="bullet"/>
       <w:lvlText w:val=""/>
@@ -2028,10 +2643,10 @@
         <w:ind w:left="4320" w:hanging="360"/>
       </w:pPr>
       <w:rPr>
-        <w:rFonts w:ascii="Wingdings" w:hAnsi="Wingdings" w:hint="default"/>
-      </w:rPr>
-    </w:lvl>
-    <w:lvl w:ilvl="6" w:tplc="30D26578">
+        <w:rFonts w:hint="default" w:ascii="Wingdings" w:hAnsi="Wingdings"/>
+      </w:rPr>
+    </w:lvl>
+    <w:lvl xmlns:w="http://schemas.openxmlformats.org/wordprocessingml/2006/main" w:ilvl="6">
       <w:start w:val="1"/>
       <w:numFmt w:val="bullet"/>
       <w:lvlText w:val=""/>
@@ -2040,10 +2655,10 @@
         <w:ind w:left="5040" w:hanging="360"/>
       </w:pPr>
       <w:rPr>
-        <w:rFonts w:ascii="Symbol" w:hAnsi="Symbol" w:hint="default"/>
-      </w:rPr>
-    </w:lvl>
-    <w:lvl w:ilvl="7" w:tplc="076C2E30">
+        <w:rFonts w:hint="default" w:ascii="Symbol" w:hAnsi="Symbol"/>
+      </w:rPr>
+    </w:lvl>
+    <w:lvl xmlns:w="http://schemas.openxmlformats.org/wordprocessingml/2006/main" w:ilvl="7">
       <w:start w:val="1"/>
       <w:numFmt w:val="bullet"/>
       <w:lvlText w:val="o"/>
@@ -2052,10 +2667,10 @@
         <w:ind w:left="5760" w:hanging="360"/>
       </w:pPr>
       <w:rPr>
-        <w:rFonts w:ascii="Courier New" w:hAnsi="Courier New" w:hint="default"/>
-      </w:rPr>
-    </w:lvl>
-    <w:lvl w:ilvl="8" w:tplc="4912AB4A">
+        <w:rFonts w:hint="default" w:ascii="Courier New" w:hAnsi="Courier New"/>
+      </w:rPr>
+    </w:lvl>
+    <w:lvl xmlns:w="http://schemas.openxmlformats.org/wordprocessingml/2006/main" w:ilvl="8">
       <w:start w:val="1"/>
       <w:numFmt w:val="bullet"/>
       <w:lvlText w:val=""/>
@@ -2064,15 +2679,13 @@
         <w:ind w:left="6480" w:hanging="360"/>
       </w:pPr>
       <w:rPr>
-        <w:rFonts w:ascii="Wingdings" w:hAnsi="Wingdings" w:hint="default"/>
+        <w:rFonts w:hint="default" w:ascii="Wingdings" w:hAnsi="Wingdings"/>
       </w:rPr>
     </w:lvl>
   </w:abstractNum>
-  <w:abstractNum w:abstractNumId="3" w15:restartNumberingAfterBreak="0">
-    <w:nsid w:val="3EA4565B"/>
-    <w:multiLevelType w:val="hybridMultilevel"/>
-    <w:tmpl w:val="60704096"/>
-    <w:lvl w:ilvl="0" w:tplc="17BE4192">
+  <w:abstractNum xmlns:w="http://schemas.openxmlformats.org/wordprocessingml/2006/main" w:abstractNumId="7">
+    <w:multiLevelType xmlns:w="http://schemas.openxmlformats.org/wordprocessingml/2006/main" w:val="hybridMultilevel"/>
+    <w:lvl xmlns:w="http://schemas.openxmlformats.org/wordprocessingml/2006/main" w:ilvl="0">
       <w:start w:val="1"/>
       <w:numFmt w:val="bullet"/>
       <w:lvlText w:val=""/>
@@ -2081,10 +2694,10 @@
         <w:ind w:left="720" w:hanging="360"/>
       </w:pPr>
       <w:rPr>
-        <w:rFonts w:ascii="Symbol" w:hAnsi="Symbol" w:hint="default"/>
-      </w:rPr>
-    </w:lvl>
-    <w:lvl w:ilvl="1" w:tplc="0302A92A">
+        <w:rFonts w:hint="default" w:ascii="Symbol" w:hAnsi="Symbol"/>
+      </w:rPr>
+    </w:lvl>
+    <w:lvl xmlns:w="http://schemas.openxmlformats.org/wordprocessingml/2006/main" w:ilvl="1">
       <w:start w:val="1"/>
       <w:numFmt w:val="bullet"/>
       <w:lvlText w:val="o"/>
@@ -2093,10 +2706,10 @@
         <w:ind w:left="1440" w:hanging="360"/>
       </w:pPr>
       <w:rPr>
-        <w:rFonts w:ascii="Courier New" w:hAnsi="Courier New" w:hint="default"/>
-      </w:rPr>
-    </w:lvl>
-    <w:lvl w:ilvl="2" w:tplc="1D9A0BEA">
+        <w:rFonts w:hint="default" w:ascii="Courier New" w:hAnsi="Courier New"/>
+      </w:rPr>
+    </w:lvl>
+    <w:lvl xmlns:w="http://schemas.openxmlformats.org/wordprocessingml/2006/main" w:ilvl="2">
       <w:start w:val="1"/>
       <w:numFmt w:val="bullet"/>
       <w:lvlText w:val=""/>
@@ -2105,10 +2718,10 @@
         <w:ind w:left="2160" w:hanging="360"/>
       </w:pPr>
       <w:rPr>
-        <w:rFonts w:ascii="Wingdings" w:hAnsi="Wingdings" w:hint="default"/>
-      </w:rPr>
-    </w:lvl>
-    <w:lvl w:ilvl="3" w:tplc="9216FFD4">
+        <w:rFonts w:hint="default" w:ascii="Wingdings" w:hAnsi="Wingdings"/>
+      </w:rPr>
+    </w:lvl>
+    <w:lvl xmlns:w="http://schemas.openxmlformats.org/wordprocessingml/2006/main" w:ilvl="3">
       <w:start w:val="1"/>
       <w:numFmt w:val="bullet"/>
       <w:lvlText w:val=""/>
@@ -2117,10 +2730,10 @@
         <w:ind w:left="2880" w:hanging="360"/>
       </w:pPr>
       <w:rPr>
-        <w:rFonts w:ascii="Symbol" w:hAnsi="Symbol" w:hint="default"/>
-      </w:rPr>
-    </w:lvl>
-    <w:lvl w:ilvl="4" w:tplc="341676F0">
+        <w:rFonts w:hint="default" w:ascii="Symbol" w:hAnsi="Symbol"/>
+      </w:rPr>
+    </w:lvl>
+    <w:lvl xmlns:w="http://schemas.openxmlformats.org/wordprocessingml/2006/main" w:ilvl="4">
       <w:start w:val="1"/>
       <w:numFmt w:val="bullet"/>
       <w:lvlText w:val="o"/>
@@ -2129,10 +2742,10 @@
         <w:ind w:left="3600" w:hanging="360"/>
       </w:pPr>
       <w:rPr>
-        <w:rFonts w:ascii="Courier New" w:hAnsi="Courier New" w:hint="default"/>
-      </w:rPr>
-    </w:lvl>
-    <w:lvl w:ilvl="5" w:tplc="5A283A76">
+        <w:rFonts w:hint="default" w:ascii="Courier New" w:hAnsi="Courier New"/>
+      </w:rPr>
+    </w:lvl>
+    <w:lvl xmlns:w="http://schemas.openxmlformats.org/wordprocessingml/2006/main" w:ilvl="5">
       <w:start w:val="1"/>
       <w:numFmt w:val="bullet"/>
       <w:lvlText w:val=""/>
@@ -2141,10 +2754,10 @@
         <w:ind w:left="4320" w:hanging="360"/>
       </w:pPr>
       <w:rPr>
-        <w:rFonts w:ascii="Wingdings" w:hAnsi="Wingdings" w:hint="default"/>
-      </w:rPr>
-    </w:lvl>
-    <w:lvl w:ilvl="6" w:tplc="3E440610">
+        <w:rFonts w:hint="default" w:ascii="Wingdings" w:hAnsi="Wingdings"/>
+      </w:rPr>
+    </w:lvl>
+    <w:lvl xmlns:w="http://schemas.openxmlformats.org/wordprocessingml/2006/main" w:ilvl="6">
       <w:start w:val="1"/>
       <w:numFmt w:val="bullet"/>
       <w:lvlText w:val=""/>
@@ -2153,10 +2766,10 @@
         <w:ind w:left="5040" w:hanging="360"/>
       </w:pPr>
       <w:rPr>
-        <w:rFonts w:ascii="Symbol" w:hAnsi="Symbol" w:hint="default"/>
-      </w:rPr>
-    </w:lvl>
-    <w:lvl w:ilvl="7" w:tplc="EF38EA8A">
+        <w:rFonts w:hint="default" w:ascii="Symbol" w:hAnsi="Symbol"/>
+      </w:rPr>
+    </w:lvl>
+    <w:lvl xmlns:w="http://schemas.openxmlformats.org/wordprocessingml/2006/main" w:ilvl="7">
       <w:start w:val="1"/>
       <w:numFmt w:val="bullet"/>
       <w:lvlText w:val="o"/>
@@ -2165,10 +2778,10 @@
         <w:ind w:left="5760" w:hanging="360"/>
       </w:pPr>
       <w:rPr>
-        <w:rFonts w:ascii="Courier New" w:hAnsi="Courier New" w:hint="default"/>
-      </w:rPr>
-    </w:lvl>
-    <w:lvl w:ilvl="8" w:tplc="70060336">
+        <w:rFonts w:hint="default" w:ascii="Courier New" w:hAnsi="Courier New"/>
+      </w:rPr>
+    </w:lvl>
+    <w:lvl xmlns:w="http://schemas.openxmlformats.org/wordprocessingml/2006/main" w:ilvl="8">
       <w:start w:val="1"/>
       <w:numFmt w:val="bullet"/>
       <w:lvlText w:val=""/>
@@ -2177,15 +2790,13 @@
         <w:ind w:left="6480" w:hanging="360"/>
       </w:pPr>
       <w:rPr>
-        <w:rFonts w:ascii="Wingdings" w:hAnsi="Wingdings" w:hint="default"/>
+        <w:rFonts w:hint="default" w:ascii="Wingdings" w:hAnsi="Wingdings"/>
       </w:rPr>
     </w:lvl>
   </w:abstractNum>
-  <w:abstractNum w:abstractNumId="4" w15:restartNumberingAfterBreak="0">
-    <w:nsid w:val="3F055B36"/>
-    <w:multiLevelType w:val="hybridMultilevel"/>
-    <w:tmpl w:val="D264FB96"/>
-    <w:lvl w:ilvl="0" w:tplc="550643F8">
+  <w:abstractNum xmlns:w="http://schemas.openxmlformats.org/wordprocessingml/2006/main" w:abstractNumId="6">
+    <w:multiLevelType xmlns:w="http://schemas.openxmlformats.org/wordprocessingml/2006/main" w:val="hybridMultilevel"/>
+    <w:lvl xmlns:w="http://schemas.openxmlformats.org/wordprocessingml/2006/main" w:ilvl="0">
       <w:start w:val="1"/>
       <w:numFmt w:val="bullet"/>
       <w:lvlText w:val=""/>
@@ -2194,10 +2805,10 @@
         <w:ind w:left="720" w:hanging="360"/>
       </w:pPr>
       <w:rPr>
-        <w:rFonts w:ascii="Symbol" w:hAnsi="Symbol" w:hint="default"/>
-      </w:rPr>
-    </w:lvl>
-    <w:lvl w:ilvl="1" w:tplc="DAA44926">
+        <w:rFonts w:hint="default" w:ascii="Symbol" w:hAnsi="Symbol"/>
+      </w:rPr>
+    </w:lvl>
+    <w:lvl xmlns:w="http://schemas.openxmlformats.org/wordprocessingml/2006/main" w:ilvl="1">
       <w:start w:val="1"/>
       <w:numFmt w:val="bullet"/>
       <w:lvlText w:val="o"/>
@@ -2206,10 +2817,10 @@
         <w:ind w:left="1440" w:hanging="360"/>
       </w:pPr>
       <w:rPr>
-        <w:rFonts w:ascii="Courier New" w:hAnsi="Courier New" w:hint="default"/>
-      </w:rPr>
-    </w:lvl>
-    <w:lvl w:ilvl="2" w:tplc="9F1A3F8A">
+        <w:rFonts w:hint="default" w:ascii="Courier New" w:hAnsi="Courier New"/>
+      </w:rPr>
+    </w:lvl>
+    <w:lvl xmlns:w="http://schemas.openxmlformats.org/wordprocessingml/2006/main" w:ilvl="2">
       <w:start w:val="1"/>
       <w:numFmt w:val="bullet"/>
       <w:lvlText w:val=""/>
@@ -2218,10 +2829,10 @@
         <w:ind w:left="2160" w:hanging="360"/>
       </w:pPr>
       <w:rPr>
-        <w:rFonts w:ascii="Wingdings" w:hAnsi="Wingdings" w:hint="default"/>
-      </w:rPr>
-    </w:lvl>
-    <w:lvl w:ilvl="3" w:tplc="204E99CA">
+        <w:rFonts w:hint="default" w:ascii="Wingdings" w:hAnsi="Wingdings"/>
+      </w:rPr>
+    </w:lvl>
+    <w:lvl xmlns:w="http://schemas.openxmlformats.org/wordprocessingml/2006/main" w:ilvl="3">
       <w:start w:val="1"/>
       <w:numFmt w:val="bullet"/>
       <w:lvlText w:val=""/>
@@ -2230,10 +2841,10 @@
         <w:ind w:left="2880" w:hanging="360"/>
       </w:pPr>
       <w:rPr>
-        <w:rFonts w:ascii="Symbol" w:hAnsi="Symbol" w:hint="default"/>
-      </w:rPr>
-    </w:lvl>
-    <w:lvl w:ilvl="4" w:tplc="653E8176">
+        <w:rFonts w:hint="default" w:ascii="Symbol" w:hAnsi="Symbol"/>
+      </w:rPr>
+    </w:lvl>
+    <w:lvl xmlns:w="http://schemas.openxmlformats.org/wordprocessingml/2006/main" w:ilvl="4">
       <w:start w:val="1"/>
       <w:numFmt w:val="bullet"/>
       <w:lvlText w:val="o"/>
@@ -2242,10 +2853,10 @@
         <w:ind w:left="3600" w:hanging="360"/>
       </w:pPr>
       <w:rPr>
-        <w:rFonts w:ascii="Courier New" w:hAnsi="Courier New" w:hint="default"/>
-      </w:rPr>
-    </w:lvl>
-    <w:lvl w:ilvl="5" w:tplc="2160DAAA">
+        <w:rFonts w:hint="default" w:ascii="Courier New" w:hAnsi="Courier New"/>
+      </w:rPr>
+    </w:lvl>
+    <w:lvl xmlns:w="http://schemas.openxmlformats.org/wordprocessingml/2006/main" w:ilvl="5">
       <w:start w:val="1"/>
       <w:numFmt w:val="bullet"/>
       <w:lvlText w:val=""/>
@@ -2254,10 +2865,10 @@
         <w:ind w:left="4320" w:hanging="360"/>
       </w:pPr>
       <w:rPr>
-        <w:rFonts w:ascii="Wingdings" w:hAnsi="Wingdings" w:hint="default"/>
-      </w:rPr>
-    </w:lvl>
-    <w:lvl w:ilvl="6" w:tplc="65420AD6">
+        <w:rFonts w:hint="default" w:ascii="Wingdings" w:hAnsi="Wingdings"/>
+      </w:rPr>
+    </w:lvl>
+    <w:lvl xmlns:w="http://schemas.openxmlformats.org/wordprocessingml/2006/main" w:ilvl="6">
       <w:start w:val="1"/>
       <w:numFmt w:val="bullet"/>
       <w:lvlText w:val=""/>
@@ -2266,10 +2877,10 @@
         <w:ind w:left="5040" w:hanging="360"/>
       </w:pPr>
       <w:rPr>
-        <w:rFonts w:ascii="Symbol" w:hAnsi="Symbol" w:hint="default"/>
-      </w:rPr>
-    </w:lvl>
-    <w:lvl w:ilvl="7" w:tplc="2FEE3B8E">
+        <w:rFonts w:hint="default" w:ascii="Symbol" w:hAnsi="Symbol"/>
+      </w:rPr>
+    </w:lvl>
+    <w:lvl xmlns:w="http://schemas.openxmlformats.org/wordprocessingml/2006/main" w:ilvl="7">
       <w:start w:val="1"/>
       <w:numFmt w:val="bullet"/>
       <w:lvlText w:val="o"/>
@@ -2278,10 +2889,10 @@
         <w:ind w:left="5760" w:hanging="360"/>
       </w:pPr>
       <w:rPr>
-        <w:rFonts w:ascii="Courier New" w:hAnsi="Courier New" w:hint="default"/>
-      </w:rPr>
-    </w:lvl>
-    <w:lvl w:ilvl="8" w:tplc="10501776">
+        <w:rFonts w:hint="default" w:ascii="Courier New" w:hAnsi="Courier New"/>
+      </w:rPr>
+    </w:lvl>
+    <w:lvl xmlns:w="http://schemas.openxmlformats.org/wordprocessingml/2006/main" w:ilvl="8">
       <w:start w:val="1"/>
       <w:numFmt w:val="bullet"/>
       <w:lvlText w:val=""/>
@@ -2290,15 +2901,13 @@
         <w:ind w:left="6480" w:hanging="360"/>
       </w:pPr>
       <w:rPr>
-        <w:rFonts w:ascii="Wingdings" w:hAnsi="Wingdings" w:hint="default"/>
+        <w:rFonts w:hint="default" w:ascii="Wingdings" w:hAnsi="Wingdings"/>
       </w:rPr>
     </w:lvl>
   </w:abstractNum>
-  <w:abstractNum w:abstractNumId="5" w15:restartNumberingAfterBreak="0">
-    <w:nsid w:val="58A449D1"/>
-    <w:multiLevelType w:val="hybridMultilevel"/>
-    <w:tmpl w:val="4F6669C2"/>
-    <w:lvl w:ilvl="0" w:tplc="93D0262E">
+  <w:abstractNum xmlns:w="http://schemas.openxmlformats.org/wordprocessingml/2006/main" w:abstractNumId="5">
+    <w:multiLevelType xmlns:w="http://schemas.openxmlformats.org/wordprocessingml/2006/main" w:val="hybridMultilevel"/>
+    <w:lvl xmlns:w="http://schemas.openxmlformats.org/wordprocessingml/2006/main" w:ilvl="0">
       <w:start w:val="1"/>
       <w:numFmt w:val="bullet"/>
       <w:lvlText w:val=""/>
@@ -2307,10 +2916,10 @@
         <w:ind w:left="720" w:hanging="360"/>
       </w:pPr>
       <w:rPr>
-        <w:rFonts w:ascii="Symbol" w:hAnsi="Symbol" w:hint="default"/>
-      </w:rPr>
-    </w:lvl>
-    <w:lvl w:ilvl="1" w:tplc="349CBD6C">
+        <w:rFonts w:hint="default" w:ascii="Symbol" w:hAnsi="Symbol"/>
+      </w:rPr>
+    </w:lvl>
+    <w:lvl xmlns:w="http://schemas.openxmlformats.org/wordprocessingml/2006/main" w:ilvl="1">
       <w:start w:val="1"/>
       <w:numFmt w:val="bullet"/>
       <w:lvlText w:val="o"/>
@@ -2319,10 +2928,10 @@
         <w:ind w:left="1440" w:hanging="360"/>
       </w:pPr>
       <w:rPr>
-        <w:rFonts w:ascii="Courier New" w:hAnsi="Courier New" w:hint="default"/>
-      </w:rPr>
-    </w:lvl>
-    <w:lvl w:ilvl="2" w:tplc="48682AC4">
+        <w:rFonts w:hint="default" w:ascii="Courier New" w:hAnsi="Courier New"/>
+      </w:rPr>
+    </w:lvl>
+    <w:lvl xmlns:w="http://schemas.openxmlformats.org/wordprocessingml/2006/main" w:ilvl="2">
       <w:start w:val="1"/>
       <w:numFmt w:val="bullet"/>
       <w:lvlText w:val=""/>
@@ -2331,10 +2940,10 @@
         <w:ind w:left="2160" w:hanging="360"/>
       </w:pPr>
       <w:rPr>
-        <w:rFonts w:ascii="Wingdings" w:hAnsi="Wingdings" w:hint="default"/>
-      </w:rPr>
-    </w:lvl>
-    <w:lvl w:ilvl="3" w:tplc="283E1FA4">
+        <w:rFonts w:hint="default" w:ascii="Wingdings" w:hAnsi="Wingdings"/>
+      </w:rPr>
+    </w:lvl>
+    <w:lvl xmlns:w="http://schemas.openxmlformats.org/wordprocessingml/2006/main" w:ilvl="3">
       <w:start w:val="1"/>
       <w:numFmt w:val="bullet"/>
       <w:lvlText w:val=""/>
@@ -2343,10 +2952,10 @@
         <w:ind w:left="2880" w:hanging="360"/>
       </w:pPr>
       <w:rPr>
-        <w:rFonts w:ascii="Symbol" w:hAnsi="Symbol" w:hint="default"/>
-      </w:rPr>
-    </w:lvl>
-    <w:lvl w:ilvl="4" w:tplc="359E3A58">
+        <w:rFonts w:hint="default" w:ascii="Symbol" w:hAnsi="Symbol"/>
+      </w:rPr>
+    </w:lvl>
+    <w:lvl xmlns:w="http://schemas.openxmlformats.org/wordprocessingml/2006/main" w:ilvl="4">
       <w:start w:val="1"/>
       <w:numFmt w:val="bullet"/>
       <w:lvlText w:val="o"/>
@@ -2355,10 +2964,10 @@
         <w:ind w:left="3600" w:hanging="360"/>
       </w:pPr>
       <w:rPr>
-        <w:rFonts w:ascii="Courier New" w:hAnsi="Courier New" w:hint="default"/>
-      </w:rPr>
-    </w:lvl>
-    <w:lvl w:ilvl="5" w:tplc="97368146">
+        <w:rFonts w:hint="default" w:ascii="Courier New" w:hAnsi="Courier New"/>
+      </w:rPr>
+    </w:lvl>
+    <w:lvl xmlns:w="http://schemas.openxmlformats.org/wordprocessingml/2006/main" w:ilvl="5">
       <w:start w:val="1"/>
       <w:numFmt w:val="bullet"/>
       <w:lvlText w:val=""/>
@@ -2367,10 +2976,10 @@
         <w:ind w:left="4320" w:hanging="360"/>
       </w:pPr>
       <w:rPr>
-        <w:rFonts w:ascii="Wingdings" w:hAnsi="Wingdings" w:hint="default"/>
-      </w:rPr>
-    </w:lvl>
-    <w:lvl w:ilvl="6" w:tplc="E1564A6C">
+        <w:rFonts w:hint="default" w:ascii="Wingdings" w:hAnsi="Wingdings"/>
+      </w:rPr>
+    </w:lvl>
+    <w:lvl xmlns:w="http://schemas.openxmlformats.org/wordprocessingml/2006/main" w:ilvl="6">
       <w:start w:val="1"/>
       <w:numFmt w:val="bullet"/>
       <w:lvlText w:val=""/>
@@ -2379,10 +2988,10 @@
         <w:ind w:left="5040" w:hanging="360"/>
       </w:pPr>
       <w:rPr>
-        <w:rFonts w:ascii="Symbol" w:hAnsi="Symbol" w:hint="default"/>
-      </w:rPr>
-    </w:lvl>
-    <w:lvl w:ilvl="7" w:tplc="96825ED0">
+        <w:rFonts w:hint="default" w:ascii="Symbol" w:hAnsi="Symbol"/>
+      </w:rPr>
+    </w:lvl>
+    <w:lvl xmlns:w="http://schemas.openxmlformats.org/wordprocessingml/2006/main" w:ilvl="7">
       <w:start w:val="1"/>
       <w:numFmt w:val="bullet"/>
       <w:lvlText w:val="o"/>
@@ -2391,10 +3000,10 @@
         <w:ind w:left="5760" w:hanging="360"/>
       </w:pPr>
       <w:rPr>
-        <w:rFonts w:ascii="Courier New" w:hAnsi="Courier New" w:hint="default"/>
-      </w:rPr>
-    </w:lvl>
-    <w:lvl w:ilvl="8" w:tplc="C5A62D30">
+        <w:rFonts w:hint="default" w:ascii="Courier New" w:hAnsi="Courier New"/>
+      </w:rPr>
+    </w:lvl>
+    <w:lvl xmlns:w="http://schemas.openxmlformats.org/wordprocessingml/2006/main" w:ilvl="8">
       <w:start w:val="1"/>
       <w:numFmt w:val="bullet"/>
       <w:lvlText w:val=""/>
@@ -2403,15 +3012,13 @@
         <w:ind w:left="6480" w:hanging="360"/>
       </w:pPr>
       <w:rPr>
-        <w:rFonts w:ascii="Wingdings" w:hAnsi="Wingdings" w:hint="default"/>
+        <w:rFonts w:hint="default" w:ascii="Wingdings" w:hAnsi="Wingdings"/>
       </w:rPr>
     </w:lvl>
   </w:abstractNum>
-  <w:abstractNum w:abstractNumId="6" w15:restartNumberingAfterBreak="0">
-    <w:nsid w:val="5B96400F"/>
-    <w:multiLevelType w:val="hybridMultilevel"/>
-    <w:tmpl w:val="8CE82AB8"/>
-    <w:lvl w:ilvl="0" w:tplc="233656FE">
+  <w:abstractNum xmlns:w="http://schemas.openxmlformats.org/wordprocessingml/2006/main" w:abstractNumId="4">
+    <w:multiLevelType xmlns:w="http://schemas.openxmlformats.org/wordprocessingml/2006/main" w:val="hybridMultilevel"/>
+    <w:lvl xmlns:w="http://schemas.openxmlformats.org/wordprocessingml/2006/main" w:ilvl="0">
       <w:start w:val="1"/>
       <w:numFmt w:val="bullet"/>
       <w:lvlText w:val=""/>
@@ -2420,10 +3027,10 @@
         <w:ind w:left="720" w:hanging="360"/>
       </w:pPr>
       <w:rPr>
-        <w:rFonts w:ascii="Symbol" w:hAnsi="Symbol" w:hint="default"/>
-      </w:rPr>
-    </w:lvl>
-    <w:lvl w:ilvl="1" w:tplc="D6807D68">
+        <w:rFonts w:hint="default" w:ascii="Symbol" w:hAnsi="Symbol"/>
+      </w:rPr>
+    </w:lvl>
+    <w:lvl xmlns:w="http://schemas.openxmlformats.org/wordprocessingml/2006/main" w:ilvl="1">
       <w:start w:val="1"/>
       <w:numFmt w:val="bullet"/>
       <w:lvlText w:val="o"/>
@@ -2432,10 +3039,10 @@
         <w:ind w:left="1440" w:hanging="360"/>
       </w:pPr>
       <w:rPr>
-        <w:rFonts w:ascii="Courier New" w:hAnsi="Courier New" w:hint="default"/>
-      </w:rPr>
-    </w:lvl>
-    <w:lvl w:ilvl="2" w:tplc="7A7C8AC8">
+        <w:rFonts w:hint="default" w:ascii="Courier New" w:hAnsi="Courier New"/>
+      </w:rPr>
+    </w:lvl>
+    <w:lvl xmlns:w="http://schemas.openxmlformats.org/wordprocessingml/2006/main" w:ilvl="2">
       <w:start w:val="1"/>
       <w:numFmt w:val="bullet"/>
       <w:lvlText w:val=""/>
@@ -2444,10 +3051,10 @@
         <w:ind w:left="2160" w:hanging="360"/>
       </w:pPr>
       <w:rPr>
-        <w:rFonts w:ascii="Wingdings" w:hAnsi="Wingdings" w:hint="default"/>
-      </w:rPr>
-    </w:lvl>
-    <w:lvl w:ilvl="3" w:tplc="8AA07BF0">
+        <w:rFonts w:hint="default" w:ascii="Wingdings" w:hAnsi="Wingdings"/>
+      </w:rPr>
+    </w:lvl>
+    <w:lvl xmlns:w="http://schemas.openxmlformats.org/wordprocessingml/2006/main" w:ilvl="3">
       <w:start w:val="1"/>
       <w:numFmt w:val="bullet"/>
       <w:lvlText w:val=""/>
@@ -2456,10 +3063,10 @@
         <w:ind w:left="2880" w:hanging="360"/>
       </w:pPr>
       <w:rPr>
-        <w:rFonts w:ascii="Symbol" w:hAnsi="Symbol" w:hint="default"/>
-      </w:rPr>
-    </w:lvl>
-    <w:lvl w:ilvl="4" w:tplc="4D9CD0F2">
+        <w:rFonts w:hint="default" w:ascii="Symbol" w:hAnsi="Symbol"/>
+      </w:rPr>
+    </w:lvl>
+    <w:lvl xmlns:w="http://schemas.openxmlformats.org/wordprocessingml/2006/main" w:ilvl="4">
       <w:start w:val="1"/>
       <w:numFmt w:val="bullet"/>
       <w:lvlText w:val="o"/>
@@ -2468,10 +3075,10 @@
         <w:ind w:left="3600" w:hanging="360"/>
       </w:pPr>
       <w:rPr>
-        <w:rFonts w:ascii="Courier New" w:hAnsi="Courier New" w:hint="default"/>
-      </w:rPr>
-    </w:lvl>
-    <w:lvl w:ilvl="5" w:tplc="83945AC8">
+        <w:rFonts w:hint="default" w:ascii="Courier New" w:hAnsi="Courier New"/>
+      </w:rPr>
+    </w:lvl>
+    <w:lvl xmlns:w="http://schemas.openxmlformats.org/wordprocessingml/2006/main" w:ilvl="5">
       <w:start w:val="1"/>
       <w:numFmt w:val="bullet"/>
       <w:lvlText w:val=""/>
@@ -2480,10 +3087,10 @@
         <w:ind w:left="4320" w:hanging="360"/>
       </w:pPr>
       <w:rPr>
-        <w:rFonts w:ascii="Wingdings" w:hAnsi="Wingdings" w:hint="default"/>
-      </w:rPr>
-    </w:lvl>
-    <w:lvl w:ilvl="6" w:tplc="17D82596">
+        <w:rFonts w:hint="default" w:ascii="Wingdings" w:hAnsi="Wingdings"/>
+      </w:rPr>
+    </w:lvl>
+    <w:lvl xmlns:w="http://schemas.openxmlformats.org/wordprocessingml/2006/main" w:ilvl="6">
       <w:start w:val="1"/>
       <w:numFmt w:val="bullet"/>
       <w:lvlText w:val=""/>
@@ -2492,10 +3099,10 @@
         <w:ind w:left="5040" w:hanging="360"/>
       </w:pPr>
       <w:rPr>
-        <w:rFonts w:ascii="Symbol" w:hAnsi="Symbol" w:hint="default"/>
-      </w:rPr>
-    </w:lvl>
-    <w:lvl w:ilvl="7" w:tplc="6700D292">
+        <w:rFonts w:hint="default" w:ascii="Symbol" w:hAnsi="Symbol"/>
+      </w:rPr>
+    </w:lvl>
+    <w:lvl xmlns:w="http://schemas.openxmlformats.org/wordprocessingml/2006/main" w:ilvl="7">
       <w:start w:val="1"/>
       <w:numFmt w:val="bullet"/>
       <w:lvlText w:val="o"/>
@@ -2504,10 +3111,10 @@
         <w:ind w:left="5760" w:hanging="360"/>
       </w:pPr>
       <w:rPr>
-        <w:rFonts w:ascii="Courier New" w:hAnsi="Courier New" w:hint="default"/>
-      </w:rPr>
-    </w:lvl>
-    <w:lvl w:ilvl="8" w:tplc="AE706E10">
+        <w:rFonts w:hint="default" w:ascii="Courier New" w:hAnsi="Courier New"/>
+      </w:rPr>
+    </w:lvl>
+    <w:lvl xmlns:w="http://schemas.openxmlformats.org/wordprocessingml/2006/main" w:ilvl="8">
       <w:start w:val="1"/>
       <w:numFmt w:val="bullet"/>
       <w:lvlText w:val=""/>
@@ -2516,15 +3123,13 @@
         <w:ind w:left="6480" w:hanging="360"/>
       </w:pPr>
       <w:rPr>
-        <w:rFonts w:ascii="Wingdings" w:hAnsi="Wingdings" w:hint="default"/>
+        <w:rFonts w:hint="default" w:ascii="Wingdings" w:hAnsi="Wingdings"/>
       </w:rPr>
     </w:lvl>
   </w:abstractNum>
-  <w:abstractNum w:abstractNumId="7" w15:restartNumberingAfterBreak="0">
-    <w:nsid w:val="77955A1A"/>
-    <w:multiLevelType w:val="hybridMultilevel"/>
-    <w:tmpl w:val="CF9AC642"/>
-    <w:lvl w:ilvl="0" w:tplc="44361B44">
+  <w:abstractNum xmlns:w="http://schemas.openxmlformats.org/wordprocessingml/2006/main" w:abstractNumId="3">
+    <w:multiLevelType xmlns:w="http://schemas.openxmlformats.org/wordprocessingml/2006/main" w:val="hybridMultilevel"/>
+    <w:lvl xmlns:w="http://schemas.openxmlformats.org/wordprocessingml/2006/main" w:ilvl="0">
       <w:start w:val="1"/>
       <w:numFmt w:val="bullet"/>
       <w:lvlText w:val=""/>
@@ -2533,10 +3138,10 @@
         <w:ind w:left="720" w:hanging="360"/>
       </w:pPr>
       <w:rPr>
-        <w:rFonts w:ascii="Symbol" w:hAnsi="Symbol" w:hint="default"/>
-      </w:rPr>
-    </w:lvl>
-    <w:lvl w:ilvl="1" w:tplc="602A9D36">
+        <w:rFonts w:hint="default" w:ascii="Symbol" w:hAnsi="Symbol"/>
+      </w:rPr>
+    </w:lvl>
+    <w:lvl xmlns:w="http://schemas.openxmlformats.org/wordprocessingml/2006/main" w:ilvl="1">
       <w:start w:val="1"/>
       <w:numFmt w:val="bullet"/>
       <w:lvlText w:val="o"/>
@@ -2545,10 +3150,10 @@
         <w:ind w:left="1440" w:hanging="360"/>
       </w:pPr>
       <w:rPr>
-        <w:rFonts w:ascii="Courier New" w:hAnsi="Courier New" w:hint="default"/>
-      </w:rPr>
-    </w:lvl>
-    <w:lvl w:ilvl="2" w:tplc="B0740474">
+        <w:rFonts w:hint="default" w:ascii="Courier New" w:hAnsi="Courier New"/>
+      </w:rPr>
+    </w:lvl>
+    <w:lvl xmlns:w="http://schemas.openxmlformats.org/wordprocessingml/2006/main" w:ilvl="2">
       <w:start w:val="1"/>
       <w:numFmt w:val="bullet"/>
       <w:lvlText w:val=""/>
@@ -2557,10 +3162,10 @@
         <w:ind w:left="2160" w:hanging="360"/>
       </w:pPr>
       <w:rPr>
-        <w:rFonts w:ascii="Wingdings" w:hAnsi="Wingdings" w:hint="default"/>
-      </w:rPr>
-    </w:lvl>
-    <w:lvl w:ilvl="3" w:tplc="0F0A54E0">
+        <w:rFonts w:hint="default" w:ascii="Wingdings" w:hAnsi="Wingdings"/>
+      </w:rPr>
+    </w:lvl>
+    <w:lvl xmlns:w="http://schemas.openxmlformats.org/wordprocessingml/2006/main" w:ilvl="3">
       <w:start w:val="1"/>
       <w:numFmt w:val="bullet"/>
       <w:lvlText w:val=""/>
@@ -2569,10 +3174,10 @@
         <w:ind w:left="2880" w:hanging="360"/>
       </w:pPr>
       <w:rPr>
-        <w:rFonts w:ascii="Symbol" w:hAnsi="Symbol" w:hint="default"/>
-      </w:rPr>
-    </w:lvl>
-    <w:lvl w:ilvl="4" w:tplc="6F0827BC">
+        <w:rFonts w:hint="default" w:ascii="Symbol" w:hAnsi="Symbol"/>
+      </w:rPr>
+    </w:lvl>
+    <w:lvl xmlns:w="http://schemas.openxmlformats.org/wordprocessingml/2006/main" w:ilvl="4">
       <w:start w:val="1"/>
       <w:numFmt w:val="bullet"/>
       <w:lvlText w:val="o"/>
@@ -2581,10 +3186,10 @@
         <w:ind w:left="3600" w:hanging="360"/>
       </w:pPr>
       <w:rPr>
-        <w:rFonts w:ascii="Courier New" w:hAnsi="Courier New" w:hint="default"/>
-      </w:rPr>
-    </w:lvl>
-    <w:lvl w:ilvl="5" w:tplc="D64E10A8">
+        <w:rFonts w:hint="default" w:ascii="Courier New" w:hAnsi="Courier New"/>
+      </w:rPr>
+    </w:lvl>
+    <w:lvl xmlns:w="http://schemas.openxmlformats.org/wordprocessingml/2006/main" w:ilvl="5">
       <w:start w:val="1"/>
       <w:numFmt w:val="bullet"/>
       <w:lvlText w:val=""/>
@@ -2593,10 +3198,10 @@
         <w:ind w:left="4320" w:hanging="360"/>
       </w:pPr>
       <w:rPr>
-        <w:rFonts w:ascii="Wingdings" w:hAnsi="Wingdings" w:hint="default"/>
-      </w:rPr>
-    </w:lvl>
-    <w:lvl w:ilvl="6" w:tplc="71AAE0DC">
+        <w:rFonts w:hint="default" w:ascii="Wingdings" w:hAnsi="Wingdings"/>
+      </w:rPr>
+    </w:lvl>
+    <w:lvl xmlns:w="http://schemas.openxmlformats.org/wordprocessingml/2006/main" w:ilvl="6">
       <w:start w:val="1"/>
       <w:numFmt w:val="bullet"/>
       <w:lvlText w:val=""/>
@@ -2605,10 +3210,10 @@
         <w:ind w:left="5040" w:hanging="360"/>
       </w:pPr>
       <w:rPr>
-        <w:rFonts w:ascii="Symbol" w:hAnsi="Symbol" w:hint="default"/>
-      </w:rPr>
-    </w:lvl>
-    <w:lvl w:ilvl="7" w:tplc="E90AAB96">
+        <w:rFonts w:hint="default" w:ascii="Symbol" w:hAnsi="Symbol"/>
+      </w:rPr>
+    </w:lvl>
+    <w:lvl xmlns:w="http://schemas.openxmlformats.org/wordprocessingml/2006/main" w:ilvl="7">
       <w:start w:val="1"/>
       <w:numFmt w:val="bullet"/>
       <w:lvlText w:val="o"/>
@@ -2617,10 +3222,10 @@
         <w:ind w:left="5760" w:hanging="360"/>
       </w:pPr>
       <w:rPr>
-        <w:rFonts w:ascii="Courier New" w:hAnsi="Courier New" w:hint="default"/>
-      </w:rPr>
-    </w:lvl>
-    <w:lvl w:ilvl="8" w:tplc="1864F5EE">
+        <w:rFonts w:hint="default" w:ascii="Courier New" w:hAnsi="Courier New"/>
+      </w:rPr>
+    </w:lvl>
+    <w:lvl xmlns:w="http://schemas.openxmlformats.org/wordprocessingml/2006/main" w:ilvl="8">
       <w:start w:val="1"/>
       <w:numFmt w:val="bullet"/>
       <w:lvlText w:val=""/>
@@ -2629,15 +3234,13 @@
         <w:ind w:left="6480" w:hanging="360"/>
       </w:pPr>
       <w:rPr>
-        <w:rFonts w:ascii="Wingdings" w:hAnsi="Wingdings" w:hint="default"/>
+        <w:rFonts w:hint="default" w:ascii="Wingdings" w:hAnsi="Wingdings"/>
       </w:rPr>
     </w:lvl>
   </w:abstractNum>
-  <w:abstractNum w:abstractNumId="8" w15:restartNumberingAfterBreak="0">
-    <w:nsid w:val="7BD868D5"/>
-    <w:multiLevelType w:val="hybridMultilevel"/>
-    <w:tmpl w:val="E412374E"/>
-    <w:lvl w:ilvl="0" w:tplc="26F4AD74">
+  <w:abstractNum xmlns:w="http://schemas.openxmlformats.org/wordprocessingml/2006/main" w:abstractNumId="2">
+    <w:multiLevelType xmlns:w="http://schemas.openxmlformats.org/wordprocessingml/2006/main" w:val="hybridMultilevel"/>
+    <w:lvl xmlns:w="http://schemas.openxmlformats.org/wordprocessingml/2006/main" w:ilvl="0">
       <w:start w:val="1"/>
       <w:numFmt w:val="bullet"/>
       <w:lvlText w:val=""/>
@@ -2646,10 +3249,10 @@
         <w:ind w:left="720" w:hanging="360"/>
       </w:pPr>
       <w:rPr>
-        <w:rFonts w:ascii="Symbol" w:hAnsi="Symbol" w:hint="default"/>
-      </w:rPr>
-    </w:lvl>
-    <w:lvl w:ilvl="1" w:tplc="C982FD98">
+        <w:rFonts w:hint="default" w:ascii="Symbol" w:hAnsi="Symbol"/>
+      </w:rPr>
+    </w:lvl>
+    <w:lvl xmlns:w="http://schemas.openxmlformats.org/wordprocessingml/2006/main" w:ilvl="1">
       <w:start w:val="1"/>
       <w:numFmt w:val="bullet"/>
       <w:lvlText w:val="o"/>
@@ -2658,10 +3261,10 @@
         <w:ind w:left="1440" w:hanging="360"/>
       </w:pPr>
       <w:rPr>
-        <w:rFonts w:ascii="Courier New" w:hAnsi="Courier New" w:hint="default"/>
-      </w:rPr>
-    </w:lvl>
-    <w:lvl w:ilvl="2" w:tplc="56AC8204">
+        <w:rFonts w:hint="default" w:ascii="Courier New" w:hAnsi="Courier New"/>
+      </w:rPr>
+    </w:lvl>
+    <w:lvl xmlns:w="http://schemas.openxmlformats.org/wordprocessingml/2006/main" w:ilvl="2">
       <w:start w:val="1"/>
       <w:numFmt w:val="bullet"/>
       <w:lvlText w:val=""/>
@@ -2670,10 +3273,10 @@
         <w:ind w:left="2160" w:hanging="360"/>
       </w:pPr>
       <w:rPr>
-        <w:rFonts w:ascii="Wingdings" w:hAnsi="Wingdings" w:hint="default"/>
-      </w:rPr>
-    </w:lvl>
-    <w:lvl w:ilvl="3" w:tplc="53C8AF58">
+        <w:rFonts w:hint="default" w:ascii="Wingdings" w:hAnsi="Wingdings"/>
+      </w:rPr>
+    </w:lvl>
+    <w:lvl xmlns:w="http://schemas.openxmlformats.org/wordprocessingml/2006/main" w:ilvl="3">
       <w:start w:val="1"/>
       <w:numFmt w:val="bullet"/>
       <w:lvlText w:val=""/>
@@ -2682,10 +3285,10 @@
         <w:ind w:left="2880" w:hanging="360"/>
       </w:pPr>
       <w:rPr>
-        <w:rFonts w:ascii="Symbol" w:hAnsi="Symbol" w:hint="default"/>
-      </w:rPr>
-    </w:lvl>
-    <w:lvl w:ilvl="4" w:tplc="6F4AD6D8">
+        <w:rFonts w:hint="default" w:ascii="Symbol" w:hAnsi="Symbol"/>
+      </w:rPr>
+    </w:lvl>
+    <w:lvl xmlns:w="http://schemas.openxmlformats.org/wordprocessingml/2006/main" w:ilvl="4">
       <w:start w:val="1"/>
       <w:numFmt w:val="bullet"/>
       <w:lvlText w:val="o"/>
@@ -2694,10 +3297,10 @@
         <w:ind w:left="3600" w:hanging="360"/>
       </w:pPr>
       <w:rPr>
-        <w:rFonts w:ascii="Courier New" w:hAnsi="Courier New" w:hint="default"/>
-      </w:rPr>
-    </w:lvl>
-    <w:lvl w:ilvl="5" w:tplc="9EB6524A">
+        <w:rFonts w:hint="default" w:ascii="Courier New" w:hAnsi="Courier New"/>
+      </w:rPr>
+    </w:lvl>
+    <w:lvl xmlns:w="http://schemas.openxmlformats.org/wordprocessingml/2006/main" w:ilvl="5">
       <w:start w:val="1"/>
       <w:numFmt w:val="bullet"/>
       <w:lvlText w:val=""/>
@@ -2706,10 +3309,10 @@
         <w:ind w:left="4320" w:hanging="360"/>
       </w:pPr>
       <w:rPr>
-        <w:rFonts w:ascii="Wingdings" w:hAnsi="Wingdings" w:hint="default"/>
-      </w:rPr>
-    </w:lvl>
-    <w:lvl w:ilvl="6" w:tplc="4A261B26">
+        <w:rFonts w:hint="default" w:ascii="Wingdings" w:hAnsi="Wingdings"/>
+      </w:rPr>
+    </w:lvl>
+    <w:lvl xmlns:w="http://schemas.openxmlformats.org/wordprocessingml/2006/main" w:ilvl="6">
       <w:start w:val="1"/>
       <w:numFmt w:val="bullet"/>
       <w:lvlText w:val=""/>
@@ -2718,10 +3321,10 @@
         <w:ind w:left="5040" w:hanging="360"/>
       </w:pPr>
       <w:rPr>
-        <w:rFonts w:ascii="Symbol" w:hAnsi="Symbol" w:hint="default"/>
-      </w:rPr>
-    </w:lvl>
-    <w:lvl w:ilvl="7" w:tplc="F968A020">
+        <w:rFonts w:hint="default" w:ascii="Symbol" w:hAnsi="Symbol"/>
+      </w:rPr>
+    </w:lvl>
+    <w:lvl xmlns:w="http://schemas.openxmlformats.org/wordprocessingml/2006/main" w:ilvl="7">
       <w:start w:val="1"/>
       <w:numFmt w:val="bullet"/>
       <w:lvlText w:val="o"/>
@@ -2730,10 +3333,10 @@
         <w:ind w:left="5760" w:hanging="360"/>
       </w:pPr>
       <w:rPr>
-        <w:rFonts w:ascii="Courier New" w:hAnsi="Courier New" w:hint="default"/>
-      </w:rPr>
-    </w:lvl>
-    <w:lvl w:ilvl="8" w:tplc="7BB8E976">
+        <w:rFonts w:hint="default" w:ascii="Courier New" w:hAnsi="Courier New"/>
+      </w:rPr>
+    </w:lvl>
+    <w:lvl xmlns:w="http://schemas.openxmlformats.org/wordprocessingml/2006/main" w:ilvl="8">
       <w:start w:val="1"/>
       <w:numFmt w:val="bullet"/>
       <w:lvlText w:val=""/>
@@ -2742,15 +3345,13 @@
         <w:ind w:left="6480" w:hanging="360"/>
       </w:pPr>
       <w:rPr>
-        <w:rFonts w:ascii="Wingdings" w:hAnsi="Wingdings" w:hint="default"/>
+        <w:rFonts w:hint="default" w:ascii="Wingdings" w:hAnsi="Wingdings"/>
       </w:rPr>
     </w:lvl>
   </w:abstractNum>
-  <w:abstractNum w:abstractNumId="9" w15:restartNumberingAfterBreak="0">
-    <w:nsid w:val="7F343524"/>
-    <w:multiLevelType w:val="hybridMultilevel"/>
-    <w:tmpl w:val="A61CF340"/>
-    <w:lvl w:ilvl="0" w:tplc="6C76897A">
+  <w:abstractNum xmlns:w="http://schemas.openxmlformats.org/wordprocessingml/2006/main" w:abstractNumId="1">
+    <w:multiLevelType xmlns:w="http://schemas.openxmlformats.org/wordprocessingml/2006/main" w:val="hybridMultilevel"/>
+    <w:lvl xmlns:w="http://schemas.openxmlformats.org/wordprocessingml/2006/main" w:ilvl="0">
       <w:start w:val="1"/>
       <w:numFmt w:val="bullet"/>
       <w:lvlText w:val=""/>
@@ -2759,10 +3360,10 @@
         <w:ind w:left="720" w:hanging="360"/>
       </w:pPr>
       <w:rPr>
-        <w:rFonts w:ascii="Symbol" w:hAnsi="Symbol" w:hint="default"/>
-      </w:rPr>
-    </w:lvl>
-    <w:lvl w:ilvl="1" w:tplc="7BF4E51C">
+        <w:rFonts w:hint="default" w:ascii="Symbol" w:hAnsi="Symbol"/>
+      </w:rPr>
+    </w:lvl>
+    <w:lvl xmlns:w="http://schemas.openxmlformats.org/wordprocessingml/2006/main" w:ilvl="1">
       <w:start w:val="1"/>
       <w:numFmt w:val="bullet"/>
       <w:lvlText w:val="o"/>
@@ -2771,10 +3372,10 @@
         <w:ind w:left="1440" w:hanging="360"/>
       </w:pPr>
       <w:rPr>
-        <w:rFonts w:ascii="Courier New" w:hAnsi="Courier New" w:hint="default"/>
-      </w:rPr>
-    </w:lvl>
-    <w:lvl w:ilvl="2" w:tplc="F3D48FCA">
+        <w:rFonts w:hint="default" w:ascii="Courier New" w:hAnsi="Courier New"/>
+      </w:rPr>
+    </w:lvl>
+    <w:lvl xmlns:w="http://schemas.openxmlformats.org/wordprocessingml/2006/main" w:ilvl="2">
       <w:start w:val="1"/>
       <w:numFmt w:val="bullet"/>
       <w:lvlText w:val=""/>
@@ -2783,10 +3384,10 @@
         <w:ind w:left="2160" w:hanging="360"/>
       </w:pPr>
       <w:rPr>
-        <w:rFonts w:ascii="Wingdings" w:hAnsi="Wingdings" w:hint="default"/>
-      </w:rPr>
-    </w:lvl>
-    <w:lvl w:ilvl="3" w:tplc="B99E6B28">
+        <w:rFonts w:hint="default" w:ascii="Wingdings" w:hAnsi="Wingdings"/>
+      </w:rPr>
+    </w:lvl>
+    <w:lvl xmlns:w="http://schemas.openxmlformats.org/wordprocessingml/2006/main" w:ilvl="3">
       <w:start w:val="1"/>
       <w:numFmt w:val="bullet"/>
       <w:lvlText w:val=""/>
@@ -2795,10 +3396,10 @@
         <w:ind w:left="2880" w:hanging="360"/>
       </w:pPr>
       <w:rPr>
-        <w:rFonts w:ascii="Symbol" w:hAnsi="Symbol" w:hint="default"/>
-      </w:rPr>
-    </w:lvl>
-    <w:lvl w:ilvl="4" w:tplc="7BB0ADE0">
+        <w:rFonts w:hint="default" w:ascii="Symbol" w:hAnsi="Symbol"/>
+      </w:rPr>
+    </w:lvl>
+    <w:lvl xmlns:w="http://schemas.openxmlformats.org/wordprocessingml/2006/main" w:ilvl="4">
       <w:start w:val="1"/>
       <w:numFmt w:val="bullet"/>
       <w:lvlText w:val="o"/>
@@ -2807,10 +3408,10 @@
         <w:ind w:left="3600" w:hanging="360"/>
       </w:pPr>
       <w:rPr>
-        <w:rFonts w:ascii="Courier New" w:hAnsi="Courier New" w:hint="default"/>
-      </w:rPr>
-    </w:lvl>
-    <w:lvl w:ilvl="5" w:tplc="EB1AFB44">
+        <w:rFonts w:hint="default" w:ascii="Courier New" w:hAnsi="Courier New"/>
+      </w:rPr>
+    </w:lvl>
+    <w:lvl xmlns:w="http://schemas.openxmlformats.org/wordprocessingml/2006/main" w:ilvl="5">
       <w:start w:val="1"/>
       <w:numFmt w:val="bullet"/>
       <w:lvlText w:val=""/>
@@ -2819,10 +3420,10 @@
         <w:ind w:left="4320" w:hanging="360"/>
       </w:pPr>
       <w:rPr>
-        <w:rFonts w:ascii="Wingdings" w:hAnsi="Wingdings" w:hint="default"/>
-      </w:rPr>
-    </w:lvl>
-    <w:lvl w:ilvl="6" w:tplc="E348C3B6">
+        <w:rFonts w:hint="default" w:ascii="Wingdings" w:hAnsi="Wingdings"/>
+      </w:rPr>
+    </w:lvl>
+    <w:lvl xmlns:w="http://schemas.openxmlformats.org/wordprocessingml/2006/main" w:ilvl="6">
       <w:start w:val="1"/>
       <w:numFmt w:val="bullet"/>
       <w:lvlText w:val=""/>
@@ -2831,10 +3432,10 @@
         <w:ind w:left="5040" w:hanging="360"/>
       </w:pPr>
       <w:rPr>
-        <w:rFonts w:ascii="Symbol" w:hAnsi="Symbol" w:hint="default"/>
-      </w:rPr>
-    </w:lvl>
-    <w:lvl w:ilvl="7" w:tplc="D5744D1C">
+        <w:rFonts w:hint="default" w:ascii="Symbol" w:hAnsi="Symbol"/>
+      </w:rPr>
+    </w:lvl>
+    <w:lvl xmlns:w="http://schemas.openxmlformats.org/wordprocessingml/2006/main" w:ilvl="7">
       <w:start w:val="1"/>
       <w:numFmt w:val="bullet"/>
       <w:lvlText w:val="o"/>
@@ -2843,10 +3444,10 @@
         <w:ind w:left="5760" w:hanging="360"/>
       </w:pPr>
       <w:rPr>
-        <w:rFonts w:ascii="Courier New" w:hAnsi="Courier New" w:hint="default"/>
-      </w:rPr>
-    </w:lvl>
-    <w:lvl w:ilvl="8" w:tplc="A51C8B4C">
+        <w:rFonts w:hint="default" w:ascii="Courier New" w:hAnsi="Courier New"/>
+      </w:rPr>
+    </w:lvl>
+    <w:lvl xmlns:w="http://schemas.openxmlformats.org/wordprocessingml/2006/main" w:ilvl="8">
       <w:start w:val="1"/>
       <w:numFmt w:val="bullet"/>
       <w:lvlText w:val=""/>
@@ -2855,49 +3456,49 @@
         <w:ind w:left="6480" w:hanging="360"/>
       </w:pPr>
       <w:rPr>
-        <w:rFonts w:ascii="Wingdings" w:hAnsi="Wingdings" w:hint="default"/>
+        <w:rFonts w:hint="default" w:ascii="Wingdings" w:hAnsi="Wingdings"/>
       </w:rPr>
     </w:lvl>
   </w:abstractNum>
-  <w:num w:numId="1">
-    <w:abstractNumId w:val="3"/>
+  <w:num w:numId="10">
+    <w:abstractNumId w:val="10"/>
   </w:num>
-  <w:num w:numId="2">
-    <w:abstractNumId w:val="5"/>
-  </w:num>
-  <w:num w:numId="3">
+  <w:num w:numId="9">
     <w:abstractNumId w:val="9"/>
-  </w:num>
-  <w:num w:numId="4">
-    <w:abstractNumId w:val="1"/>
-  </w:num>
-  <w:num w:numId="5">
-    <w:abstractNumId w:val="4"/>
-  </w:num>
-  <w:num w:numId="6">
-    <w:abstractNumId w:val="2"/>
-  </w:num>
-  <w:num w:numId="7">
-    <w:abstractNumId w:val="6"/>
   </w:num>
   <w:num w:numId="8">
     <w:abstractNumId w:val="8"/>
   </w:num>
-  <w:num w:numId="9">
+  <w:num w:numId="7">
     <w:abstractNumId w:val="7"/>
   </w:num>
-  <w:num w:numId="10">
-    <w:abstractNumId w:val="0"/>
+  <w:num w:numId="6">
+    <w:abstractNumId w:val="6"/>
+  </w:num>
+  <w:num w:numId="5">
+    <w:abstractNumId w:val="5"/>
+  </w:num>
+  <w:num w:numId="4">
+    <w:abstractNumId w:val="4"/>
+  </w:num>
+  <w:num w:numId="3">
+    <w:abstractNumId w:val="3"/>
+  </w:num>
+  <w:num w:numId="2">
+    <w:abstractNumId w:val="2"/>
+  </w:num>
+  <w:num w:numId="1">
+    <w:abstractNumId w:val="1"/>
   </w:num>
 </w:numbering>
 </file>
 
 <file path=word/styles.xml><?xml version="1.0" encoding="utf-8"?>
-<w:styles xmlns:mc="http://schemas.openxmlformats.org/markup-compatibility/2006" xmlns:r="http://schemas.openxmlformats.org/officeDocument/2006/relationships" xmlns:w="http://schemas.openxmlformats.org/wordprocessingml/2006/main" xmlns:w14="http://schemas.microsoft.com/office/word/2010/wordml" xmlns:w15="http://schemas.microsoft.com/office/word/2012/wordml" xmlns:w16cex="http://schemas.microsoft.com/office/word/2018/wordml/cex" xmlns:w16cid="http://schemas.microsoft.com/office/word/2016/wordml/cid" xmlns:w16="http://schemas.microsoft.com/office/word/2018/wordml" xmlns:w16se="http://schemas.microsoft.com/office/word/2015/wordml/symex" mc:Ignorable="w14 w15 w16se w16cid w16 w16cex">
+<w:styles xmlns:wp14="http://schemas.microsoft.com/office/word/2010/wordprocessingDrawing" xmlns:mc="http://schemas.openxmlformats.org/markup-compatibility/2006" xmlns:r="http://schemas.openxmlformats.org/officeDocument/2006/relationships" xmlns:w="http://schemas.openxmlformats.org/wordprocessingml/2006/main" xmlns:w14="http://schemas.microsoft.com/office/word/2010/wordml" xmlns:w15="http://schemas.microsoft.com/office/word/2012/wordml" mc:Ignorable="w14 w15 wp14">
   <w:docDefaults>
     <w:rPrDefault>
       <w:rPr>
-        <w:rFonts w:asciiTheme="minorHAnsi" w:eastAsiaTheme="minorHAnsi" w:hAnsiTheme="minorHAnsi" w:cstheme="minorBidi"/>
+        <w:rFonts w:asciiTheme="minorHAnsi" w:hAnsiTheme="minorHAnsi" w:eastAsiaTheme="minorHAnsi" w:cstheme="minorBidi"/>
         <w:sz w:val="22"/>
         <w:szCs w:val="22"/>
         <w:lang w:val="en-US" w:eastAsia="en-US" w:bidi="ar-SA"/>
@@ -2909,17 +3510,17 @@
       </w:pPr>
     </w:pPrDefault>
   </w:docDefaults>
-  <w:latentStyles w:defLockedState="0" w:defUIPriority="99" w:defSemiHidden="0" w:defUnhideWhenUsed="0" w:defQFormat="0" w:count="376">
+  <w:latentStyles w:defLockedState="0" w:defUIPriority="99" w:defSemiHidden="0" w:defUnhideWhenUsed="0" w:defQFormat="0" w:count="371">
     <w:lsdException w:name="Normal" w:uiPriority="0" w:qFormat="1"/>
     <w:lsdException w:name="heading 1" w:uiPriority="9" w:qFormat="1"/>
-    <w:lsdException w:name="heading 2" w:semiHidden="1" w:uiPriority="9" w:unhideWhenUsed="1" w:qFormat="1"/>
-    <w:lsdException w:name="heading 3" w:semiHidden="1" w:uiPriority="9" w:unhideWhenUsed="1" w:qFormat="1"/>
-    <w:lsdException w:name="heading 4" w:semiHidden="1" w:uiPriority="9" w:unhideWhenUsed="1" w:qFormat="1"/>
-    <w:lsdException w:name="heading 5" w:semiHidden="1" w:uiPriority="9" w:unhideWhenUsed="1" w:qFormat="1"/>
-    <w:lsdException w:name="heading 6" w:semiHidden="1" w:uiPriority="9" w:unhideWhenUsed="1" w:qFormat="1"/>
-    <w:lsdException w:name="heading 7" w:semiHidden="1" w:uiPriority="9" w:unhideWhenUsed="1" w:qFormat="1"/>
-    <w:lsdException w:name="heading 8" w:semiHidden="1" w:uiPriority="9" w:unhideWhenUsed="1" w:qFormat="1"/>
-    <w:lsdException w:name="heading 9" w:semiHidden="1" w:uiPriority="9" w:unhideWhenUsed="1" w:qFormat="1"/>
+    <w:lsdException w:name="heading 2" w:uiPriority="9" w:semiHidden="1" w:unhideWhenUsed="1" w:qFormat="1"/>
+    <w:lsdException w:name="heading 3" w:uiPriority="9" w:semiHidden="1" w:unhideWhenUsed="1" w:qFormat="1"/>
+    <w:lsdException w:name="heading 4" w:uiPriority="9" w:semiHidden="1" w:unhideWhenUsed="1" w:qFormat="1"/>
+    <w:lsdException w:name="heading 5" w:uiPriority="9" w:semiHidden="1" w:unhideWhenUsed="1" w:qFormat="1"/>
+    <w:lsdException w:name="heading 6" w:uiPriority="9" w:semiHidden="1" w:unhideWhenUsed="1" w:qFormat="1"/>
+    <w:lsdException w:name="heading 7" w:uiPriority="9" w:semiHidden="1" w:unhideWhenUsed="1" w:qFormat="1"/>
+    <w:lsdException w:name="heading 8" w:uiPriority="9" w:semiHidden="1" w:unhideWhenUsed="1" w:qFormat="1"/>
+    <w:lsdException w:name="heading 9" w:uiPriority="9" w:semiHidden="1" w:unhideWhenUsed="1" w:qFormat="1"/>
     <w:lsdException w:name="index 1" w:semiHidden="1" w:unhideWhenUsed="1"/>
     <w:lsdException w:name="index 2" w:semiHidden="1" w:unhideWhenUsed="1"/>
     <w:lsdException w:name="index 3" w:semiHidden="1" w:unhideWhenUsed="1"/>
@@ -2929,22 +3530,22 @@
     <w:lsdException w:name="index 7" w:semiHidden="1" w:unhideWhenUsed="1"/>
     <w:lsdException w:name="index 8" w:semiHidden="1" w:unhideWhenUsed="1"/>
     <w:lsdException w:name="index 9" w:semiHidden="1" w:unhideWhenUsed="1"/>
-    <w:lsdException w:name="toc 1" w:semiHidden="1" w:uiPriority="39" w:unhideWhenUsed="1"/>
-    <w:lsdException w:name="toc 2" w:semiHidden="1" w:uiPriority="39" w:unhideWhenUsed="1"/>
-    <w:lsdException w:name="toc 3" w:semiHidden="1" w:uiPriority="39" w:unhideWhenUsed="1"/>
-    <w:lsdException w:name="toc 4" w:semiHidden="1" w:uiPriority="39" w:unhideWhenUsed="1"/>
-    <w:lsdException w:name="toc 5" w:semiHidden="1" w:uiPriority="39" w:unhideWhenUsed="1"/>
-    <w:lsdException w:name="toc 6" w:semiHidden="1" w:uiPriority="39" w:unhideWhenUsed="1"/>
-    <w:lsdException w:name="toc 7" w:semiHidden="1" w:uiPriority="39" w:unhideWhenUsed="1"/>
-    <w:lsdException w:name="toc 8" w:semiHidden="1" w:uiPriority="39" w:unhideWhenUsed="1"/>
-    <w:lsdException w:name="toc 9" w:semiHidden="1" w:uiPriority="39" w:unhideWhenUsed="1"/>
+    <w:lsdException w:name="toc 1" w:uiPriority="39" w:semiHidden="1" w:unhideWhenUsed="1"/>
+    <w:lsdException w:name="toc 2" w:uiPriority="39" w:semiHidden="1" w:unhideWhenUsed="1"/>
+    <w:lsdException w:name="toc 3" w:uiPriority="39" w:semiHidden="1" w:unhideWhenUsed="1"/>
+    <w:lsdException w:name="toc 4" w:uiPriority="39" w:semiHidden="1" w:unhideWhenUsed="1"/>
+    <w:lsdException w:name="toc 5" w:uiPriority="39" w:semiHidden="1" w:unhideWhenUsed="1"/>
+    <w:lsdException w:name="toc 6" w:uiPriority="39" w:semiHidden="1" w:unhideWhenUsed="1"/>
+    <w:lsdException w:name="toc 7" w:uiPriority="39" w:semiHidden="1" w:unhideWhenUsed="1"/>
+    <w:lsdException w:name="toc 8" w:uiPriority="39" w:semiHidden="1" w:unhideWhenUsed="1"/>
+    <w:lsdException w:name="toc 9" w:uiPriority="39" w:semiHidden="1" w:unhideWhenUsed="1"/>
     <w:lsdException w:name="Normal Indent" w:semiHidden="1" w:unhideWhenUsed="1"/>
     <w:lsdException w:name="footnote text" w:semiHidden="1" w:unhideWhenUsed="1"/>
     <w:lsdException w:name="annotation text" w:semiHidden="1" w:unhideWhenUsed="1"/>
     <w:lsdException w:name="header" w:semiHidden="1" w:unhideWhenUsed="1"/>
     <w:lsdException w:name="footer" w:semiHidden="1" w:unhideWhenUsed="1"/>
     <w:lsdException w:name="index heading" w:semiHidden="1" w:unhideWhenUsed="1"/>
-    <w:lsdException w:name="caption" w:semiHidden="1" w:uiPriority="35" w:unhideWhenUsed="1" w:qFormat="1"/>
+    <w:lsdException w:name="caption" w:uiPriority="35" w:semiHidden="1" w:unhideWhenUsed="1" w:qFormat="1"/>
     <w:lsdException w:name="table of figures" w:semiHidden="1" w:unhideWhenUsed="1"/>
     <w:lsdException w:name="envelope address" w:semiHidden="1" w:unhideWhenUsed="1"/>
     <w:lsdException w:name="envelope return" w:semiHidden="1" w:unhideWhenUsed="1"/>
@@ -2975,7 +3576,7 @@
     <w:lsdException w:name="Title" w:uiPriority="10" w:qFormat="1"/>
     <w:lsdException w:name="Closing" w:semiHidden="1" w:unhideWhenUsed="1"/>
     <w:lsdException w:name="Signature" w:semiHidden="1" w:unhideWhenUsed="1"/>
-    <w:lsdException w:name="Default Paragraph Font" w:semiHidden="1" w:uiPriority="1" w:unhideWhenUsed="1"/>
+    <w:lsdException w:name="Default Paragraph Font" w:uiPriority="1" w:semiHidden="1" w:unhideWhenUsed="1"/>
     <w:lsdException w:name="Body Text" w:semiHidden="1" w:unhideWhenUsed="1"/>
     <w:lsdException w:name="Body Text Indent" w:semiHidden="1" w:unhideWhenUsed="1"/>
     <w:lsdException w:name="List Continue" w:semiHidden="1" w:unhideWhenUsed="1"/>
@@ -3175,8 +3776,8 @@
     <w:lsdException w:name="Subtle Reference" w:uiPriority="31" w:qFormat="1"/>
     <w:lsdException w:name="Intense Reference" w:uiPriority="32" w:qFormat="1"/>
     <w:lsdException w:name="Book Title" w:uiPriority="33" w:qFormat="1"/>
-    <w:lsdException w:name="Bibliography" w:semiHidden="1" w:uiPriority="37" w:unhideWhenUsed="1"/>
-    <w:lsdException w:name="TOC Heading" w:semiHidden="1" w:uiPriority="39" w:unhideWhenUsed="1" w:qFormat="1"/>
+    <w:lsdException w:name="Bibliography" w:uiPriority="37" w:semiHidden="1" w:unhideWhenUsed="1"/>
+    <w:lsdException w:name="TOC Heading" w:uiPriority="39" w:semiHidden="1" w:unhideWhenUsed="1" w:qFormat="1"/>
     <w:lsdException w:name="Plain Table 1" w:uiPriority="41"/>
     <w:lsdException w:name="Plain Table 2" w:uiPriority="42"/>
     <w:lsdException w:name="Plain Table 3" w:uiPriority="43"/>
@@ -3281,23 +3882,18 @@
     <w:lsdException w:name="List Table 5 Dark Accent 6" w:uiPriority="50"/>
     <w:lsdException w:name="List Table 6 Colorful Accent 6" w:uiPriority="51"/>
     <w:lsdException w:name="List Table 7 Colorful Accent 6" w:uiPriority="52"/>
-    <w:lsdException w:name="Mention" w:semiHidden="1" w:unhideWhenUsed="1"/>
-    <w:lsdException w:name="Smart Hyperlink" w:semiHidden="1" w:unhideWhenUsed="1"/>
-    <w:lsdException w:name="Hashtag" w:semiHidden="1" w:unhideWhenUsed="1"/>
-    <w:lsdException w:name="Unresolved Mention" w:semiHidden="1" w:unhideWhenUsed="1"/>
-    <w:lsdException w:name="Smart Link" w:semiHidden="1" w:unhideWhenUsed="1"/>
   </w:latentStyles>
-  <w:style w:type="paragraph" w:default="1" w:styleId="Normal">
+  <w:style w:type="paragraph" w:styleId="Normal" w:default="1">
     <w:name w:val="Normal"/>
     <w:qFormat/>
   </w:style>
-  <w:style w:type="character" w:default="1" w:styleId="DefaultParagraphFont">
+  <w:style w:type="character" w:styleId="DefaultParagraphFont" w:default="1">
     <w:name w:val="Default Paragraph Font"/>
     <w:uiPriority w:val="1"/>
     <w:semiHidden/>
     <w:unhideWhenUsed/>
   </w:style>
-  <w:style w:type="table" w:default="1" w:styleId="TableNormal">
+  <w:style w:type="table" w:styleId="TableNormal" w:default="1">
     <w:name w:val="Normal Table"/>
     <w:uiPriority w:val="99"/>
     <w:semiHidden/>
@@ -3312,137 +3908,151 @@
       </w:tblCellMar>
     </w:tblPr>
   </w:style>
-  <w:style w:type="numbering" w:default="1" w:styleId="NoList">
+  <w:style w:type="numbering" w:styleId="NoList" w:default="1">
     <w:name w:val="No List"/>
     <w:uiPriority w:val="99"/>
     <w:semiHidden/>
     <w:unhideWhenUsed/>
   </w:style>
-  <w:style w:type="table" w:styleId="TableGrid">
-    <w:name w:val="Table Grid"/>
-    <w:basedOn w:val="TableNormal"/>
-    <w:uiPriority w:val="59"/>
-    <w:rsid w:val="00FB4123"/>
-    <w:pPr>
+  <w:style xmlns:w="http://schemas.openxmlformats.org/wordprocessingml/2006/main" w:type="table" w:styleId="TableGrid">
+    <w:name xmlns:w="http://schemas.openxmlformats.org/wordprocessingml/2006/main" w:val="Table Grid"/>
+    <w:basedOn xmlns:w="http://schemas.openxmlformats.org/wordprocessingml/2006/main" w:val="TableNormal"/>
+    <w:uiPriority xmlns:w="http://schemas.openxmlformats.org/wordprocessingml/2006/main" w:val="59"/>
+    <w:rsid xmlns:w="http://schemas.openxmlformats.org/wordprocessingml/2006/main" w:val="00FB4123"/>
+    <w:pPr xmlns:w="http://schemas.openxmlformats.org/wordprocessingml/2006/main">
       <w:spacing w:after="0" w:line="240" w:lineRule="auto"/>
     </w:pPr>
-    <w:tblPr>
+    <w:tblPr xmlns:w="http://schemas.openxmlformats.org/wordprocessingml/2006/main">
+      <w:tblInd w:w="0" w:type="dxa"/>
       <w:tblBorders>
-        <w:top w:val="single" w:sz="4" w:space="0" w:color="000000" w:themeColor="text1"/>
-        <w:left w:val="single" w:sz="4" w:space="0" w:color="000000" w:themeColor="text1"/>
-        <w:bottom w:val="single" w:sz="4" w:space="0" w:color="000000" w:themeColor="text1"/>
-        <w:right w:val="single" w:sz="4" w:space="0" w:color="000000" w:themeColor="text1"/>
-        <w:insideH w:val="single" w:sz="4" w:space="0" w:color="000000" w:themeColor="text1"/>
-        <w:insideV w:val="single" w:sz="4" w:space="0" w:color="000000" w:themeColor="text1"/>
+        <w:top w:val="single" w:color="000000" w:themeColor="text1" w:sz="4" w:space="0"/>
+        <w:left w:val="single" w:color="000000" w:themeColor="text1" w:sz="4" w:space="0"/>
+        <w:bottom w:val="single" w:color="000000" w:themeColor="text1" w:sz="4" w:space="0"/>
+        <w:right w:val="single" w:color="000000" w:themeColor="text1" w:sz="4" w:space="0"/>
+        <w:insideH w:val="single" w:color="000000" w:themeColor="text1" w:sz="4" w:space="0"/>
+        <w:insideV w:val="single" w:color="000000" w:themeColor="text1" w:sz="4" w:space="0"/>
       </w:tblBorders>
+      <w:tblCellMar>
+        <w:top w:w="0" w:type="dxa"/>
+        <w:left w:w="108" w:type="dxa"/>
+        <w:bottom w:w="0" w:type="dxa"/>
+        <w:right w:w="108" w:type="dxa"/>
+      </w:tblCellMar>
     </w:tblPr>
   </w:style>
-  <w:style w:type="character" w:customStyle="1" w:styleId="HeaderChar">
-    <w:name w:val="Header Char"/>
-    <w:basedOn w:val="DefaultParagraphFont"/>
-    <w:link w:val="Header"/>
-    <w:uiPriority w:val="99"/>
+  <w:style xmlns:w14="http://schemas.microsoft.com/office/word/2010/wordml" xmlns:mc="http://schemas.openxmlformats.org/markup-compatibility/2006" xmlns:w="http://schemas.openxmlformats.org/wordprocessingml/2006/main" w:type="character" w:styleId="HeaderChar" w:customStyle="1" mc:Ignorable="w14">
+    <w:name xmlns:w="http://schemas.openxmlformats.org/wordprocessingml/2006/main" w:val="Header Char"/>
+    <w:basedOn xmlns:w="http://schemas.openxmlformats.org/wordprocessingml/2006/main" w:val="DefaultParagraphFont"/>
+    <w:link xmlns:w="http://schemas.openxmlformats.org/wordprocessingml/2006/main" w:val="Header"/>
+    <w:uiPriority xmlns:w="http://schemas.openxmlformats.org/wordprocessingml/2006/main" w:val="99"/>
   </w:style>
-  <w:style w:type="paragraph" w:styleId="Header">
-    <w:name w:val="header"/>
-    <w:basedOn w:val="Normal"/>
-    <w:link w:val="HeaderChar"/>
-    <w:uiPriority w:val="99"/>
-    <w:unhideWhenUsed/>
-    <w:pPr>
-      <w:tabs>
+  <w:style xmlns:w14="http://schemas.microsoft.com/office/word/2010/wordml" xmlns:mc="http://schemas.openxmlformats.org/markup-compatibility/2006" xmlns:w="http://schemas.openxmlformats.org/wordprocessingml/2006/main" w:type="paragraph" w:styleId="Header" mc:Ignorable="w14">
+    <w:name xmlns:w="http://schemas.openxmlformats.org/wordprocessingml/2006/main" w:val="header"/>
+    <w:basedOn xmlns:w="http://schemas.openxmlformats.org/wordprocessingml/2006/main" w:val="Normal"/>
+    <w:link xmlns:w="http://schemas.openxmlformats.org/wordprocessingml/2006/main" w:val="HeaderChar"/>
+    <w:uiPriority xmlns:w="http://schemas.openxmlformats.org/wordprocessingml/2006/main" w:val="99"/>
+    <w:unhideWhenUsed xmlns:w="http://schemas.openxmlformats.org/wordprocessingml/2006/main"/>
+    <w:pPr xmlns:w="http://schemas.openxmlformats.org/wordprocessingml/2006/main">
+      <w:tabs xmlns:w="http://schemas.openxmlformats.org/wordprocessingml/2006/main">
         <w:tab w:val="center" w:pos="4680"/>
         <w:tab w:val="right" w:pos="9360"/>
       </w:tabs>
-      <w:spacing w:after="0" w:line="240" w:lineRule="auto"/>
+      <w:spacing xmlns:w="http://schemas.openxmlformats.org/wordprocessingml/2006/main" w:after="0" w:line="240" w:lineRule="auto"/>
     </w:pPr>
   </w:style>
-  <w:style w:type="character" w:customStyle="1" w:styleId="FooterChar">
-    <w:name w:val="Footer Char"/>
-    <w:basedOn w:val="DefaultParagraphFont"/>
-    <w:link w:val="Footer"/>
-    <w:uiPriority w:val="99"/>
+  <w:style xmlns:w14="http://schemas.microsoft.com/office/word/2010/wordml" xmlns:mc="http://schemas.openxmlformats.org/markup-compatibility/2006" xmlns:w="http://schemas.openxmlformats.org/wordprocessingml/2006/main" w:type="character" w:styleId="FooterChar" w:customStyle="1" mc:Ignorable="w14">
+    <w:name xmlns:w="http://schemas.openxmlformats.org/wordprocessingml/2006/main" w:val="Footer Char"/>
+    <w:basedOn xmlns:w="http://schemas.openxmlformats.org/wordprocessingml/2006/main" w:val="DefaultParagraphFont"/>
+    <w:link xmlns:w="http://schemas.openxmlformats.org/wordprocessingml/2006/main" w:val="Footer"/>
+    <w:uiPriority xmlns:w="http://schemas.openxmlformats.org/wordprocessingml/2006/main" w:val="99"/>
   </w:style>
-  <w:style w:type="paragraph" w:styleId="Footer">
-    <w:name w:val="footer"/>
-    <w:basedOn w:val="Normal"/>
-    <w:link w:val="FooterChar"/>
-    <w:uiPriority w:val="99"/>
-    <w:unhideWhenUsed/>
-    <w:pPr>
-      <w:tabs>
+  <w:style xmlns:w14="http://schemas.microsoft.com/office/word/2010/wordml" xmlns:mc="http://schemas.openxmlformats.org/markup-compatibility/2006" xmlns:w="http://schemas.openxmlformats.org/wordprocessingml/2006/main" w:type="paragraph" w:styleId="Footer" mc:Ignorable="w14">
+    <w:name xmlns:w="http://schemas.openxmlformats.org/wordprocessingml/2006/main" w:val="footer"/>
+    <w:basedOn xmlns:w="http://schemas.openxmlformats.org/wordprocessingml/2006/main" w:val="Normal"/>
+    <w:link xmlns:w="http://schemas.openxmlformats.org/wordprocessingml/2006/main" w:val="FooterChar"/>
+    <w:uiPriority xmlns:w="http://schemas.openxmlformats.org/wordprocessingml/2006/main" w:val="99"/>
+    <w:unhideWhenUsed xmlns:w="http://schemas.openxmlformats.org/wordprocessingml/2006/main"/>
+    <w:pPr xmlns:w="http://schemas.openxmlformats.org/wordprocessingml/2006/main">
+      <w:tabs xmlns:w="http://schemas.openxmlformats.org/wordprocessingml/2006/main">
         <w:tab w:val="center" w:pos="4680"/>
         <w:tab w:val="right" w:pos="9360"/>
       </w:tabs>
-      <w:spacing w:after="0" w:line="240" w:lineRule="auto"/>
+      <w:spacing xmlns:w="http://schemas.openxmlformats.org/wordprocessingml/2006/main" w:after="0" w:line="240" w:lineRule="auto"/>
     </w:pPr>
   </w:style>
-  <w:style w:type="character" w:styleId="Hyperlink">
-    <w:name w:val="Hyperlink"/>
-    <w:basedOn w:val="DefaultParagraphFont"/>
-    <w:uiPriority w:val="99"/>
-    <w:unhideWhenUsed/>
-    <w:rPr>
+  <w:style xmlns:w14="http://schemas.microsoft.com/office/word/2010/wordml" xmlns:mc="http://schemas.openxmlformats.org/markup-compatibility/2006" xmlns:w="http://schemas.openxmlformats.org/wordprocessingml/2006/main" w:type="character" w:styleId="Hyperlink" mc:Ignorable="w14">
+    <w:name xmlns:w="http://schemas.openxmlformats.org/wordprocessingml/2006/main" w:val="Hyperlink"/>
+    <w:basedOn xmlns:w="http://schemas.openxmlformats.org/wordprocessingml/2006/main" w:val="DefaultParagraphFont"/>
+    <w:uiPriority xmlns:w="http://schemas.openxmlformats.org/wordprocessingml/2006/main" w:val="99"/>
+    <w:unhideWhenUsed xmlns:w="http://schemas.openxmlformats.org/wordprocessingml/2006/main"/>
+    <w:rPr xmlns:w="http://schemas.openxmlformats.org/wordprocessingml/2006/main">
       <w:color w:val="0563C1" w:themeColor="hyperlink"/>
       <w:u w:val="single"/>
     </w:rPr>
   </w:style>
-  <w:style w:type="table" w:styleId="PlainTable4">
-    <w:name w:val="Plain Table 4"/>
-    <w:basedOn w:val="TableNormal"/>
-    <w:uiPriority w:val="44"/>
-    <w:pPr>
-      <w:spacing w:after="0" w:line="240" w:lineRule="auto"/>
+  <w:style xmlns:w14="http://schemas.microsoft.com/office/word/2010/wordml" xmlns:mc="http://schemas.openxmlformats.org/markup-compatibility/2006" xmlns:w="http://schemas.openxmlformats.org/wordprocessingml/2006/main" w:type="table" w:styleId="PlainTable4" mc:Ignorable="w14">
+    <w:name xmlns:w="http://schemas.openxmlformats.org/wordprocessingml/2006/main" w:val="Plain Table 4"/>
+    <w:basedOn xmlns:w="http://schemas.openxmlformats.org/wordprocessingml/2006/main" w:val="TableNormal"/>
+    <w:uiPriority xmlns:w="http://schemas.openxmlformats.org/wordprocessingml/2006/main" w:val="44"/>
+    <w:pPr xmlns:w="http://schemas.openxmlformats.org/wordprocessingml/2006/main">
+      <w:spacing xmlns:w="http://schemas.openxmlformats.org/wordprocessingml/2006/main" w:after="0" w:line="240" w:lineRule="auto"/>
     </w:pPr>
-    <w:tblPr>
+    <w:tblPr xmlns:w="http://schemas.openxmlformats.org/wordprocessingml/2006/main">
       <w:tblStyleRowBandSize w:val="1"/>
       <w:tblStyleColBandSize w:val="1"/>
+      <w:tblInd w:w="0" w:type="dxa"/>
+      <w:tblCellMar>
+        <w:top w:w="0" w:type="dxa"/>
+        <w:left w:w="108" w:type="dxa"/>
+        <w:bottom w:w="0" w:type="dxa"/>
+        <w:right w:w="108" w:type="dxa"/>
+      </w:tblCellMar>
     </w:tblPr>
-    <w:tblStylePr w:type="firstRow">
+    <w:tblStylePr xmlns:w="http://schemas.openxmlformats.org/wordprocessingml/2006/main" w:type="firstRow">
       <w:rPr>
         <w:b/>
         <w:bCs/>
       </w:rPr>
     </w:tblStylePr>
-    <w:tblStylePr w:type="lastRow">
+    <w:tblStylePr xmlns:w="http://schemas.openxmlformats.org/wordprocessingml/2006/main" w:type="lastRow">
       <w:rPr>
         <w:b/>
         <w:bCs/>
       </w:rPr>
     </w:tblStylePr>
-    <w:tblStylePr w:type="firstCol">
+    <w:tblStylePr xmlns:w="http://schemas.openxmlformats.org/wordprocessingml/2006/main" w:type="firstCol">
       <w:rPr>
         <w:b/>
         <w:bCs/>
       </w:rPr>
     </w:tblStylePr>
-    <w:tblStylePr w:type="lastCol">
+    <w:tblStylePr xmlns:w="http://schemas.openxmlformats.org/wordprocessingml/2006/main" w:type="lastCol">
       <w:rPr>
         <w:b/>
         <w:bCs/>
       </w:rPr>
     </w:tblStylePr>
-    <w:tblStylePr w:type="band1Vert">
+    <w:tblStylePr xmlns:w="http://schemas.openxmlformats.org/wordprocessingml/2006/main" w:type="band1Vert">
       <w:tblPr/>
       <w:tcPr>
         <w:shd w:val="clear" w:color="auto" w:fill="F2F2F2" w:themeFill="background1" w:themeFillShade="F2"/>
       </w:tcPr>
     </w:tblStylePr>
-    <w:tblStylePr w:type="band1Horz">
+    <w:tblStylePr xmlns:w="http://schemas.openxmlformats.org/wordprocessingml/2006/main" w:type="band1Horz">
       <w:tblPr/>
       <w:tcPr>
         <w:shd w:val="clear" w:color="auto" w:fill="F2F2F2" w:themeFill="background1" w:themeFillShade="F2"/>
       </w:tcPr>
     </w:tblStylePr>
   </w:style>
-  <w:style w:type="paragraph" w:styleId="ListParagraph">
-    <w:name w:val="List Paragraph"/>
-    <w:basedOn w:val="Normal"/>
-    <w:uiPriority w:val="34"/>
-    <w:qFormat/>
-    <w:pPr>
-      <w:ind w:left="720"/>
-      <w:contextualSpacing/>
+  <w:style xmlns:w14="http://schemas.microsoft.com/office/word/2010/wordml" xmlns:mc="http://schemas.openxmlformats.org/markup-compatibility/2006" xmlns:w="http://schemas.openxmlformats.org/wordprocessingml/2006/main" w:type="paragraph" w:styleId="ListParagraph" mc:Ignorable="w14">
+    <w:name xmlns:w="http://schemas.openxmlformats.org/wordprocessingml/2006/main" w:val="List Paragraph"/>
+    <w:basedOn xmlns:w="http://schemas.openxmlformats.org/wordprocessingml/2006/main" w:val="Normal"/>
+    <w:uiPriority xmlns:w="http://schemas.openxmlformats.org/wordprocessingml/2006/main" w:val="34"/>
+    <w:qFormat xmlns:w="http://schemas.openxmlformats.org/wordprocessingml/2006/main"/>
+    <w:pPr xmlns:w="http://schemas.openxmlformats.org/wordprocessingml/2006/main">
+      <w:ind xmlns:w="http://schemas.openxmlformats.org/wordprocessingml/2006/main" w:left="720"/>
+      <w:contextualSpacing xmlns:w="http://schemas.openxmlformats.org/wordprocessingml/2006/main"/>
     </w:pPr>
   </w:style>
 </w:styles>
@@ -3707,16 +4317,4 @@
     </a:ext>
   </a:extLst>
 </a:theme>
-</file>
-
-<file path=customXml/item1.xml><?xml version="1.0" encoding="utf-8"?>
-<b:Sources xmlns:b="http://schemas.openxmlformats.org/officeDocument/2006/bibliography" xmlns="http://schemas.openxmlformats.org/officeDocument/2006/bibliography" SelectedStyle="\APASixthEditionOfficeOnline.xsl" StyleName="APA" Version="6"/>
-</file>
-
-<file path=customXml/itemProps1.xml><?xml version="1.0" encoding="utf-8"?>
-<ds:datastoreItem xmlns:ds="http://schemas.openxmlformats.org/officeDocument/2006/customXml" ds:itemID="{C29008B4-1D1A-45CB-9714-06AE3D554D6D}">
-  <ds:schemaRefs>
-    <ds:schemaRef ds:uri="http://schemas.openxmlformats.org/officeDocument/2006/bibliography"/>
-  </ds:schemaRefs>
-</ds:datastoreItem>
 </file>
</xml_diff>